<commit_message>
update contact info in resume doc
</commit_message>
<xml_diff>
--- a/my-resume.docx
+++ b/my-resume.docx
@@ -71,14 +71,19 @@
             <w:bookmarkStart w:id="0" w:name="_qtvdfa7jid2n" w:colFirst="0" w:colLast="0"/>
             <w:bookmarkEnd w:id="0"/>
             <w:r>
+              <w:t>En Emerson</w:t>
+            </w:r>
+          </w:p>
+          <w:p>
+            <w:r>
               <w:rPr>
                 <w:noProof/>
               </w:rPr>
               <w:drawing>
-                <wp:inline distT="0" distB="0" distL="0" distR="0" wp14:anchorId="04998F2F" wp14:editId="1216B3A7">
-                  <wp:extent cx="932815" cy="1054735"/>
-                  <wp:effectExtent l="0" t="0" r="635" b="0"/>
-                  <wp:docPr id="3" name="Picture 3"/>
+                <wp:inline distT="0" distB="0" distL="0" distR="0" wp14:anchorId="76D1AD92" wp14:editId="3DF723EE">
+                  <wp:extent cx="1162050" cy="1336779"/>
+                  <wp:effectExtent l="0" t="0" r="0" b="0"/>
+                  <wp:docPr id="1" name="Picture 1"/>
                   <wp:cNvGraphicFramePr>
                     <a:graphicFrameLocks xmlns:a="http://schemas.openxmlformats.org/drawingml/2006/main" noChangeAspect="1"/>
                   </wp:cNvGraphicFramePr>
@@ -86,33 +91,29 @@
                     <a:graphicData uri="http://schemas.openxmlformats.org/drawingml/2006/picture">
                       <pic:pic xmlns:pic="http://schemas.openxmlformats.org/drawingml/2006/picture">
                         <pic:nvPicPr>
-                          <pic:cNvPr id="0" name="Picture 3"/>
-                          <pic:cNvPicPr>
-                            <a:picLocks noChangeAspect="1" noChangeArrowheads="1"/>
-                          </pic:cNvPicPr>
+                          <pic:cNvPr id="1" name="profile pic 2018 fixed ratio.jpg"/>
+                          <pic:cNvPicPr/>
                         </pic:nvPicPr>
                         <pic:blipFill>
-                          <a:blip r:embed="rId5">
+                          <a:blip r:embed="rId5" cstate="print">
                             <a:extLst>
                               <a:ext uri="{28A0092B-C50C-407E-A947-70E740481C1C}">
                                 <a14:useLocalDpi xmlns:a14="http://schemas.microsoft.com/office/drawing/2010/main" val="0"/>
                               </a:ext>
                             </a:extLst>
                           </a:blip>
-                          <a:srcRect/>
                           <a:stretch>
                             <a:fillRect/>
                           </a:stretch>
                         </pic:blipFill>
-                        <pic:spPr bwMode="auto">
+                        <pic:spPr>
                           <a:xfrm>
                             <a:off x="0" y="0"/>
-                            <a:ext cx="932815" cy="1054735"/>
+                            <a:ext cx="1165186" cy="1340386"/>
                           </a:xfrm>
                           <a:prstGeom prst="rect">
                             <a:avLst/>
                           </a:prstGeom>
-                          <a:noFill/>
                         </pic:spPr>
                       </pic:pic>
                     </a:graphicData>
@@ -123,18 +124,6 @@
           </w:p>
           <w:p>
             <w:pPr>
-              <w:pStyle w:val="Title"/>
-              <w:keepNext w:val="0"/>
-              <w:keepLines w:val="0"/>
-              <w:widowControl w:val="0"/>
-              <w:contextualSpacing w:val="0"/>
-            </w:pPr>
-            <w:r>
-              <w:t>En Emerson</w:t>
-            </w:r>
-          </w:p>
-          <w:p>
-            <w:pPr>
               <w:widowControl w:val="0"/>
               <w:spacing w:line="240" w:lineRule="auto"/>
               <w:rPr>
@@ -158,130 +147,25 @@
                 <w:sz w:val="22"/>
                 <w:u w:val="single"/>
               </w:rPr>
-              <w:t>Home:</w:t>
-            </w:r>
-          </w:p>
-          <w:p>
-            <w:pPr>
-              <w:widowControl w:val="0"/>
-              <w:rPr>
-                <w:sz w:val="22"/>
-              </w:rPr>
-            </w:pPr>
-            <w:r>
-              <w:rPr>
-                <w:b/>
-                <w:sz w:val="20"/>
-                <w:szCs w:val="16"/>
-              </w:rPr>
-              <w:t>1503 W. Mesa Park Dr.</w:t>
-            </w:r>
-          </w:p>
-          <w:p>
-            <w:pPr>
-              <w:widowControl w:val="0"/>
-              <w:rPr>
-                <w:b/>
-                <w:sz w:val="20"/>
-                <w:szCs w:val="16"/>
-              </w:rPr>
-            </w:pPr>
-            <w:r>
-              <w:rPr>
-                <w:b/>
-                <w:sz w:val="20"/>
-                <w:szCs w:val="16"/>
-              </w:rPr>
-              <w:t>Round Rock, TX 78664</w:t>
-            </w:r>
-          </w:p>
-          <w:p>
-            <w:pPr>
-              <w:widowControl w:val="0"/>
-              <w:rPr>
-                <w:b/>
-                <w:sz w:val="20"/>
-                <w:szCs w:val="16"/>
-              </w:rPr>
-            </w:pPr>
-          </w:p>
-          <w:p>
-            <w:pPr>
-              <w:widowControl w:val="0"/>
+              <w:t>Contact Info</w:t>
+            </w:r>
+            <w:r>
               <w:rPr>
                 <w:b/>
                 <w:sz w:val="22"/>
-                <w:szCs w:val="16"/>
                 <w:u w:val="single"/>
               </w:rPr>
-            </w:pPr>
-            <w:r>
+              <w:t>:</w:t>
+            </w:r>
+          </w:p>
+          <w:p>
+            <w:pPr>
+              <w:widowControl w:val="0"/>
+              <w:spacing w:line="240" w:lineRule="auto"/>
               <w:rPr>
                 <w:b/>
                 <w:sz w:val="22"/>
-                <w:szCs w:val="16"/>
                 <w:u w:val="single"/>
-              </w:rPr>
-              <w:t>Campus:</w:t>
-            </w:r>
-          </w:p>
-          <w:p>
-            <w:pPr>
-              <w:widowControl w:val="0"/>
-              <w:rPr>
-                <w:b/>
-                <w:sz w:val="20"/>
-                <w:szCs w:val="16"/>
-              </w:rPr>
-            </w:pPr>
-            <w:r>
-              <w:rPr>
-                <w:b/>
-                <w:sz w:val="20"/>
-                <w:szCs w:val="16"/>
-              </w:rPr>
-              <w:t>201 Talbot Ln.</w:t>
-            </w:r>
-          </w:p>
-          <w:p>
-            <w:pPr>
-              <w:widowControl w:val="0"/>
-              <w:rPr>
-                <w:b/>
-                <w:sz w:val="20"/>
-                <w:szCs w:val="16"/>
-              </w:rPr>
-            </w:pPr>
-            <w:r>
-              <w:rPr>
-                <w:b/>
-                <w:sz w:val="20"/>
-                <w:szCs w:val="16"/>
-              </w:rPr>
-              <w:t>Box 186, Rm. B214</w:t>
-            </w:r>
-          </w:p>
-          <w:p>
-            <w:pPr>
-              <w:widowControl w:val="0"/>
-              <w:rPr>
-                <w:sz w:val="22"/>
-              </w:rPr>
-            </w:pPr>
-            <w:r>
-              <w:rPr>
-                <w:b/>
-                <w:sz w:val="20"/>
-                <w:szCs w:val="16"/>
-              </w:rPr>
-              <w:t>San Marcos, TX 78666</w:t>
-            </w:r>
-          </w:p>
-          <w:p>
-            <w:pPr>
-              <w:widowControl w:val="0"/>
-              <w:rPr>
-                <w:sz w:val="22"/>
               </w:rPr>
             </w:pPr>
           </w:p>
@@ -401,6 +285,8 @@
                 <w:t>e_e106@txstate.edu</w:t>
               </w:r>
             </w:hyperlink>
+            <w:bookmarkStart w:id="1" w:name="_GoBack"/>
+            <w:bookmarkEnd w:id="1"/>
           </w:p>
           <w:p>
             <w:pPr>
@@ -536,8 +422,8 @@
                 <w:sz w:val="24"/>
               </w:rPr>
             </w:pPr>
-            <w:bookmarkStart w:id="1" w:name="_e74zu8rdtgev" w:colFirst="0" w:colLast="0"/>
-            <w:bookmarkEnd w:id="1"/>
+            <w:bookmarkStart w:id="2" w:name="_e74zu8rdtgev" w:colFirst="0" w:colLast="0"/>
+            <w:bookmarkEnd w:id="2"/>
           </w:p>
           <w:p>
             <w:pPr>
@@ -645,8 +531,6 @@
               </w:rPr>
               <w:t>4</w:t>
             </w:r>
-            <w:bookmarkStart w:id="2" w:name="_GoBack"/>
-            <w:bookmarkEnd w:id="2"/>
             <w:r>
               <w:rPr>
                 <w:sz w:val="20"/>

</xml_diff>

<commit_message>
complete changes to reflect readme
</commit_message>
<xml_diff>
--- a/my-resume.docx
+++ b/my-resume.docx
@@ -11,7 +11,7 @@
     <w:tbl>
       <w:tblPr>
         <w:tblStyle w:val="a"/>
-        <w:tblW w:w="11520" w:type="dxa"/>
+        <w:tblW w:w="10890" w:type="dxa"/>
         <w:tblBorders>
           <w:top w:val="single" w:sz="8" w:space="0" w:color="FFFFFF"/>
           <w:left w:val="single" w:sz="8" w:space="0" w:color="FFFFFF"/>
@@ -25,7 +25,7 @@
       </w:tblPr>
       <w:tblGrid>
         <w:gridCol w:w="774"/>
-        <w:gridCol w:w="3600"/>
+        <w:gridCol w:w="2970"/>
         <w:gridCol w:w="7146"/>
       </w:tblGrid>
       <w:tr>
@@ -52,7 +52,7 @@
         </w:tc>
         <w:tc>
           <w:tcPr>
-            <w:tcW w:w="3600" w:type="dxa"/>
+            <w:tcW w:w="2970" w:type="dxa"/>
             <w:tcMar>
               <w:top w:w="144" w:type="dxa"/>
               <w:left w:w="144" w:type="dxa"/>
@@ -239,7 +239,7 @@
                   <w:sz w:val="20"/>
                   <w:szCs w:val="16"/>
                 </w:rPr>
-                <w:t>007emersone@gmail.com</w:t>
+                <w:t>en.emerson.work@gmail.com</w:t>
               </w:r>
             </w:hyperlink>
           </w:p>
@@ -285,8 +285,6 @@
                 <w:t>e_e106@txstate.edu</w:t>
               </w:r>
             </w:hyperlink>
-            <w:bookmarkStart w:id="1" w:name="_GoBack"/>
-            <w:bookmarkEnd w:id="1"/>
           </w:p>
           <w:p>
             <w:pPr>
@@ -340,34 +338,35 @@
               <w:widowControl w:val="0"/>
               <w:spacing w:line="240" w:lineRule="auto"/>
               <w:rPr>
-                <w:b/>
-                <w:sz w:val="20"/>
-              </w:rPr>
-            </w:pPr>
-            <w:r>
-              <w:rPr>
-                <w:sz w:val="20"/>
-              </w:rPr>
-              <w:t>I am currently a student at Texas State University working on my Bachelor’s degree in Computer Information Systems.</w:t>
-            </w:r>
-            <w:r>
-              <w:rPr>
-                <w:sz w:val="20"/>
-              </w:rPr>
-              <w:t xml:space="preserve"> I started my degree at Texas State in </w:t>
-            </w:r>
-            <w:r>
-              <w:rPr>
-                <w:sz w:val="20"/>
-              </w:rPr>
-              <w:t xml:space="preserve">the fall of </w:t>
-            </w:r>
-            <w:r>
-              <w:rPr>
-                <w:sz w:val="20"/>
-              </w:rPr>
-              <w:t xml:space="preserve">2016 and will graduate in 2020. </w:t>
-            </w:r>
+                <w:sz w:val="20"/>
+              </w:rPr>
+            </w:pPr>
+            <w:r>
+              <w:rPr>
+                <w:sz w:val="20"/>
+              </w:rPr>
+              <w:t>I am currently a student at Texas State University, working on my Bachelor's degree in Computer Information Systems. I started my degree at Texas State in the Fall of 2016 and will graduate in 2020.</w:t>
+            </w:r>
+          </w:p>
+          <w:p>
+            <w:pPr>
+              <w:widowControl w:val="0"/>
+              <w:spacing w:line="240" w:lineRule="auto"/>
+              <w:rPr>
+                <w:b/>
+                <w:sz w:val="20"/>
+              </w:rPr>
+            </w:pPr>
+          </w:p>
+          <w:p>
+            <w:pPr>
+              <w:widowControl w:val="0"/>
+              <w:spacing w:line="240" w:lineRule="auto"/>
+              <w:rPr>
+                <w:b/>
+                <w:sz w:val="20"/>
+              </w:rPr>
+            </w:pPr>
             <w:r>
               <w:rPr>
                 <w:b/>
@@ -394,7 +393,7 @@
                 <w:b/>
                 <w:sz w:val="20"/>
               </w:rPr>
-              <w:t>35</w:t>
+              <w:t>5</w:t>
             </w:r>
           </w:p>
           <w:p>
@@ -422,8 +421,8 @@
                 <w:sz w:val="24"/>
               </w:rPr>
             </w:pPr>
-            <w:bookmarkStart w:id="2" w:name="_e74zu8rdtgev" w:colFirst="0" w:colLast="0"/>
-            <w:bookmarkEnd w:id="2"/>
+            <w:bookmarkStart w:id="1" w:name="_e74zu8rdtgev" w:colFirst="0" w:colLast="0"/>
+            <w:bookmarkEnd w:id="1"/>
           </w:p>
           <w:p>
             <w:pPr>
@@ -458,13 +457,7 @@
               <w:rPr>
                 <w:sz w:val="22"/>
               </w:rPr>
-              <w:t>-</w:t>
-            </w:r>
-            <w:r>
-              <w:rPr>
-                <w:sz w:val="22"/>
-              </w:rPr>
-              <w:t>Cashier/Usher, Cinemark Movies 8</w:t>
+              <w:t>E-Mow Lawncare Services</w:t>
             </w:r>
           </w:p>
           <w:p>
@@ -483,76 +476,48 @@
               <w:rPr>
                 <w:sz w:val="20"/>
               </w:rPr>
-              <w:t>Round Rock, TX</w:t>
-            </w:r>
-            <w:r>
-              <w:rPr>
-                <w:sz w:val="20"/>
-              </w:rPr>
-              <w:t xml:space="preserve">    2014</w:t>
-            </w:r>
-            <w:r>
-              <w:rPr>
-                <w:sz w:val="20"/>
-              </w:rPr>
-              <w:t xml:space="preserve"> - Present</w:t>
-            </w:r>
-          </w:p>
-          <w:p>
-            <w:pPr>
-              <w:widowControl w:val="0"/>
-              <w:rPr>
-                <w:sz w:val="20"/>
-              </w:rPr>
-            </w:pPr>
-          </w:p>
-          <w:p>
-            <w:pPr>
-              <w:widowControl w:val="0"/>
-              <w:rPr>
-                <w:sz w:val="20"/>
-              </w:rPr>
-            </w:pPr>
-            <w:r>
-              <w:rPr>
-                <w:sz w:val="20"/>
-              </w:rPr>
-              <w:t xml:space="preserve">I currently hold a position at Cinemark Movies 8, I have been working there </w:t>
-            </w:r>
-            <w:r>
-              <w:rPr>
-                <w:sz w:val="20"/>
-              </w:rPr>
-              <w:t>since 201</w:t>
-            </w:r>
-            <w:r>
-              <w:rPr>
-                <w:sz w:val="20"/>
-              </w:rPr>
-              <w:t>4</w:t>
-            </w:r>
-            <w:r>
-              <w:rPr>
-                <w:sz w:val="20"/>
-              </w:rPr>
-              <w:t xml:space="preserve"> as a Cashier </w:t>
-            </w:r>
-            <w:r>
-              <w:rPr>
-                <w:sz w:val="20"/>
-              </w:rPr>
-              <w:t>and Usher</w:t>
-            </w:r>
-            <w:r>
-              <w:rPr>
-                <w:sz w:val="20"/>
-              </w:rPr>
-              <w:t>.</w:t>
-            </w:r>
-          </w:p>
-          <w:p>
-            <w:r>
-              <w:t>_________________________________________________________________</w:t>
+              <w:t>(2008 to 2014)</w:t>
+            </w:r>
+            <w:r>
+              <w:rPr>
+                <w:sz w:val="20"/>
+              </w:rPr>
+              <w:br/>
+            </w:r>
+          </w:p>
+          <w:p>
+            <w:pPr>
+              <w:pStyle w:val="Heading2"/>
+              <w:keepNext w:val="0"/>
+              <w:keepLines w:val="0"/>
+              <w:widowControl w:val="0"/>
+              <w:spacing w:before="0" w:after="0" w:line="240" w:lineRule="auto"/>
+              <w:contextualSpacing w:val="0"/>
+              <w:rPr>
+                <w:sz w:val="20"/>
+              </w:rPr>
+            </w:pPr>
+            <w:r>
+              <w:rPr>
+                <w:sz w:val="20"/>
+              </w:rPr>
+              <w:t>I mowed and trimmed lawns at my father's lawncare business. It is a family owned business and was originally created to give myself and my brothers a way to earn our own money. Over time, it's evolved into a thriving small business with over 200 customers.</w:t>
+            </w:r>
+          </w:p>
+          <w:p>
+            <w:pPr>
+              <w:widowControl w:val="0"/>
+              <w:rPr>
+                <w:sz w:val="20"/>
+              </w:rPr>
+            </w:pPr>
+            <w:bookmarkStart w:id="2" w:name="_29ngmwkisg11" w:colFirst="0" w:colLast="0"/>
+            <w:bookmarkEnd w:id="2"/>
+            <w:r>
+              <w:rPr>
+                <w:sz w:val="20"/>
+              </w:rPr>
+              <w:t>___________________________________________________________</w:t>
             </w:r>
           </w:p>
           <w:p/>
@@ -571,13 +536,7 @@
               <w:rPr>
                 <w:sz w:val="22"/>
               </w:rPr>
-              <w:t>-</w:t>
-            </w:r>
-            <w:r>
-              <w:rPr>
-                <w:sz w:val="22"/>
-              </w:rPr>
-              <w:t>Lawncare, E-Mow</w:t>
+              <w:t>Cinemark Movies 8</w:t>
             </w:r>
           </w:p>
           <w:p>
@@ -596,124 +555,110 @@
               <w:rPr>
                 <w:sz w:val="20"/>
               </w:rPr>
-              <w:t xml:space="preserve">Greater Austin Area, TX   </w:t>
-            </w:r>
-            <w:r>
-              <w:rPr>
-                <w:sz w:val="20"/>
-              </w:rPr>
-              <w:t xml:space="preserve"> 2008</w:t>
-            </w:r>
-            <w:r>
-              <w:rPr>
-                <w:sz w:val="20"/>
-              </w:rPr>
-              <w:t xml:space="preserve"> - Present</w:t>
-            </w:r>
-          </w:p>
-          <w:p>
-            <w:pPr>
-              <w:widowControl w:val="0"/>
-              <w:rPr>
-                <w:sz w:val="20"/>
-              </w:rPr>
-            </w:pPr>
-          </w:p>
-          <w:p>
-            <w:pPr>
-              <w:widowControl w:val="0"/>
-              <w:rPr>
-                <w:sz w:val="20"/>
-              </w:rPr>
-            </w:pPr>
-            <w:r>
-              <w:rPr>
-                <w:sz w:val="20"/>
-              </w:rPr>
-              <w:t xml:space="preserve">I mow and trim lawns </w:t>
-            </w:r>
-            <w:r>
-              <w:rPr>
-                <w:sz w:val="20"/>
-              </w:rPr>
-              <w:t xml:space="preserve">at </w:t>
-            </w:r>
-            <w:r>
-              <w:rPr>
-                <w:sz w:val="20"/>
-              </w:rPr>
-              <w:t xml:space="preserve">my father’s small business. We also </w:t>
-            </w:r>
-            <w:r>
-              <w:rPr>
-                <w:sz w:val="20"/>
-              </w:rPr>
-              <w:t xml:space="preserve">perform </w:t>
-            </w:r>
-            <w:r>
-              <w:rPr>
-                <w:sz w:val="20"/>
-              </w:rPr>
-              <w:t>other yard maintenance</w:t>
-            </w:r>
-            <w:r>
-              <w:rPr>
-                <w:sz w:val="20"/>
-              </w:rPr>
-              <w:t xml:space="preserve"> during the fall</w:t>
-            </w:r>
-            <w:r>
-              <w:rPr>
-                <w:sz w:val="20"/>
-              </w:rPr>
-              <w:t xml:space="preserve"> and </w:t>
-            </w:r>
-            <w:r>
-              <w:rPr>
-                <w:sz w:val="20"/>
-              </w:rPr>
-              <w:t>winter seasons. The business was</w:t>
-            </w:r>
-            <w:r>
-              <w:rPr>
-                <w:sz w:val="20"/>
-              </w:rPr>
-              <w:t xml:space="preserve"> originally</w:t>
-            </w:r>
-            <w:r>
-              <w:rPr>
-                <w:sz w:val="20"/>
-              </w:rPr>
-              <w:t xml:space="preserve"> created as </w:t>
-            </w:r>
-            <w:r>
-              <w:rPr>
-                <w:sz w:val="20"/>
-              </w:rPr>
-              <w:t>a way</w:t>
-            </w:r>
-            <w:r>
-              <w:rPr>
-                <w:sz w:val="20"/>
-              </w:rPr>
-              <w:t xml:space="preserve"> for </w:t>
-            </w:r>
-            <w:r>
-              <w:rPr>
-                <w:sz w:val="20"/>
-              </w:rPr>
-              <w:t>my brothers and I to earn our own money.</w:t>
-            </w:r>
-          </w:p>
-          <w:p>
-            <w:pPr>
-              <w:widowControl w:val="0"/>
-              <w:rPr>
-                <w:sz w:val="20"/>
-              </w:rPr>
-            </w:pPr>
-            <w:bookmarkStart w:id="3" w:name="_29ngmwkisg11" w:colFirst="0" w:colLast="0"/>
-            <w:bookmarkEnd w:id="3"/>
+              <w:t>(Feb. 2014 to Aug. 2018)</w:t>
+            </w:r>
+            <w:r>
+              <w:rPr>
+                <w:sz w:val="20"/>
+              </w:rPr>
+              <w:br/>
+            </w:r>
+          </w:p>
+          <w:p>
+            <w:pPr>
+              <w:pStyle w:val="Heading2"/>
+              <w:keepNext w:val="0"/>
+              <w:keepLines w:val="0"/>
+              <w:widowControl w:val="0"/>
+              <w:spacing w:before="0" w:after="0" w:line="240" w:lineRule="auto"/>
+              <w:contextualSpacing w:val="0"/>
+              <w:rPr>
+                <w:sz w:val="20"/>
+              </w:rPr>
+            </w:pPr>
+            <w:r>
+              <w:rPr>
+                <w:sz w:val="20"/>
+              </w:rPr>
+              <w:t>I worked as an Usher and Cashier at Movies 8, ensuring customers' movie-going experience at the theater was always of high quality. Duties included, but were not limited to: Selling and taking tickets, guiding customers to their auditorium, cleaning messes, sweeping theaters, and selling concessions/snacks.</w:t>
+            </w:r>
+          </w:p>
+          <w:p>
+            <w:r>
+              <w:t>_________________________________________________________________</w:t>
+            </w:r>
+          </w:p>
+          <w:p>
+            <w:pPr>
+              <w:pStyle w:val="Heading1"/>
+              <w:keepNext w:val="0"/>
+              <w:keepLines w:val="0"/>
+              <w:widowControl w:val="0"/>
+              <w:contextualSpacing w:val="0"/>
+              <w:rPr>
+                <w:sz w:val="22"/>
+              </w:rPr>
+            </w:pPr>
+            <w:r>
+              <w:br/>
+            </w:r>
+            <w:r>
+              <w:rPr>
+                <w:sz w:val="22"/>
+              </w:rPr>
+              <w:t>Fun 2 Learn Code</w:t>
+            </w:r>
+          </w:p>
+          <w:p>
+            <w:pPr>
+              <w:pStyle w:val="Heading2"/>
+              <w:keepNext w:val="0"/>
+              <w:keepLines w:val="0"/>
+              <w:widowControl w:val="0"/>
+              <w:spacing w:before="0" w:after="0" w:line="240" w:lineRule="auto"/>
+              <w:contextualSpacing w:val="0"/>
+              <w:rPr>
+                <w:sz w:val="20"/>
+              </w:rPr>
+            </w:pPr>
+            <w:r>
+              <w:rPr>
+                <w:sz w:val="20"/>
+              </w:rPr>
+              <w:t>(</w:t>
+            </w:r>
+            <w:r>
+              <w:rPr>
+                <w:sz w:val="20"/>
+              </w:rPr>
+              <w:t>Jun. 2018 to Aug. 2018)</w:t>
+            </w:r>
+            <w:r>
+              <w:rPr>
+                <w:sz w:val="20"/>
+              </w:rPr>
+              <w:br/>
+            </w:r>
+            <w:r>
+              <w:rPr>
+                <w:sz w:val="20"/>
+              </w:rPr>
+              <w:br/>
+            </w:r>
+            <w:r>
+              <w:rPr>
+                <w:sz w:val="20"/>
+              </w:rPr>
+              <w:t>I worked as an instructor and camp leader at Fun 2 Learn Code, where kids would come for week-long camps to learn about computer programming, game design, and engineering.</w:t>
+            </w:r>
+          </w:p>
+          <w:p>
+            <w:pPr>
+              <w:widowControl w:val="0"/>
+              <w:rPr>
+                <w:sz w:val="20"/>
+              </w:rPr>
+            </w:pPr>
             <w:r>
               <w:rPr>
                 <w:sz w:val="20"/>
@@ -744,8 +689,8 @@
                 <w:sz w:val="24"/>
               </w:rPr>
             </w:pPr>
-            <w:bookmarkStart w:id="4" w:name="_cmqshvdtayu1" w:colFirst="0" w:colLast="0"/>
-            <w:bookmarkEnd w:id="4"/>
+            <w:bookmarkStart w:id="3" w:name="_cmqshvdtayu1" w:colFirst="0" w:colLast="0"/>
+            <w:bookmarkEnd w:id="3"/>
             <w:r>
               <w:rPr>
                 <w:sz w:val="24"/>
@@ -787,7 +732,72 @@
               <w:rPr>
                 <w:sz w:val="20"/>
               </w:rPr>
-              <w:t>High School    2012 - 2016</w:t>
+              <w:t>(2012 to 2016)</w:t>
+            </w:r>
+            <w:r>
+              <w:rPr>
+                <w:sz w:val="20"/>
+              </w:rPr>
+              <w:br/>
+            </w:r>
+            <w:r>
+              <w:rPr>
+                <w:sz w:val="20"/>
+              </w:rPr>
+              <w:br/>
+            </w:r>
+            <w:r>
+              <w:rPr>
+                <w:sz w:val="20"/>
+              </w:rPr>
+              <w:t>I graduated Summa Cum Laude from Stony Point in Round Rock, TX with a GPA of 4.0. I received various awards for academic achievement including: Top of Class in Earth and Space Science, A Honor Roll, and Perfect Attendance. I ran Cross-Country for 2 years and was on the Var</w:t>
+            </w:r>
+            <w:r>
+              <w:rPr>
+                <w:sz w:val="20"/>
+              </w:rPr>
+              <w:t>si</w:t>
+            </w:r>
+            <w:r>
+              <w:rPr>
+                <w:sz w:val="20"/>
+              </w:rPr>
+              <w:t>ty Bowling team all 4 years, with an average of 165 and a high game of 274. </w:t>
+            </w:r>
+            <w:r>
+              <w:rPr>
+                <w:b/>
+                <w:bCs/>
+                <w:sz w:val="20"/>
+              </w:rPr>
+              <w:t>Go Tigers!</w:t>
+            </w:r>
+          </w:p>
+          <w:p>
+            <w:pPr>
+              <w:pStyle w:val="Heading1"/>
+              <w:keepNext w:val="0"/>
+              <w:keepLines w:val="0"/>
+              <w:widowControl w:val="0"/>
+              <w:contextualSpacing w:val="0"/>
+              <w:rPr>
+                <w:sz w:val="22"/>
+              </w:rPr>
+            </w:pPr>
+            <w:r>
+              <w:t>___________________________________________________________</w:t>
+            </w:r>
+            <w:r>
+              <w:br/>
+            </w:r>
+            <w:r>
+              <w:br/>
+            </w:r>
+            <w:r>
+              <w:rPr>
+                <w:sz w:val="22"/>
+              </w:rPr>
+              <w:t>Texas State University</w:t>
             </w:r>
           </w:p>
           <w:p>
@@ -806,57 +816,57 @@
               <w:rPr>
                 <w:sz w:val="20"/>
               </w:rPr>
-              <w:t xml:space="preserve">                                                                                       </w:t>
-            </w:r>
-          </w:p>
-          <w:p>
-            <w:pPr>
-              <w:widowControl w:val="0"/>
-              <w:rPr>
-                <w:sz w:val="20"/>
-              </w:rPr>
-            </w:pPr>
-            <w:r>
-              <w:rPr>
-                <w:sz w:val="20"/>
-              </w:rPr>
-              <w:t>I graduated Summa Cum Laude from Stony Point High School in Round Rock, Texas in early June of 2016. I received an award for highest grade in Earth &amp; Space Science</w:t>
-            </w:r>
-            <w:r>
-              <w:rPr>
-                <w:sz w:val="20"/>
-              </w:rPr>
-              <w:t xml:space="preserve"> and had</w:t>
-            </w:r>
-            <w:r>
-              <w:rPr>
-                <w:sz w:val="20"/>
-              </w:rPr>
-              <w:t xml:space="preserve"> </w:t>
-            </w:r>
-            <w:r>
-              <w:rPr>
-                <w:sz w:val="20"/>
-              </w:rPr>
-              <w:t>A Honor Roll</w:t>
-            </w:r>
-            <w:r>
-              <w:rPr>
-                <w:sz w:val="20"/>
-              </w:rPr>
-              <w:t xml:space="preserve"> all 4 years</w:t>
-            </w:r>
-            <w:r>
-              <w:rPr>
-                <w:sz w:val="20"/>
-              </w:rPr>
-              <w:t xml:space="preserve"> with a 4.0 GPA</w:t>
-            </w:r>
-            <w:r>
-              <w:rPr>
-                <w:sz w:val="20"/>
-              </w:rPr>
-              <w:t>.</w:t>
+              <w:t>(</w:t>
+            </w:r>
+            <w:r>
+              <w:rPr>
+                <w:sz w:val="20"/>
+              </w:rPr>
+              <w:t>2016 to 2020)</w:t>
+            </w:r>
+            <w:r>
+              <w:rPr>
+                <w:sz w:val="20"/>
+              </w:rPr>
+              <w:br/>
+            </w:r>
+            <w:r>
+              <w:rPr>
+                <w:sz w:val="20"/>
+              </w:rPr>
+              <w:br/>
+            </w:r>
+            <w:r>
+              <w:rPr>
+                <w:sz w:val="20"/>
+              </w:rPr>
+              <w:t>I am currently completing my C.I.S. degree at Texas State University in the McCoy Business College. I participate in 2 clubs on campus: the Men's Ultimate Disc team the Young Conservatives of Texas. </w:t>
+            </w:r>
+            <w:r>
+              <w:rPr>
+                <w:b/>
+                <w:bCs/>
+                <w:sz w:val="20"/>
+              </w:rPr>
+              <w:t>Eat '</w:t>
+            </w:r>
+            <w:proofErr w:type="spellStart"/>
+            <w:r>
+              <w:rPr>
+                <w:b/>
+                <w:bCs/>
+                <w:sz w:val="20"/>
+              </w:rPr>
+              <w:t>em</w:t>
+            </w:r>
+            <w:proofErr w:type="spellEnd"/>
+            <w:r>
+              <w:rPr>
+                <w:b/>
+                <w:bCs/>
+                <w:sz w:val="20"/>
+              </w:rPr>
+              <w:t xml:space="preserve"> up Cats!</w:t>
             </w:r>
           </w:p>
           <w:p>
@@ -872,6 +882,14 @@
               </w:rPr>
               <w:t>___________________________________________________________</w:t>
             </w:r>
+          </w:p>
+          <w:p>
+            <w:pPr>
+              <w:widowControl w:val="0"/>
+              <w:rPr>
+                <w:sz w:val="20"/>
+              </w:rPr>
+            </w:pPr>
           </w:p>
           <w:p>
             <w:pPr>
@@ -892,142 +910,304 @@
                 <w:sz w:val="24"/>
               </w:rPr>
             </w:pPr>
-            <w:bookmarkStart w:id="5" w:name="_pxr8cdgjwgz1" w:colFirst="0" w:colLast="0"/>
-            <w:bookmarkEnd w:id="5"/>
-            <w:r>
-              <w:rPr>
-                <w:sz w:val="24"/>
-              </w:rPr>
+            <w:bookmarkStart w:id="4" w:name="_pxr8cdgjwgz1" w:colFirst="0" w:colLast="0"/>
+            <w:bookmarkEnd w:id="4"/>
+            <w:r>
+              <w:rPr>
+                <w:sz w:val="24"/>
+              </w:rPr>
+              <w:lastRenderedPageBreak/>
               <w:t>SKILLS</w:t>
             </w:r>
           </w:p>
           <w:p>
             <w:pPr>
-              <w:pStyle w:val="ListParagraph"/>
-              <w:widowControl w:val="0"/>
+              <w:pStyle w:val="NormalWeb"/>
               <w:numPr>
                 <w:ilvl w:val="0"/>
-                <w:numId w:val="4"/>
+                <w:numId w:val="10"/>
               </w:numPr>
-            </w:pPr>
-            <w:r>
-              <w:t>A+ Computer Technician</w:t>
-            </w:r>
-            <w:r>
-              <w:t xml:space="preserve"> Certified</w:t>
-            </w:r>
-          </w:p>
-          <w:p>
-            <w:pPr>
-              <w:pStyle w:val="ListParagraph"/>
-              <w:widowControl w:val="0"/>
+              <w:shd w:val="clear" w:color="auto" w:fill="FFFFFF"/>
+              <w:spacing w:before="240" w:beforeAutospacing="0" w:after="240" w:afterAutospacing="0"/>
+              <w:rPr>
+                <w:rFonts w:ascii="Segoe UI" w:hAnsi="Segoe UI" w:cs="Segoe UI"/>
+                <w:b/>
+                <w:color w:val="24292E"/>
+              </w:rPr>
+            </w:pPr>
+            <w:r>
+              <w:rPr>
+                <w:rFonts w:ascii="Segoe UI" w:hAnsi="Segoe UI" w:cs="Segoe UI"/>
+                <w:b/>
+                <w:color w:val="24292E"/>
+              </w:rPr>
+              <w:t>A+ Computer Technician Certified</w:t>
+            </w:r>
+          </w:p>
+          <w:p>
+            <w:pPr>
+              <w:pStyle w:val="NormalWeb"/>
               <w:numPr>
                 <w:ilvl w:val="0"/>
-                <w:numId w:val="4"/>
+                <w:numId w:val="10"/>
               </w:numPr>
-            </w:pPr>
-            <w:r>
-              <w:t>Adobe Photoshop CS6</w:t>
-            </w:r>
-            <w:r>
-              <w:t xml:space="preserve"> Certified</w:t>
-            </w:r>
-          </w:p>
-          <w:p>
-            <w:pPr>
-              <w:pStyle w:val="ListParagraph"/>
-              <w:widowControl w:val="0"/>
+              <w:shd w:val="clear" w:color="auto" w:fill="FFFFFF"/>
+              <w:spacing w:before="240" w:beforeAutospacing="0" w:after="240" w:afterAutospacing="0"/>
+              <w:rPr>
+                <w:rFonts w:ascii="Segoe UI" w:hAnsi="Segoe UI" w:cs="Segoe UI"/>
+                <w:b/>
+                <w:color w:val="24292E"/>
+              </w:rPr>
+            </w:pPr>
+            <w:r>
+              <w:rPr>
+                <w:rFonts w:ascii="Segoe UI" w:hAnsi="Segoe UI" w:cs="Segoe UI"/>
+                <w:b/>
+                <w:color w:val="24292E"/>
+              </w:rPr>
+              <w:t>Adobe Photoshop CS6 Certified</w:t>
+            </w:r>
+          </w:p>
+          <w:p>
+            <w:pPr>
+              <w:pStyle w:val="NormalWeb"/>
               <w:numPr>
                 <w:ilvl w:val="0"/>
-                <w:numId w:val="4"/>
+                <w:numId w:val="10"/>
               </w:numPr>
-            </w:pPr>
-            <w:r>
-              <w:t>3DS Max 2015</w:t>
-            </w:r>
-            <w:r>
-              <w:t xml:space="preserve"> Certified</w:t>
-            </w:r>
-          </w:p>
-          <w:p>
-            <w:pPr>
-              <w:pStyle w:val="ListParagraph"/>
-              <w:widowControl w:val="0"/>
+              <w:shd w:val="clear" w:color="auto" w:fill="FFFFFF"/>
+              <w:spacing w:before="240" w:beforeAutospacing="0" w:after="240" w:afterAutospacing="0"/>
+              <w:rPr>
+                <w:rFonts w:ascii="Segoe UI" w:hAnsi="Segoe UI" w:cs="Segoe UI"/>
+                <w:b/>
+                <w:color w:val="24292E"/>
+              </w:rPr>
+            </w:pPr>
+            <w:r>
+              <w:rPr>
+                <w:rFonts w:ascii="Segoe UI" w:hAnsi="Segoe UI" w:cs="Segoe UI"/>
+                <w:b/>
+                <w:color w:val="24292E"/>
+              </w:rPr>
+              <w:t>3DS Max 2015 Certified</w:t>
+            </w:r>
+          </w:p>
+          <w:p>
+            <w:pPr>
+              <w:pStyle w:val="NormalWeb"/>
               <w:numPr>
                 <w:ilvl w:val="0"/>
-                <w:numId w:val="4"/>
+                <w:numId w:val="10"/>
               </w:numPr>
-            </w:pPr>
-            <w:r>
-              <w:t xml:space="preserve">Object Oriented Programming in </w:t>
-            </w:r>
-            <w:r>
-              <w:t>Java and C#</w:t>
-            </w:r>
-          </w:p>
-          <w:p>
-            <w:pPr>
-              <w:pStyle w:val="ListParagraph"/>
-              <w:widowControl w:val="0"/>
+              <w:shd w:val="clear" w:color="auto" w:fill="FFFFFF"/>
+              <w:spacing w:before="240" w:beforeAutospacing="0" w:after="240" w:afterAutospacing="0"/>
+              <w:rPr>
+                <w:rFonts w:ascii="Segoe UI" w:hAnsi="Segoe UI" w:cs="Segoe UI"/>
+                <w:b/>
+                <w:color w:val="24292E"/>
+              </w:rPr>
+            </w:pPr>
+            <w:r>
+              <w:rPr>
+                <w:rFonts w:ascii="Segoe UI" w:hAnsi="Segoe UI" w:cs="Segoe UI"/>
+                <w:b/>
+                <w:color w:val="24292E"/>
+              </w:rPr>
+              <w:t>Object Oriented Programming with Java and C#</w:t>
+            </w:r>
+          </w:p>
+          <w:p>
+            <w:pPr>
+              <w:pStyle w:val="NormalWeb"/>
               <w:numPr>
                 <w:ilvl w:val="0"/>
-                <w:numId w:val="4"/>
+                <w:numId w:val="10"/>
               </w:numPr>
-            </w:pPr>
-            <w:r>
-              <w:t>Database Systems Analysis and Design</w:t>
-            </w:r>
-          </w:p>
-          <w:p>
-            <w:pPr>
-              <w:pStyle w:val="ListParagraph"/>
-              <w:widowControl w:val="0"/>
+              <w:shd w:val="clear" w:color="auto" w:fill="FFFFFF"/>
+              <w:spacing w:before="240" w:beforeAutospacing="0" w:after="240" w:afterAutospacing="0"/>
+              <w:rPr>
+                <w:rFonts w:ascii="Segoe UI" w:hAnsi="Segoe UI" w:cs="Segoe UI"/>
+                <w:b/>
+                <w:color w:val="24292E"/>
+              </w:rPr>
+            </w:pPr>
+            <w:r>
+              <w:rPr>
+                <w:rFonts w:ascii="Segoe UI" w:hAnsi="Segoe UI" w:cs="Segoe UI"/>
+                <w:b/>
+                <w:color w:val="24292E"/>
+              </w:rPr>
+              <w:t>Microsoft SQL 2016</w:t>
+            </w:r>
+          </w:p>
+          <w:p>
+            <w:pPr>
+              <w:pStyle w:val="NormalWeb"/>
               <w:numPr>
                 <w:ilvl w:val="0"/>
-                <w:numId w:val="4"/>
+                <w:numId w:val="10"/>
               </w:numPr>
-            </w:pPr>
-            <w:r>
-              <w:t>Microsoft SQL Server 2016</w:t>
-            </w:r>
-          </w:p>
-          <w:p>
-            <w:pPr>
-              <w:pStyle w:val="ListParagraph"/>
-              <w:widowControl w:val="0"/>
+              <w:shd w:val="clear" w:color="auto" w:fill="FFFFFF"/>
+              <w:spacing w:before="240" w:beforeAutospacing="0" w:after="240" w:afterAutospacing="0"/>
+              <w:rPr>
+                <w:rFonts w:ascii="Segoe UI" w:hAnsi="Segoe UI" w:cs="Segoe UI"/>
+                <w:b/>
+                <w:color w:val="24292E"/>
+              </w:rPr>
+            </w:pPr>
+            <w:r>
+              <w:rPr>
+                <w:rFonts w:ascii="Segoe UI" w:hAnsi="Segoe UI" w:cs="Segoe UI"/>
+                <w:b/>
+                <w:color w:val="24292E"/>
+              </w:rPr>
+              <w:t>Understanding of query database structure</w:t>
+            </w:r>
+          </w:p>
+          <w:p>
+            <w:pPr>
+              <w:pStyle w:val="NormalWeb"/>
               <w:numPr>
                 <w:ilvl w:val="0"/>
-                <w:numId w:val="4"/>
+                <w:numId w:val="10"/>
               </w:numPr>
-            </w:pPr>
-            <w:r>
-              <w:t>Microsoft Office Suite Applications</w:t>
-            </w:r>
-          </w:p>
-          <w:p>
-            <w:pPr>
-              <w:pStyle w:val="ListParagraph"/>
-              <w:widowControl w:val="0"/>
+              <w:shd w:val="clear" w:color="auto" w:fill="FFFFFF"/>
+              <w:spacing w:before="240" w:beforeAutospacing="0" w:after="240" w:afterAutospacing="0"/>
+              <w:rPr>
+                <w:rFonts w:ascii="Segoe UI" w:hAnsi="Segoe UI" w:cs="Segoe UI"/>
+                <w:b/>
+                <w:color w:val="24292E"/>
+              </w:rPr>
+            </w:pPr>
+            <w:r>
+              <w:rPr>
+                <w:rFonts w:ascii="Segoe UI" w:hAnsi="Segoe UI" w:cs="Segoe UI"/>
+                <w:b/>
+                <w:color w:val="24292E"/>
+              </w:rPr>
+              <w:t xml:space="preserve">Microsoft Office Applications: Word, Excel, </w:t>
+            </w:r>
+            <w:r>
+              <w:rPr>
+                <w:rFonts w:ascii="Segoe UI" w:hAnsi="Segoe UI" w:cs="Segoe UI"/>
+                <w:b/>
+                <w:color w:val="24292E"/>
+              </w:rPr>
+              <w:t>PowerPoint</w:t>
+            </w:r>
+          </w:p>
+          <w:p>
+            <w:pPr>
+              <w:pStyle w:val="NormalWeb"/>
               <w:numPr>
                 <w:ilvl w:val="0"/>
-                <w:numId w:val="4"/>
+                <w:numId w:val="10"/>
               </w:numPr>
-            </w:pPr>
-            <w:r>
-              <w:t>R-Script</w:t>
-            </w:r>
-          </w:p>
-          <w:p>
-            <w:pPr>
-              <w:pStyle w:val="ListParagraph"/>
-              <w:widowControl w:val="0"/>
+              <w:shd w:val="clear" w:color="auto" w:fill="FFFFFF"/>
+              <w:spacing w:before="240" w:beforeAutospacing="0" w:after="240" w:afterAutospacing="0"/>
+              <w:rPr>
+                <w:rFonts w:ascii="Segoe UI" w:hAnsi="Segoe UI" w:cs="Segoe UI"/>
+                <w:b/>
+                <w:color w:val="24292E"/>
+              </w:rPr>
+            </w:pPr>
+            <w:r>
+              <w:rPr>
+                <w:rFonts w:ascii="Segoe UI" w:hAnsi="Segoe UI" w:cs="Segoe UI"/>
+                <w:b/>
+                <w:color w:val="24292E"/>
+              </w:rPr>
+              <w:t>HTML/CSS Website design and development</w:t>
+            </w:r>
+          </w:p>
+          <w:p>
+            <w:pPr>
+              <w:pStyle w:val="NormalWeb"/>
               <w:numPr>
                 <w:ilvl w:val="0"/>
-                <w:numId w:val="4"/>
+                <w:numId w:val="10"/>
               </w:numPr>
-            </w:pPr>
-            <w:r>
-              <w:t>HTML/CSS Website design and development</w:t>
+              <w:shd w:val="clear" w:color="auto" w:fill="FFFFFF"/>
+              <w:spacing w:before="240" w:beforeAutospacing="0" w:after="240" w:afterAutospacing="0"/>
+              <w:rPr>
+                <w:rFonts w:ascii="Segoe UI" w:hAnsi="Segoe UI" w:cs="Segoe UI"/>
+                <w:b/>
+                <w:color w:val="24292E"/>
+              </w:rPr>
+            </w:pPr>
+            <w:r>
+              <w:rPr>
+                <w:rFonts w:ascii="Segoe UI" w:hAnsi="Segoe UI" w:cs="Segoe UI"/>
+                <w:b/>
+                <w:color w:val="24292E"/>
+              </w:rPr>
+              <w:t xml:space="preserve">Familiar with languages: Python, </w:t>
+            </w:r>
+            <w:r>
+              <w:rPr>
+                <w:rFonts w:ascii="Segoe UI" w:hAnsi="Segoe UI" w:cs="Segoe UI"/>
+                <w:b/>
+                <w:color w:val="24292E"/>
+              </w:rPr>
+              <w:t>ActionScript</w:t>
+            </w:r>
+            <w:r>
+              <w:rPr>
+                <w:rFonts w:ascii="Segoe UI" w:hAnsi="Segoe UI" w:cs="Segoe UI"/>
+                <w:b/>
+                <w:color w:val="24292E"/>
+              </w:rPr>
+              <w:t>, R-Script, Markdown</w:t>
+            </w:r>
+          </w:p>
+          <w:p>
+            <w:pPr>
+              <w:pStyle w:val="NormalWeb"/>
+              <w:numPr>
+                <w:ilvl w:val="0"/>
+                <w:numId w:val="10"/>
+              </w:numPr>
+              <w:shd w:val="clear" w:color="auto" w:fill="FFFFFF"/>
+              <w:spacing w:before="240" w:beforeAutospacing="0" w:after="240" w:afterAutospacing="0"/>
+              <w:rPr>
+                <w:rFonts w:ascii="Segoe UI" w:hAnsi="Segoe UI" w:cs="Segoe UI"/>
+                <w:b/>
+                <w:color w:val="24292E"/>
+              </w:rPr>
+            </w:pPr>
+            <w:r>
+              <w:rPr>
+                <w:rFonts w:ascii="Segoe UI" w:hAnsi="Segoe UI" w:cs="Segoe UI"/>
+                <w:b/>
+                <w:color w:val="24292E"/>
+              </w:rPr>
+              <w:t>Familiar with software: GIMP, Unity, Adobe Premiere, Adobe After Effects</w:t>
+            </w:r>
+            <w:bookmarkStart w:id="5" w:name="_GoBack"/>
+            <w:bookmarkEnd w:id="5"/>
+          </w:p>
+          <w:p>
+            <w:pPr>
+              <w:pStyle w:val="NormalWeb"/>
+              <w:numPr>
+                <w:ilvl w:val="0"/>
+                <w:numId w:val="10"/>
+              </w:numPr>
+              <w:shd w:val="clear" w:color="auto" w:fill="FFFFFF"/>
+              <w:spacing w:before="240" w:beforeAutospacing="0" w:after="240" w:afterAutospacing="0"/>
+              <w:rPr>
+                <w:rFonts w:ascii="Segoe UI" w:hAnsi="Segoe UI" w:cs="Segoe UI"/>
+                <w:b/>
+                <w:color w:val="24292E"/>
+              </w:rPr>
+            </w:pPr>
+            <w:r>
+              <w:rPr>
+                <w:rFonts w:ascii="Segoe UI" w:hAnsi="Segoe UI" w:cs="Segoe UI"/>
+                <w:b/>
+                <w:color w:val="24292E"/>
+              </w:rPr>
+              <w:t>Proficient using Git</w:t>
             </w:r>
           </w:p>
           <w:p>
@@ -1074,169 +1254,109 @@
                 <w:sz w:val="32"/>
               </w:rPr>
             </w:pPr>
-          </w:p>
-          <w:p>
-            <w:pPr>
-              <w:pStyle w:val="Subtitle"/>
-              <w:keepNext w:val="0"/>
-              <w:keepLines w:val="0"/>
-              <w:widowControl w:val="0"/>
-              <w:contextualSpacing w:val="0"/>
+            <w:r>
               <w:rPr>
                 <w:sz w:val="32"/>
               </w:rPr>
-            </w:pPr>
-          </w:p>
-          <w:p>
-            <w:pPr>
-              <w:pStyle w:val="Subtitle"/>
-              <w:keepNext w:val="0"/>
-              <w:keepLines w:val="0"/>
-              <w:widowControl w:val="0"/>
-              <w:contextualSpacing w:val="0"/>
-              <w:rPr>
+              <w:t>REFERENCES</w:t>
+            </w:r>
+          </w:p>
+          <w:p>
+            <w:pPr>
+              <w:spacing w:line="240" w:lineRule="auto"/>
+              <w:rPr>
+                <w:sz w:val="24"/>
+                <w:szCs w:val="24"/>
+              </w:rPr>
+            </w:pPr>
+          </w:p>
+          <w:p>
+            <w:pPr>
+              <w:spacing w:line="240" w:lineRule="auto"/>
+              <w:rPr>
+                <w:b/>
                 <w:sz w:val="32"/>
-              </w:rPr>
-            </w:pPr>
-          </w:p>
-          <w:p>
-            <w:pPr>
-              <w:pStyle w:val="Subtitle"/>
-              <w:keepNext w:val="0"/>
-              <w:keepLines w:val="0"/>
-              <w:widowControl w:val="0"/>
-              <w:contextualSpacing w:val="0"/>
-              <w:rPr>
+                <w:szCs w:val="24"/>
+                <w:u w:val="single"/>
+              </w:rPr>
+            </w:pPr>
+            <w:r>
+              <w:rPr>
+                <w:b/>
                 <w:sz w:val="32"/>
-              </w:rPr>
-            </w:pPr>
-          </w:p>
-          <w:p>
-            <w:pPr>
-              <w:pStyle w:val="Subtitle"/>
-              <w:keepNext w:val="0"/>
-              <w:keepLines w:val="0"/>
-              <w:widowControl w:val="0"/>
-              <w:contextualSpacing w:val="0"/>
-              <w:rPr>
+                <w:szCs w:val="24"/>
+                <w:u w:val="single"/>
+              </w:rPr>
+              <w:t>College</w:t>
+            </w:r>
+            <w:r>
+              <w:rPr>
+                <w:b/>
                 <w:sz w:val="32"/>
-              </w:rPr>
-            </w:pPr>
-          </w:p>
-          <w:p>
-            <w:pPr>
-              <w:pStyle w:val="Subtitle"/>
-              <w:keepNext w:val="0"/>
-              <w:keepLines w:val="0"/>
-              <w:widowControl w:val="0"/>
-              <w:contextualSpacing w:val="0"/>
-              <w:rPr>
-                <w:sz w:val="32"/>
-              </w:rPr>
-            </w:pPr>
-          </w:p>
-          <w:p>
-            <w:pPr>
-              <w:pStyle w:val="Subtitle"/>
-              <w:keepNext w:val="0"/>
-              <w:keepLines w:val="0"/>
-              <w:widowControl w:val="0"/>
-              <w:contextualSpacing w:val="0"/>
-              <w:rPr>
-                <w:sz w:val="32"/>
-              </w:rPr>
-            </w:pPr>
-          </w:p>
-          <w:p>
-            <w:pPr>
-              <w:pStyle w:val="Subtitle"/>
-              <w:keepNext w:val="0"/>
-              <w:keepLines w:val="0"/>
-              <w:widowControl w:val="0"/>
-              <w:contextualSpacing w:val="0"/>
-              <w:rPr>
-                <w:sz w:val="32"/>
-              </w:rPr>
-            </w:pPr>
-            <w:r>
-              <w:rPr>
-                <w:sz w:val="32"/>
-              </w:rPr>
-              <w:t>REFERENCES</w:t>
-            </w:r>
-          </w:p>
-          <w:p>
-            <w:pPr>
-              <w:spacing w:line="240" w:lineRule="auto"/>
-              <w:rPr>
-                <w:sz w:val="24"/>
-                <w:szCs w:val="24"/>
-              </w:rPr>
-            </w:pPr>
-          </w:p>
-          <w:p>
-            <w:pPr>
-              <w:spacing w:line="240" w:lineRule="auto"/>
-              <w:rPr>
-                <w:b/>
-                <w:sz w:val="24"/>
                 <w:szCs w:val="24"/>
                 <w:u w:val="single"/>
               </w:rPr>
-            </w:pPr>
-            <w:r>
+              <w:t xml:space="preserve"> Professors:</w:t>
+            </w:r>
+          </w:p>
+          <w:p>
+            <w:pPr>
+              <w:spacing w:line="240" w:lineRule="auto"/>
               <w:rPr>
                 <w:b/>
                 <w:sz w:val="24"/>
                 <w:szCs w:val="24"/>
                 <w:u w:val="single"/>
               </w:rPr>
-              <w:t>Texas State Professors:</w:t>
-            </w:r>
-          </w:p>
-          <w:p>
-            <w:pPr>
-              <w:spacing w:line="240" w:lineRule="auto"/>
-              <w:rPr>
-                <w:b/>
-                <w:sz w:val="24"/>
-                <w:szCs w:val="24"/>
-                <w:u w:val="single"/>
-              </w:rPr>
-            </w:pPr>
-          </w:p>
-          <w:p>
-            <w:pPr>
-              <w:widowControl w:val="0"/>
-              <w:spacing w:line="240" w:lineRule="auto"/>
-              <w:rPr>
-                <w:sz w:val="24"/>
-                <w:szCs w:val="24"/>
-              </w:rPr>
-            </w:pPr>
-            <w:r>
-              <w:rPr>
-                <w:sz w:val="24"/>
-                <w:szCs w:val="24"/>
-              </w:rPr>
-              <w:t>Dr. Marcos Sivitanides</w:t>
-            </w:r>
-          </w:p>
-          <w:p>
-            <w:pPr>
-              <w:widowControl w:val="0"/>
-              <w:spacing w:line="240" w:lineRule="auto"/>
-              <w:rPr>
-                <w:sz w:val="24"/>
-                <w:szCs w:val="24"/>
-              </w:rPr>
-            </w:pPr>
-            <w:r>
-              <w:rPr>
-                <w:sz w:val="24"/>
-                <w:szCs w:val="24"/>
-              </w:rPr>
-              <w:t xml:space="preserve">Email: </w:t>
+            </w:pPr>
+          </w:p>
+          <w:p>
+            <w:pPr>
+              <w:widowControl w:val="0"/>
+              <w:spacing w:line="240" w:lineRule="auto"/>
+              <w:rPr>
+                <w:b/>
+                <w:bCs/>
+                <w:sz w:val="24"/>
+                <w:szCs w:val="24"/>
+              </w:rPr>
+            </w:pPr>
+            <w:r>
+              <w:rPr>
+                <w:b/>
+                <w:bCs/>
+                <w:sz w:val="24"/>
+                <w:szCs w:val="24"/>
+              </w:rPr>
+              <w:t xml:space="preserve">Dr. Marcos </w:t>
+            </w:r>
+            <w:proofErr w:type="spellStart"/>
+            <w:r>
+              <w:rPr>
+                <w:b/>
+                <w:bCs/>
+                <w:sz w:val="24"/>
+                <w:szCs w:val="24"/>
+              </w:rPr>
+              <w:t>Sivitanides</w:t>
+            </w:r>
+            <w:proofErr w:type="spellEnd"/>
+          </w:p>
+          <w:p>
+            <w:pPr>
+              <w:widowControl w:val="0"/>
+              <w:spacing w:line="240" w:lineRule="auto"/>
+              <w:rPr>
+                <w:sz w:val="24"/>
+                <w:szCs w:val="24"/>
+              </w:rPr>
+            </w:pPr>
+            <w:r>
+              <w:rPr>
+                <w:sz w:val="24"/>
+                <w:szCs w:val="24"/>
+              </w:rPr>
+              <w:t>Email: </w:t>
             </w:r>
             <w:hyperlink r:id="rId8" w:history="1">
               <w:r>
@@ -1264,12 +1384,16 @@
               <w:widowControl w:val="0"/>
               <w:spacing w:line="240" w:lineRule="auto"/>
               <w:rPr>
-                <w:sz w:val="24"/>
-                <w:szCs w:val="24"/>
-              </w:rPr>
-            </w:pPr>
-            <w:r>
-              <w:rPr>
+                <w:b/>
+                <w:bCs/>
+                <w:sz w:val="24"/>
+                <w:szCs w:val="24"/>
+              </w:rPr>
+            </w:pPr>
+            <w:r>
+              <w:rPr>
+                <w:b/>
+                <w:bCs/>
                 <w:sz w:val="24"/>
                 <w:szCs w:val="24"/>
               </w:rPr>
@@ -1281,17 +1405,16 @@
               <w:widowControl w:val="0"/>
               <w:spacing w:line="240" w:lineRule="auto"/>
               <w:rPr>
-                <w:rStyle w:val="Hyperlink"/>
-                <w:sz w:val="24"/>
-                <w:szCs w:val="24"/>
-              </w:rPr>
-            </w:pPr>
-            <w:r>
-              <w:rPr>
-                <w:sz w:val="24"/>
-                <w:szCs w:val="24"/>
-              </w:rPr>
-              <w:t xml:space="preserve">Email: </w:t>
+                <w:sz w:val="24"/>
+                <w:szCs w:val="24"/>
+              </w:rPr>
+            </w:pPr>
+            <w:r>
+              <w:rPr>
+                <w:sz w:val="24"/>
+                <w:szCs w:val="24"/>
+              </w:rPr>
+              <w:t>Email: </w:t>
             </w:r>
             <w:hyperlink r:id="rId9" w:history="1">
               <w:r>
@@ -1319,33 +1442,48 @@
               <w:widowControl w:val="0"/>
               <w:spacing w:line="240" w:lineRule="auto"/>
               <w:rPr>
-                <w:sz w:val="24"/>
-                <w:szCs w:val="24"/>
-              </w:rPr>
-            </w:pPr>
-            <w:r>
-              <w:rPr>
-                <w:sz w:val="24"/>
-                <w:szCs w:val="24"/>
-              </w:rPr>
-              <w:t>Dr. Lucian Visinescu</w:t>
-            </w:r>
-          </w:p>
-          <w:p>
-            <w:pPr>
-              <w:widowControl w:val="0"/>
-              <w:spacing w:line="240" w:lineRule="auto"/>
-              <w:rPr>
-                <w:sz w:val="24"/>
-                <w:szCs w:val="24"/>
-              </w:rPr>
-            </w:pPr>
-            <w:r>
-              <w:rPr>
-                <w:sz w:val="24"/>
-                <w:szCs w:val="24"/>
-              </w:rPr>
-              <w:t xml:space="preserve">Email: </w:t>
+                <w:b/>
+                <w:bCs/>
+                <w:sz w:val="24"/>
+                <w:szCs w:val="24"/>
+              </w:rPr>
+            </w:pPr>
+            <w:r>
+              <w:rPr>
+                <w:b/>
+                <w:bCs/>
+                <w:sz w:val="24"/>
+                <w:szCs w:val="24"/>
+              </w:rPr>
+              <w:t xml:space="preserve">Dr. Lucian </w:t>
+            </w:r>
+            <w:proofErr w:type="spellStart"/>
+            <w:r>
+              <w:rPr>
+                <w:b/>
+                <w:bCs/>
+                <w:sz w:val="24"/>
+                <w:szCs w:val="24"/>
+              </w:rPr>
+              <w:t>Visinescu</w:t>
+            </w:r>
+            <w:proofErr w:type="spellEnd"/>
+          </w:p>
+          <w:p>
+            <w:pPr>
+              <w:widowControl w:val="0"/>
+              <w:spacing w:line="240" w:lineRule="auto"/>
+              <w:rPr>
+                <w:sz w:val="24"/>
+                <w:szCs w:val="24"/>
+              </w:rPr>
+            </w:pPr>
+            <w:r>
+              <w:rPr>
+                <w:sz w:val="24"/>
+                <w:szCs w:val="24"/>
+              </w:rPr>
+              <w:t>Email: </w:t>
             </w:r>
             <w:hyperlink r:id="rId10" w:history="1">
               <w:r>
@@ -1370,36 +1508,207 @@
           </w:p>
           <w:p>
             <w:pPr>
-              <w:spacing w:line="240" w:lineRule="auto"/>
-              <w:rPr>
-                <w:b/>
-                <w:sz w:val="24"/>
+              <w:widowControl w:val="0"/>
+              <w:spacing w:line="240" w:lineRule="auto"/>
+              <w:rPr>
+                <w:b/>
+                <w:bCs/>
+                <w:sz w:val="24"/>
+                <w:szCs w:val="24"/>
+              </w:rPr>
+            </w:pPr>
+            <w:r>
+              <w:rPr>
+                <w:b/>
+                <w:bCs/>
+                <w:sz w:val="24"/>
+                <w:szCs w:val="24"/>
+              </w:rPr>
+              <w:t xml:space="preserve">Dr. </w:t>
+            </w:r>
+            <w:proofErr w:type="spellStart"/>
+            <w:r>
+              <w:rPr>
+                <w:b/>
+                <w:bCs/>
+                <w:sz w:val="24"/>
+                <w:szCs w:val="24"/>
+              </w:rPr>
+              <w:t>Jaymeen</w:t>
+            </w:r>
+            <w:proofErr w:type="spellEnd"/>
+            <w:r>
+              <w:rPr>
+                <w:b/>
+                <w:bCs/>
+                <w:sz w:val="24"/>
+                <w:szCs w:val="24"/>
+              </w:rPr>
+              <w:t xml:space="preserve"> Shah</w:t>
+            </w:r>
+          </w:p>
+          <w:p>
+            <w:pPr>
+              <w:widowControl w:val="0"/>
+              <w:spacing w:line="240" w:lineRule="auto"/>
+              <w:rPr>
+                <w:sz w:val="24"/>
+                <w:szCs w:val="24"/>
+              </w:rPr>
+            </w:pPr>
+            <w:r>
+              <w:rPr>
+                <w:sz w:val="24"/>
+                <w:szCs w:val="24"/>
+              </w:rPr>
+              <w:t>Email: </w:t>
+            </w:r>
+            <w:hyperlink r:id="rId11" w:history="1">
+              <w:r>
+                <w:rPr>
+                  <w:rStyle w:val="Hyperlink"/>
+                  <w:sz w:val="24"/>
+                  <w:szCs w:val="24"/>
+                </w:rPr>
+                <w:t>Jaymeen.Shah@txstate.edu</w:t>
+              </w:r>
+            </w:hyperlink>
+          </w:p>
+          <w:p>
+            <w:pPr>
+              <w:widowControl w:val="0"/>
+              <w:spacing w:line="240" w:lineRule="auto"/>
+              <w:rPr>
+                <w:sz w:val="24"/>
+                <w:szCs w:val="24"/>
+              </w:rPr>
+            </w:pPr>
+          </w:p>
+          <w:p>
+            <w:pPr>
+              <w:widowControl w:val="0"/>
+              <w:spacing w:line="240" w:lineRule="auto"/>
+              <w:rPr>
+                <w:b/>
+                <w:bCs/>
+                <w:sz w:val="24"/>
+                <w:szCs w:val="24"/>
+              </w:rPr>
+            </w:pPr>
+            <w:r>
+              <w:rPr>
+                <w:b/>
+                <w:bCs/>
+                <w:sz w:val="24"/>
+                <w:szCs w:val="24"/>
+              </w:rPr>
+              <w:t>Bradley Hamman</w:t>
+            </w:r>
+          </w:p>
+          <w:p>
+            <w:pPr>
+              <w:widowControl w:val="0"/>
+              <w:spacing w:line="240" w:lineRule="auto"/>
+              <w:rPr>
+                <w:sz w:val="24"/>
+                <w:szCs w:val="24"/>
+              </w:rPr>
+            </w:pPr>
+            <w:r>
+              <w:rPr>
+                <w:sz w:val="24"/>
+                <w:szCs w:val="24"/>
+              </w:rPr>
+              <w:t>Email: </w:t>
+            </w:r>
+            <w:hyperlink r:id="rId12" w:history="1">
+              <w:r>
+                <w:rPr>
+                  <w:rStyle w:val="Hyperlink"/>
+                  <w:sz w:val="24"/>
+                  <w:szCs w:val="24"/>
+                </w:rPr>
+                <w:t>bkh39@txstate.edu</w:t>
+              </w:r>
+            </w:hyperlink>
+          </w:p>
+          <w:p>
+            <w:pPr>
+              <w:widowControl w:val="0"/>
+              <w:spacing w:line="240" w:lineRule="auto"/>
+              <w:rPr>
+                <w:sz w:val="24"/>
+                <w:szCs w:val="24"/>
+              </w:rPr>
+            </w:pPr>
+          </w:p>
+          <w:p>
+            <w:pPr>
+              <w:pStyle w:val="Subtitle"/>
+              <w:keepNext w:val="0"/>
+              <w:keepLines w:val="0"/>
+              <w:widowControl w:val="0"/>
+              <w:contextualSpacing w:val="0"/>
+              <w:rPr>
+                <w:sz w:val="32"/>
+              </w:rPr>
+            </w:pPr>
+            <w:r>
+              <w:rPr>
+                <w:sz w:val="32"/>
+              </w:rPr>
+              <w:t>REFERENCES</w:t>
+            </w:r>
+            <w:r>
+              <w:rPr>
+                <w:sz w:val="32"/>
+              </w:rPr>
+              <w:t xml:space="preserve"> CONTD.</w:t>
+            </w:r>
+          </w:p>
+          <w:p>
+            <w:pPr>
+              <w:spacing w:line="240" w:lineRule="auto"/>
+              <w:rPr>
+                <w:b/>
+                <w:sz w:val="32"/>
                 <w:szCs w:val="24"/>
                 <w:u w:val="single"/>
               </w:rPr>
             </w:pPr>
-            <w:r>
-              <w:rPr>
-                <w:b/>
-                <w:sz w:val="24"/>
+          </w:p>
+          <w:p>
+            <w:pPr>
+              <w:spacing w:line="240" w:lineRule="auto"/>
+              <w:rPr>
+                <w:b/>
+                <w:sz w:val="32"/>
                 <w:szCs w:val="24"/>
                 <w:u w:val="single"/>
               </w:rPr>
+            </w:pPr>
+            <w:r>
+              <w:rPr>
+                <w:b/>
+                <w:sz w:val="32"/>
+                <w:szCs w:val="24"/>
+                <w:u w:val="single"/>
+              </w:rPr>
               <w:t xml:space="preserve">High School </w:t>
             </w:r>
             <w:r>
               <w:rPr>
                 <w:b/>
-                <w:sz w:val="24"/>
+                <w:sz w:val="32"/>
                 <w:szCs w:val="24"/>
                 <w:u w:val="single"/>
               </w:rPr>
-              <w:t>Teachers</w:t>
-            </w:r>
-            <w:r>
-              <w:rPr>
-                <w:b/>
-                <w:sz w:val="24"/>
+              <w:t>Mentors</w:t>
+            </w:r>
+            <w:r>
+              <w:rPr>
+                <w:b/>
+                <w:sz w:val="32"/>
                 <w:szCs w:val="24"/>
                 <w:u w:val="single"/>
               </w:rPr>
@@ -1421,12 +1730,74 @@
               <w:widowControl w:val="0"/>
               <w:spacing w:line="240" w:lineRule="auto"/>
               <w:rPr>
-                <w:sz w:val="24"/>
-                <w:szCs w:val="24"/>
-              </w:rPr>
-            </w:pPr>
-            <w:r>
-              <w:rPr>
+                <w:b/>
+                <w:bCs/>
+                <w:sz w:val="24"/>
+                <w:szCs w:val="24"/>
+              </w:rPr>
+            </w:pPr>
+            <w:r>
+              <w:rPr>
+                <w:b/>
+                <w:bCs/>
+                <w:sz w:val="24"/>
+                <w:szCs w:val="24"/>
+              </w:rPr>
+              <w:t>Jeff Thomas</w:t>
+            </w:r>
+          </w:p>
+          <w:p>
+            <w:pPr>
+              <w:widowControl w:val="0"/>
+              <w:spacing w:line="240" w:lineRule="auto"/>
+              <w:rPr>
+                <w:sz w:val="24"/>
+                <w:szCs w:val="24"/>
+              </w:rPr>
+            </w:pPr>
+            <w:r>
+              <w:rPr>
+                <w:sz w:val="24"/>
+                <w:szCs w:val="24"/>
+              </w:rPr>
+              <w:t>Email: </w:t>
+            </w:r>
+            <w:hyperlink r:id="rId13" w:history="1">
+              <w:r>
+                <w:rPr>
+                  <w:rStyle w:val="Hyperlink"/>
+                  <w:sz w:val="24"/>
+                  <w:szCs w:val="24"/>
+                </w:rPr>
+                <w:t>jeff_thomas@roundrockisd.org</w:t>
+              </w:r>
+            </w:hyperlink>
+          </w:p>
+          <w:p>
+            <w:pPr>
+              <w:widowControl w:val="0"/>
+              <w:spacing w:line="240" w:lineRule="auto"/>
+              <w:rPr>
+                <w:sz w:val="24"/>
+                <w:szCs w:val="24"/>
+              </w:rPr>
+            </w:pPr>
+          </w:p>
+          <w:p>
+            <w:pPr>
+              <w:widowControl w:val="0"/>
+              <w:spacing w:line="240" w:lineRule="auto"/>
+              <w:rPr>
+                <w:b/>
+                <w:bCs/>
+                <w:sz w:val="24"/>
+                <w:szCs w:val="24"/>
+              </w:rPr>
+            </w:pPr>
+            <w:r>
+              <w:rPr>
+                <w:b/>
+                <w:bCs/>
                 <w:sz w:val="24"/>
                 <w:szCs w:val="24"/>
               </w:rPr>
@@ -1447,9 +1818,9 @@
                 <w:sz w:val="24"/>
                 <w:szCs w:val="24"/>
               </w:rPr>
-              <w:t xml:space="preserve">Email: </w:t>
-            </w:r>
-            <w:hyperlink r:id="rId11" w:history="1">
+              <w:t>Email: </w:t>
+            </w:r>
+            <w:hyperlink r:id="rId14" w:history="1">
               <w:r>
                 <w:rPr>
                   <w:rStyle w:val="Hyperlink"/>
@@ -1475,12 +1846,16 @@
               <w:widowControl w:val="0"/>
               <w:spacing w:line="240" w:lineRule="auto"/>
               <w:rPr>
-                <w:sz w:val="24"/>
-                <w:szCs w:val="24"/>
-              </w:rPr>
-            </w:pPr>
-            <w:r>
-              <w:rPr>
+                <w:b/>
+                <w:bCs/>
+                <w:sz w:val="24"/>
+                <w:szCs w:val="24"/>
+              </w:rPr>
+            </w:pPr>
+            <w:r>
+              <w:rPr>
+                <w:b/>
+                <w:bCs/>
                 <w:sz w:val="24"/>
                 <w:szCs w:val="24"/>
               </w:rPr>
@@ -1501,9 +1876,9 @@
                 <w:sz w:val="24"/>
                 <w:szCs w:val="24"/>
               </w:rPr>
-              <w:t xml:space="preserve">Email: </w:t>
-            </w:r>
-            <w:hyperlink r:id="rId12" w:history="1">
+              <w:t>Email: </w:t>
+            </w:r>
+            <w:hyperlink r:id="rId15" w:history="1">
               <w:r>
                 <w:rPr>
                   <w:rStyle w:val="Hyperlink"/>
@@ -1529,7 +1904,7 @@
               <w:spacing w:line="240" w:lineRule="auto"/>
               <w:rPr>
                 <w:b/>
-                <w:sz w:val="24"/>
+                <w:sz w:val="32"/>
                 <w:szCs w:val="24"/>
                 <w:u w:val="single"/>
               </w:rPr>
@@ -1537,19 +1912,198 @@
             <w:r>
               <w:rPr>
                 <w:b/>
-                <w:sz w:val="24"/>
+                <w:sz w:val="32"/>
                 <w:szCs w:val="24"/>
                 <w:u w:val="single"/>
               </w:rPr>
-              <w:t>General Manager at Movies 8</w:t>
-            </w:r>
-            <w:r>
-              <w:rPr>
-                <w:b/>
-                <w:sz w:val="24"/>
+              <w:t>E-Mow Lawncare:</w:t>
+            </w:r>
+          </w:p>
+          <w:p>
+            <w:pPr>
+              <w:widowControl w:val="0"/>
+              <w:spacing w:line="240" w:lineRule="auto"/>
+              <w:rPr>
+                <w:sz w:val="24"/>
+                <w:szCs w:val="24"/>
+              </w:rPr>
+            </w:pPr>
+          </w:p>
+          <w:p>
+            <w:pPr>
+              <w:widowControl w:val="0"/>
+              <w:spacing w:line="240" w:lineRule="auto"/>
+              <w:rPr>
+                <w:b/>
+                <w:bCs/>
+                <w:sz w:val="24"/>
+                <w:szCs w:val="24"/>
+              </w:rPr>
+            </w:pPr>
+            <w:r>
+              <w:rPr>
+                <w:b/>
+                <w:bCs/>
+                <w:sz w:val="24"/>
+                <w:szCs w:val="24"/>
+              </w:rPr>
+              <w:t>David Emerson</w:t>
+            </w:r>
+          </w:p>
+          <w:p>
+            <w:pPr>
+              <w:widowControl w:val="0"/>
+              <w:spacing w:line="240" w:lineRule="auto"/>
+              <w:rPr>
+                <w:sz w:val="24"/>
+                <w:szCs w:val="24"/>
+              </w:rPr>
+            </w:pPr>
+            <w:r>
+              <w:rPr>
+                <w:sz w:val="24"/>
+                <w:szCs w:val="24"/>
+              </w:rPr>
+              <w:t>Email: </w:t>
+            </w:r>
+            <w:hyperlink r:id="rId16" w:history="1">
+              <w:r>
+                <w:rPr>
+                  <w:rStyle w:val="Hyperlink"/>
+                  <w:sz w:val="24"/>
+                  <w:szCs w:val="24"/>
+                </w:rPr>
+                <w:t>emobacon@yahoo.com</w:t>
+              </w:r>
+            </w:hyperlink>
+          </w:p>
+          <w:p>
+            <w:pPr>
+              <w:widowControl w:val="0"/>
+              <w:spacing w:line="240" w:lineRule="auto"/>
+              <w:rPr>
+                <w:sz w:val="24"/>
+                <w:szCs w:val="24"/>
+              </w:rPr>
+            </w:pPr>
+            <w:r>
+              <w:rPr>
+                <w:sz w:val="24"/>
+                <w:szCs w:val="24"/>
+              </w:rPr>
+              <w:t>Phone: (512)769-7035</w:t>
+            </w:r>
+          </w:p>
+          <w:p>
+            <w:pPr>
+              <w:widowControl w:val="0"/>
+              <w:spacing w:line="240" w:lineRule="auto"/>
+              <w:rPr>
+                <w:sz w:val="24"/>
+                <w:szCs w:val="24"/>
+              </w:rPr>
+            </w:pPr>
+          </w:p>
+          <w:p>
+            <w:pPr>
+              <w:spacing w:line="240" w:lineRule="auto"/>
+              <w:rPr>
+                <w:b/>
+                <w:sz w:val="32"/>
                 <w:szCs w:val="24"/>
                 <w:u w:val="single"/>
               </w:rPr>
+            </w:pPr>
+            <w:r>
+              <w:rPr>
+                <w:b/>
+                <w:sz w:val="32"/>
+                <w:szCs w:val="24"/>
+                <w:u w:val="single"/>
+              </w:rPr>
+              <w:t>Movies 8:</w:t>
+            </w:r>
+          </w:p>
+          <w:p>
+            <w:pPr>
+              <w:spacing w:line="240" w:lineRule="auto"/>
+              <w:rPr>
+                <w:sz w:val="24"/>
+                <w:szCs w:val="24"/>
+              </w:rPr>
+            </w:pPr>
+          </w:p>
+          <w:p>
+            <w:pPr>
+              <w:spacing w:line="240" w:lineRule="auto"/>
+              <w:rPr>
+                <w:b/>
+                <w:bCs/>
+                <w:sz w:val="24"/>
+                <w:szCs w:val="24"/>
+              </w:rPr>
+            </w:pPr>
+            <w:r>
+              <w:rPr>
+                <w:b/>
+                <w:bCs/>
+                <w:sz w:val="24"/>
+                <w:szCs w:val="24"/>
+              </w:rPr>
+              <w:t>Elizabeth Montiel</w:t>
+            </w:r>
+          </w:p>
+          <w:p>
+            <w:pPr>
+              <w:spacing w:line="240" w:lineRule="auto"/>
+              <w:rPr>
+                <w:sz w:val="24"/>
+                <w:szCs w:val="24"/>
+              </w:rPr>
+            </w:pPr>
+            <w:r>
+              <w:rPr>
+                <w:sz w:val="24"/>
+                <w:szCs w:val="24"/>
+              </w:rPr>
+              <w:t>Phone: (512)560-2764</w:t>
+            </w:r>
+          </w:p>
+          <w:p>
+            <w:pPr>
+              <w:spacing w:line="240" w:lineRule="auto"/>
+              <w:rPr>
+                <w:sz w:val="24"/>
+                <w:szCs w:val="24"/>
+              </w:rPr>
+            </w:pPr>
+          </w:p>
+          <w:p>
+            <w:pPr>
+              <w:spacing w:line="240" w:lineRule="auto"/>
+              <w:rPr>
+                <w:b/>
+                <w:sz w:val="32"/>
+                <w:szCs w:val="24"/>
+                <w:u w:val="single"/>
+              </w:rPr>
+            </w:pPr>
+            <w:r>
+              <w:rPr>
+                <w:b/>
+                <w:sz w:val="32"/>
+                <w:szCs w:val="24"/>
+                <w:u w:val="single"/>
+              </w:rPr>
+              <w:t>Fun 2 Learn Code</w:t>
+            </w:r>
+            <w:r>
+              <w:rPr>
+                <w:b/>
+                <w:sz w:val="32"/>
+                <w:szCs w:val="24"/>
+                <w:u w:val="single"/>
+              </w:rPr>
               <w:t>:</w:t>
             </w:r>
           </w:p>
@@ -1566,120 +2120,53 @@
             <w:pPr>
               <w:spacing w:line="240" w:lineRule="auto"/>
               <w:rPr>
-                <w:sz w:val="24"/>
-                <w:szCs w:val="24"/>
-              </w:rPr>
-            </w:pPr>
-            <w:r>
-              <w:rPr>
-                <w:sz w:val="24"/>
-                <w:szCs w:val="24"/>
-              </w:rPr>
-              <w:t>Elizabeth Montiel</w:t>
-            </w:r>
-          </w:p>
-          <w:p>
-            <w:pPr>
-              <w:spacing w:line="240" w:lineRule="auto"/>
-              <w:rPr>
-                <w:sz w:val="24"/>
-                <w:szCs w:val="24"/>
-              </w:rPr>
-            </w:pPr>
-            <w:r>
-              <w:rPr>
-                <w:sz w:val="24"/>
-                <w:szCs w:val="24"/>
-              </w:rPr>
-              <w:t>Phone: (512)560 – 2764</w:t>
-            </w:r>
-          </w:p>
-          <w:p>
-            <w:pPr>
-              <w:widowControl w:val="0"/>
-              <w:spacing w:line="240" w:lineRule="auto"/>
-              <w:rPr>
-                <w:sz w:val="24"/>
-                <w:szCs w:val="24"/>
-              </w:rPr>
-            </w:pPr>
-          </w:p>
-          <w:p>
-            <w:pPr>
-              <w:spacing w:line="240" w:lineRule="auto"/>
-              <w:rPr>
-                <w:b/>
-                <w:sz w:val="24"/>
-                <w:szCs w:val="24"/>
-                <w:u w:val="single"/>
-              </w:rPr>
-            </w:pPr>
-            <w:r>
-              <w:rPr>
-                <w:b/>
-                <w:sz w:val="24"/>
-                <w:szCs w:val="24"/>
-                <w:u w:val="single"/>
-              </w:rPr>
-              <w:t>E-Mow Lawncare</w:t>
-            </w:r>
-            <w:r>
-              <w:rPr>
-                <w:b/>
-                <w:sz w:val="24"/>
-                <w:szCs w:val="24"/>
-                <w:u w:val="single"/>
-              </w:rPr>
-              <w:t>:</w:t>
-            </w:r>
-          </w:p>
-          <w:p>
-            <w:pPr>
-              <w:widowControl w:val="0"/>
-              <w:spacing w:line="240" w:lineRule="auto"/>
-              <w:rPr>
-                <w:sz w:val="24"/>
-                <w:szCs w:val="24"/>
-              </w:rPr>
-            </w:pPr>
-          </w:p>
-          <w:p>
-            <w:pPr>
-              <w:widowControl w:val="0"/>
-              <w:spacing w:line="240" w:lineRule="auto"/>
-              <w:rPr>
-                <w:sz w:val="24"/>
-                <w:szCs w:val="24"/>
-              </w:rPr>
-            </w:pPr>
-            <w:r>
-              <w:rPr>
-                <w:sz w:val="24"/>
-                <w:szCs w:val="24"/>
-              </w:rPr>
-              <w:t>David J. Emerson</w:t>
-            </w:r>
-          </w:p>
-          <w:p>
-            <w:pPr>
-              <w:widowControl w:val="0"/>
-              <w:spacing w:line="240" w:lineRule="auto"/>
-              <w:rPr>
-                <w:sz w:val="24"/>
-                <w:szCs w:val="24"/>
-              </w:rPr>
-            </w:pPr>
-            <w:r>
-              <w:rPr>
-                <w:sz w:val="24"/>
-                <w:szCs w:val="24"/>
-              </w:rPr>
-              <w:t>Phone: (512)769 – 7035</w:t>
-            </w:r>
-          </w:p>
-          <w:p>
-            <w:pPr>
-              <w:widowControl w:val="0"/>
+                <w:b/>
+                <w:bCs/>
+                <w:sz w:val="24"/>
+                <w:szCs w:val="24"/>
+              </w:rPr>
+            </w:pPr>
+            <w:r>
+              <w:rPr>
+                <w:b/>
+                <w:bCs/>
+                <w:sz w:val="24"/>
+                <w:szCs w:val="24"/>
+              </w:rPr>
+              <w:t>Manny Castro</w:t>
+            </w:r>
+          </w:p>
+          <w:p>
+            <w:pPr>
+              <w:spacing w:line="240" w:lineRule="auto"/>
+              <w:rPr>
+                <w:bCs/>
+                <w:sz w:val="24"/>
+                <w:szCs w:val="24"/>
+              </w:rPr>
+            </w:pPr>
+            <w:r>
+              <w:rPr>
+                <w:bCs/>
+                <w:sz w:val="24"/>
+                <w:szCs w:val="24"/>
+              </w:rPr>
+              <w:t>Email: </w:t>
+            </w:r>
+            <w:hyperlink r:id="rId17" w:history="1">
+              <w:r>
+                <w:rPr>
+                  <w:rStyle w:val="Hyperlink"/>
+                  <w:bCs/>
+                  <w:sz w:val="24"/>
+                  <w:szCs w:val="24"/>
+                </w:rPr>
+                <w:t>info@fun2learncode.com</w:t>
+              </w:r>
+            </w:hyperlink>
+          </w:p>
+          <w:p>
+            <w:pPr>
               <w:spacing w:line="240" w:lineRule="auto"/>
               <w:rPr>
                 <w:sz w:val="24"/>
@@ -1708,7 +2195,7 @@
         </w:tc>
         <w:tc>
           <w:tcPr>
-            <w:tcW w:w="3600" w:type="dxa"/>
+            <w:tcW w:w="2970" w:type="dxa"/>
             <w:tcMar>
               <w:top w:w="144" w:type="dxa"/>
               <w:left w:w="144" w:type="dxa"/>
@@ -1767,6 +2254,155 @@
 <file path=word/numbering.xml><?xml version="1.0" encoding="utf-8"?>
 <w:numbering xmlns:wpc="http://schemas.microsoft.com/office/word/2010/wordprocessingCanvas" xmlns:cx="http://schemas.microsoft.com/office/drawing/2014/chartex" xmlns:cx1="http://schemas.microsoft.com/office/drawing/2015/9/8/chartex" xmlns:cx2="http://schemas.microsoft.com/office/drawing/2015/10/21/chartex" xmlns:cx3="http://schemas.microsoft.com/office/drawing/2016/5/9/chartex" xmlns:cx4="http://schemas.microsoft.com/office/drawing/2016/5/10/chartex" xmlns:cx5="http://schemas.microsoft.com/office/drawing/2016/5/11/chartex" xmlns:cx6="http://schemas.microsoft.com/office/drawing/2016/5/12/chartex" xmlns:cx7="http://schemas.microsoft.com/office/drawing/2016/5/13/chartex" xmlns:cx8="http://schemas.microsoft.com/office/drawing/2016/5/14/chartex" xmlns:mc="http://schemas.openxmlformats.org/markup-compatibility/2006" xmlns:aink="http://schemas.microsoft.com/office/drawing/2016/ink" xmlns:am3d="http://schemas.microsoft.com/office/drawing/2017/model3d" xmlns:o="urn:schemas-microsoft-com:office:office" xmlns:r="http://schemas.openxmlformats.org/officeDocument/2006/relationships" xmlns:m="http://schemas.openxmlformats.org/officeDocument/2006/math" xmlns:v="urn:schemas-microsoft-com:vml" xmlns:wp14="http://schemas.microsoft.com/office/word/2010/wordprocessingDrawing" xmlns:wp="http://schemas.openxmlformats.org/drawingml/2006/wordprocessingDrawing" xmlns:w10="urn:schemas-microsoft-com:office:word" xmlns:w="http://schemas.openxmlformats.org/wordprocessingml/2006/main" xmlns:w14="http://schemas.microsoft.com/office/word/2010/wordml" xmlns:w15="http://schemas.microsoft.com/office/word/2012/wordml" xmlns:w16cid="http://schemas.microsoft.com/office/word/2016/wordml/cid" xmlns:w16se="http://schemas.microsoft.com/office/word/2015/wordml/symex" xmlns:wpg="http://schemas.microsoft.com/office/word/2010/wordprocessingGroup" xmlns:wpi="http://schemas.microsoft.com/office/word/2010/wordprocessingInk" xmlns:wne="http://schemas.microsoft.com/office/word/2006/wordml" xmlns:wps="http://schemas.microsoft.com/office/word/2010/wordprocessingShape" mc:Ignorable="w14 w15 w16se w16cid wp14">
   <w:abstractNum w:abstractNumId="0" w15:restartNumberingAfterBreak="0">
+    <w:nsid w:val="00E051A7"/>
+    <w:multiLevelType w:val="multilevel"/>
+    <w:tmpl w:val="7C9045D6"/>
+    <w:lvl w:ilvl="0">
+      <w:start w:val="1"/>
+      <w:numFmt w:val="bullet"/>
+      <w:lvlText w:val=""/>
+      <w:lvlJc w:val="left"/>
+      <w:pPr>
+        <w:tabs>
+          <w:tab w:val="num" w:pos="720"/>
+        </w:tabs>
+        <w:ind w:left="720" w:hanging="360"/>
+      </w:pPr>
+      <w:rPr>
+        <w:rFonts w:ascii="Symbol" w:hAnsi="Symbol" w:hint="default"/>
+        <w:sz w:val="20"/>
+      </w:rPr>
+    </w:lvl>
+    <w:lvl w:ilvl="1" w:tentative="1">
+      <w:start w:val="1"/>
+      <w:numFmt w:val="bullet"/>
+      <w:lvlText w:val="o"/>
+      <w:lvlJc w:val="left"/>
+      <w:pPr>
+        <w:tabs>
+          <w:tab w:val="num" w:pos="1440"/>
+        </w:tabs>
+        <w:ind w:left="1440" w:hanging="360"/>
+      </w:pPr>
+      <w:rPr>
+        <w:rFonts w:ascii="Courier New" w:hAnsi="Courier New" w:hint="default"/>
+        <w:sz w:val="20"/>
+      </w:rPr>
+    </w:lvl>
+    <w:lvl w:ilvl="2" w:tentative="1">
+      <w:start w:val="1"/>
+      <w:numFmt w:val="bullet"/>
+      <w:lvlText w:val=""/>
+      <w:lvlJc w:val="left"/>
+      <w:pPr>
+        <w:tabs>
+          <w:tab w:val="num" w:pos="2160"/>
+        </w:tabs>
+        <w:ind w:left="2160" w:hanging="360"/>
+      </w:pPr>
+      <w:rPr>
+        <w:rFonts w:ascii="Wingdings" w:hAnsi="Wingdings" w:hint="default"/>
+        <w:sz w:val="20"/>
+      </w:rPr>
+    </w:lvl>
+    <w:lvl w:ilvl="3" w:tentative="1">
+      <w:start w:val="1"/>
+      <w:numFmt w:val="bullet"/>
+      <w:lvlText w:val=""/>
+      <w:lvlJc w:val="left"/>
+      <w:pPr>
+        <w:tabs>
+          <w:tab w:val="num" w:pos="2880"/>
+        </w:tabs>
+        <w:ind w:left="2880" w:hanging="360"/>
+      </w:pPr>
+      <w:rPr>
+        <w:rFonts w:ascii="Wingdings" w:hAnsi="Wingdings" w:hint="default"/>
+        <w:sz w:val="20"/>
+      </w:rPr>
+    </w:lvl>
+    <w:lvl w:ilvl="4" w:tentative="1">
+      <w:start w:val="1"/>
+      <w:numFmt w:val="bullet"/>
+      <w:lvlText w:val=""/>
+      <w:lvlJc w:val="left"/>
+      <w:pPr>
+        <w:tabs>
+          <w:tab w:val="num" w:pos="3600"/>
+        </w:tabs>
+        <w:ind w:left="3600" w:hanging="360"/>
+      </w:pPr>
+      <w:rPr>
+        <w:rFonts w:ascii="Wingdings" w:hAnsi="Wingdings" w:hint="default"/>
+        <w:sz w:val="20"/>
+      </w:rPr>
+    </w:lvl>
+    <w:lvl w:ilvl="5" w:tentative="1">
+      <w:start w:val="1"/>
+      <w:numFmt w:val="bullet"/>
+      <w:lvlText w:val=""/>
+      <w:lvlJc w:val="left"/>
+      <w:pPr>
+        <w:tabs>
+          <w:tab w:val="num" w:pos="4320"/>
+        </w:tabs>
+        <w:ind w:left="4320" w:hanging="360"/>
+      </w:pPr>
+      <w:rPr>
+        <w:rFonts w:ascii="Wingdings" w:hAnsi="Wingdings" w:hint="default"/>
+        <w:sz w:val="20"/>
+      </w:rPr>
+    </w:lvl>
+    <w:lvl w:ilvl="6" w:tentative="1">
+      <w:start w:val="1"/>
+      <w:numFmt w:val="bullet"/>
+      <w:lvlText w:val=""/>
+      <w:lvlJc w:val="left"/>
+      <w:pPr>
+        <w:tabs>
+          <w:tab w:val="num" w:pos="5040"/>
+        </w:tabs>
+        <w:ind w:left="5040" w:hanging="360"/>
+      </w:pPr>
+      <w:rPr>
+        <w:rFonts w:ascii="Wingdings" w:hAnsi="Wingdings" w:hint="default"/>
+        <w:sz w:val="20"/>
+      </w:rPr>
+    </w:lvl>
+    <w:lvl w:ilvl="7" w:tentative="1">
+      <w:start w:val="1"/>
+      <w:numFmt w:val="bullet"/>
+      <w:lvlText w:val=""/>
+      <w:lvlJc w:val="left"/>
+      <w:pPr>
+        <w:tabs>
+          <w:tab w:val="num" w:pos="5760"/>
+        </w:tabs>
+        <w:ind w:left="5760" w:hanging="360"/>
+      </w:pPr>
+      <w:rPr>
+        <w:rFonts w:ascii="Wingdings" w:hAnsi="Wingdings" w:hint="default"/>
+        <w:sz w:val="20"/>
+      </w:rPr>
+    </w:lvl>
+    <w:lvl w:ilvl="8" w:tentative="1">
+      <w:start w:val="1"/>
+      <w:numFmt w:val="bullet"/>
+      <w:lvlText w:val=""/>
+      <w:lvlJc w:val="left"/>
+      <w:pPr>
+        <w:tabs>
+          <w:tab w:val="num" w:pos="6480"/>
+        </w:tabs>
+        <w:ind w:left="6480" w:hanging="360"/>
+      </w:pPr>
+      <w:rPr>
+        <w:rFonts w:ascii="Wingdings" w:hAnsi="Wingdings" w:hint="default"/>
+        <w:sz w:val="20"/>
+      </w:rPr>
+    </w:lvl>
+  </w:abstractNum>
+  <w:abstractNum w:abstractNumId="1" w15:restartNumberingAfterBreak="0">
     <w:nsid w:val="1020403A"/>
     <w:multiLevelType w:val="multilevel"/>
     <w:tmpl w:val="4DEEF424"/>
@@ -1960,7 +2596,305 @@
       </w:rPr>
     </w:lvl>
   </w:abstractNum>
-  <w:abstractNum w:abstractNumId="1" w15:restartNumberingAfterBreak="0">
+  <w:abstractNum w:abstractNumId="2" w15:restartNumberingAfterBreak="0">
+    <w:nsid w:val="211F49C1"/>
+    <w:multiLevelType w:val="multilevel"/>
+    <w:tmpl w:val="8DC8C1F0"/>
+    <w:lvl w:ilvl="0">
+      <w:start w:val="1"/>
+      <w:numFmt w:val="bullet"/>
+      <w:lvlText w:val=""/>
+      <w:lvlJc w:val="left"/>
+      <w:pPr>
+        <w:tabs>
+          <w:tab w:val="num" w:pos="720"/>
+        </w:tabs>
+        <w:ind w:left="720" w:hanging="360"/>
+      </w:pPr>
+      <w:rPr>
+        <w:rFonts w:ascii="Symbol" w:hAnsi="Symbol" w:hint="default"/>
+        <w:sz w:val="20"/>
+      </w:rPr>
+    </w:lvl>
+    <w:lvl w:ilvl="1" w:tentative="1">
+      <w:start w:val="1"/>
+      <w:numFmt w:val="bullet"/>
+      <w:lvlText w:val="o"/>
+      <w:lvlJc w:val="left"/>
+      <w:pPr>
+        <w:tabs>
+          <w:tab w:val="num" w:pos="1440"/>
+        </w:tabs>
+        <w:ind w:left="1440" w:hanging="360"/>
+      </w:pPr>
+      <w:rPr>
+        <w:rFonts w:ascii="Courier New" w:hAnsi="Courier New" w:hint="default"/>
+        <w:sz w:val="20"/>
+      </w:rPr>
+    </w:lvl>
+    <w:lvl w:ilvl="2" w:tentative="1">
+      <w:start w:val="1"/>
+      <w:numFmt w:val="bullet"/>
+      <w:lvlText w:val=""/>
+      <w:lvlJc w:val="left"/>
+      <w:pPr>
+        <w:tabs>
+          <w:tab w:val="num" w:pos="2160"/>
+        </w:tabs>
+        <w:ind w:left="2160" w:hanging="360"/>
+      </w:pPr>
+      <w:rPr>
+        <w:rFonts w:ascii="Wingdings" w:hAnsi="Wingdings" w:hint="default"/>
+        <w:sz w:val="20"/>
+      </w:rPr>
+    </w:lvl>
+    <w:lvl w:ilvl="3" w:tentative="1">
+      <w:start w:val="1"/>
+      <w:numFmt w:val="bullet"/>
+      <w:lvlText w:val=""/>
+      <w:lvlJc w:val="left"/>
+      <w:pPr>
+        <w:tabs>
+          <w:tab w:val="num" w:pos="2880"/>
+        </w:tabs>
+        <w:ind w:left="2880" w:hanging="360"/>
+      </w:pPr>
+      <w:rPr>
+        <w:rFonts w:ascii="Wingdings" w:hAnsi="Wingdings" w:hint="default"/>
+        <w:sz w:val="20"/>
+      </w:rPr>
+    </w:lvl>
+    <w:lvl w:ilvl="4" w:tentative="1">
+      <w:start w:val="1"/>
+      <w:numFmt w:val="bullet"/>
+      <w:lvlText w:val=""/>
+      <w:lvlJc w:val="left"/>
+      <w:pPr>
+        <w:tabs>
+          <w:tab w:val="num" w:pos="3600"/>
+        </w:tabs>
+        <w:ind w:left="3600" w:hanging="360"/>
+      </w:pPr>
+      <w:rPr>
+        <w:rFonts w:ascii="Wingdings" w:hAnsi="Wingdings" w:hint="default"/>
+        <w:sz w:val="20"/>
+      </w:rPr>
+    </w:lvl>
+    <w:lvl w:ilvl="5" w:tentative="1">
+      <w:start w:val="1"/>
+      <w:numFmt w:val="bullet"/>
+      <w:lvlText w:val=""/>
+      <w:lvlJc w:val="left"/>
+      <w:pPr>
+        <w:tabs>
+          <w:tab w:val="num" w:pos="4320"/>
+        </w:tabs>
+        <w:ind w:left="4320" w:hanging="360"/>
+      </w:pPr>
+      <w:rPr>
+        <w:rFonts w:ascii="Wingdings" w:hAnsi="Wingdings" w:hint="default"/>
+        <w:sz w:val="20"/>
+      </w:rPr>
+    </w:lvl>
+    <w:lvl w:ilvl="6" w:tentative="1">
+      <w:start w:val="1"/>
+      <w:numFmt w:val="bullet"/>
+      <w:lvlText w:val=""/>
+      <w:lvlJc w:val="left"/>
+      <w:pPr>
+        <w:tabs>
+          <w:tab w:val="num" w:pos="5040"/>
+        </w:tabs>
+        <w:ind w:left="5040" w:hanging="360"/>
+      </w:pPr>
+      <w:rPr>
+        <w:rFonts w:ascii="Wingdings" w:hAnsi="Wingdings" w:hint="default"/>
+        <w:sz w:val="20"/>
+      </w:rPr>
+    </w:lvl>
+    <w:lvl w:ilvl="7" w:tentative="1">
+      <w:start w:val="1"/>
+      <w:numFmt w:val="bullet"/>
+      <w:lvlText w:val=""/>
+      <w:lvlJc w:val="left"/>
+      <w:pPr>
+        <w:tabs>
+          <w:tab w:val="num" w:pos="5760"/>
+        </w:tabs>
+        <w:ind w:left="5760" w:hanging="360"/>
+      </w:pPr>
+      <w:rPr>
+        <w:rFonts w:ascii="Wingdings" w:hAnsi="Wingdings" w:hint="default"/>
+        <w:sz w:val="20"/>
+      </w:rPr>
+    </w:lvl>
+    <w:lvl w:ilvl="8" w:tentative="1">
+      <w:start w:val="1"/>
+      <w:numFmt w:val="bullet"/>
+      <w:lvlText w:val=""/>
+      <w:lvlJc w:val="left"/>
+      <w:pPr>
+        <w:tabs>
+          <w:tab w:val="num" w:pos="6480"/>
+        </w:tabs>
+        <w:ind w:left="6480" w:hanging="360"/>
+      </w:pPr>
+      <w:rPr>
+        <w:rFonts w:ascii="Wingdings" w:hAnsi="Wingdings" w:hint="default"/>
+        <w:sz w:val="20"/>
+      </w:rPr>
+    </w:lvl>
+  </w:abstractNum>
+  <w:abstractNum w:abstractNumId="3" w15:restartNumberingAfterBreak="0">
+    <w:nsid w:val="2E6352AA"/>
+    <w:multiLevelType w:val="multilevel"/>
+    <w:tmpl w:val="05F4D818"/>
+    <w:lvl w:ilvl="0">
+      <w:start w:val="1"/>
+      <w:numFmt w:val="bullet"/>
+      <w:lvlText w:val=""/>
+      <w:lvlJc w:val="left"/>
+      <w:pPr>
+        <w:tabs>
+          <w:tab w:val="num" w:pos="720"/>
+        </w:tabs>
+        <w:ind w:left="720" w:hanging="360"/>
+      </w:pPr>
+      <w:rPr>
+        <w:rFonts w:ascii="Symbol" w:hAnsi="Symbol" w:hint="default"/>
+        <w:sz w:val="20"/>
+      </w:rPr>
+    </w:lvl>
+    <w:lvl w:ilvl="1" w:tentative="1">
+      <w:start w:val="1"/>
+      <w:numFmt w:val="bullet"/>
+      <w:lvlText w:val="o"/>
+      <w:lvlJc w:val="left"/>
+      <w:pPr>
+        <w:tabs>
+          <w:tab w:val="num" w:pos="1440"/>
+        </w:tabs>
+        <w:ind w:left="1440" w:hanging="360"/>
+      </w:pPr>
+      <w:rPr>
+        <w:rFonts w:ascii="Courier New" w:hAnsi="Courier New" w:hint="default"/>
+        <w:sz w:val="20"/>
+      </w:rPr>
+    </w:lvl>
+    <w:lvl w:ilvl="2" w:tentative="1">
+      <w:start w:val="1"/>
+      <w:numFmt w:val="bullet"/>
+      <w:lvlText w:val=""/>
+      <w:lvlJc w:val="left"/>
+      <w:pPr>
+        <w:tabs>
+          <w:tab w:val="num" w:pos="2160"/>
+        </w:tabs>
+        <w:ind w:left="2160" w:hanging="360"/>
+      </w:pPr>
+      <w:rPr>
+        <w:rFonts w:ascii="Wingdings" w:hAnsi="Wingdings" w:hint="default"/>
+        <w:sz w:val="20"/>
+      </w:rPr>
+    </w:lvl>
+    <w:lvl w:ilvl="3" w:tentative="1">
+      <w:start w:val="1"/>
+      <w:numFmt w:val="bullet"/>
+      <w:lvlText w:val=""/>
+      <w:lvlJc w:val="left"/>
+      <w:pPr>
+        <w:tabs>
+          <w:tab w:val="num" w:pos="2880"/>
+        </w:tabs>
+        <w:ind w:left="2880" w:hanging="360"/>
+      </w:pPr>
+      <w:rPr>
+        <w:rFonts w:ascii="Wingdings" w:hAnsi="Wingdings" w:hint="default"/>
+        <w:sz w:val="20"/>
+      </w:rPr>
+    </w:lvl>
+    <w:lvl w:ilvl="4" w:tentative="1">
+      <w:start w:val="1"/>
+      <w:numFmt w:val="bullet"/>
+      <w:lvlText w:val=""/>
+      <w:lvlJc w:val="left"/>
+      <w:pPr>
+        <w:tabs>
+          <w:tab w:val="num" w:pos="3600"/>
+        </w:tabs>
+        <w:ind w:left="3600" w:hanging="360"/>
+      </w:pPr>
+      <w:rPr>
+        <w:rFonts w:ascii="Wingdings" w:hAnsi="Wingdings" w:hint="default"/>
+        <w:sz w:val="20"/>
+      </w:rPr>
+    </w:lvl>
+    <w:lvl w:ilvl="5" w:tentative="1">
+      <w:start w:val="1"/>
+      <w:numFmt w:val="bullet"/>
+      <w:lvlText w:val=""/>
+      <w:lvlJc w:val="left"/>
+      <w:pPr>
+        <w:tabs>
+          <w:tab w:val="num" w:pos="4320"/>
+        </w:tabs>
+        <w:ind w:left="4320" w:hanging="360"/>
+      </w:pPr>
+      <w:rPr>
+        <w:rFonts w:ascii="Wingdings" w:hAnsi="Wingdings" w:hint="default"/>
+        <w:sz w:val="20"/>
+      </w:rPr>
+    </w:lvl>
+    <w:lvl w:ilvl="6" w:tentative="1">
+      <w:start w:val="1"/>
+      <w:numFmt w:val="bullet"/>
+      <w:lvlText w:val=""/>
+      <w:lvlJc w:val="left"/>
+      <w:pPr>
+        <w:tabs>
+          <w:tab w:val="num" w:pos="5040"/>
+        </w:tabs>
+        <w:ind w:left="5040" w:hanging="360"/>
+      </w:pPr>
+      <w:rPr>
+        <w:rFonts w:ascii="Wingdings" w:hAnsi="Wingdings" w:hint="default"/>
+        <w:sz w:val="20"/>
+      </w:rPr>
+    </w:lvl>
+    <w:lvl w:ilvl="7" w:tentative="1">
+      <w:start w:val="1"/>
+      <w:numFmt w:val="bullet"/>
+      <w:lvlText w:val=""/>
+      <w:lvlJc w:val="left"/>
+      <w:pPr>
+        <w:tabs>
+          <w:tab w:val="num" w:pos="5760"/>
+        </w:tabs>
+        <w:ind w:left="5760" w:hanging="360"/>
+      </w:pPr>
+      <w:rPr>
+        <w:rFonts w:ascii="Wingdings" w:hAnsi="Wingdings" w:hint="default"/>
+        <w:sz w:val="20"/>
+      </w:rPr>
+    </w:lvl>
+    <w:lvl w:ilvl="8" w:tentative="1">
+      <w:start w:val="1"/>
+      <w:numFmt w:val="bullet"/>
+      <w:lvlText w:val=""/>
+      <w:lvlJc w:val="left"/>
+      <w:pPr>
+        <w:tabs>
+          <w:tab w:val="num" w:pos="6480"/>
+        </w:tabs>
+        <w:ind w:left="6480" w:hanging="360"/>
+      </w:pPr>
+      <w:rPr>
+        <w:rFonts w:ascii="Wingdings" w:hAnsi="Wingdings" w:hint="default"/>
+        <w:sz w:val="20"/>
+      </w:rPr>
+    </w:lvl>
+  </w:abstractNum>
+  <w:abstractNum w:abstractNumId="4" w15:restartNumberingAfterBreak="0">
     <w:nsid w:val="304E6A0F"/>
     <w:multiLevelType w:val="multilevel"/>
     <w:tmpl w:val="4364C4B0"/>
@@ -2154,7 +3088,305 @@
       </w:rPr>
     </w:lvl>
   </w:abstractNum>
-  <w:abstractNum w:abstractNumId="2" w15:restartNumberingAfterBreak="0">
+  <w:abstractNum w:abstractNumId="5" w15:restartNumberingAfterBreak="0">
+    <w:nsid w:val="450B081C"/>
+    <w:multiLevelType w:val="multilevel"/>
+    <w:tmpl w:val="B024D968"/>
+    <w:lvl w:ilvl="0">
+      <w:start w:val="1"/>
+      <w:numFmt w:val="bullet"/>
+      <w:lvlText w:val=""/>
+      <w:lvlJc w:val="left"/>
+      <w:pPr>
+        <w:tabs>
+          <w:tab w:val="num" w:pos="720"/>
+        </w:tabs>
+        <w:ind w:left="720" w:hanging="360"/>
+      </w:pPr>
+      <w:rPr>
+        <w:rFonts w:ascii="Symbol" w:hAnsi="Symbol" w:hint="default"/>
+        <w:sz w:val="20"/>
+      </w:rPr>
+    </w:lvl>
+    <w:lvl w:ilvl="1" w:tentative="1">
+      <w:start w:val="1"/>
+      <w:numFmt w:val="bullet"/>
+      <w:lvlText w:val="o"/>
+      <w:lvlJc w:val="left"/>
+      <w:pPr>
+        <w:tabs>
+          <w:tab w:val="num" w:pos="1440"/>
+        </w:tabs>
+        <w:ind w:left="1440" w:hanging="360"/>
+      </w:pPr>
+      <w:rPr>
+        <w:rFonts w:ascii="Courier New" w:hAnsi="Courier New" w:hint="default"/>
+        <w:sz w:val="20"/>
+      </w:rPr>
+    </w:lvl>
+    <w:lvl w:ilvl="2" w:tentative="1">
+      <w:start w:val="1"/>
+      <w:numFmt w:val="bullet"/>
+      <w:lvlText w:val=""/>
+      <w:lvlJc w:val="left"/>
+      <w:pPr>
+        <w:tabs>
+          <w:tab w:val="num" w:pos="2160"/>
+        </w:tabs>
+        <w:ind w:left="2160" w:hanging="360"/>
+      </w:pPr>
+      <w:rPr>
+        <w:rFonts w:ascii="Wingdings" w:hAnsi="Wingdings" w:hint="default"/>
+        <w:sz w:val="20"/>
+      </w:rPr>
+    </w:lvl>
+    <w:lvl w:ilvl="3" w:tentative="1">
+      <w:start w:val="1"/>
+      <w:numFmt w:val="bullet"/>
+      <w:lvlText w:val=""/>
+      <w:lvlJc w:val="left"/>
+      <w:pPr>
+        <w:tabs>
+          <w:tab w:val="num" w:pos="2880"/>
+        </w:tabs>
+        <w:ind w:left="2880" w:hanging="360"/>
+      </w:pPr>
+      <w:rPr>
+        <w:rFonts w:ascii="Wingdings" w:hAnsi="Wingdings" w:hint="default"/>
+        <w:sz w:val="20"/>
+      </w:rPr>
+    </w:lvl>
+    <w:lvl w:ilvl="4" w:tentative="1">
+      <w:start w:val="1"/>
+      <w:numFmt w:val="bullet"/>
+      <w:lvlText w:val=""/>
+      <w:lvlJc w:val="left"/>
+      <w:pPr>
+        <w:tabs>
+          <w:tab w:val="num" w:pos="3600"/>
+        </w:tabs>
+        <w:ind w:left="3600" w:hanging="360"/>
+      </w:pPr>
+      <w:rPr>
+        <w:rFonts w:ascii="Wingdings" w:hAnsi="Wingdings" w:hint="default"/>
+        <w:sz w:val="20"/>
+      </w:rPr>
+    </w:lvl>
+    <w:lvl w:ilvl="5" w:tentative="1">
+      <w:start w:val="1"/>
+      <w:numFmt w:val="bullet"/>
+      <w:lvlText w:val=""/>
+      <w:lvlJc w:val="left"/>
+      <w:pPr>
+        <w:tabs>
+          <w:tab w:val="num" w:pos="4320"/>
+        </w:tabs>
+        <w:ind w:left="4320" w:hanging="360"/>
+      </w:pPr>
+      <w:rPr>
+        <w:rFonts w:ascii="Wingdings" w:hAnsi="Wingdings" w:hint="default"/>
+        <w:sz w:val="20"/>
+      </w:rPr>
+    </w:lvl>
+    <w:lvl w:ilvl="6" w:tentative="1">
+      <w:start w:val="1"/>
+      <w:numFmt w:val="bullet"/>
+      <w:lvlText w:val=""/>
+      <w:lvlJc w:val="left"/>
+      <w:pPr>
+        <w:tabs>
+          <w:tab w:val="num" w:pos="5040"/>
+        </w:tabs>
+        <w:ind w:left="5040" w:hanging="360"/>
+      </w:pPr>
+      <w:rPr>
+        <w:rFonts w:ascii="Wingdings" w:hAnsi="Wingdings" w:hint="default"/>
+        <w:sz w:val="20"/>
+      </w:rPr>
+    </w:lvl>
+    <w:lvl w:ilvl="7" w:tentative="1">
+      <w:start w:val="1"/>
+      <w:numFmt w:val="bullet"/>
+      <w:lvlText w:val=""/>
+      <w:lvlJc w:val="left"/>
+      <w:pPr>
+        <w:tabs>
+          <w:tab w:val="num" w:pos="5760"/>
+        </w:tabs>
+        <w:ind w:left="5760" w:hanging="360"/>
+      </w:pPr>
+      <w:rPr>
+        <w:rFonts w:ascii="Wingdings" w:hAnsi="Wingdings" w:hint="default"/>
+        <w:sz w:val="20"/>
+      </w:rPr>
+    </w:lvl>
+    <w:lvl w:ilvl="8" w:tentative="1">
+      <w:start w:val="1"/>
+      <w:numFmt w:val="bullet"/>
+      <w:lvlText w:val=""/>
+      <w:lvlJc w:val="left"/>
+      <w:pPr>
+        <w:tabs>
+          <w:tab w:val="num" w:pos="6480"/>
+        </w:tabs>
+        <w:ind w:left="6480" w:hanging="360"/>
+      </w:pPr>
+      <w:rPr>
+        <w:rFonts w:ascii="Wingdings" w:hAnsi="Wingdings" w:hint="default"/>
+        <w:sz w:val="20"/>
+      </w:rPr>
+    </w:lvl>
+  </w:abstractNum>
+  <w:abstractNum w:abstractNumId="6" w15:restartNumberingAfterBreak="0">
+    <w:nsid w:val="53E83E91"/>
+    <w:multiLevelType w:val="multilevel"/>
+    <w:tmpl w:val="DE341EDC"/>
+    <w:lvl w:ilvl="0">
+      <w:start w:val="1"/>
+      <w:numFmt w:val="bullet"/>
+      <w:lvlText w:val=""/>
+      <w:lvlJc w:val="left"/>
+      <w:pPr>
+        <w:tabs>
+          <w:tab w:val="num" w:pos="720"/>
+        </w:tabs>
+        <w:ind w:left="720" w:hanging="360"/>
+      </w:pPr>
+      <w:rPr>
+        <w:rFonts w:ascii="Symbol" w:hAnsi="Symbol" w:hint="default"/>
+        <w:sz w:val="20"/>
+      </w:rPr>
+    </w:lvl>
+    <w:lvl w:ilvl="1" w:tentative="1">
+      <w:start w:val="1"/>
+      <w:numFmt w:val="bullet"/>
+      <w:lvlText w:val="o"/>
+      <w:lvlJc w:val="left"/>
+      <w:pPr>
+        <w:tabs>
+          <w:tab w:val="num" w:pos="1440"/>
+        </w:tabs>
+        <w:ind w:left="1440" w:hanging="360"/>
+      </w:pPr>
+      <w:rPr>
+        <w:rFonts w:ascii="Courier New" w:hAnsi="Courier New" w:hint="default"/>
+        <w:sz w:val="20"/>
+      </w:rPr>
+    </w:lvl>
+    <w:lvl w:ilvl="2" w:tentative="1">
+      <w:start w:val="1"/>
+      <w:numFmt w:val="bullet"/>
+      <w:lvlText w:val=""/>
+      <w:lvlJc w:val="left"/>
+      <w:pPr>
+        <w:tabs>
+          <w:tab w:val="num" w:pos="2160"/>
+        </w:tabs>
+        <w:ind w:left="2160" w:hanging="360"/>
+      </w:pPr>
+      <w:rPr>
+        <w:rFonts w:ascii="Wingdings" w:hAnsi="Wingdings" w:hint="default"/>
+        <w:sz w:val="20"/>
+      </w:rPr>
+    </w:lvl>
+    <w:lvl w:ilvl="3" w:tentative="1">
+      <w:start w:val="1"/>
+      <w:numFmt w:val="bullet"/>
+      <w:lvlText w:val=""/>
+      <w:lvlJc w:val="left"/>
+      <w:pPr>
+        <w:tabs>
+          <w:tab w:val="num" w:pos="2880"/>
+        </w:tabs>
+        <w:ind w:left="2880" w:hanging="360"/>
+      </w:pPr>
+      <w:rPr>
+        <w:rFonts w:ascii="Wingdings" w:hAnsi="Wingdings" w:hint="default"/>
+        <w:sz w:val="20"/>
+      </w:rPr>
+    </w:lvl>
+    <w:lvl w:ilvl="4" w:tentative="1">
+      <w:start w:val="1"/>
+      <w:numFmt w:val="bullet"/>
+      <w:lvlText w:val=""/>
+      <w:lvlJc w:val="left"/>
+      <w:pPr>
+        <w:tabs>
+          <w:tab w:val="num" w:pos="3600"/>
+        </w:tabs>
+        <w:ind w:left="3600" w:hanging="360"/>
+      </w:pPr>
+      <w:rPr>
+        <w:rFonts w:ascii="Wingdings" w:hAnsi="Wingdings" w:hint="default"/>
+        <w:sz w:val="20"/>
+      </w:rPr>
+    </w:lvl>
+    <w:lvl w:ilvl="5" w:tentative="1">
+      <w:start w:val="1"/>
+      <w:numFmt w:val="bullet"/>
+      <w:lvlText w:val=""/>
+      <w:lvlJc w:val="left"/>
+      <w:pPr>
+        <w:tabs>
+          <w:tab w:val="num" w:pos="4320"/>
+        </w:tabs>
+        <w:ind w:left="4320" w:hanging="360"/>
+      </w:pPr>
+      <w:rPr>
+        <w:rFonts w:ascii="Wingdings" w:hAnsi="Wingdings" w:hint="default"/>
+        <w:sz w:val="20"/>
+      </w:rPr>
+    </w:lvl>
+    <w:lvl w:ilvl="6" w:tentative="1">
+      <w:start w:val="1"/>
+      <w:numFmt w:val="bullet"/>
+      <w:lvlText w:val=""/>
+      <w:lvlJc w:val="left"/>
+      <w:pPr>
+        <w:tabs>
+          <w:tab w:val="num" w:pos="5040"/>
+        </w:tabs>
+        <w:ind w:left="5040" w:hanging="360"/>
+      </w:pPr>
+      <w:rPr>
+        <w:rFonts w:ascii="Wingdings" w:hAnsi="Wingdings" w:hint="default"/>
+        <w:sz w:val="20"/>
+      </w:rPr>
+    </w:lvl>
+    <w:lvl w:ilvl="7" w:tentative="1">
+      <w:start w:val="1"/>
+      <w:numFmt w:val="bullet"/>
+      <w:lvlText w:val=""/>
+      <w:lvlJc w:val="left"/>
+      <w:pPr>
+        <w:tabs>
+          <w:tab w:val="num" w:pos="5760"/>
+        </w:tabs>
+        <w:ind w:left="5760" w:hanging="360"/>
+      </w:pPr>
+      <w:rPr>
+        <w:rFonts w:ascii="Wingdings" w:hAnsi="Wingdings" w:hint="default"/>
+        <w:sz w:val="20"/>
+      </w:rPr>
+    </w:lvl>
+    <w:lvl w:ilvl="8" w:tentative="1">
+      <w:start w:val="1"/>
+      <w:numFmt w:val="bullet"/>
+      <w:lvlText w:val=""/>
+      <w:lvlJc w:val="left"/>
+      <w:pPr>
+        <w:tabs>
+          <w:tab w:val="num" w:pos="6480"/>
+        </w:tabs>
+        <w:ind w:left="6480" w:hanging="360"/>
+      </w:pPr>
+      <w:rPr>
+        <w:rFonts w:ascii="Wingdings" w:hAnsi="Wingdings" w:hint="default"/>
+        <w:sz w:val="20"/>
+      </w:rPr>
+    </w:lvl>
+  </w:abstractNum>
+  <w:abstractNum w:abstractNumId="7" w15:restartNumberingAfterBreak="0">
     <w:nsid w:val="5CF72824"/>
     <w:multiLevelType w:val="multilevel"/>
     <w:tmpl w:val="4FD0693A"/>
@@ -2348,7 +3580,7 @@
       </w:rPr>
     </w:lvl>
   </w:abstractNum>
-  <w:abstractNum w:abstractNumId="3" w15:restartNumberingAfterBreak="0">
+  <w:abstractNum w:abstractNumId="8" w15:restartNumberingAfterBreak="0">
     <w:nsid w:val="77FD6BA7"/>
     <w:multiLevelType w:val="hybridMultilevel"/>
     <w:tmpl w:val="8266E5A0"/>
@@ -2461,17 +3693,184 @@
       </w:rPr>
     </w:lvl>
   </w:abstractNum>
+  <w:abstractNum w:abstractNumId="9" w15:restartNumberingAfterBreak="0">
+    <w:nsid w:val="7B7D3819"/>
+    <w:multiLevelType w:val="multilevel"/>
+    <w:tmpl w:val="B1628354"/>
+    <w:lvl w:ilvl="0">
+      <w:start w:val="1"/>
+      <w:numFmt w:val="bullet"/>
+      <w:lvlText w:val=""/>
+      <w:lvlJc w:val="left"/>
+      <w:pPr>
+        <w:tabs>
+          <w:tab w:val="num" w:pos="720"/>
+        </w:tabs>
+        <w:ind w:left="720" w:hanging="360"/>
+      </w:pPr>
+      <w:rPr>
+        <w:rFonts w:ascii="Symbol" w:hAnsi="Symbol" w:hint="default"/>
+        <w:sz w:val="20"/>
+      </w:rPr>
+    </w:lvl>
+    <w:lvl w:ilvl="1" w:tentative="1">
+      <w:start w:val="1"/>
+      <w:numFmt w:val="bullet"/>
+      <w:lvlText w:val="o"/>
+      <w:lvlJc w:val="left"/>
+      <w:pPr>
+        <w:tabs>
+          <w:tab w:val="num" w:pos="1440"/>
+        </w:tabs>
+        <w:ind w:left="1440" w:hanging="360"/>
+      </w:pPr>
+      <w:rPr>
+        <w:rFonts w:ascii="Courier New" w:hAnsi="Courier New" w:hint="default"/>
+        <w:sz w:val="20"/>
+      </w:rPr>
+    </w:lvl>
+    <w:lvl w:ilvl="2" w:tentative="1">
+      <w:start w:val="1"/>
+      <w:numFmt w:val="bullet"/>
+      <w:lvlText w:val=""/>
+      <w:lvlJc w:val="left"/>
+      <w:pPr>
+        <w:tabs>
+          <w:tab w:val="num" w:pos="2160"/>
+        </w:tabs>
+        <w:ind w:left="2160" w:hanging="360"/>
+      </w:pPr>
+      <w:rPr>
+        <w:rFonts w:ascii="Wingdings" w:hAnsi="Wingdings" w:hint="default"/>
+        <w:sz w:val="20"/>
+      </w:rPr>
+    </w:lvl>
+    <w:lvl w:ilvl="3" w:tentative="1">
+      <w:start w:val="1"/>
+      <w:numFmt w:val="bullet"/>
+      <w:lvlText w:val=""/>
+      <w:lvlJc w:val="left"/>
+      <w:pPr>
+        <w:tabs>
+          <w:tab w:val="num" w:pos="2880"/>
+        </w:tabs>
+        <w:ind w:left="2880" w:hanging="360"/>
+      </w:pPr>
+      <w:rPr>
+        <w:rFonts w:ascii="Wingdings" w:hAnsi="Wingdings" w:hint="default"/>
+        <w:sz w:val="20"/>
+      </w:rPr>
+    </w:lvl>
+    <w:lvl w:ilvl="4" w:tentative="1">
+      <w:start w:val="1"/>
+      <w:numFmt w:val="bullet"/>
+      <w:lvlText w:val=""/>
+      <w:lvlJc w:val="left"/>
+      <w:pPr>
+        <w:tabs>
+          <w:tab w:val="num" w:pos="3600"/>
+        </w:tabs>
+        <w:ind w:left="3600" w:hanging="360"/>
+      </w:pPr>
+      <w:rPr>
+        <w:rFonts w:ascii="Wingdings" w:hAnsi="Wingdings" w:hint="default"/>
+        <w:sz w:val="20"/>
+      </w:rPr>
+    </w:lvl>
+    <w:lvl w:ilvl="5" w:tentative="1">
+      <w:start w:val="1"/>
+      <w:numFmt w:val="bullet"/>
+      <w:lvlText w:val=""/>
+      <w:lvlJc w:val="left"/>
+      <w:pPr>
+        <w:tabs>
+          <w:tab w:val="num" w:pos="4320"/>
+        </w:tabs>
+        <w:ind w:left="4320" w:hanging="360"/>
+      </w:pPr>
+      <w:rPr>
+        <w:rFonts w:ascii="Wingdings" w:hAnsi="Wingdings" w:hint="default"/>
+        <w:sz w:val="20"/>
+      </w:rPr>
+    </w:lvl>
+    <w:lvl w:ilvl="6" w:tentative="1">
+      <w:start w:val="1"/>
+      <w:numFmt w:val="bullet"/>
+      <w:lvlText w:val=""/>
+      <w:lvlJc w:val="left"/>
+      <w:pPr>
+        <w:tabs>
+          <w:tab w:val="num" w:pos="5040"/>
+        </w:tabs>
+        <w:ind w:left="5040" w:hanging="360"/>
+      </w:pPr>
+      <w:rPr>
+        <w:rFonts w:ascii="Wingdings" w:hAnsi="Wingdings" w:hint="default"/>
+        <w:sz w:val="20"/>
+      </w:rPr>
+    </w:lvl>
+    <w:lvl w:ilvl="7" w:tentative="1">
+      <w:start w:val="1"/>
+      <w:numFmt w:val="bullet"/>
+      <w:lvlText w:val=""/>
+      <w:lvlJc w:val="left"/>
+      <w:pPr>
+        <w:tabs>
+          <w:tab w:val="num" w:pos="5760"/>
+        </w:tabs>
+        <w:ind w:left="5760" w:hanging="360"/>
+      </w:pPr>
+      <w:rPr>
+        <w:rFonts w:ascii="Wingdings" w:hAnsi="Wingdings" w:hint="default"/>
+        <w:sz w:val="20"/>
+      </w:rPr>
+    </w:lvl>
+    <w:lvl w:ilvl="8" w:tentative="1">
+      <w:start w:val="1"/>
+      <w:numFmt w:val="bullet"/>
+      <w:lvlText w:val=""/>
+      <w:lvlJc w:val="left"/>
+      <w:pPr>
+        <w:tabs>
+          <w:tab w:val="num" w:pos="6480"/>
+        </w:tabs>
+        <w:ind w:left="6480" w:hanging="360"/>
+      </w:pPr>
+      <w:rPr>
+        <w:rFonts w:ascii="Wingdings" w:hAnsi="Wingdings" w:hint="default"/>
+        <w:sz w:val="20"/>
+      </w:rPr>
+    </w:lvl>
+  </w:abstractNum>
   <w:num w:numId="1">
+    <w:abstractNumId w:val="4"/>
+  </w:num>
+  <w:num w:numId="2">
     <w:abstractNumId w:val="1"/>
   </w:num>
-  <w:num w:numId="2">
+  <w:num w:numId="3">
+    <w:abstractNumId w:val="7"/>
+  </w:num>
+  <w:num w:numId="4">
+    <w:abstractNumId w:val="8"/>
+  </w:num>
+  <w:num w:numId="5">
+    <w:abstractNumId w:val="9"/>
+  </w:num>
+  <w:num w:numId="6">
     <w:abstractNumId w:val="0"/>
   </w:num>
-  <w:num w:numId="3">
+  <w:num w:numId="7">
+    <w:abstractNumId w:val="5"/>
+  </w:num>
+  <w:num w:numId="8">
+    <w:abstractNumId w:val="6"/>
+  </w:num>
+  <w:num w:numId="9">
+    <w:abstractNumId w:val="3"/>
+  </w:num>
+  <w:num w:numId="10">
     <w:abstractNumId w:val="2"/>
-  </w:num>
-  <w:num w:numId="4">
-    <w:abstractNumId w:val="3"/>
   </w:num>
 </w:numbering>
 </file>
@@ -2973,7 +4372,6 @@
   <w:style w:type="character" w:default="1" w:styleId="DefaultParagraphFont">
     <w:name w:val="Default Paragraph Font"/>
     <w:uiPriority w:val="1"/>
-    <w:semiHidden/>
     <w:unhideWhenUsed/>
   </w:style>
   <w:style w:type="table" w:default="1" w:styleId="TableNormal">
@@ -3069,6 +4467,23 @@
       <w:ind w:left="720"/>
       <w:contextualSpacing/>
     </w:pPr>
+  </w:style>
+  <w:style w:type="paragraph" w:styleId="NormalWeb">
+    <w:name w:val="Normal (Web)"/>
+    <w:basedOn w:val="Normal"/>
+    <w:uiPriority w:val="99"/>
+    <w:semiHidden/>
+    <w:unhideWhenUsed/>
+    <w:rsid w:val="00AD7FA3"/>
+    <w:pPr>
+      <w:spacing w:before="100" w:beforeAutospacing="1" w:after="100" w:afterAutospacing="1" w:line="240" w:lineRule="auto"/>
+    </w:pPr>
+    <w:rPr>
+      <w:rFonts w:ascii="Times New Roman" w:eastAsia="Times New Roman" w:hAnsi="Times New Roman" w:cs="Times New Roman"/>
+      <w:color w:val="auto"/>
+      <w:sz w:val="24"/>
+      <w:szCs w:val="24"/>
+    </w:rPr>
   </w:style>
 </w:styles>
 </file>

</xml_diff>

<commit_message>
add job info for ugia tutoring position
</commit_message>
<xml_diff>
--- a/my-resume.docx
+++ b/my-resume.docx
@@ -95,7 +95,7 @@
                           <pic:cNvPicPr/>
                         </pic:nvPicPr>
                         <pic:blipFill>
-                          <a:blip r:embed="rId5" cstate="print">
+                          <a:blip r:embed="rId7" cstate="print">
                             <a:extLst>
                               <a:ext uri="{28A0092B-C50C-407E-A947-70E740481C1C}">
                                 <a14:useLocalDpi xmlns:a14="http://schemas.microsoft.com/office/drawing/2010/main" val="0"/>
@@ -232,7 +232,7 @@
                 <w:szCs w:val="16"/>
               </w:rPr>
             </w:pPr>
-            <w:hyperlink r:id="rId6" w:history="1">
+            <w:hyperlink r:id="rId8" w:history="1">
               <w:r>
                 <w:rPr>
                   <w:rStyle w:val="Hyperlink"/>
@@ -275,7 +275,7 @@
                 <w:szCs w:val="16"/>
               </w:rPr>
             </w:pPr>
-            <w:hyperlink r:id="rId7" w:history="1">
+            <w:hyperlink r:id="rId9" w:history="1">
               <w:r>
                 <w:rPr>
                   <w:rStyle w:val="Hyperlink"/>
@@ -320,15 +320,20 @@
             <w:pPr>
               <w:widowControl w:val="0"/>
               <w:rPr>
-                <w:sz w:val="20"/>
-              </w:rPr>
-            </w:pPr>
-            <w:r>
-              <w:rPr>
                 <w:b/>
                 <w:color w:val="A61C00"/>
                 <w:sz w:val="24"/>
                 <w:szCs w:val="22"/>
+                <w:u w:val="single"/>
+              </w:rPr>
+            </w:pPr>
+            <w:r>
+              <w:rPr>
+                <w:b/>
+                <w:color w:val="A61C00"/>
+                <w:sz w:val="24"/>
+                <w:szCs w:val="22"/>
+                <w:u w:val="single"/>
               </w:rPr>
               <w:t>SUMMARY</w:t>
             </w:r>
@@ -336,6 +341,14 @@
           <w:p>
             <w:pPr>
               <w:widowControl w:val="0"/>
+              <w:rPr>
+                <w:sz w:val="20"/>
+              </w:rPr>
+            </w:pPr>
+          </w:p>
+          <w:p>
+            <w:pPr>
+              <w:widowControl w:val="0"/>
               <w:spacing w:line="240" w:lineRule="auto"/>
               <w:rPr>
                 <w:sz w:val="20"/>
@@ -345,7 +358,21 @@
               <w:rPr>
                 <w:sz w:val="20"/>
               </w:rPr>
-              <w:t>I am currently a student at Texas State University, working on my Bachelor's degree in Computer Information Systems. I started my degree at Texas State in the Fall of 2016 and will graduate in 2020.</w:t>
+              <w:t xml:space="preserve">I am currently a student at Texas State University, working on my </w:t>
+            </w:r>
+            <w:proofErr w:type="gramStart"/>
+            <w:r>
+              <w:rPr>
+                <w:sz w:val="20"/>
+              </w:rPr>
+              <w:t>Bachelor's</w:t>
+            </w:r>
+            <w:proofErr w:type="gramEnd"/>
+            <w:r>
+              <w:rPr>
+                <w:sz w:val="20"/>
+              </w:rPr>
+              <w:t xml:space="preserve"> degree in Computer Information Systems. I started my degree at Texas State in the Fall of 2016 and will graduate in 2020.</w:t>
             </w:r>
           </w:p>
           <w:p>
@@ -399,16 +426,33 @@
           <w:p>
             <w:pPr>
               <w:widowControl w:val="0"/>
-              <w:rPr>
-                <w:sz w:val="20"/>
-              </w:rPr>
-            </w:pPr>
-            <w:r>
-              <w:rPr>
-                <w:sz w:val="20"/>
-              </w:rPr>
-              <w:t>___________________________________________________________</w:t>
-            </w:r>
+              <w:spacing w:line="240" w:lineRule="auto"/>
+              <w:rPr>
+                <w:b/>
+                <w:sz w:val="20"/>
+              </w:rPr>
+            </w:pPr>
+          </w:p>
+          <w:p>
+            <w:pPr>
+              <w:widowControl w:val="0"/>
+              <w:pBdr>
+                <w:bottom w:val="single" w:sz="12" w:space="1" w:color="auto"/>
+              </w:pBdr>
+              <w:spacing w:line="240" w:lineRule="auto"/>
+              <w:rPr>
+                <w:b/>
+                <w:sz w:val="20"/>
+              </w:rPr>
+            </w:pPr>
+          </w:p>
+          <w:p>
+            <w:pPr>
+              <w:widowControl w:val="0"/>
+              <w:rPr>
+                <w:sz w:val="20"/>
+              </w:rPr>
+            </w:pPr>
           </w:p>
           <w:p>
             <w:pPr>
@@ -433,15 +477,18 @@
               <w:contextualSpacing w:val="0"/>
               <w:rPr>
                 <w:sz w:val="24"/>
+                <w:u w:val="single"/>
               </w:rPr>
             </w:pPr>
             <w:r>
               <w:rPr>
                 <w:sz w:val="24"/>
+                <w:u w:val="single"/>
               </w:rPr>
               <w:t>EXPERIENCE</w:t>
             </w:r>
           </w:p>
+          <w:p/>
           <w:p>
             <w:pPr>
               <w:pStyle w:val="Heading1"/>
@@ -504,21 +551,17 @@
               <w:t>I mowed and trimmed lawns at my father's lawncare business. It is a family owned business and was originally created to give myself and my brothers a way to earn our own money. Over time, it's evolved into a thriving small business with over 200 customers.</w:t>
             </w:r>
           </w:p>
-          <w:p>
-            <w:pPr>
-              <w:widowControl w:val="0"/>
-              <w:rPr>
-                <w:sz w:val="20"/>
-              </w:rPr>
-            </w:pPr>
+          <w:p/>
+          <w:p>
+            <w:pPr>
+              <w:pBdr>
+                <w:bottom w:val="single" w:sz="12" w:space="1" w:color="auto"/>
+              </w:pBdr>
+            </w:pPr>
+          </w:p>
+          <w:p>
             <w:bookmarkStart w:id="2" w:name="_29ngmwkisg11" w:colFirst="0" w:colLast="0"/>
             <w:bookmarkEnd w:id="2"/>
-            <w:r>
-              <w:rPr>
-                <w:sz w:val="20"/>
-              </w:rPr>
-              <w:t>___________________________________________________________</w:t>
-            </w:r>
           </w:p>
           <w:p/>
           <w:p>
@@ -580,13 +623,16 @@
               <w:rPr>
                 <w:sz w:val="20"/>
               </w:rPr>
-              <w:t>I worked as an Usher and Cashier at Movies 8, ensuring customers' movie-going experience at the theater was always of high quality. Duties included, but were not limited to: Selling and taking tickets, guiding customers to their auditorium, cleaning messes, sweeping theaters, and selling concessions/snacks.</w:t>
-            </w:r>
-          </w:p>
-          <w:p>
-            <w:r>
-              <w:t>_________________________________________________________________</w:t>
-            </w:r>
+              <w:t>I worked as an Usher and Cashier at Movies 8, ensuring customers' movie-going experience at the theater was always of high quality. Duties included: Selling and taking tickets, guiding customers to their auditorium, cleaning messes, sweeping theaters, and selling concessions/snacks.</w:t>
+            </w:r>
+          </w:p>
+          <w:p/>
+          <w:p>
+            <w:pPr>
+              <w:pBdr>
+                <w:bottom w:val="single" w:sz="12" w:space="1" w:color="auto"/>
+              </w:pBdr>
+            </w:pPr>
           </w:p>
           <w:p>
             <w:pPr>
@@ -595,6 +641,15 @@
               <w:keepLines w:val="0"/>
               <w:widowControl w:val="0"/>
               <w:contextualSpacing w:val="0"/>
+            </w:pPr>
+          </w:p>
+          <w:p>
+            <w:pPr>
+              <w:pStyle w:val="Heading1"/>
+              <w:keepNext w:val="0"/>
+              <w:keepLines w:val="0"/>
+              <w:widowControl w:val="0"/>
+              <w:contextualSpacing w:val="0"/>
               <w:rPr>
                 <w:sz w:val="22"/>
               </w:rPr>
@@ -625,13 +680,140 @@
               <w:rPr>
                 <w:sz w:val="20"/>
               </w:rPr>
+              <w:t>(Jun. 2018 to Aug. 2018)</w:t>
+            </w:r>
+            <w:r>
+              <w:rPr>
+                <w:sz w:val="20"/>
+              </w:rPr>
+              <w:br/>
+            </w:r>
+            <w:r>
+              <w:rPr>
+                <w:sz w:val="20"/>
+              </w:rPr>
+              <w:br/>
+            </w:r>
+            <w:r>
+              <w:rPr>
+                <w:sz w:val="20"/>
+              </w:rPr>
+              <w:t>I worked as an instructor and camp leader at Fun 2 Learn Code, where kids would come for week-long camps to learn about computer programming, game design, and engineering.</w:t>
+            </w:r>
+          </w:p>
+          <w:p/>
+          <w:p>
+            <w:pPr>
+              <w:widowControl w:val="0"/>
+              <w:pBdr>
+                <w:bottom w:val="single" w:sz="12" w:space="1" w:color="auto"/>
+              </w:pBdr>
+              <w:rPr>
+                <w:sz w:val="20"/>
+              </w:rPr>
+            </w:pPr>
+          </w:p>
+          <w:p>
+            <w:pPr>
+              <w:widowControl w:val="0"/>
+              <w:rPr>
+                <w:sz w:val="20"/>
+              </w:rPr>
+            </w:pPr>
+          </w:p>
+          <w:p>
+            <w:pPr>
+              <w:widowControl w:val="0"/>
+              <w:rPr>
+                <w:sz w:val="20"/>
+              </w:rPr>
+            </w:pPr>
+          </w:p>
+          <w:p>
+            <w:pPr>
+              <w:pStyle w:val="Heading1"/>
+              <w:keepNext w:val="0"/>
+              <w:keepLines w:val="0"/>
+              <w:widowControl w:val="0"/>
+              <w:contextualSpacing w:val="0"/>
+              <w:rPr>
+                <w:sz w:val="22"/>
+              </w:rPr>
+            </w:pPr>
+            <w:r>
+              <w:rPr>
+                <w:sz w:val="22"/>
+              </w:rPr>
+              <w:t>Texas State CIS</w:t>
+            </w:r>
+            <w:r>
+              <w:rPr>
+                <w:sz w:val="22"/>
+              </w:rPr>
+              <w:t xml:space="preserve"> </w:t>
+            </w:r>
+            <w:bookmarkStart w:id="3" w:name="_GoBack"/>
+            <w:bookmarkEnd w:id="3"/>
+            <w:r>
+              <w:rPr>
+                <w:sz w:val="22"/>
+              </w:rPr>
+              <w:t>&amp; QMST Dept.</w:t>
+            </w:r>
+          </w:p>
+          <w:p>
+            <w:pPr>
+              <w:pStyle w:val="Heading2"/>
+              <w:keepNext w:val="0"/>
+              <w:keepLines w:val="0"/>
+              <w:widowControl w:val="0"/>
+              <w:spacing w:before="0" w:after="0" w:line="240" w:lineRule="auto"/>
+              <w:contextualSpacing w:val="0"/>
+              <w:rPr>
+                <w:sz w:val="20"/>
+              </w:rPr>
+            </w:pPr>
+            <w:r>
+              <w:rPr>
+                <w:sz w:val="20"/>
+              </w:rPr>
               <w:t>(</w:t>
             </w:r>
             <w:r>
               <w:rPr>
                 <w:sz w:val="20"/>
               </w:rPr>
-              <w:t>Jun. 2018 to Aug. 2018)</w:t>
+              <w:t>Sept</w:t>
+            </w:r>
+            <w:r>
+              <w:rPr>
+                <w:sz w:val="20"/>
+              </w:rPr>
+              <w:t xml:space="preserve">. 2018 to </w:t>
+            </w:r>
+            <w:r>
+              <w:rPr>
+                <w:sz w:val="20"/>
+              </w:rPr>
+              <w:t>May</w:t>
+            </w:r>
+            <w:r>
+              <w:rPr>
+                <w:sz w:val="20"/>
+              </w:rPr>
+              <w:t>. 201</w:t>
+            </w:r>
+            <w:r>
+              <w:rPr>
+                <w:sz w:val="20"/>
+              </w:rPr>
+              <w:t>9</w:t>
+            </w:r>
+            <w:r>
+              <w:rPr>
+                <w:sz w:val="20"/>
+              </w:rPr>
+              <w:t>)</w:t>
             </w:r>
             <w:r>
               <w:rPr>
@@ -649,22 +831,52 @@
               <w:rPr>
                 <w:sz w:val="20"/>
               </w:rPr>
-              <w:t>I worked as an instructor and camp leader at Fun 2 Learn Code, where kids would come for week-long camps to learn about computer programming, game design, and engineering.</w:t>
-            </w:r>
-          </w:p>
-          <w:p>
-            <w:pPr>
-              <w:widowControl w:val="0"/>
-              <w:rPr>
-                <w:sz w:val="20"/>
-              </w:rPr>
-            </w:pPr>
-            <w:r>
-              <w:rPr>
-                <w:sz w:val="20"/>
-              </w:rPr>
-              <w:t>___________________________________________________________</w:t>
-            </w:r>
+              <w:t xml:space="preserve">I </w:t>
+            </w:r>
+            <w:r>
+              <w:rPr>
+                <w:sz w:val="20"/>
+              </w:rPr>
+              <w:t>currently work as an Undergraduate Instructional Assistant at Texas State University. I help manage a computer lab and tutor students for the CIS &amp; QMST department when they come in for help</w:t>
+            </w:r>
+            <w:r>
+              <w:rPr>
+                <w:sz w:val="20"/>
+              </w:rPr>
+              <w:t xml:space="preserve">. </w:t>
+            </w:r>
+            <w:r>
+              <w:rPr>
+                <w:sz w:val="20"/>
+              </w:rPr>
+              <w:t xml:space="preserve">I assist fellow students </w:t>
+            </w:r>
+            <w:r>
+              <w:rPr>
+                <w:sz w:val="20"/>
+              </w:rPr>
+              <w:t>with</w:t>
+            </w:r>
+            <w:r>
+              <w:rPr>
+                <w:sz w:val="20"/>
+              </w:rPr>
+              <w:t xml:space="preserve"> various topics like: Microsoft Office applications, C# programming, and SQL database</w:t>
+            </w:r>
+            <w:r>
+              <w:rPr>
+                <w:sz w:val="20"/>
+              </w:rPr>
+              <w:t xml:space="preserve"> problems.</w:t>
+            </w:r>
+          </w:p>
+          <w:p>
+            <w:pPr>
+              <w:widowControl w:val="0"/>
+              <w:rPr>
+                <w:sz w:val="20"/>
+              </w:rPr>
+            </w:pPr>
           </w:p>
           <w:p>
             <w:pPr>
@@ -678,6 +890,7 @@
               </w:rPr>
             </w:pPr>
           </w:p>
+          <w:p/>
           <w:p>
             <w:pPr>
               <w:pStyle w:val="Subtitle"/>
@@ -687,17 +900,21 @@
               <w:contextualSpacing w:val="0"/>
               <w:rPr>
                 <w:sz w:val="24"/>
-              </w:rPr>
-            </w:pPr>
-            <w:bookmarkStart w:id="3" w:name="_cmqshvdtayu1" w:colFirst="0" w:colLast="0"/>
-            <w:bookmarkEnd w:id="3"/>
+                <w:u w:val="single"/>
+              </w:rPr>
+            </w:pPr>
+            <w:bookmarkStart w:id="4" w:name="_cmqshvdtayu1" w:colFirst="0" w:colLast="0"/>
+            <w:bookmarkEnd w:id="4"/>
             <w:r>
               <w:rPr>
                 <w:sz w:val="24"/>
-              </w:rPr>
+                <w:u w:val="single"/>
+              </w:rPr>
+              <w:lastRenderedPageBreak/>
               <w:t>EDUCATION</w:t>
             </w:r>
           </w:p>
+          <w:p/>
           <w:p>
             <w:pPr>
               <w:pStyle w:val="Heading1"/>
@@ -725,6 +942,8 @@
               <w:spacing w:before="0" w:after="0" w:line="240" w:lineRule="auto"/>
               <w:contextualSpacing w:val="0"/>
               <w:rPr>
+                <w:b/>
+                <w:bCs/>
                 <w:sz w:val="20"/>
               </w:rPr>
             </w:pPr>
@@ -750,7 +969,19 @@
               <w:rPr>
                 <w:sz w:val="20"/>
               </w:rPr>
-              <w:t>I graduated Summa Cum Laude from Stony Point in Round Rock, TX with a GPA of 4.0. I received various awards for academic achievement including: Top of Class in Earth and Space Science, A Honor Roll, and Perfect Attendance. I ran Cross-Country for 2 years and was on the Var</w:t>
+              <w:t>I graduated Summa Cum Laude from Stony Point in Round Rock, TX with a GPA of 4.0. I received various awards for academic achievement including: Top of Class in Earth and Space Science,</w:t>
+            </w:r>
+            <w:r>
+              <w:rPr>
+                <w:sz w:val="20"/>
+              </w:rPr>
+              <w:t xml:space="preserve"> ‘A’</w:t>
+            </w:r>
+            <w:r>
+              <w:rPr>
+                <w:sz w:val="20"/>
+              </w:rPr>
+              <w:t xml:space="preserve"> Honor Roll, and Perfect Attendance. I ran Cross-Country for 2 years and was on the Var</w:t>
             </w:r>
             <w:r>
               <w:rPr>
@@ -772,6 +1003,13 @@
               </w:rPr>
               <w:t>Go Tigers!</w:t>
             </w:r>
+          </w:p>
+          <w:p>
+            <w:pPr>
+              <w:pBdr>
+                <w:bottom w:val="single" w:sz="12" w:space="1" w:color="auto"/>
+              </w:pBdr>
+            </w:pPr>
           </w:p>
           <w:p>
             <w:pPr>
@@ -780,16 +1018,19 @@
               <w:keepLines w:val="0"/>
               <w:widowControl w:val="0"/>
               <w:contextualSpacing w:val="0"/>
-              <w:rPr>
-                <w:sz w:val="22"/>
-              </w:rPr>
-            </w:pPr>
-            <w:r>
-              <w:t>___________________________________________________________</w:t>
-            </w:r>
-            <w:r>
-              <w:br/>
-            </w:r>
+            </w:pPr>
+          </w:p>
+          <w:p>
+            <w:pPr>
+              <w:pStyle w:val="Heading1"/>
+              <w:keepNext w:val="0"/>
+              <w:keepLines w:val="0"/>
+              <w:widowControl w:val="0"/>
+              <w:contextualSpacing w:val="0"/>
+              <w:rPr>
+                <w:sz w:val="22"/>
+              </w:rPr>
+            </w:pPr>
             <w:r>
               <w:br/>
             </w:r>
@@ -809,20 +1050,16 @@
               <w:spacing w:before="0" w:after="0" w:line="240" w:lineRule="auto"/>
               <w:contextualSpacing w:val="0"/>
               <w:rPr>
-                <w:sz w:val="20"/>
-              </w:rPr>
-            </w:pPr>
-            <w:r>
-              <w:rPr>
-                <w:sz w:val="20"/>
-              </w:rPr>
-              <w:t>(</w:t>
-            </w:r>
-            <w:r>
-              <w:rPr>
-                <w:sz w:val="20"/>
-              </w:rPr>
-              <w:t>2016 to 2020)</w:t>
+                <w:b/>
+                <w:bCs/>
+                <w:sz w:val="20"/>
+              </w:rPr>
+            </w:pPr>
+            <w:r>
+              <w:rPr>
+                <w:sz w:val="20"/>
+              </w:rPr>
+              <w:t>(2016 to 2020)</w:t>
             </w:r>
             <w:r>
               <w:rPr>
@@ -840,7 +1077,19 @@
               <w:rPr>
                 <w:sz w:val="20"/>
               </w:rPr>
-              <w:t>I am currently completing my C.I.S. degree at Texas State University in the McCoy Business College. I participate in 2 clubs on campus: the Men's Ultimate Disc team the Young Conservatives of Texas. </w:t>
+              <w:t xml:space="preserve">I am currently completing my C.I.S. degree at Texas State University in the McCoy Business College. I participate in 2 clubs on campus: Men's Ultimate Disc team </w:t>
+            </w:r>
+            <w:r>
+              <w:rPr>
+                <w:sz w:val="20"/>
+              </w:rPr>
+              <w:t xml:space="preserve">and </w:t>
+            </w:r>
+            <w:r>
+              <w:rPr>
+                <w:sz w:val="20"/>
+              </w:rPr>
+              <w:t>the Young Conservatives of Texas. </w:t>
             </w:r>
             <w:r>
               <w:rPr>
@@ -848,40 +1097,23 @@
                 <w:bCs/>
                 <w:sz w:val="20"/>
               </w:rPr>
-              <w:t>Eat '</w:t>
-            </w:r>
-            <w:proofErr w:type="spellStart"/>
-            <w:r>
-              <w:rPr>
-                <w:b/>
-                <w:bCs/>
-                <w:sz w:val="20"/>
-              </w:rPr>
-              <w:t>em</w:t>
-            </w:r>
-            <w:proofErr w:type="spellEnd"/>
-            <w:r>
-              <w:rPr>
-                <w:b/>
-                <w:bCs/>
-                <w:sz w:val="20"/>
-              </w:rPr>
-              <w:t xml:space="preserve"> up Cats!</w:t>
-            </w:r>
-          </w:p>
-          <w:p>
-            <w:pPr>
-              <w:widowControl w:val="0"/>
-              <w:rPr>
-                <w:sz w:val="20"/>
-              </w:rPr>
-            </w:pPr>
-            <w:r>
-              <w:rPr>
-                <w:sz w:val="20"/>
-              </w:rPr>
-              <w:t>___________________________________________________________</w:t>
-            </w:r>
+              <w:t>Eat 'em up Cats!</w:t>
+            </w:r>
+          </w:p>
+          <w:p>
+            <w:pPr>
+              <w:pBdr>
+                <w:bottom w:val="single" w:sz="12" w:space="1" w:color="auto"/>
+              </w:pBdr>
+            </w:pPr>
+          </w:p>
+          <w:p>
+            <w:pPr>
+              <w:widowControl w:val="0"/>
+              <w:rPr>
+                <w:sz w:val="20"/>
+              </w:rPr>
+            </w:pPr>
           </w:p>
           <w:p>
             <w:pPr>
@@ -908,15 +1140,16 @@
               <w:contextualSpacing w:val="0"/>
               <w:rPr>
                 <w:sz w:val="24"/>
-              </w:rPr>
-            </w:pPr>
-            <w:bookmarkStart w:id="4" w:name="_pxr8cdgjwgz1" w:colFirst="0" w:colLast="0"/>
-            <w:bookmarkEnd w:id="4"/>
+                <w:u w:val="single"/>
+              </w:rPr>
+            </w:pPr>
+            <w:bookmarkStart w:id="5" w:name="_pxr8cdgjwgz1" w:colFirst="0" w:colLast="0"/>
+            <w:bookmarkEnd w:id="5"/>
             <w:r>
               <w:rPr>
                 <w:sz w:val="24"/>
-              </w:rPr>
-              <w:lastRenderedPageBreak/>
+                <w:u w:val="single"/>
+              </w:rPr>
               <w:t>SKILLS</w:t>
             </w:r>
           </w:p>
@@ -1085,15 +1318,7 @@
                 <w:b/>
                 <w:color w:val="24292E"/>
               </w:rPr>
-              <w:t xml:space="preserve">Microsoft Office Applications: Word, Excel, </w:t>
-            </w:r>
-            <w:r>
-              <w:rPr>
-                <w:rFonts w:ascii="Segoe UI" w:hAnsi="Segoe UI" w:cs="Segoe UI"/>
-                <w:b/>
-                <w:color w:val="24292E"/>
-              </w:rPr>
-              <w:t>PowerPoint</w:t>
+              <w:t>Microsoft Office Applications: Word, Excel, PowerPoint</w:t>
             </w:r>
           </w:p>
           <w:p>
@@ -1141,23 +1366,7 @@
                 <w:b/>
                 <w:color w:val="24292E"/>
               </w:rPr>
-              <w:t xml:space="preserve">Familiar with languages: Python, </w:t>
-            </w:r>
-            <w:r>
-              <w:rPr>
-                <w:rFonts w:ascii="Segoe UI" w:hAnsi="Segoe UI" w:cs="Segoe UI"/>
-                <w:b/>
-                <w:color w:val="24292E"/>
-              </w:rPr>
-              <w:t>ActionScript</w:t>
-            </w:r>
-            <w:r>
-              <w:rPr>
-                <w:rFonts w:ascii="Segoe UI" w:hAnsi="Segoe UI" w:cs="Segoe UI"/>
-                <w:b/>
-                <w:color w:val="24292E"/>
-              </w:rPr>
-              <w:t>, R-Script, Markdown</w:t>
+              <w:t>Familiar with languages: Python, ActionScript, R-Script, Markdown</w:t>
             </w:r>
           </w:p>
           <w:p>
@@ -1183,8 +1392,6 @@
               </w:rPr>
               <w:t>Familiar with software: GIMP, Unity, Adobe Premiere, Adobe After Effects</w:t>
             </w:r>
-            <w:bookmarkStart w:id="5" w:name="_GoBack"/>
-            <w:bookmarkEnd w:id="5"/>
           </w:p>
           <w:p>
             <w:pPr>
@@ -1212,25 +1419,6 @@
           </w:p>
           <w:p>
             <w:pPr>
-              <w:widowControl w:val="0"/>
-              <w:rPr>
-                <w:sz w:val="20"/>
-              </w:rPr>
-            </w:pPr>
-            <w:r>
-              <w:rPr>
-                <w:sz w:val="20"/>
-              </w:rPr>
-              <w:t>___________________________________________________________</w:t>
-            </w:r>
-          </w:p>
-          <w:p>
-            <w:pPr>
-              <w:widowControl w:val="0"/>
-            </w:pPr>
-          </w:p>
-          <w:p>
-            <w:pPr>
               <w:pStyle w:val="Subtitle"/>
               <w:keepNext w:val="0"/>
               <w:keepLines w:val="0"/>
@@ -1252,117 +1440,112 @@
               <w:contextualSpacing w:val="0"/>
               <w:rPr>
                 <w:sz w:val="32"/>
+                <w:u w:val="single"/>
               </w:rPr>
             </w:pPr>
             <w:r>
               <w:rPr>
                 <w:sz w:val="32"/>
-              </w:rPr>
+                <w:u w:val="single"/>
+              </w:rPr>
+              <w:lastRenderedPageBreak/>
               <w:t>REFERENCES</w:t>
             </w:r>
           </w:p>
+          <w:p/>
           <w:p>
             <w:pPr>
               <w:spacing w:line="240" w:lineRule="auto"/>
               <w:rPr>
+                <w:b/>
+                <w:sz w:val="32"/>
+                <w:szCs w:val="24"/>
+                <w:u w:val="single"/>
+              </w:rPr>
+            </w:pPr>
+            <w:r>
+              <w:rPr>
+                <w:b/>
+                <w:sz w:val="32"/>
+                <w:szCs w:val="24"/>
+                <w:u w:val="single"/>
+              </w:rPr>
+              <w:t>College</w:t>
+            </w:r>
+            <w:r>
+              <w:rPr>
+                <w:b/>
+                <w:sz w:val="32"/>
+                <w:szCs w:val="24"/>
+                <w:u w:val="single"/>
+              </w:rPr>
+              <w:t xml:space="preserve"> Professors:</w:t>
+            </w:r>
+          </w:p>
+          <w:p>
+            <w:pPr>
+              <w:spacing w:line="240" w:lineRule="auto"/>
+              <w:rPr>
+                <w:b/>
                 <w:sz w:val="24"/>
                 <w:szCs w:val="24"/>
-              </w:rPr>
-            </w:pPr>
-          </w:p>
-          <w:p>
-            <w:pPr>
+                <w:u w:val="single"/>
+              </w:rPr>
+            </w:pPr>
+          </w:p>
+          <w:p>
+            <w:pPr>
+              <w:widowControl w:val="0"/>
               <w:spacing w:line="240" w:lineRule="auto"/>
               <w:rPr>
                 <w:b/>
-                <w:sz w:val="32"/>
-                <w:szCs w:val="24"/>
-                <w:u w:val="single"/>
-              </w:rPr>
-            </w:pPr>
-            <w:r>
-              <w:rPr>
-                <w:b/>
-                <w:sz w:val="32"/>
-                <w:szCs w:val="24"/>
-                <w:u w:val="single"/>
-              </w:rPr>
-              <w:t>College</w:t>
-            </w:r>
-            <w:r>
-              <w:rPr>
-                <w:b/>
-                <w:sz w:val="32"/>
-                <w:szCs w:val="24"/>
-                <w:u w:val="single"/>
-              </w:rPr>
-              <w:t xml:space="preserve"> Professors:</w:t>
-            </w:r>
-          </w:p>
-          <w:p>
-            <w:pPr>
+                <w:bCs/>
+                <w:sz w:val="22"/>
+                <w:szCs w:val="24"/>
+              </w:rPr>
+            </w:pPr>
+            <w:r>
+              <w:rPr>
+                <w:b/>
+                <w:bCs/>
+                <w:sz w:val="22"/>
+                <w:szCs w:val="24"/>
+              </w:rPr>
+              <w:t xml:space="preserve">Dr. Marcos </w:t>
+            </w:r>
+            <w:proofErr w:type="spellStart"/>
+            <w:r>
+              <w:rPr>
+                <w:b/>
+                <w:bCs/>
+                <w:sz w:val="22"/>
+                <w:szCs w:val="24"/>
+              </w:rPr>
+              <w:t>Sivitanides</w:t>
+            </w:r>
+            <w:proofErr w:type="spellEnd"/>
+          </w:p>
+          <w:p>
+            <w:pPr>
+              <w:widowControl w:val="0"/>
               <w:spacing w:line="240" w:lineRule="auto"/>
               <w:rPr>
-                <w:b/>
-                <w:sz w:val="24"/>
-                <w:szCs w:val="24"/>
-                <w:u w:val="single"/>
-              </w:rPr>
-            </w:pPr>
-          </w:p>
-          <w:p>
-            <w:pPr>
-              <w:widowControl w:val="0"/>
-              <w:spacing w:line="240" w:lineRule="auto"/>
-              <w:rPr>
-                <w:b/>
-                <w:bCs/>
-                <w:sz w:val="24"/>
-                <w:szCs w:val="24"/>
-              </w:rPr>
-            </w:pPr>
-            <w:r>
-              <w:rPr>
-                <w:b/>
-                <w:bCs/>
-                <w:sz w:val="24"/>
-                <w:szCs w:val="24"/>
-              </w:rPr>
-              <w:t xml:space="preserve">Dr. Marcos </w:t>
-            </w:r>
-            <w:proofErr w:type="spellStart"/>
-            <w:r>
-              <w:rPr>
-                <w:b/>
-                <w:bCs/>
-                <w:sz w:val="24"/>
-                <w:szCs w:val="24"/>
-              </w:rPr>
-              <w:t>Sivitanides</w:t>
-            </w:r>
-            <w:proofErr w:type="spellEnd"/>
-          </w:p>
-          <w:p>
-            <w:pPr>
-              <w:widowControl w:val="0"/>
-              <w:spacing w:line="240" w:lineRule="auto"/>
-              <w:rPr>
-                <w:sz w:val="24"/>
-                <w:szCs w:val="24"/>
-              </w:rPr>
-            </w:pPr>
-            <w:r>
-              <w:rPr>
-                <w:sz w:val="24"/>
+                <w:sz w:val="22"/>
+                <w:szCs w:val="24"/>
+              </w:rPr>
+            </w:pPr>
+            <w:r>
+              <w:rPr>
+                <w:sz w:val="22"/>
                 <w:szCs w:val="24"/>
               </w:rPr>
               <w:t>Email: </w:t>
             </w:r>
-            <w:hyperlink r:id="rId8" w:history="1">
+            <w:hyperlink r:id="rId10" w:history="1">
               <w:r>
                 <w:rPr>
                   <w:rStyle w:val="Hyperlink"/>
-                  <w:sz w:val="24"/>
+                  <w:sz w:val="22"/>
                   <w:szCs w:val="24"/>
                 </w:rPr>
                 <w:t>marcos_sivitanides@txstate.edu</w:t>
@@ -1374,7 +1557,7 @@
               <w:widowControl w:val="0"/>
               <w:spacing w:line="240" w:lineRule="auto"/>
               <w:rPr>
-                <w:sz w:val="24"/>
+                <w:sz w:val="22"/>
                 <w:szCs w:val="24"/>
               </w:rPr>
             </w:pPr>
@@ -1386,7 +1569,7 @@
               <w:rPr>
                 <w:b/>
                 <w:bCs/>
-                <w:sz w:val="24"/>
+                <w:sz w:val="22"/>
                 <w:szCs w:val="24"/>
               </w:rPr>
             </w:pPr>
@@ -1394,102 +1577,44 @@
               <w:rPr>
                 <w:b/>
                 <w:bCs/>
-                <w:sz w:val="24"/>
-                <w:szCs w:val="24"/>
-              </w:rPr>
-              <w:t>Dr. Timothy Chase</w:t>
-            </w:r>
+                <w:sz w:val="22"/>
+                <w:szCs w:val="24"/>
+              </w:rPr>
+              <w:t xml:space="preserve">Dr. Lucian </w:t>
+            </w:r>
+            <w:proofErr w:type="spellStart"/>
+            <w:r>
+              <w:rPr>
+                <w:b/>
+                <w:bCs/>
+                <w:sz w:val="22"/>
+                <w:szCs w:val="24"/>
+              </w:rPr>
+              <w:t>Visinescu</w:t>
+            </w:r>
+            <w:proofErr w:type="spellEnd"/>
           </w:p>
           <w:p>
             <w:pPr>
               <w:widowControl w:val="0"/>
               <w:spacing w:line="240" w:lineRule="auto"/>
               <w:rPr>
-                <w:sz w:val="24"/>
-                <w:szCs w:val="24"/>
-              </w:rPr>
-            </w:pPr>
-            <w:r>
-              <w:rPr>
-                <w:sz w:val="24"/>
+                <w:sz w:val="22"/>
+                <w:szCs w:val="24"/>
+              </w:rPr>
+            </w:pPr>
+            <w:r>
+              <w:rPr>
+                <w:sz w:val="22"/>
                 <w:szCs w:val="24"/>
               </w:rPr>
               <w:t>Email: </w:t>
             </w:r>
-            <w:hyperlink r:id="rId9" w:history="1">
+            <w:hyperlink r:id="rId11" w:history="1">
               <w:r>
                 <w:rPr>
                   <w:rStyle w:val="Hyperlink"/>
-                  <w:sz w:val="24"/>
-                  <w:szCs w:val="24"/>
-                </w:rPr>
-                <w:t>tmc113@txstate.edu</w:t>
-              </w:r>
-            </w:hyperlink>
-          </w:p>
-          <w:p>
-            <w:pPr>
-              <w:widowControl w:val="0"/>
-              <w:spacing w:line="240" w:lineRule="auto"/>
-              <w:rPr>
-                <w:sz w:val="24"/>
-                <w:szCs w:val="24"/>
-              </w:rPr>
-            </w:pPr>
-          </w:p>
-          <w:p>
-            <w:pPr>
-              <w:widowControl w:val="0"/>
-              <w:spacing w:line="240" w:lineRule="auto"/>
-              <w:rPr>
-                <w:b/>
-                <w:bCs/>
-                <w:sz w:val="24"/>
-                <w:szCs w:val="24"/>
-              </w:rPr>
-            </w:pPr>
-            <w:r>
-              <w:rPr>
-                <w:b/>
-                <w:bCs/>
-                <w:sz w:val="24"/>
-                <w:szCs w:val="24"/>
-              </w:rPr>
-              <w:t xml:space="preserve">Dr. Lucian </w:t>
-            </w:r>
-            <w:proofErr w:type="spellStart"/>
-            <w:r>
-              <w:rPr>
-                <w:b/>
-                <w:bCs/>
-                <w:sz w:val="24"/>
-                <w:szCs w:val="24"/>
-              </w:rPr>
-              <w:t>Visinescu</w:t>
-            </w:r>
-            <w:proofErr w:type="spellEnd"/>
-          </w:p>
-          <w:p>
-            <w:pPr>
-              <w:widowControl w:val="0"/>
-              <w:spacing w:line="240" w:lineRule="auto"/>
-              <w:rPr>
-                <w:sz w:val="24"/>
-                <w:szCs w:val="24"/>
-              </w:rPr>
-            </w:pPr>
-            <w:r>
-              <w:rPr>
-                <w:sz w:val="24"/>
-                <w:szCs w:val="24"/>
-              </w:rPr>
-              <w:t>Email: </w:t>
-            </w:r>
-            <w:hyperlink r:id="rId10" w:history="1">
-              <w:r>
-                <w:rPr>
-                  <w:rStyle w:val="Hyperlink"/>
-                  <w:sz w:val="24"/>
+                  <w:sz w:val="22"/>
                   <w:szCs w:val="24"/>
                 </w:rPr>
                 <w:t>llv19@txstate.edu</w:t>
@@ -1501,7 +1626,7 @@
               <w:widowControl w:val="0"/>
               <w:spacing w:line="240" w:lineRule="auto"/>
               <w:rPr>
-                <w:sz w:val="24"/>
+                <w:sz w:val="22"/>
                 <w:szCs w:val="24"/>
               </w:rPr>
             </w:pPr>
@@ -1513,7 +1638,7 @@
               <w:rPr>
                 <w:b/>
                 <w:bCs/>
-                <w:sz w:val="24"/>
+                <w:sz w:val="22"/>
                 <w:szCs w:val="24"/>
               </w:rPr>
             </w:pPr>
@@ -1521,7 +1646,7 @@
               <w:rPr>
                 <w:b/>
                 <w:bCs/>
-                <w:sz w:val="24"/>
+                <w:sz w:val="22"/>
                 <w:szCs w:val="24"/>
               </w:rPr>
               <w:t xml:space="preserve">Dr. </w:t>
@@ -1531,7 +1656,7 @@
               <w:rPr>
                 <w:b/>
                 <w:bCs/>
-                <w:sz w:val="24"/>
+                <w:sz w:val="22"/>
                 <w:szCs w:val="24"/>
               </w:rPr>
               <w:t>Jaymeen</w:t>
@@ -1541,7 +1666,7 @@
               <w:rPr>
                 <w:b/>
                 <w:bCs/>
-                <w:sz w:val="24"/>
+                <w:sz w:val="22"/>
                 <w:szCs w:val="24"/>
               </w:rPr>
               <w:t xml:space="preserve"> Shah</w:t>
@@ -1552,22 +1677,22 @@
               <w:widowControl w:val="0"/>
               <w:spacing w:line="240" w:lineRule="auto"/>
               <w:rPr>
-                <w:sz w:val="24"/>
-                <w:szCs w:val="24"/>
-              </w:rPr>
-            </w:pPr>
-            <w:r>
-              <w:rPr>
-                <w:sz w:val="24"/>
+                <w:sz w:val="22"/>
+                <w:szCs w:val="24"/>
+              </w:rPr>
+            </w:pPr>
+            <w:r>
+              <w:rPr>
+                <w:sz w:val="22"/>
                 <w:szCs w:val="24"/>
               </w:rPr>
               <w:t>Email: </w:t>
             </w:r>
-            <w:hyperlink r:id="rId11" w:history="1">
+            <w:hyperlink r:id="rId12" w:history="1">
               <w:r>
                 <w:rPr>
                   <w:rStyle w:val="Hyperlink"/>
-                  <w:sz w:val="24"/>
+                  <w:sz w:val="22"/>
                   <w:szCs w:val="24"/>
                 </w:rPr>
                 <w:t>Jaymeen.Shah@txstate.edu</w:t>
@@ -1577,21 +1702,85 @@
           <w:p>
             <w:pPr>
               <w:widowControl w:val="0"/>
+              <w:pBdr>
+                <w:bottom w:val="single" w:sz="6" w:space="1" w:color="auto"/>
+              </w:pBdr>
               <w:spacing w:line="240" w:lineRule="auto"/>
               <w:rPr>
+                <w:color w:val="0563C1" w:themeColor="hyperlink"/>
                 <w:sz w:val="24"/>
                 <w:szCs w:val="24"/>
-              </w:rPr>
-            </w:pPr>
-          </w:p>
-          <w:p>
-            <w:pPr>
-              <w:widowControl w:val="0"/>
+                <w:u w:val="single"/>
+              </w:rPr>
+            </w:pPr>
+          </w:p>
+          <w:p>
+            <w:pPr>
               <w:spacing w:line="240" w:lineRule="auto"/>
               <w:rPr>
                 <w:b/>
+                <w:sz w:val="32"/>
+                <w:szCs w:val="24"/>
+                <w:u w:val="single"/>
+              </w:rPr>
+            </w:pPr>
+          </w:p>
+          <w:p>
+            <w:pPr>
+              <w:spacing w:line="240" w:lineRule="auto"/>
+              <w:rPr>
+                <w:b/>
+                <w:sz w:val="32"/>
+                <w:szCs w:val="24"/>
+                <w:u w:val="single"/>
+              </w:rPr>
+            </w:pPr>
+            <w:r>
+              <w:rPr>
+                <w:b/>
+                <w:sz w:val="32"/>
+                <w:szCs w:val="24"/>
+                <w:u w:val="single"/>
+              </w:rPr>
+              <w:t xml:space="preserve">High School </w:t>
+            </w:r>
+            <w:r>
+              <w:rPr>
+                <w:b/>
+                <w:sz w:val="32"/>
+                <w:szCs w:val="24"/>
+                <w:u w:val="single"/>
+              </w:rPr>
+              <w:t>Mentors</w:t>
+            </w:r>
+            <w:r>
+              <w:rPr>
+                <w:b/>
+                <w:sz w:val="32"/>
+                <w:szCs w:val="24"/>
+                <w:u w:val="single"/>
+              </w:rPr>
+              <w:t>:</w:t>
+            </w:r>
+          </w:p>
+          <w:p>
+            <w:pPr>
+              <w:widowControl w:val="0"/>
+              <w:spacing w:line="240" w:lineRule="auto"/>
+              <w:rPr>
+                <w:sz w:val="24"/>
+                <w:szCs w:val="24"/>
+              </w:rPr>
+            </w:pPr>
+          </w:p>
+          <w:p>
+            <w:pPr>
+              <w:widowControl w:val="0"/>
+              <w:spacing w:line="240" w:lineRule="auto"/>
+              <w:rPr>
+                <w:b/>
                 <w:bCs/>
-                <w:sz w:val="24"/>
+                <w:sz w:val="22"/>
                 <w:szCs w:val="24"/>
               </w:rPr>
             </w:pPr>
@@ -1599,10 +1788,10 @@
               <w:rPr>
                 <w:b/>
                 <w:bCs/>
-                <w:sz w:val="24"/>
-                <w:szCs w:val="24"/>
-              </w:rPr>
-              <w:t>Bradley Hamman</w:t>
+                <w:sz w:val="22"/>
+                <w:szCs w:val="24"/>
+              </w:rPr>
+              <w:t>Jeff Thomas</w:t>
             </w:r>
           </w:p>
           <w:p>
@@ -1610,154 +1799,13 @@
               <w:widowControl w:val="0"/>
               <w:spacing w:line="240" w:lineRule="auto"/>
               <w:rPr>
-                <w:sz w:val="24"/>
-                <w:szCs w:val="24"/>
-              </w:rPr>
-            </w:pPr>
-            <w:r>
-              <w:rPr>
-                <w:sz w:val="24"/>
-                <w:szCs w:val="24"/>
-              </w:rPr>
-              <w:t>Email: </w:t>
-            </w:r>
-            <w:hyperlink r:id="rId12" w:history="1">
-              <w:r>
-                <w:rPr>
-                  <w:rStyle w:val="Hyperlink"/>
-                  <w:sz w:val="24"/>
-                  <w:szCs w:val="24"/>
-                </w:rPr>
-                <w:t>bkh39@txstate.edu</w:t>
-              </w:r>
-            </w:hyperlink>
-          </w:p>
-          <w:p>
-            <w:pPr>
-              <w:widowControl w:val="0"/>
-              <w:spacing w:line="240" w:lineRule="auto"/>
-              <w:rPr>
-                <w:sz w:val="24"/>
-                <w:szCs w:val="24"/>
-              </w:rPr>
-            </w:pPr>
-          </w:p>
-          <w:p>
-            <w:pPr>
-              <w:pStyle w:val="Subtitle"/>
-              <w:keepNext w:val="0"/>
-              <w:keepLines w:val="0"/>
-              <w:widowControl w:val="0"/>
-              <w:contextualSpacing w:val="0"/>
-              <w:rPr>
-                <w:sz w:val="32"/>
-              </w:rPr>
-            </w:pPr>
-            <w:r>
-              <w:rPr>
-                <w:sz w:val="32"/>
-              </w:rPr>
-              <w:t>REFERENCES</w:t>
-            </w:r>
-            <w:r>
-              <w:rPr>
-                <w:sz w:val="32"/>
-              </w:rPr>
-              <w:t xml:space="preserve"> CONTD.</w:t>
-            </w:r>
-          </w:p>
-          <w:p>
-            <w:pPr>
-              <w:spacing w:line="240" w:lineRule="auto"/>
-              <w:rPr>
-                <w:b/>
-                <w:sz w:val="32"/>
-                <w:szCs w:val="24"/>
-                <w:u w:val="single"/>
-              </w:rPr>
-            </w:pPr>
-          </w:p>
-          <w:p>
-            <w:pPr>
-              <w:spacing w:line="240" w:lineRule="auto"/>
-              <w:rPr>
-                <w:b/>
-                <w:sz w:val="32"/>
-                <w:szCs w:val="24"/>
-                <w:u w:val="single"/>
-              </w:rPr>
-            </w:pPr>
-            <w:r>
-              <w:rPr>
-                <w:b/>
-                <w:sz w:val="32"/>
-                <w:szCs w:val="24"/>
-                <w:u w:val="single"/>
-              </w:rPr>
-              <w:t xml:space="preserve">High School </w:t>
-            </w:r>
-            <w:r>
-              <w:rPr>
-                <w:b/>
-                <w:sz w:val="32"/>
-                <w:szCs w:val="24"/>
-                <w:u w:val="single"/>
-              </w:rPr>
-              <w:t>Mentors</w:t>
-            </w:r>
-            <w:r>
-              <w:rPr>
-                <w:b/>
-                <w:sz w:val="32"/>
-                <w:szCs w:val="24"/>
-                <w:u w:val="single"/>
-              </w:rPr>
-              <w:t>:</w:t>
-            </w:r>
-          </w:p>
-          <w:p>
-            <w:pPr>
-              <w:widowControl w:val="0"/>
-              <w:spacing w:line="240" w:lineRule="auto"/>
-              <w:rPr>
-                <w:sz w:val="24"/>
-                <w:szCs w:val="24"/>
-              </w:rPr>
-            </w:pPr>
-          </w:p>
-          <w:p>
-            <w:pPr>
-              <w:widowControl w:val="0"/>
-              <w:spacing w:line="240" w:lineRule="auto"/>
-              <w:rPr>
-                <w:b/>
-                <w:bCs/>
-                <w:sz w:val="24"/>
-                <w:szCs w:val="24"/>
-              </w:rPr>
-            </w:pPr>
-            <w:r>
-              <w:rPr>
-                <w:b/>
-                <w:bCs/>
-                <w:sz w:val="24"/>
-                <w:szCs w:val="24"/>
-              </w:rPr>
-              <w:t>Jeff Thomas</w:t>
-            </w:r>
-          </w:p>
-          <w:p>
-            <w:pPr>
-              <w:widowControl w:val="0"/>
-              <w:spacing w:line="240" w:lineRule="auto"/>
-              <w:rPr>
-                <w:sz w:val="24"/>
-                <w:szCs w:val="24"/>
-              </w:rPr>
-            </w:pPr>
-            <w:r>
-              <w:rPr>
-                <w:sz w:val="24"/>
+                <w:sz w:val="22"/>
+                <w:szCs w:val="24"/>
+              </w:rPr>
+            </w:pPr>
+            <w:r>
+              <w:rPr>
+                <w:sz w:val="22"/>
                 <w:szCs w:val="24"/>
               </w:rPr>
               <w:t>Email: </w:t>
@@ -1766,7 +1814,7 @@
               <w:r>
                 <w:rPr>
                   <w:rStyle w:val="Hyperlink"/>
-                  <w:sz w:val="24"/>
+                  <w:sz w:val="22"/>
                   <w:szCs w:val="24"/>
                 </w:rPr>
                 <w:t>jeff_thomas@roundrockisd.org</w:t>
@@ -1778,7 +1826,7 @@
               <w:widowControl w:val="0"/>
               <w:spacing w:line="240" w:lineRule="auto"/>
               <w:rPr>
-                <w:sz w:val="24"/>
+                <w:sz w:val="22"/>
                 <w:szCs w:val="24"/>
               </w:rPr>
             </w:pPr>
@@ -1790,7 +1838,7 @@
               <w:rPr>
                 <w:b/>
                 <w:bCs/>
-                <w:sz w:val="24"/>
+                <w:sz w:val="22"/>
                 <w:szCs w:val="24"/>
               </w:rPr>
             </w:pPr>
@@ -1798,7 +1846,7 @@
               <w:rPr>
                 <w:b/>
                 <w:bCs/>
-                <w:sz w:val="24"/>
+                <w:sz w:val="22"/>
                 <w:szCs w:val="24"/>
               </w:rPr>
               <w:t>Ricardo Olvera</w:t>
@@ -1809,13 +1857,13 @@
               <w:widowControl w:val="0"/>
               <w:spacing w:line="240" w:lineRule="auto"/>
               <w:rPr>
-                <w:sz w:val="24"/>
-                <w:szCs w:val="24"/>
-              </w:rPr>
-            </w:pPr>
-            <w:r>
-              <w:rPr>
-                <w:sz w:val="24"/>
+                <w:sz w:val="22"/>
+                <w:szCs w:val="24"/>
+              </w:rPr>
+            </w:pPr>
+            <w:r>
+              <w:rPr>
+                <w:sz w:val="22"/>
                 <w:szCs w:val="24"/>
               </w:rPr>
               <w:t>Email: </w:t>
@@ -1824,7 +1872,7 @@
               <w:r>
                 <w:rPr>
                   <w:rStyle w:val="Hyperlink"/>
-                  <w:sz w:val="24"/>
+                  <w:sz w:val="22"/>
                   <w:szCs w:val="24"/>
                 </w:rPr>
                 <w:t>ricardo_olvera@roundrockisd.org</w:t>
@@ -1836,7 +1884,7 @@
               <w:widowControl w:val="0"/>
               <w:spacing w:line="240" w:lineRule="auto"/>
               <w:rPr>
-                <w:sz w:val="24"/>
+                <w:sz w:val="22"/>
                 <w:szCs w:val="24"/>
               </w:rPr>
             </w:pPr>
@@ -1848,7 +1896,7 @@
               <w:rPr>
                 <w:b/>
                 <w:bCs/>
-                <w:sz w:val="24"/>
+                <w:sz w:val="22"/>
                 <w:szCs w:val="24"/>
               </w:rPr>
             </w:pPr>
@@ -1856,7 +1904,7 @@
               <w:rPr>
                 <w:b/>
                 <w:bCs/>
-                <w:sz w:val="24"/>
+                <w:sz w:val="22"/>
                 <w:szCs w:val="24"/>
               </w:rPr>
               <w:t>Jim Hogg</w:t>
@@ -1865,15 +1913,19 @@
           <w:p>
             <w:pPr>
               <w:widowControl w:val="0"/>
+              <w:pBdr>
+                <w:bottom w:val="single" w:sz="6" w:space="1" w:color="auto"/>
+              </w:pBdr>
               <w:spacing w:line="240" w:lineRule="auto"/>
               <w:rPr>
-                <w:sz w:val="24"/>
-                <w:szCs w:val="24"/>
-              </w:rPr>
-            </w:pPr>
-            <w:r>
-              <w:rPr>
-                <w:sz w:val="24"/>
+                <w:rStyle w:val="Hyperlink"/>
+                <w:sz w:val="22"/>
+                <w:szCs w:val="24"/>
+              </w:rPr>
+            </w:pPr>
+            <w:r>
+              <w:rPr>
+                <w:sz w:val="22"/>
                 <w:szCs w:val="24"/>
               </w:rPr>
               <w:t>Email: </w:t>
@@ -1882,7 +1934,7 @@
               <w:r>
                 <w:rPr>
                   <w:rStyle w:val="Hyperlink"/>
-                  <w:sz w:val="24"/>
+                  <w:sz w:val="22"/>
                   <w:szCs w:val="24"/>
                 </w:rPr>
                 <w:t>jim_hogg@roundrockisd.org</w:t>
@@ -1892,10 +1944,15 @@
           <w:p>
             <w:pPr>
               <w:widowControl w:val="0"/>
+              <w:pBdr>
+                <w:bottom w:val="single" w:sz="6" w:space="1" w:color="auto"/>
+              </w:pBdr>
               <w:spacing w:line="240" w:lineRule="auto"/>
               <w:rPr>
+                <w:color w:val="0563C1" w:themeColor="hyperlink"/>
                 <w:sz w:val="24"/>
                 <w:szCs w:val="24"/>
+                <w:u w:val="single"/>
               </w:rPr>
             </w:pPr>
           </w:p>
@@ -1909,13 +1966,24 @@
                 <w:u w:val="single"/>
               </w:rPr>
             </w:pPr>
-            <w:r>
+          </w:p>
+          <w:p>
+            <w:pPr>
+              <w:spacing w:line="240" w:lineRule="auto"/>
               <w:rPr>
                 <w:b/>
                 <w:sz w:val="32"/>
                 <w:szCs w:val="24"/>
                 <w:u w:val="single"/>
               </w:rPr>
+            </w:pPr>
+            <w:r>
+              <w:rPr>
+                <w:b/>
+                <w:sz w:val="32"/>
+                <w:szCs w:val="24"/>
+                <w:u w:val="single"/>
+              </w:rPr>
               <w:t>E-Mow Lawncare:</w:t>
             </w:r>
           </w:p>
@@ -1936,7 +2004,7 @@
               <w:rPr>
                 <w:b/>
                 <w:bCs/>
-                <w:sz w:val="24"/>
+                <w:sz w:val="22"/>
                 <w:szCs w:val="24"/>
               </w:rPr>
             </w:pPr>
@@ -1944,7 +2012,7 @@
               <w:rPr>
                 <w:b/>
                 <w:bCs/>
-                <w:sz w:val="24"/>
+                <w:sz w:val="22"/>
                 <w:szCs w:val="24"/>
               </w:rPr>
               <w:t>David Emerson</w:t>
@@ -1955,13 +2023,13 @@
               <w:widowControl w:val="0"/>
               <w:spacing w:line="240" w:lineRule="auto"/>
               <w:rPr>
-                <w:sz w:val="24"/>
-                <w:szCs w:val="24"/>
-              </w:rPr>
-            </w:pPr>
-            <w:r>
-              <w:rPr>
-                <w:sz w:val="24"/>
+                <w:sz w:val="22"/>
+                <w:szCs w:val="24"/>
+              </w:rPr>
+            </w:pPr>
+            <w:r>
+              <w:rPr>
+                <w:sz w:val="22"/>
                 <w:szCs w:val="24"/>
               </w:rPr>
               <w:t>Email: </w:t>
@@ -1970,7 +2038,7 @@
               <w:r>
                 <w:rPr>
                   <w:rStyle w:val="Hyperlink"/>
-                  <w:sz w:val="24"/>
+                  <w:sz w:val="22"/>
                   <w:szCs w:val="24"/>
                 </w:rPr>
                 <w:t>emobacon@yahoo.com</w:t>
@@ -1980,25 +2048,122 @@
           <w:p>
             <w:pPr>
               <w:widowControl w:val="0"/>
+              <w:pBdr>
+                <w:bottom w:val="single" w:sz="6" w:space="1" w:color="auto"/>
+              </w:pBdr>
               <w:spacing w:line="240" w:lineRule="auto"/>
               <w:rPr>
+                <w:sz w:val="22"/>
+                <w:szCs w:val="24"/>
+              </w:rPr>
+            </w:pPr>
+            <w:r>
+              <w:rPr>
+                <w:sz w:val="22"/>
+                <w:szCs w:val="24"/>
+              </w:rPr>
+              <w:t>Phone: (512)769-7035</w:t>
+            </w:r>
+          </w:p>
+          <w:p>
+            <w:pPr>
+              <w:widowControl w:val="0"/>
+              <w:pBdr>
+                <w:bottom w:val="single" w:sz="6" w:space="1" w:color="auto"/>
+              </w:pBdr>
+              <w:spacing w:line="240" w:lineRule="auto"/>
+              <w:rPr>
                 <w:sz w:val="24"/>
                 <w:szCs w:val="24"/>
               </w:rPr>
             </w:pPr>
-            <w:r>
+          </w:p>
+          <w:p>
+            <w:pPr>
+              <w:spacing w:line="240" w:lineRule="auto"/>
+              <w:rPr>
+                <w:b/>
+                <w:sz w:val="32"/>
+                <w:szCs w:val="24"/>
+                <w:u w:val="single"/>
+              </w:rPr>
+            </w:pPr>
+          </w:p>
+          <w:p>
+            <w:pPr>
+              <w:spacing w:line="240" w:lineRule="auto"/>
+              <w:rPr>
+                <w:b/>
+                <w:sz w:val="32"/>
+                <w:szCs w:val="24"/>
+                <w:u w:val="single"/>
+              </w:rPr>
+            </w:pPr>
+            <w:r>
+              <w:rPr>
+                <w:b/>
+                <w:sz w:val="32"/>
+                <w:szCs w:val="24"/>
+                <w:u w:val="single"/>
+              </w:rPr>
+              <w:t>Movies 8:</w:t>
+            </w:r>
+          </w:p>
+          <w:p>
+            <w:pPr>
+              <w:spacing w:line="240" w:lineRule="auto"/>
               <w:rPr>
                 <w:sz w:val="24"/>
                 <w:szCs w:val="24"/>
               </w:rPr>
-              <w:t>Phone: (512)769-7035</w:t>
-            </w:r>
-          </w:p>
-          <w:p>
-            <w:pPr>
-              <w:widowControl w:val="0"/>
+            </w:pPr>
+          </w:p>
+          <w:p>
+            <w:pPr>
               <w:spacing w:line="240" w:lineRule="auto"/>
               <w:rPr>
+                <w:b/>
+                <w:bCs/>
+                <w:sz w:val="22"/>
+                <w:szCs w:val="24"/>
+              </w:rPr>
+            </w:pPr>
+            <w:r>
+              <w:rPr>
+                <w:b/>
+                <w:bCs/>
+                <w:sz w:val="22"/>
+                <w:szCs w:val="24"/>
+              </w:rPr>
+              <w:t>Elizabeth Montiel</w:t>
+            </w:r>
+          </w:p>
+          <w:p>
+            <w:pPr>
+              <w:pBdr>
+                <w:bottom w:val="single" w:sz="6" w:space="1" w:color="auto"/>
+              </w:pBdr>
+              <w:spacing w:line="240" w:lineRule="auto"/>
+              <w:rPr>
+                <w:sz w:val="22"/>
+                <w:szCs w:val="24"/>
+              </w:rPr>
+            </w:pPr>
+            <w:r>
+              <w:rPr>
+                <w:sz w:val="22"/>
+                <w:szCs w:val="24"/>
+              </w:rPr>
+              <w:t>Phone: (512)560-2764</w:t>
+            </w:r>
+          </w:p>
+          <w:p>
+            <w:pPr>
+              <w:pBdr>
+                <w:bottom w:val="single" w:sz="6" w:space="1" w:color="auto"/>
+              </w:pBdr>
+              <w:spacing w:line="240" w:lineRule="auto"/>
+              <w:rPr>
                 <w:sz w:val="24"/>
                 <w:szCs w:val="24"/>
               </w:rPr>
@@ -2014,14 +2179,34 @@
                 <w:u w:val="single"/>
               </w:rPr>
             </w:pPr>
-            <w:r>
+          </w:p>
+          <w:p>
+            <w:pPr>
+              <w:spacing w:line="240" w:lineRule="auto"/>
               <w:rPr>
                 <w:b/>
                 <w:sz w:val="32"/>
                 <w:szCs w:val="24"/>
                 <w:u w:val="single"/>
               </w:rPr>
-              <w:t>Movies 8:</w:t>
+            </w:pPr>
+            <w:r>
+              <w:rPr>
+                <w:b/>
+                <w:sz w:val="32"/>
+                <w:szCs w:val="24"/>
+                <w:u w:val="single"/>
+              </w:rPr>
+              <w:t>Fun 2 Learn Code</w:t>
+            </w:r>
+            <w:r>
+              <w:rPr>
+                <w:b/>
+                <w:sz w:val="32"/>
+                <w:szCs w:val="24"/>
+                <w:u w:val="single"/>
+              </w:rPr>
+              <w:t>:</w:t>
             </w:r>
           </w:p>
           <w:p>
@@ -2039,116 +2224,35 @@
               <w:rPr>
                 <w:b/>
                 <w:bCs/>
+                <w:sz w:val="22"/>
+                <w:szCs w:val="24"/>
+              </w:rPr>
+            </w:pPr>
+            <w:r>
+              <w:rPr>
+                <w:b/>
+                <w:bCs/>
+                <w:sz w:val="22"/>
+                <w:szCs w:val="24"/>
+              </w:rPr>
+              <w:t>Manny Castro</w:t>
+            </w:r>
+          </w:p>
+          <w:p>
+            <w:pPr>
+              <w:spacing w:line="240" w:lineRule="auto"/>
+              <w:rPr>
+                <w:bCs/>
+                <w:color w:val="0563C1" w:themeColor="hyperlink"/>
                 <w:sz w:val="24"/>
                 <w:szCs w:val="24"/>
-              </w:rPr>
-            </w:pPr>
-            <w:r>
-              <w:rPr>
-                <w:b/>
+                <w:u w:val="single"/>
+              </w:rPr>
+            </w:pPr>
+            <w:r>
+              <w:rPr>
                 <w:bCs/>
-                <w:sz w:val="24"/>
-                <w:szCs w:val="24"/>
-              </w:rPr>
-              <w:t>Elizabeth Montiel</w:t>
-            </w:r>
-          </w:p>
-          <w:p>
-            <w:pPr>
-              <w:spacing w:line="240" w:lineRule="auto"/>
-              <w:rPr>
-                <w:sz w:val="24"/>
-                <w:szCs w:val="24"/>
-              </w:rPr>
-            </w:pPr>
-            <w:r>
-              <w:rPr>
-                <w:sz w:val="24"/>
-                <w:szCs w:val="24"/>
-              </w:rPr>
-              <w:t>Phone: (512)560-2764</w:t>
-            </w:r>
-          </w:p>
-          <w:p>
-            <w:pPr>
-              <w:spacing w:line="240" w:lineRule="auto"/>
-              <w:rPr>
-                <w:sz w:val="24"/>
-                <w:szCs w:val="24"/>
-              </w:rPr>
-            </w:pPr>
-          </w:p>
-          <w:p>
-            <w:pPr>
-              <w:spacing w:line="240" w:lineRule="auto"/>
-              <w:rPr>
-                <w:b/>
-                <w:sz w:val="32"/>
-                <w:szCs w:val="24"/>
-                <w:u w:val="single"/>
-              </w:rPr>
-            </w:pPr>
-            <w:r>
-              <w:rPr>
-                <w:b/>
-                <w:sz w:val="32"/>
-                <w:szCs w:val="24"/>
-                <w:u w:val="single"/>
-              </w:rPr>
-              <w:t>Fun 2 Learn Code</w:t>
-            </w:r>
-            <w:r>
-              <w:rPr>
-                <w:b/>
-                <w:sz w:val="32"/>
-                <w:szCs w:val="24"/>
-                <w:u w:val="single"/>
-              </w:rPr>
-              <w:t>:</w:t>
-            </w:r>
-          </w:p>
-          <w:p>
-            <w:pPr>
-              <w:spacing w:line="240" w:lineRule="auto"/>
-              <w:rPr>
-                <w:sz w:val="24"/>
-                <w:szCs w:val="24"/>
-              </w:rPr>
-            </w:pPr>
-          </w:p>
-          <w:p>
-            <w:pPr>
-              <w:spacing w:line="240" w:lineRule="auto"/>
-              <w:rPr>
-                <w:b/>
-                <w:bCs/>
-                <w:sz w:val="24"/>
-                <w:szCs w:val="24"/>
-              </w:rPr>
-            </w:pPr>
-            <w:r>
-              <w:rPr>
-                <w:b/>
-                <w:bCs/>
-                <w:sz w:val="24"/>
-                <w:szCs w:val="24"/>
-              </w:rPr>
-              <w:t>Manny Castro</w:t>
-            </w:r>
-          </w:p>
-          <w:p>
-            <w:pPr>
-              <w:spacing w:line="240" w:lineRule="auto"/>
-              <w:rPr>
-                <w:bCs/>
-                <w:sz w:val="24"/>
-                <w:szCs w:val="24"/>
-              </w:rPr>
-            </w:pPr>
-            <w:r>
-              <w:rPr>
-                <w:bCs/>
-                <w:sz w:val="24"/>
+                <w:sz w:val="22"/>
                 <w:szCs w:val="24"/>
               </w:rPr>
               <w:t>Email: </w:t>
@@ -2158,84 +2262,12 @@
                 <w:rPr>
                   <w:rStyle w:val="Hyperlink"/>
                   <w:bCs/>
-                  <w:sz w:val="24"/>
+                  <w:sz w:val="22"/>
                   <w:szCs w:val="24"/>
                 </w:rPr>
                 <w:t>info@fun2learncode.com</w:t>
               </w:r>
             </w:hyperlink>
-          </w:p>
-          <w:p>
-            <w:pPr>
-              <w:spacing w:line="240" w:lineRule="auto"/>
-              <w:rPr>
-                <w:sz w:val="24"/>
-                <w:szCs w:val="24"/>
-              </w:rPr>
-            </w:pPr>
-          </w:p>
-        </w:tc>
-      </w:tr>
-      <w:tr>
-        <w:tc>
-          <w:tcPr>
-            <w:tcW w:w="774" w:type="dxa"/>
-            <w:tcMar>
-              <w:top w:w="144" w:type="dxa"/>
-              <w:left w:w="144" w:type="dxa"/>
-              <w:bottom w:w="144" w:type="dxa"/>
-              <w:right w:w="144" w:type="dxa"/>
-            </w:tcMar>
-          </w:tcPr>
-          <w:p>
-            <w:pPr>
-              <w:widowControl w:val="0"/>
-            </w:pPr>
-          </w:p>
-        </w:tc>
-        <w:tc>
-          <w:tcPr>
-            <w:tcW w:w="2970" w:type="dxa"/>
-            <w:tcMar>
-              <w:top w:w="144" w:type="dxa"/>
-              <w:left w:w="144" w:type="dxa"/>
-              <w:bottom w:w="144" w:type="dxa"/>
-              <w:right w:w="144" w:type="dxa"/>
-            </w:tcMar>
-          </w:tcPr>
-          <w:p>
-            <w:pPr>
-              <w:pStyle w:val="Title"/>
-              <w:keepNext w:val="0"/>
-              <w:keepLines w:val="0"/>
-              <w:widowControl w:val="0"/>
-              <w:contextualSpacing w:val="0"/>
-              <w:rPr>
-                <w:noProof/>
-              </w:rPr>
-            </w:pPr>
-          </w:p>
-        </w:tc>
-        <w:tc>
-          <w:tcPr>
-            <w:tcW w:w="7146" w:type="dxa"/>
-            <w:tcMar>
-              <w:top w:w="144" w:type="dxa"/>
-              <w:left w:w="144" w:type="dxa"/>
-              <w:bottom w:w="144" w:type="dxa"/>
-              <w:right w:w="144" w:type="dxa"/>
-            </w:tcMar>
-          </w:tcPr>
-          <w:p>
-            <w:pPr>
-              <w:widowControl w:val="0"/>
-              <w:rPr>
-                <w:b/>
-                <w:color w:val="A61C00"/>
-                <w:sz w:val="24"/>
-                <w:szCs w:val="22"/>
-              </w:rPr>
-            </w:pPr>
           </w:p>
         </w:tc>
       </w:tr>
@@ -2249,6 +2281,56 @@
     </w:sectPr>
   </w:body>
 </w:document>
+</file>
+
+<file path=word/endnotes.xml><?xml version="1.0" encoding="utf-8"?>
+<w:endnotes xmlns:wpc="http://schemas.microsoft.com/office/word/2010/wordprocessingCanvas" xmlns:cx="http://schemas.microsoft.com/office/drawing/2014/chartex" xmlns:cx1="http://schemas.microsoft.com/office/drawing/2015/9/8/chartex" xmlns:cx2="http://schemas.microsoft.com/office/drawing/2015/10/21/chartex" xmlns:cx3="http://schemas.microsoft.com/office/drawing/2016/5/9/chartex" xmlns:cx4="http://schemas.microsoft.com/office/drawing/2016/5/10/chartex" xmlns:cx5="http://schemas.microsoft.com/office/drawing/2016/5/11/chartex" xmlns:cx6="http://schemas.microsoft.com/office/drawing/2016/5/12/chartex" xmlns:cx7="http://schemas.microsoft.com/office/drawing/2016/5/13/chartex" xmlns:cx8="http://schemas.microsoft.com/office/drawing/2016/5/14/chartex" xmlns:mc="http://schemas.openxmlformats.org/markup-compatibility/2006" xmlns:aink="http://schemas.microsoft.com/office/drawing/2016/ink" xmlns:am3d="http://schemas.microsoft.com/office/drawing/2017/model3d" xmlns:o="urn:schemas-microsoft-com:office:office" xmlns:r="http://schemas.openxmlformats.org/officeDocument/2006/relationships" xmlns:m="http://schemas.openxmlformats.org/officeDocument/2006/math" xmlns:v="urn:schemas-microsoft-com:vml" xmlns:wp14="http://schemas.microsoft.com/office/word/2010/wordprocessingDrawing" xmlns:wp="http://schemas.openxmlformats.org/drawingml/2006/wordprocessingDrawing" xmlns:w10="urn:schemas-microsoft-com:office:word" xmlns:w="http://schemas.openxmlformats.org/wordprocessingml/2006/main" xmlns:w14="http://schemas.microsoft.com/office/word/2010/wordml" xmlns:w15="http://schemas.microsoft.com/office/word/2012/wordml" xmlns:w16cid="http://schemas.microsoft.com/office/word/2016/wordml/cid" xmlns:w16se="http://schemas.microsoft.com/office/word/2015/wordml/symex" xmlns:wpg="http://schemas.microsoft.com/office/word/2010/wordprocessingGroup" xmlns:wpi="http://schemas.microsoft.com/office/word/2010/wordprocessingInk" xmlns:wne="http://schemas.microsoft.com/office/word/2006/wordml" xmlns:wps="http://schemas.microsoft.com/office/word/2010/wordprocessingShape" mc:Ignorable="w14 w15 w16se w16cid wp14">
+  <w:endnote w:type="separator" w:id="-1">
+    <w:p>
+      <w:pPr>
+        <w:spacing w:line="240" w:lineRule="auto"/>
+      </w:pPr>
+      <w:r>
+        <w:separator/>
+      </w:r>
+    </w:p>
+  </w:endnote>
+  <w:endnote w:type="continuationSeparator" w:id="0">
+    <w:p>
+      <w:pPr>
+        <w:spacing w:line="240" w:lineRule="auto"/>
+      </w:pPr>
+      <w:r>
+        <w:continuationSeparator/>
+      </w:r>
+    </w:p>
+  </w:endnote>
+</w:endnotes>
+</file>
+
+<file path=word/footnotes.xml><?xml version="1.0" encoding="utf-8"?>
+<w:footnotes xmlns:wpc="http://schemas.microsoft.com/office/word/2010/wordprocessingCanvas" xmlns:cx="http://schemas.microsoft.com/office/drawing/2014/chartex" xmlns:cx1="http://schemas.microsoft.com/office/drawing/2015/9/8/chartex" xmlns:cx2="http://schemas.microsoft.com/office/drawing/2015/10/21/chartex" xmlns:cx3="http://schemas.microsoft.com/office/drawing/2016/5/9/chartex" xmlns:cx4="http://schemas.microsoft.com/office/drawing/2016/5/10/chartex" xmlns:cx5="http://schemas.microsoft.com/office/drawing/2016/5/11/chartex" xmlns:cx6="http://schemas.microsoft.com/office/drawing/2016/5/12/chartex" xmlns:cx7="http://schemas.microsoft.com/office/drawing/2016/5/13/chartex" xmlns:cx8="http://schemas.microsoft.com/office/drawing/2016/5/14/chartex" xmlns:mc="http://schemas.openxmlformats.org/markup-compatibility/2006" xmlns:aink="http://schemas.microsoft.com/office/drawing/2016/ink" xmlns:am3d="http://schemas.microsoft.com/office/drawing/2017/model3d" xmlns:o="urn:schemas-microsoft-com:office:office" xmlns:r="http://schemas.openxmlformats.org/officeDocument/2006/relationships" xmlns:m="http://schemas.openxmlformats.org/officeDocument/2006/math" xmlns:v="urn:schemas-microsoft-com:vml" xmlns:wp14="http://schemas.microsoft.com/office/word/2010/wordprocessingDrawing" xmlns:wp="http://schemas.openxmlformats.org/drawingml/2006/wordprocessingDrawing" xmlns:w10="urn:schemas-microsoft-com:office:word" xmlns:w="http://schemas.openxmlformats.org/wordprocessingml/2006/main" xmlns:w14="http://schemas.microsoft.com/office/word/2010/wordml" xmlns:w15="http://schemas.microsoft.com/office/word/2012/wordml" xmlns:w16cid="http://schemas.microsoft.com/office/word/2016/wordml/cid" xmlns:w16se="http://schemas.microsoft.com/office/word/2015/wordml/symex" xmlns:wpg="http://schemas.microsoft.com/office/word/2010/wordprocessingGroup" xmlns:wpi="http://schemas.microsoft.com/office/word/2010/wordprocessingInk" xmlns:wne="http://schemas.microsoft.com/office/word/2006/wordml" xmlns:wps="http://schemas.microsoft.com/office/word/2010/wordprocessingShape" mc:Ignorable="w14 w15 w16se w16cid wp14">
+  <w:footnote w:type="separator" w:id="-1">
+    <w:p>
+      <w:pPr>
+        <w:spacing w:line="240" w:lineRule="auto"/>
+      </w:pPr>
+      <w:r>
+        <w:separator/>
+      </w:r>
+    </w:p>
+  </w:footnote>
+  <w:footnote w:type="continuationSeparator" w:id="0">
+    <w:p>
+      <w:pPr>
+        <w:spacing w:line="240" w:lineRule="auto"/>
+      </w:pPr>
+      <w:r>
+        <w:continuationSeparator/>
+      </w:r>
+    </w:p>
+  </w:footnote>
+</w:footnotes>
 </file>
 
 <file path=word/numbering.xml><?xml version="1.0" encoding="utf-8"?>
@@ -4372,6 +4454,7 @@
   <w:style w:type="character" w:default="1" w:styleId="DefaultParagraphFont">
     <w:name w:val="Default Paragraph Font"/>
     <w:uiPriority w:val="1"/>
+    <w:semiHidden/>
     <w:unhideWhenUsed/>
   </w:style>
   <w:style w:type="table" w:default="1" w:styleId="TableNormal">
@@ -4472,7 +4555,6 @@
     <w:name w:val="Normal (Web)"/>
     <w:basedOn w:val="Normal"/>
     <w:uiPriority w:val="99"/>
-    <w:semiHidden/>
     <w:unhideWhenUsed/>
     <w:rsid w:val="00AD7FA3"/>
     <w:pPr>
@@ -4484,6 +4566,50 @@
       <w:sz w:val="24"/>
       <w:szCs w:val="24"/>
     </w:rPr>
+  </w:style>
+  <w:style w:type="paragraph" w:styleId="Header">
+    <w:name w:val="header"/>
+    <w:basedOn w:val="Normal"/>
+    <w:link w:val="HeaderChar"/>
+    <w:uiPriority w:val="99"/>
+    <w:unhideWhenUsed/>
+    <w:rsid w:val="00760A2D"/>
+    <w:pPr>
+      <w:tabs>
+        <w:tab w:val="center" w:pos="4680"/>
+        <w:tab w:val="right" w:pos="9360"/>
+      </w:tabs>
+      <w:spacing w:line="240" w:lineRule="auto"/>
+    </w:pPr>
+  </w:style>
+  <w:style w:type="character" w:customStyle="1" w:styleId="HeaderChar">
+    <w:name w:val="Header Char"/>
+    <w:basedOn w:val="DefaultParagraphFont"/>
+    <w:link w:val="Header"/>
+    <w:uiPriority w:val="99"/>
+    <w:rsid w:val="00760A2D"/>
+  </w:style>
+  <w:style w:type="paragraph" w:styleId="Footer">
+    <w:name w:val="footer"/>
+    <w:basedOn w:val="Normal"/>
+    <w:link w:val="FooterChar"/>
+    <w:uiPriority w:val="99"/>
+    <w:unhideWhenUsed/>
+    <w:rsid w:val="00760A2D"/>
+    <w:pPr>
+      <w:tabs>
+        <w:tab w:val="center" w:pos="4680"/>
+        <w:tab w:val="right" w:pos="9360"/>
+      </w:tabs>
+      <w:spacing w:line="240" w:lineRule="auto"/>
+    </w:pPr>
+  </w:style>
+  <w:style w:type="character" w:customStyle="1" w:styleId="FooterChar">
+    <w:name w:val="Footer Char"/>
+    <w:basedOn w:val="DefaultParagraphFont"/>
+    <w:link w:val="Footer"/>
+    <w:uiPriority w:val="99"/>
+    <w:rsid w:val="00760A2D"/>
   </w:style>
 </w:styles>
 </file>

</xml_diff>

<commit_message>
update club information for txst
</commit_message>
<xml_diff>
--- a/my-resume.docx
+++ b/my-resume.docx
@@ -358,21 +358,7 @@
               <w:rPr>
                 <w:sz w:val="20"/>
               </w:rPr>
-              <w:t xml:space="preserve">I am currently a student at Texas State University, working on my </w:t>
-            </w:r>
-            <w:proofErr w:type="gramStart"/>
-            <w:r>
-              <w:rPr>
-                <w:sz w:val="20"/>
-              </w:rPr>
-              <w:t>Bachelor's</w:t>
-            </w:r>
-            <w:proofErr w:type="gramEnd"/>
-            <w:r>
-              <w:rPr>
-                <w:sz w:val="20"/>
-              </w:rPr>
-              <w:t xml:space="preserve"> degree in Computer Information Systems. I started my degree at Texas State in the Fall of 2016 and will graduate in 2020.</w:t>
+              <w:t>I am currently a student at Texas State University, working on my Bachelor's degree in Computer Information Systems. I started my degree at Texas State in the Fall of 2016 and will graduate in 2020.</w:t>
             </w:r>
           </w:p>
           <w:p>
@@ -752,8 +738,6 @@
               </w:rPr>
               <w:t xml:space="preserve"> </w:t>
             </w:r>
-            <w:bookmarkStart w:id="3" w:name="_GoBack"/>
-            <w:bookmarkEnd w:id="3"/>
             <w:r>
               <w:rPr>
                 <w:sz w:val="22"/>
@@ -903,8 +887,8 @@
                 <w:u w:val="single"/>
               </w:rPr>
             </w:pPr>
-            <w:bookmarkStart w:id="4" w:name="_cmqshvdtayu1" w:colFirst="0" w:colLast="0"/>
-            <w:bookmarkEnd w:id="4"/>
+            <w:bookmarkStart w:id="3" w:name="_cmqshvdtayu1" w:colFirst="0" w:colLast="0"/>
+            <w:bookmarkEnd w:id="3"/>
             <w:r>
               <w:rPr>
                 <w:sz w:val="24"/>
@@ -1077,7 +1061,91 @@
               <w:rPr>
                 <w:sz w:val="20"/>
               </w:rPr>
-              <w:t xml:space="preserve">I am currently completing my C.I.S. degree at Texas State University in the McCoy Business College. I participate in 2 clubs on campus: Men's Ultimate Disc team </w:t>
+              <w:t xml:space="preserve">I am currently completing my C.I.S. degree at Texas State University in the McCoy Business College. I </w:t>
+            </w:r>
+            <w:r>
+              <w:rPr>
+                <w:sz w:val="20"/>
+              </w:rPr>
+              <w:t xml:space="preserve">am member of 3 </w:t>
+            </w:r>
+            <w:r>
+              <w:rPr>
+                <w:sz w:val="20"/>
+              </w:rPr>
+              <w:t>clubs on campus:</w:t>
+            </w:r>
+            <w:r>
+              <w:rPr>
+                <w:sz w:val="20"/>
+              </w:rPr>
+              <w:t xml:space="preserve"> A</w:t>
+            </w:r>
+            <w:r>
+              <w:rPr>
+                <w:sz w:val="20"/>
+              </w:rPr>
+              <w:t xml:space="preserve">ssociation of </w:t>
+            </w:r>
+            <w:r>
+              <w:rPr>
+                <w:sz w:val="20"/>
+              </w:rPr>
+              <w:t>I</w:t>
+            </w:r>
+            <w:r>
+              <w:rPr>
+                <w:sz w:val="20"/>
+              </w:rPr>
+              <w:t xml:space="preserve">nformation </w:t>
+            </w:r>
+            <w:r>
+              <w:rPr>
+                <w:sz w:val="20"/>
+              </w:rPr>
+              <w:t>T</w:t>
+            </w:r>
+            <w:r>
+              <w:rPr>
+                <w:sz w:val="20"/>
+              </w:rPr>
+              <w:t xml:space="preserve">echnology </w:t>
+            </w:r>
+            <w:r>
+              <w:rPr>
+                <w:sz w:val="20"/>
+              </w:rPr>
+              <w:t>P</w:t>
+            </w:r>
+            <w:r>
+              <w:rPr>
+                <w:sz w:val="20"/>
+              </w:rPr>
+              <w:t>rofessionals (AITP)</w:t>
+            </w:r>
+            <w:r>
+              <w:rPr>
+                <w:sz w:val="20"/>
+              </w:rPr>
+              <w:t>,</w:t>
+            </w:r>
+            <w:r>
+              <w:rPr>
+                <w:sz w:val="20"/>
+              </w:rPr>
+              <w:t xml:space="preserve"> Men's Ultimate Disc</w:t>
+            </w:r>
+            <w:r>
+              <w:rPr>
+                <w:sz w:val="20"/>
+              </w:rPr>
+              <w:t>,</w:t>
+            </w:r>
+            <w:r>
+              <w:rPr>
+                <w:sz w:val="20"/>
+              </w:rPr>
+              <w:t xml:space="preserve"> </w:t>
             </w:r>
             <w:r>
               <w:rPr>
@@ -1089,7 +1157,19 @@
               <w:rPr>
                 <w:sz w:val="20"/>
               </w:rPr>
-              <w:t>the Young Conservatives of Texas. </w:t>
+              <w:t>the Young Conservatives of Texas</w:t>
+            </w:r>
+            <w:r>
+              <w:rPr>
+                <w:sz w:val="20"/>
+              </w:rPr>
+              <w:t xml:space="preserve"> (YCT)</w:t>
+            </w:r>
+            <w:r>
+              <w:rPr>
+                <w:sz w:val="20"/>
+              </w:rPr>
+              <w:t>. </w:t>
             </w:r>
             <w:r>
               <w:rPr>
@@ -1099,6 +1179,8 @@
               </w:rPr>
               <w:t>Eat 'em up Cats!</w:t>
             </w:r>
+            <w:bookmarkStart w:id="4" w:name="_GoBack"/>
+            <w:bookmarkEnd w:id="4"/>
           </w:p>
           <w:p>
             <w:pPr>

</xml_diff>

<commit_message>
update projected graduation date for txst
</commit_message>
<xml_diff>
--- a/my-resume.docx
+++ b/my-resume.docx
@@ -358,7 +358,19 @@
               <w:rPr>
                 <w:sz w:val="20"/>
               </w:rPr>
-              <w:t>I am currently a student at Texas State University, working on my Bachelor's degree in Computer Information Systems. I started my degree at Texas State in the Fall of 2016 and will graduate in 2020.</w:t>
+              <w:t xml:space="preserve">I am currently a student at Texas State University, working on my Bachelor's degree in Computer Information Systems. I started my degree at Texas State in the Fall of 2016 and will graduate in </w:t>
+            </w:r>
+            <w:r>
+              <w:rPr>
+                <w:sz w:val="20"/>
+              </w:rPr>
+              <w:t>the Fall of 2019</w:t>
+            </w:r>
+            <w:r>
+              <w:rPr>
+                <w:sz w:val="20"/>
+              </w:rPr>
+              <w:t>.</w:t>
             </w:r>
           </w:p>
           <w:p>
@@ -988,6 +1000,8 @@
               </w:rPr>
               <w:t>Texas State University</w:t>
             </w:r>
+            <w:bookmarkStart w:id="4" w:name="_GoBack"/>
+            <w:bookmarkEnd w:id="4"/>
           </w:p>
           <w:p>
             <w:pPr>
@@ -1007,7 +1021,19 @@
               <w:rPr>
                 <w:sz w:val="20"/>
               </w:rPr>
-              <w:t>(2016 to 2020)</w:t>
+              <w:t>(2016 to 20</w:t>
+            </w:r>
+            <w:r>
+              <w:rPr>
+                <w:sz w:val="20"/>
+              </w:rPr>
+              <w:t>19</w:t>
+            </w:r>
+            <w:r>
+              <w:rPr>
+                <w:sz w:val="20"/>
+              </w:rPr>
+              <w:t>)</w:t>
             </w:r>
             <w:r>
               <w:rPr>
@@ -1187,8 +1213,8 @@
                 <w:u w:val="single"/>
               </w:rPr>
             </w:pPr>
-            <w:bookmarkStart w:id="4" w:name="_pxr8cdgjwgz1" w:colFirst="0" w:colLast="0"/>
-            <w:bookmarkEnd w:id="4"/>
+            <w:bookmarkStart w:id="5" w:name="_pxr8cdgjwgz1" w:colFirst="0" w:colLast="0"/>
+            <w:bookmarkEnd w:id="5"/>
             <w:r>
               <w:rPr>
                 <w:sz w:val="24"/>
@@ -1512,8 +1538,8 @@
                 <w:sz w:val="32"/>
               </w:rPr>
             </w:pPr>
-            <w:bookmarkStart w:id="5" w:name="_5fvr7g6kedy9" w:colFirst="0" w:colLast="0"/>
-            <w:bookmarkEnd w:id="5"/>
+            <w:bookmarkStart w:id="6" w:name="_5fvr7g6kedy9" w:colFirst="0" w:colLast="0"/>
+            <w:bookmarkEnd w:id="6"/>
           </w:p>
           <w:p>
             <w:pPr>
@@ -2462,10 +2488,7 @@
         </w:tc>
       </w:tr>
     </w:tbl>
-    <w:p>
-      <w:bookmarkStart w:id="6" w:name="_GoBack"/>
-      <w:bookmarkEnd w:id="6"/>
-    </w:p>
+    <w:p/>
     <w:sectPr>
       <w:pgSz w:w="12240" w:h="15840"/>
       <w:pgMar w:top="720" w:right="720" w:bottom="720" w:left="0" w:header="720" w:footer="720" w:gutter="0"/>

</xml_diff>

<commit_message>
add links to github and linkedin
</commit_message>
<xml_diff>
--- a/my-resume.docx
+++ b/my-resume.docx
@@ -221,7 +221,7 @@
                 <w:sz w:val="22"/>
                 <w:u w:val="single"/>
               </w:rPr>
-              <w:t>Personal Email:</w:t>
+              <w:t>Email:</w:t>
             </w:r>
           </w:p>
           <w:p>
@@ -247,7 +247,9 @@
             <w:pPr>
               <w:widowControl w:val="0"/>
               <w:rPr>
-                <w:sz w:val="22"/>
+                <w:rStyle w:val="Hyperlink"/>
+                <w:sz w:val="20"/>
+                <w:szCs w:val="16"/>
               </w:rPr>
             </w:pPr>
           </w:p>
@@ -259,12 +261,21 @@
                 <w:u w:val="single"/>
               </w:rPr>
             </w:pPr>
+            <w:proofErr w:type="spellStart"/>
             <w:r>
               <w:rPr>
                 <w:sz w:val="22"/>
                 <w:u w:val="single"/>
               </w:rPr>
-              <w:t>School Email:</w:t>
+              <w:t>Github</w:t>
+            </w:r>
+            <w:proofErr w:type="spellEnd"/>
+            <w:r>
+              <w:rPr>
+                <w:sz w:val="22"/>
+                <w:u w:val="single"/>
+              </w:rPr>
+              <w:t>:</w:t>
             </w:r>
           </w:p>
           <w:p>
@@ -282,7 +293,7 @@
                   <w:sz w:val="20"/>
                   <w:szCs w:val="16"/>
                 </w:rPr>
-                <w:t>e_e106@txstate.edu</w:t>
+                <w:t>https://github.com/EnEmerson</w:t>
               </w:r>
             </w:hyperlink>
           </w:p>
@@ -298,12 +309,60 @@
           <w:p>
             <w:pPr>
               <w:widowControl w:val="0"/>
-            </w:pPr>
-          </w:p>
-          <w:p>
-            <w:pPr>
-              <w:widowControl w:val="0"/>
-            </w:pPr>
+              <w:rPr>
+                <w:sz w:val="20"/>
+                <w:szCs w:val="16"/>
+                <w:u w:val="single"/>
+              </w:rPr>
+            </w:pPr>
+            <w:r>
+              <w:rPr>
+                <w:sz w:val="20"/>
+                <w:szCs w:val="16"/>
+                <w:u w:val="single"/>
+              </w:rPr>
+              <w:t>LinkedIn:</w:t>
+            </w:r>
+          </w:p>
+          <w:p>
+            <w:pPr>
+              <w:widowControl w:val="0"/>
+              <w:rPr>
+                <w:sz w:val="20"/>
+                <w:szCs w:val="16"/>
+              </w:rPr>
+            </w:pPr>
+            <w:hyperlink r:id="rId10" w:history="1">
+              <w:r>
+                <w:rPr>
+                  <w:rStyle w:val="Hyperlink"/>
+                  <w:sz w:val="20"/>
+                  <w:szCs w:val="16"/>
+                </w:rPr>
+                <w:t>https://www.linkedin.com/in/en-e-4088a184/</w:t>
+              </w:r>
+            </w:hyperlink>
+          </w:p>
+          <w:p>
+            <w:pPr>
+              <w:widowControl w:val="0"/>
+              <w:rPr>
+                <w:sz w:val="20"/>
+                <w:szCs w:val="16"/>
+              </w:rPr>
+            </w:pPr>
+          </w:p>
+          <w:p>
+            <w:pPr>
+              <w:widowControl w:val="0"/>
+            </w:pPr>
+          </w:p>
+          <w:p>
+            <w:pPr>
+              <w:widowControl w:val="0"/>
+            </w:pPr>
+            <w:bookmarkStart w:id="1" w:name="_GoBack"/>
+            <w:bookmarkEnd w:id="1"/>
           </w:p>
         </w:tc>
         <w:tc>
@@ -463,8 +522,8 @@
                 <w:sz w:val="24"/>
               </w:rPr>
             </w:pPr>
-            <w:bookmarkStart w:id="1" w:name="_e74zu8rdtgev" w:colFirst="0" w:colLast="0"/>
-            <w:bookmarkEnd w:id="1"/>
+            <w:bookmarkStart w:id="2" w:name="_e74zu8rdtgev" w:colFirst="0" w:colLast="0"/>
+            <w:bookmarkEnd w:id="2"/>
           </w:p>
           <w:p>
             <w:pPr>
@@ -558,8 +617,8 @@
             </w:pPr>
           </w:p>
           <w:p>
-            <w:bookmarkStart w:id="2" w:name="_29ngmwkisg11" w:colFirst="0" w:colLast="0"/>
-            <w:bookmarkEnd w:id="2"/>
+            <w:bookmarkStart w:id="3" w:name="_29ngmwkisg11" w:colFirst="0" w:colLast="0"/>
+            <w:bookmarkEnd w:id="3"/>
           </w:p>
           <w:p/>
           <w:p>
@@ -863,8 +922,8 @@
                 <w:u w:val="single"/>
               </w:rPr>
             </w:pPr>
-            <w:bookmarkStart w:id="3" w:name="_cmqshvdtayu1" w:colFirst="0" w:colLast="0"/>
-            <w:bookmarkEnd w:id="3"/>
+            <w:bookmarkStart w:id="4" w:name="_cmqshvdtayu1" w:colFirst="0" w:colLast="0"/>
+            <w:bookmarkEnd w:id="4"/>
             <w:r>
               <w:rPr>
                 <w:sz w:val="24"/>
@@ -1000,8 +1059,6 @@
               </w:rPr>
               <w:t>Texas State University</w:t>
             </w:r>
-            <w:bookmarkStart w:id="4" w:name="_GoBack"/>
-            <w:bookmarkEnd w:id="4"/>
           </w:p>
           <w:p>
             <w:pPr>
@@ -1638,7 +1695,7 @@
               </w:rPr>
               <w:t xml:space="preserve">Email: </w:t>
             </w:r>
-            <w:hyperlink r:id="rId10" w:history="1">
+            <w:hyperlink r:id="rId11" w:history="1">
               <w:r>
                 <w:rPr>
                   <w:rStyle w:val="Hyperlink"/>
@@ -1705,7 +1762,7 @@
               </w:rPr>
               <w:t xml:space="preserve">Email: </w:t>
             </w:r>
-            <w:hyperlink r:id="rId11" w:history="1">
+            <w:hyperlink r:id="rId12" w:history="1">
               <w:r>
                 <w:rPr>
                   <w:rStyle w:val="Hyperlink"/>
@@ -1775,7 +1832,7 @@
               </w:rPr>
               <w:t>Email: </w:t>
             </w:r>
-            <w:hyperlink r:id="rId12" w:history="1">
+            <w:hyperlink r:id="rId13" w:history="1">
               <w:r>
                 <w:rPr>
                   <w:rStyle w:val="Hyperlink"/>
@@ -1844,7 +1901,7 @@
               </w:rPr>
               <w:t>Email: </w:t>
             </w:r>
-            <w:hyperlink r:id="rId13" w:history="1">
+            <w:hyperlink r:id="rId14" w:history="1">
               <w:r>
                 <w:rPr>
                   <w:rStyle w:val="Hyperlink"/>
@@ -1913,7 +1970,7 @@
               </w:rPr>
               <w:t>Email: </w:t>
             </w:r>
-            <w:hyperlink r:id="rId14" w:history="1">
+            <w:hyperlink r:id="rId15" w:history="1">
               <w:r>
                 <w:rPr>
                   <w:rStyle w:val="Hyperlink"/>
@@ -2035,7 +2092,7 @@
               </w:rPr>
               <w:t>Email: </w:t>
             </w:r>
-            <w:hyperlink r:id="rId15" w:history="1">
+            <w:hyperlink r:id="rId16" w:history="1">
               <w:r>
                 <w:rPr>
                   <w:rStyle w:val="Hyperlink"/>
@@ -2093,7 +2150,7 @@
               </w:rPr>
               <w:t>Email: </w:t>
             </w:r>
-            <w:hyperlink r:id="rId16" w:history="1">
+            <w:hyperlink r:id="rId17" w:history="1">
               <w:r>
                 <w:rPr>
                   <w:rStyle w:val="Hyperlink"/>
@@ -2155,7 +2212,7 @@
               </w:rPr>
               <w:t>Email: </w:t>
             </w:r>
-            <w:hyperlink r:id="rId17" w:history="1">
+            <w:hyperlink r:id="rId18" w:history="1">
               <w:r>
                 <w:rPr>
                   <w:rStyle w:val="Hyperlink"/>
@@ -2259,7 +2316,7 @@
               </w:rPr>
               <w:t>Email: </w:t>
             </w:r>
-            <w:hyperlink r:id="rId18" w:history="1">
+            <w:hyperlink r:id="rId19" w:history="1">
               <w:r>
                 <w:rPr>
                   <w:rStyle w:val="Hyperlink"/>
@@ -2473,7 +2530,7 @@
               </w:rPr>
               <w:t>Email: </w:t>
             </w:r>
-            <w:hyperlink r:id="rId19" w:history="1">
+            <w:hyperlink r:id="rId20" w:history="1">
               <w:r>
                 <w:rPr>
                   <w:rStyle w:val="Hyperlink"/>

</xml_diff>

<commit_message>
update work info for fun2learn and ugia at txst
</commit_message>
<xml_diff>
--- a/my-resume.docx
+++ b/my-resume.docx
@@ -361,8 +361,6 @@
             <w:pPr>
               <w:widowControl w:val="0"/>
             </w:pPr>
-            <w:bookmarkStart w:id="1" w:name="_GoBack"/>
-            <w:bookmarkEnd w:id="1"/>
           </w:p>
         </w:tc>
         <w:tc>
@@ -417,7 +415,19 @@
               <w:rPr>
                 <w:sz w:val="20"/>
               </w:rPr>
-              <w:t xml:space="preserve">I am currently a student at Texas State University, working on my Bachelor's degree in Computer Information Systems. I started my degree at Texas State in the Fall of 2016 and will graduate in </w:t>
+              <w:t xml:space="preserve">I am currently a student at Texas State University, working on my Bachelors </w:t>
+            </w:r>
+            <w:r>
+              <w:rPr>
+                <w:sz w:val="20"/>
+              </w:rPr>
+              <w:t xml:space="preserve">of Business Administration </w:t>
+            </w:r>
+            <w:r>
+              <w:rPr>
+                <w:sz w:val="20"/>
+              </w:rPr>
+              <w:t xml:space="preserve">degree in Computer Information Systems. I started my degree at Texas State in the Fall of 2016 and will graduate in </w:t>
             </w:r>
             <w:r>
               <w:rPr>
@@ -477,7 +487,7 @@
                 <w:b/>
                 <w:sz w:val="20"/>
               </w:rPr>
-              <w:t>5</w:t>
+              <w:t>7</w:t>
             </w:r>
           </w:p>
           <w:p>
@@ -522,8 +532,8 @@
                 <w:sz w:val="24"/>
               </w:rPr>
             </w:pPr>
-            <w:bookmarkStart w:id="2" w:name="_e74zu8rdtgev" w:colFirst="0" w:colLast="0"/>
-            <w:bookmarkEnd w:id="2"/>
+            <w:bookmarkStart w:id="1" w:name="_e74zu8rdtgev" w:colFirst="0" w:colLast="0"/>
+            <w:bookmarkEnd w:id="1"/>
           </w:p>
           <w:p>
             <w:pPr>
@@ -617,8 +627,8 @@
             </w:pPr>
           </w:p>
           <w:p>
-            <w:bookmarkStart w:id="3" w:name="_29ngmwkisg11" w:colFirst="0" w:colLast="0"/>
-            <w:bookmarkEnd w:id="3"/>
+            <w:bookmarkStart w:id="2" w:name="_29ngmwkisg11" w:colFirst="0" w:colLast="0"/>
+            <w:bookmarkEnd w:id="2"/>
           </w:p>
           <w:p/>
           <w:p>
@@ -755,7 +765,49 @@
               <w:rPr>
                 <w:sz w:val="20"/>
               </w:rPr>
-              <w:t>I worked as an instructor and camp leader at Fun 2 Learn Code, where kids would come for week-long camps to learn about computer programming, game design, and engineering.</w:t>
+              <w:t>I worked as an instructor and camp leader at Fun 2 Learn Code</w:t>
+            </w:r>
+            <w:r>
+              <w:rPr>
+                <w:sz w:val="20"/>
+              </w:rPr>
+              <w:t>. K</w:t>
+            </w:r>
+            <w:r>
+              <w:rPr>
+                <w:sz w:val="20"/>
+              </w:rPr>
+              <w:t>ids</w:t>
+            </w:r>
+            <w:r>
+              <w:rPr>
+                <w:sz w:val="20"/>
+              </w:rPr>
+              <w:t xml:space="preserve"> between the ages of 7 and 14</w:t>
+            </w:r>
+            <w:r>
+              <w:rPr>
+                <w:sz w:val="20"/>
+              </w:rPr>
+              <w:t xml:space="preserve"> would come for week-long camps to learn about computer programming, game design, and </w:t>
+            </w:r>
+            <w:r>
+              <w:rPr>
+                <w:sz w:val="20"/>
+              </w:rPr>
+              <w:t>Science Technology Engineering Art Mathematics (STEAM)</w:t>
+            </w:r>
+            <w:r>
+              <w:rPr>
+                <w:sz w:val="20"/>
+              </w:rPr>
+              <w:t>.</w:t>
+            </w:r>
+            <w:r>
+              <w:rPr>
+                <w:sz w:val="20"/>
+              </w:rPr>
+              <w:t xml:space="preserve"> I taught classes covering languages such as Java, C#, and Python.</w:t>
             </w:r>
           </w:p>
           <w:p/>
@@ -880,7 +932,19 @@
               <w:rPr>
                 <w:sz w:val="20"/>
               </w:rPr>
-              <w:t xml:space="preserve"> various topics like: Microsoft Office applications, C# programming, and SQL database</w:t>
+              <w:t xml:space="preserve"> various topics like: Microsoft Office applications, </w:t>
+            </w:r>
+            <w:r>
+              <w:rPr>
+                <w:sz w:val="20"/>
+              </w:rPr>
+              <w:t>Java/</w:t>
+            </w:r>
+            <w:r>
+              <w:rPr>
+                <w:sz w:val="20"/>
+              </w:rPr>
+              <w:t>C# programming, and SQL database</w:t>
             </w:r>
             <w:r>
               <w:rPr>
@@ -909,7 +973,6 @@
               </w:rPr>
             </w:pPr>
           </w:p>
-          <w:p/>
           <w:p>
             <w:pPr>
               <w:pStyle w:val="Subtitle"/>
@@ -922,14 +985,15 @@
                 <w:u w:val="single"/>
               </w:rPr>
             </w:pPr>
-            <w:bookmarkStart w:id="4" w:name="_cmqshvdtayu1" w:colFirst="0" w:colLast="0"/>
+            <w:bookmarkStart w:id="3" w:name="_cmqshvdtayu1" w:colFirst="0" w:colLast="0"/>
+            <w:bookmarkStart w:id="4" w:name="_GoBack"/>
+            <w:bookmarkEnd w:id="3"/>
             <w:bookmarkEnd w:id="4"/>
             <w:r>
               <w:rPr>
                 <w:sz w:val="24"/>
                 <w:u w:val="single"/>
               </w:rPr>
-              <w:lastRenderedPageBreak/>
               <w:t>EDUCATION</w:t>
             </w:r>
           </w:p>
@@ -1062,185 +1126,94 @@
           </w:p>
           <w:p>
             <w:pPr>
-              <w:pStyle w:val="Heading2"/>
-              <w:keepNext w:val="0"/>
-              <w:keepLines w:val="0"/>
-              <w:widowControl w:val="0"/>
-              <w:spacing w:before="0" w:after="0" w:line="240" w:lineRule="auto"/>
-              <w:contextualSpacing w:val="0"/>
-              <w:rPr>
-                <w:b/>
-                <w:bCs/>
-                <w:sz w:val="20"/>
-              </w:rPr>
-            </w:pPr>
-            <w:r>
-              <w:rPr>
-                <w:sz w:val="20"/>
-              </w:rPr>
-              <w:t>(2016 to 20</w:t>
-            </w:r>
-            <w:r>
-              <w:rPr>
-                <w:sz w:val="20"/>
-              </w:rPr>
-              <w:t>19</w:t>
-            </w:r>
-            <w:r>
-              <w:rPr>
-                <w:sz w:val="20"/>
-              </w:rPr>
-              <w:t>)</w:t>
-            </w:r>
-            <w:r>
-              <w:rPr>
-                <w:sz w:val="20"/>
-              </w:rPr>
-              <w:br/>
-            </w:r>
-            <w:r>
-              <w:rPr>
-                <w:sz w:val="20"/>
-              </w:rPr>
-              <w:br/>
-            </w:r>
-            <w:r>
-              <w:rPr>
-                <w:sz w:val="20"/>
-              </w:rPr>
-              <w:t xml:space="preserve">I am currently completing my C.I.S. degree at Texas State University in the McCoy Business College. I </w:t>
-            </w:r>
-            <w:r>
-              <w:rPr>
-                <w:sz w:val="20"/>
-              </w:rPr>
-              <w:t xml:space="preserve">am member of 3 </w:t>
-            </w:r>
-            <w:r>
-              <w:rPr>
-                <w:sz w:val="20"/>
-              </w:rPr>
-              <w:t>clubs on campus:</w:t>
-            </w:r>
-            <w:r>
-              <w:rPr>
-                <w:sz w:val="20"/>
-              </w:rPr>
-              <w:t xml:space="preserve"> A</w:t>
-            </w:r>
-            <w:r>
-              <w:rPr>
-                <w:sz w:val="20"/>
-              </w:rPr>
-              <w:t xml:space="preserve">ssociation of </w:t>
-            </w:r>
-            <w:r>
-              <w:rPr>
-                <w:sz w:val="20"/>
-              </w:rPr>
-              <w:t>I</w:t>
-            </w:r>
-            <w:r>
-              <w:rPr>
-                <w:sz w:val="20"/>
-              </w:rPr>
-              <w:t xml:space="preserve">nformation </w:t>
-            </w:r>
-            <w:r>
-              <w:rPr>
-                <w:sz w:val="20"/>
-              </w:rPr>
-              <w:t>T</w:t>
-            </w:r>
-            <w:r>
-              <w:rPr>
-                <w:sz w:val="20"/>
-              </w:rPr>
-              <w:t xml:space="preserve">echnology </w:t>
-            </w:r>
-            <w:r>
-              <w:rPr>
-                <w:sz w:val="20"/>
-              </w:rPr>
-              <w:t>P</w:t>
-            </w:r>
-            <w:r>
-              <w:rPr>
-                <w:sz w:val="20"/>
-              </w:rPr>
-              <w:t>rofessionals (AITP)</w:t>
-            </w:r>
-            <w:r>
-              <w:rPr>
-                <w:sz w:val="20"/>
-              </w:rPr>
-              <w:t>,</w:t>
-            </w:r>
-            <w:r>
-              <w:rPr>
-                <w:sz w:val="20"/>
-              </w:rPr>
-              <w:t xml:space="preserve"> Men's Ultimate Disc</w:t>
-            </w:r>
-            <w:r>
-              <w:rPr>
-                <w:sz w:val="20"/>
-              </w:rPr>
-              <w:t>,</w:t>
-            </w:r>
-            <w:r>
-              <w:rPr>
-                <w:sz w:val="20"/>
-              </w:rPr>
-              <w:t xml:space="preserve"> </w:t>
-            </w:r>
-            <w:r>
-              <w:rPr>
-                <w:sz w:val="20"/>
-              </w:rPr>
-              <w:t xml:space="preserve">and </w:t>
-            </w:r>
-            <w:r>
-              <w:rPr>
-                <w:sz w:val="20"/>
-              </w:rPr>
-              <w:t>the Young Conservatives of Texas</w:t>
-            </w:r>
-            <w:r>
-              <w:rPr>
-                <w:sz w:val="20"/>
-              </w:rPr>
-              <w:t xml:space="preserve"> (YCT)</w:t>
-            </w:r>
-            <w:r>
-              <w:rPr>
-                <w:sz w:val="20"/>
-              </w:rPr>
-              <w:t>. </w:t>
-            </w:r>
-            <w:r>
-              <w:rPr>
-                <w:b/>
-                <w:bCs/>
-                <w:sz w:val="20"/>
-              </w:rPr>
-              <w:t>Eat 'em up Cats!</w:t>
-            </w:r>
-          </w:p>
-          <w:p>
-            <w:pPr>
               <w:pBdr>
                 <w:bottom w:val="single" w:sz="12" w:space="1" w:color="auto"/>
               </w:pBdr>
-            </w:pPr>
-          </w:p>
-          <w:p>
-            <w:pPr>
-              <w:widowControl w:val="0"/>
-              <w:rPr>
-                <w:sz w:val="20"/>
-              </w:rPr>
-            </w:pPr>
+              <w:spacing w:line="240" w:lineRule="auto"/>
+            </w:pPr>
+            <w:r>
+              <w:rPr>
+                <w:sz w:val="20"/>
+              </w:rPr>
+              <w:t>(2016 to 20</w:t>
+            </w:r>
+            <w:r>
+              <w:rPr>
+                <w:sz w:val="20"/>
+              </w:rPr>
+              <w:t>19</w:t>
+            </w:r>
+            <w:r>
+              <w:rPr>
+                <w:sz w:val="20"/>
+              </w:rPr>
+              <w:t>)</w:t>
+            </w:r>
+            <w:r>
+              <w:rPr>
+                <w:sz w:val="20"/>
+              </w:rPr>
+              <w:br/>
+            </w:r>
+            <w:r>
+              <w:rPr>
+                <w:sz w:val="20"/>
+              </w:rPr>
+              <w:br/>
+            </w:r>
+            <w:r>
+              <w:rPr>
+                <w:sz w:val="20"/>
+              </w:rPr>
+              <w:t xml:space="preserve">I am currently completing my </w:t>
+            </w:r>
+            <w:r>
+              <w:rPr>
+                <w:sz w:val="20"/>
+              </w:rPr>
+              <w:t>Bachelors</w:t>
+            </w:r>
+            <w:r>
+              <w:rPr>
+                <w:sz w:val="20"/>
+              </w:rPr>
+              <w:t xml:space="preserve"> of Business Administration (B.B.A) degree in Computer Information Systems (C.I.S) at Texas State University in the McCoy Business College. I am the Vice President of Information Technology </w:t>
+            </w:r>
+            <w:r>
+              <w:rPr>
+                <w:sz w:val="20"/>
+              </w:rPr>
+              <w:t>for</w:t>
+            </w:r>
+            <w:r>
+              <w:rPr>
+                <w:sz w:val="20"/>
+              </w:rPr>
+              <w:t xml:space="preserve"> the Association of Information Technology Professionals (AITP), I play on the Men's Ultimate Disc club team, and I am a member of the Young Conservatives of Texas (YCT). </w:t>
+            </w:r>
+            <w:r>
+              <w:rPr>
+                <w:b/>
+                <w:sz w:val="20"/>
+              </w:rPr>
+              <w:t>Eat '</w:t>
+            </w:r>
+            <w:proofErr w:type="spellStart"/>
+            <w:r>
+              <w:rPr>
+                <w:b/>
+                <w:sz w:val="20"/>
+              </w:rPr>
+              <w:t>em</w:t>
+            </w:r>
+            <w:proofErr w:type="spellEnd"/>
+            <w:r>
+              <w:rPr>
+                <w:b/>
+                <w:sz w:val="20"/>
+              </w:rPr>
+              <w:t xml:space="preserve"> up Cats!</w:t>
+            </w:r>
           </w:p>
           <w:p>
             <w:pPr>
@@ -1293,6 +1266,7 @@
                 <w:rFonts w:ascii="Segoe UI" w:hAnsi="Segoe UI" w:cs="Segoe UI"/>
                 <w:b/>
                 <w:color w:val="24292E"/>
+                <w:sz w:val="22"/>
               </w:rPr>
             </w:pPr>
             <w:r>
@@ -1300,6 +1274,7 @@
                 <w:rFonts w:ascii="Segoe UI" w:hAnsi="Segoe UI" w:cs="Segoe UI"/>
                 <w:b/>
                 <w:color w:val="24292E"/>
+                <w:sz w:val="22"/>
               </w:rPr>
               <w:t>A+ Computer Technician Certified</w:t>
             </w:r>
@@ -1317,6 +1292,7 @@
                 <w:rFonts w:ascii="Segoe UI" w:hAnsi="Segoe UI" w:cs="Segoe UI"/>
                 <w:b/>
                 <w:color w:val="24292E"/>
+                <w:sz w:val="22"/>
               </w:rPr>
             </w:pPr>
             <w:r>
@@ -1324,6 +1300,7 @@
                 <w:rFonts w:ascii="Segoe UI" w:hAnsi="Segoe UI" w:cs="Segoe UI"/>
                 <w:b/>
                 <w:color w:val="24292E"/>
+                <w:sz w:val="22"/>
               </w:rPr>
               <w:t>Adobe Photoshop CS6 Certified</w:t>
             </w:r>
@@ -1341,6 +1318,7 @@
                 <w:rFonts w:ascii="Segoe UI" w:hAnsi="Segoe UI" w:cs="Segoe UI"/>
                 <w:b/>
                 <w:color w:val="24292E"/>
+                <w:sz w:val="22"/>
               </w:rPr>
             </w:pPr>
             <w:r>
@@ -1348,6 +1326,7 @@
                 <w:rFonts w:ascii="Segoe UI" w:hAnsi="Segoe UI" w:cs="Segoe UI"/>
                 <w:b/>
                 <w:color w:val="24292E"/>
+                <w:sz w:val="22"/>
               </w:rPr>
               <w:t>3DS Max 2015 Certified</w:t>
             </w:r>
@@ -1365,6 +1344,7 @@
                 <w:rFonts w:ascii="Segoe UI" w:hAnsi="Segoe UI" w:cs="Segoe UI"/>
                 <w:b/>
                 <w:color w:val="24292E"/>
+                <w:sz w:val="22"/>
               </w:rPr>
             </w:pPr>
             <w:r>
@@ -1372,6 +1352,7 @@
                 <w:rFonts w:ascii="Segoe UI" w:hAnsi="Segoe UI" w:cs="Segoe UI"/>
                 <w:b/>
                 <w:color w:val="24292E"/>
+                <w:sz w:val="22"/>
               </w:rPr>
               <w:t xml:space="preserve">Object Oriented Programming </w:t>
             </w:r>
@@ -1380,6 +1361,7 @@
                 <w:rFonts w:ascii="Segoe UI" w:hAnsi="Segoe UI" w:cs="Segoe UI"/>
                 <w:b/>
                 <w:color w:val="24292E"/>
+                <w:sz w:val="22"/>
               </w:rPr>
               <w:t>in</w:t>
             </w:r>
@@ -1388,6 +1370,7 @@
                 <w:rFonts w:ascii="Segoe UI" w:hAnsi="Segoe UI" w:cs="Segoe UI"/>
                 <w:b/>
                 <w:color w:val="24292E"/>
+                <w:sz w:val="22"/>
               </w:rPr>
               <w:t xml:space="preserve"> Java and C#</w:t>
             </w:r>
@@ -1405,6 +1388,7 @@
                 <w:rFonts w:ascii="Segoe UI" w:hAnsi="Segoe UI" w:cs="Segoe UI"/>
                 <w:b/>
                 <w:color w:val="24292E"/>
+                <w:sz w:val="22"/>
               </w:rPr>
             </w:pPr>
             <w:r>
@@ -1412,6 +1396,7 @@
                 <w:rFonts w:ascii="Segoe UI" w:hAnsi="Segoe UI" w:cs="Segoe UI"/>
                 <w:b/>
                 <w:color w:val="24292E"/>
+                <w:sz w:val="22"/>
               </w:rPr>
               <w:t>Microsoft SQL 2016</w:t>
             </w:r>
@@ -1429,6 +1414,7 @@
                 <w:rFonts w:ascii="Segoe UI" w:hAnsi="Segoe UI" w:cs="Segoe UI"/>
                 <w:b/>
                 <w:color w:val="24292E"/>
+                <w:sz w:val="22"/>
               </w:rPr>
             </w:pPr>
             <w:r>
@@ -1436,6 +1422,7 @@
                 <w:rFonts w:ascii="Segoe UI" w:hAnsi="Segoe UI" w:cs="Segoe UI"/>
                 <w:b/>
                 <w:color w:val="24292E"/>
+                <w:sz w:val="22"/>
               </w:rPr>
               <w:t xml:space="preserve">Understanding of query </w:t>
             </w:r>
@@ -1444,6 +1431,7 @@
                 <w:rFonts w:ascii="Segoe UI" w:hAnsi="Segoe UI" w:cs="Segoe UI"/>
                 <w:b/>
                 <w:color w:val="24292E"/>
+                <w:sz w:val="22"/>
               </w:rPr>
               <w:t>structured databases.</w:t>
             </w:r>
@@ -1461,6 +1449,7 @@
                 <w:rFonts w:ascii="Segoe UI" w:hAnsi="Segoe UI" w:cs="Segoe UI"/>
                 <w:b/>
                 <w:color w:val="24292E"/>
+                <w:sz w:val="22"/>
               </w:rPr>
             </w:pPr>
             <w:r>
@@ -1468,6 +1457,7 @@
                 <w:rFonts w:ascii="Segoe UI" w:hAnsi="Segoe UI" w:cs="Segoe UI"/>
                 <w:b/>
                 <w:color w:val="24292E"/>
+                <w:sz w:val="22"/>
               </w:rPr>
               <w:t>Microsoft Office Applications: Word, Excel, PowerPoint</w:t>
             </w:r>
@@ -1485,6 +1475,7 @@
                 <w:rFonts w:ascii="Segoe UI" w:hAnsi="Segoe UI" w:cs="Segoe UI"/>
                 <w:b/>
                 <w:color w:val="24292E"/>
+                <w:sz w:val="22"/>
               </w:rPr>
             </w:pPr>
             <w:r>
@@ -1492,6 +1483,7 @@
                 <w:rFonts w:ascii="Segoe UI" w:hAnsi="Segoe UI" w:cs="Segoe UI"/>
                 <w:b/>
                 <w:color w:val="24292E"/>
+                <w:sz w:val="22"/>
               </w:rPr>
               <w:t>HTML/CSS Website design and development</w:t>
             </w:r>
@@ -1509,6 +1501,7 @@
                 <w:rFonts w:ascii="Segoe UI" w:hAnsi="Segoe UI" w:cs="Segoe UI"/>
                 <w:b/>
                 <w:color w:val="24292E"/>
+                <w:sz w:val="22"/>
               </w:rPr>
             </w:pPr>
             <w:r>
@@ -1516,6 +1509,7 @@
                 <w:rFonts w:ascii="Segoe UI" w:hAnsi="Segoe UI" w:cs="Segoe UI"/>
                 <w:b/>
                 <w:color w:val="24292E"/>
+                <w:sz w:val="22"/>
               </w:rPr>
               <w:t>Familiar with languages: Python, ActionScript, R-Script, Markdown</w:t>
             </w:r>
@@ -1533,6 +1527,7 @@
                 <w:rFonts w:ascii="Segoe UI" w:hAnsi="Segoe UI" w:cs="Segoe UI"/>
                 <w:b/>
                 <w:color w:val="24292E"/>
+                <w:sz w:val="22"/>
               </w:rPr>
             </w:pPr>
             <w:r>
@@ -1540,6 +1535,7 @@
                 <w:rFonts w:ascii="Segoe UI" w:hAnsi="Segoe UI" w:cs="Segoe UI"/>
                 <w:b/>
                 <w:color w:val="24292E"/>
+                <w:sz w:val="22"/>
               </w:rPr>
               <w:t xml:space="preserve">Familiar with software: GIMP, Unity, </w:t>
             </w:r>
@@ -1548,6 +1544,7 @@
                 <w:rFonts w:ascii="Segoe UI" w:hAnsi="Segoe UI" w:cs="Segoe UI"/>
                 <w:b/>
                 <w:color w:val="24292E"/>
+                <w:sz w:val="22"/>
               </w:rPr>
               <w:t xml:space="preserve">3DS Max, Adobe Photoshop CS6, </w:t>
             </w:r>
@@ -1556,6 +1553,7 @@
                 <w:rFonts w:ascii="Segoe UI" w:hAnsi="Segoe UI" w:cs="Segoe UI"/>
                 <w:b/>
                 <w:color w:val="24292E"/>
+                <w:sz w:val="22"/>
               </w:rPr>
               <w:t>Adobe Premiere, Adobe After Effects</w:t>
             </w:r>
@@ -1573,6 +1571,7 @@
                 <w:rFonts w:ascii="Segoe UI" w:hAnsi="Segoe UI" w:cs="Segoe UI"/>
                 <w:b/>
                 <w:color w:val="24292E"/>
+                <w:sz w:val="22"/>
               </w:rPr>
             </w:pPr>
             <w:r>
@@ -1580,9 +1579,23 @@
                 <w:rFonts w:ascii="Segoe UI" w:hAnsi="Segoe UI" w:cs="Segoe UI"/>
                 <w:b/>
                 <w:color w:val="24292E"/>
+                <w:sz w:val="22"/>
               </w:rPr>
               <w:t>Proficient using Git</w:t>
             </w:r>
+          </w:p>
+          <w:p>
+            <w:pPr>
+              <w:pStyle w:val="NormalWeb"/>
+              <w:shd w:val="clear" w:color="auto" w:fill="FFFFFF"/>
+              <w:spacing w:before="240" w:beforeAutospacing="0" w:after="240" w:afterAutospacing="0"/>
+              <w:rPr>
+                <w:rFonts w:ascii="Segoe UI" w:hAnsi="Segoe UI" w:cs="Segoe UI"/>
+                <w:b/>
+                <w:color w:val="24292E"/>
+                <w:sz w:val="22"/>
+              </w:rPr>
+            </w:pPr>
           </w:p>
           <w:p>
             <w:pPr>
@@ -1592,12 +1605,15 @@
               <w:widowControl w:val="0"/>
               <w:contextualSpacing w:val="0"/>
               <w:rPr>
-                <w:sz w:val="32"/>
+                <w:rFonts w:ascii="Segoe UI" w:eastAsia="Times New Roman" w:hAnsi="Segoe UI" w:cs="Segoe UI"/>
+                <w:color w:val="24292E"/>
+                <w:szCs w:val="24"/>
               </w:rPr>
             </w:pPr>
             <w:bookmarkStart w:id="6" w:name="_5fvr7g6kedy9" w:colFirst="0" w:colLast="0"/>
             <w:bookmarkEnd w:id="6"/>
           </w:p>
+          <w:p/>
           <w:p>
             <w:pPr>
               <w:pStyle w:val="Subtitle"/>
@@ -1615,7 +1631,6 @@
                 <w:sz w:val="32"/>
                 <w:u w:val="single"/>
               </w:rPr>
-              <w:lastRenderedPageBreak/>
               <w:t>REFERENCES</w:t>
             </w:r>
           </w:p>
@@ -1654,8 +1669,8 @@
               <w:spacing w:line="240" w:lineRule="auto"/>
               <w:rPr>
                 <w:b/>
-                <w:sz w:val="28"/>
-                <w:szCs w:val="24"/>
+                <w:sz w:val="16"/>
+                <w:szCs w:val="16"/>
                 <w:u w:val="single"/>
               </w:rPr>
             </w:pPr>
@@ -1999,10 +2014,11 @@
           <w:p>
             <w:pPr>
               <w:spacing w:line="240" w:lineRule="auto"/>
-              <w:rPr>
-                <w:b/>
-                <w:sz w:val="28"/>
-                <w:szCs w:val="24"/>
+              <w:ind w:firstLine="720"/>
+              <w:rPr>
+                <w:b/>
+                <w:sz w:val="20"/>
+                <w:szCs w:val="20"/>
                 <w:u w:val="single"/>
               </w:rPr>
             </w:pPr>
@@ -2243,8 +2259,8 @@
               <w:spacing w:line="240" w:lineRule="auto"/>
               <w:rPr>
                 <w:b/>
-                <w:sz w:val="28"/>
-                <w:szCs w:val="24"/>
+                <w:sz w:val="20"/>
+                <w:szCs w:val="20"/>
                 <w:u w:val="single"/>
               </w:rPr>
             </w:pPr>
@@ -2365,8 +2381,8 @@
               <w:spacing w:line="240" w:lineRule="auto"/>
               <w:rPr>
                 <w:b/>
-                <w:sz w:val="28"/>
-                <w:szCs w:val="24"/>
+                <w:sz w:val="20"/>
+                <w:szCs w:val="20"/>
                 <w:u w:val="single"/>
               </w:rPr>
             </w:pPr>
@@ -2456,8 +2472,8 @@
               <w:spacing w:line="240" w:lineRule="auto"/>
               <w:rPr>
                 <w:b/>
-                <w:sz w:val="28"/>
-                <w:szCs w:val="24"/>
+                <w:sz w:val="20"/>
+                <w:szCs w:val="20"/>
                 <w:u w:val="single"/>
               </w:rPr>
             </w:pPr>

</xml_diff>

<commit_message>
reorganize and update resume info
</commit_message>
<xml_diff>
--- a/my-resume.docx
+++ b/my-resume.docx
@@ -125,7 +125,6 @@
           <w:p>
             <w:pPr>
               <w:widowControl w:val="0"/>
-              <w:spacing w:line="240" w:lineRule="auto"/>
               <w:rPr>
                 <w:b/>
               </w:rPr>
@@ -134,182 +133,184 @@
           <w:p>
             <w:pPr>
               <w:widowControl w:val="0"/>
-              <w:spacing w:line="240" w:lineRule="auto"/>
+              <w:rPr>
+                <w:b/>
+                <w:sz w:val="22"/>
+              </w:rPr>
+            </w:pPr>
+            <w:r>
+              <w:rPr>
+                <w:b/>
+                <w:sz w:val="22"/>
+              </w:rPr>
+              <w:t>Contact Info</w:t>
+            </w:r>
+            <w:r>
+              <w:rPr>
+                <w:b/>
+                <w:sz w:val="22"/>
+              </w:rPr>
+              <w:t>:</w:t>
+            </w:r>
+          </w:p>
+          <w:p>
+            <w:pPr>
+              <w:widowControl w:val="0"/>
               <w:rPr>
                 <w:b/>
                 <w:sz w:val="22"/>
                 <w:u w:val="single"/>
               </w:rPr>
             </w:pPr>
-            <w:r>
-              <w:rPr>
-                <w:b/>
+          </w:p>
+          <w:p>
+            <w:pPr>
+              <w:widowControl w:val="0"/>
+              <w:rPr>
+                <w:color w:val="auto"/>
                 <w:sz w:val="22"/>
                 <w:u w:val="single"/>
               </w:rPr>
-              <w:t>Contact Info</w:t>
-            </w:r>
-            <w:r>
-              <w:rPr>
-                <w:b/>
+            </w:pPr>
+            <w:r>
+              <w:rPr>
+                <w:color w:val="auto"/>
                 <w:sz w:val="22"/>
                 <w:u w:val="single"/>
               </w:rPr>
-              <w:t>:</w:t>
+              <w:t>Cell:</w:t>
             </w:r>
           </w:p>
           <w:p>
             <w:pPr>
               <w:widowControl w:val="0"/>
-              <w:spacing w:line="240" w:lineRule="auto"/>
-              <w:rPr>
-                <w:b/>
+              <w:rPr>
+                <w:color w:val="auto"/>
+                <w:sz w:val="22"/>
+              </w:rPr>
+            </w:pPr>
+            <w:r>
+              <w:rPr>
+                <w:color w:val="auto"/>
+                <w:sz w:val="20"/>
+                <w:szCs w:val="16"/>
+              </w:rPr>
+              <w:t>(512)709-6342</w:t>
+            </w:r>
+          </w:p>
+          <w:p>
+            <w:pPr>
+              <w:widowControl w:val="0"/>
+              <w:rPr>
+                <w:color w:val="auto"/>
+                <w:sz w:val="22"/>
+              </w:rPr>
+            </w:pPr>
+          </w:p>
+          <w:p>
+            <w:pPr>
+              <w:widowControl w:val="0"/>
+              <w:rPr>
+                <w:color w:val="auto"/>
                 <w:sz w:val="22"/>
                 <w:u w:val="single"/>
               </w:rPr>
             </w:pPr>
-          </w:p>
-          <w:p>
-            <w:pPr>
-              <w:widowControl w:val="0"/>
-              <w:rPr>
+            <w:r>
+              <w:rPr>
+                <w:color w:val="auto"/>
                 <w:sz w:val="22"/>
                 <w:u w:val="single"/>
               </w:rPr>
-            </w:pPr>
-            <w:r>
-              <w:rPr>
+              <w:t>Email:</w:t>
+            </w:r>
+          </w:p>
+          <w:p>
+            <w:pPr>
+              <w:widowControl w:val="0"/>
+              <w:rPr>
+                <w:color w:val="auto"/>
+                <w:sz w:val="20"/>
+                <w:szCs w:val="16"/>
+              </w:rPr>
+            </w:pPr>
+            <w:r>
+              <w:rPr>
+                <w:rStyle w:val="Hyperlink"/>
+                <w:color w:val="auto"/>
+                <w:sz w:val="20"/>
+                <w:szCs w:val="16"/>
+                <w:u w:val="none"/>
+              </w:rPr>
+              <w:t>en.emerson.work@gmail.com</w:t>
+            </w:r>
+          </w:p>
+          <w:p>
+            <w:pPr>
+              <w:widowControl w:val="0"/>
+              <w:rPr>
+                <w:rStyle w:val="Hyperlink"/>
+                <w:color w:val="auto"/>
+                <w:sz w:val="20"/>
+                <w:szCs w:val="16"/>
+              </w:rPr>
+            </w:pPr>
+          </w:p>
+          <w:p>
+            <w:pPr>
+              <w:widowControl w:val="0"/>
+              <w:rPr>
+                <w:color w:val="auto"/>
+                <w:sz w:val="22"/>
+              </w:rPr>
+            </w:pPr>
+            <w:r>
+              <w:rPr>
+                <w:color w:val="auto"/>
                 <w:sz w:val="22"/>
                 <w:u w:val="single"/>
               </w:rPr>
-              <w:t>Cell:</w:t>
+              <w:t>GitHub:</w:t>
+            </w:r>
+            <w:r>
+              <w:rPr>
+                <w:color w:val="auto"/>
+                <w:sz w:val="22"/>
+              </w:rPr>
+              <w:t xml:space="preserve"> </w:t>
             </w:r>
           </w:p>
           <w:p>
             <w:pPr>
               <w:widowControl w:val="0"/>
               <w:rPr>
-                <w:sz w:val="22"/>
-              </w:rPr>
-            </w:pPr>
-            <w:r>
-              <w:rPr>
+                <w:color w:val="auto"/>
+                <w:sz w:val="20"/>
+              </w:rPr>
+            </w:pPr>
+            <w:r>
+              <w:rPr>
+                <w:color w:val="auto"/>
+                <w:sz w:val="20"/>
+              </w:rPr>
+              <w:t>EnEmerson</w:t>
+            </w:r>
+          </w:p>
+          <w:p>
+            <w:pPr>
+              <w:widowControl w:val="0"/>
+              <w:rPr>
+                <w:color w:val="auto"/>
                 <w:sz w:val="20"/>
                 <w:szCs w:val="16"/>
               </w:rPr>
-              <w:t>(512)709-6342</w:t>
-            </w:r>
+            </w:pPr>
           </w:p>
           <w:p>
             <w:pPr>
               <w:widowControl w:val="0"/>
               <w:rPr>
-                <w:sz w:val="22"/>
-              </w:rPr>
-            </w:pPr>
-          </w:p>
-          <w:p>
-            <w:pPr>
-              <w:widowControl w:val="0"/>
-              <w:rPr>
-                <w:sz w:val="22"/>
-                <w:u w:val="single"/>
-              </w:rPr>
-            </w:pPr>
-            <w:r>
-              <w:rPr>
-                <w:sz w:val="22"/>
-                <w:u w:val="single"/>
-              </w:rPr>
-              <w:t>Email:</w:t>
-            </w:r>
-          </w:p>
-          <w:p>
-            <w:pPr>
-              <w:widowControl w:val="0"/>
-              <w:rPr>
-                <w:sz w:val="20"/>
-                <w:szCs w:val="16"/>
-              </w:rPr>
-            </w:pPr>
-            <w:hyperlink r:id="rId8" w:history="1">
-              <w:r>
-                <w:rPr>
-                  <w:rStyle w:val="Hyperlink"/>
-                  <w:sz w:val="20"/>
-                  <w:szCs w:val="16"/>
-                </w:rPr>
-                <w:t>en.emerson.work@gmail.com</w:t>
-              </w:r>
-            </w:hyperlink>
-          </w:p>
-          <w:p>
-            <w:pPr>
-              <w:widowControl w:val="0"/>
-              <w:rPr>
-                <w:rStyle w:val="Hyperlink"/>
-                <w:sz w:val="20"/>
-                <w:szCs w:val="16"/>
-              </w:rPr>
-            </w:pPr>
-          </w:p>
-          <w:p>
-            <w:pPr>
-              <w:widowControl w:val="0"/>
-              <w:rPr>
-                <w:sz w:val="22"/>
-                <w:u w:val="single"/>
-              </w:rPr>
-            </w:pPr>
-            <w:proofErr w:type="spellStart"/>
-            <w:r>
-              <w:rPr>
-                <w:sz w:val="22"/>
-                <w:u w:val="single"/>
-              </w:rPr>
-              <w:t>Github</w:t>
-            </w:r>
-            <w:proofErr w:type="spellEnd"/>
-            <w:r>
-              <w:rPr>
-                <w:sz w:val="22"/>
-                <w:u w:val="single"/>
-              </w:rPr>
-              <w:t>:</w:t>
-            </w:r>
-          </w:p>
-          <w:p>
-            <w:pPr>
-              <w:widowControl w:val="0"/>
-              <w:rPr>
-                <w:sz w:val="20"/>
-                <w:szCs w:val="16"/>
-              </w:rPr>
-            </w:pPr>
-            <w:hyperlink r:id="rId9" w:history="1">
-              <w:r>
-                <w:rPr>
-                  <w:rStyle w:val="Hyperlink"/>
-                  <w:sz w:val="20"/>
-                  <w:szCs w:val="16"/>
-                </w:rPr>
-                <w:t>https://github.com/EnEmerson</w:t>
-              </w:r>
-            </w:hyperlink>
-          </w:p>
-          <w:p>
-            <w:pPr>
-              <w:widowControl w:val="0"/>
-              <w:rPr>
-                <w:sz w:val="20"/>
-                <w:szCs w:val="16"/>
-              </w:rPr>
-            </w:pPr>
-          </w:p>
-          <w:p>
-            <w:pPr>
-              <w:widowControl w:val="0"/>
-              <w:rPr>
+                <w:color w:val="auto"/>
                 <w:sz w:val="20"/>
                 <w:szCs w:val="16"/>
                 <w:u w:val="single"/>
@@ -317,6 +318,7 @@
             </w:pPr>
             <w:r>
               <w:rPr>
+                <w:color w:val="auto"/>
                 <w:sz w:val="20"/>
                 <w:szCs w:val="16"/>
                 <w:u w:val="single"/>
@@ -328,20 +330,21 @@
             <w:pPr>
               <w:widowControl w:val="0"/>
               <w:rPr>
+                <w:color w:val="auto"/>
                 <w:sz w:val="20"/>
                 <w:szCs w:val="16"/>
               </w:rPr>
             </w:pPr>
-            <w:hyperlink r:id="rId10" w:history="1">
-              <w:r>
-                <w:rPr>
-                  <w:rStyle w:val="Hyperlink"/>
-                  <w:sz w:val="20"/>
-                  <w:szCs w:val="16"/>
-                </w:rPr>
-                <w:t>https://www.linkedin.com/in/en-e-4088a184/</w:t>
-              </w:r>
-            </w:hyperlink>
+            <w:r>
+              <w:rPr>
+                <w:rStyle w:val="Hyperlink"/>
+                <w:color w:val="auto"/>
+                <w:sz w:val="20"/>
+                <w:szCs w:val="16"/>
+                <w:u w:val="none"/>
+              </w:rPr>
+              <w:t>en-e-4088a184</w:t>
+            </w:r>
           </w:p>
           <w:p>
             <w:pPr>
@@ -379,18 +382,16 @@
               <w:rPr>
                 <w:b/>
                 <w:color w:val="A61C00"/>
-                <w:sz w:val="24"/>
+                <w:sz w:val="28"/>
                 <w:szCs w:val="22"/>
-                <w:u w:val="single"/>
               </w:rPr>
             </w:pPr>
             <w:r>
               <w:rPr>
                 <w:b/>
                 <w:color w:val="A61C00"/>
-                <w:sz w:val="24"/>
+                <w:sz w:val="28"/>
                 <w:szCs w:val="22"/>
-                <w:u w:val="single"/>
               </w:rPr>
               <w:t>SUMMARY</w:t>
             </w:r>
@@ -406,48 +407,60 @@
           <w:p>
             <w:pPr>
               <w:widowControl w:val="0"/>
-              <w:spacing w:line="240" w:lineRule="auto"/>
-              <w:rPr>
-                <w:sz w:val="20"/>
-              </w:rPr>
-            </w:pPr>
-            <w:r>
-              <w:rPr>
-                <w:sz w:val="20"/>
-              </w:rPr>
-              <w:t xml:space="preserve">I am currently a student at Texas State University, working on my Bachelors </w:t>
-            </w:r>
-            <w:r>
-              <w:rPr>
-                <w:sz w:val="20"/>
-              </w:rPr>
-              <w:t xml:space="preserve">of Business Administration </w:t>
-            </w:r>
-            <w:r>
-              <w:rPr>
-                <w:sz w:val="20"/>
-              </w:rPr>
-              <w:t xml:space="preserve">degree in Computer Information Systems. I started my degree at Texas State in the Fall of 2016 and will graduate in </w:t>
-            </w:r>
-            <w:r>
-              <w:rPr>
-                <w:sz w:val="20"/>
-              </w:rPr>
-              <w:t>the Fall of 2019</w:t>
-            </w:r>
-            <w:r>
-              <w:rPr>
-                <w:sz w:val="20"/>
-              </w:rPr>
-              <w:t>.</w:t>
+              <w:rPr>
+                <w:color w:val="auto"/>
+                <w:sz w:val="20"/>
+              </w:rPr>
+            </w:pPr>
+            <w:r>
+              <w:rPr>
+                <w:color w:val="auto"/>
+                <w:sz w:val="20"/>
+              </w:rPr>
+              <w:t>I am currently a student at Texas State University, working on my Bachelor</w:t>
+            </w:r>
+            <w:r>
+              <w:rPr>
+                <w:color w:val="auto"/>
+                <w:sz w:val="20"/>
+              </w:rPr>
+              <w:t>’</w:t>
+            </w:r>
+            <w:r>
+              <w:rPr>
+                <w:color w:val="auto"/>
+                <w:sz w:val="20"/>
+              </w:rPr>
+              <w:t>s of Business Administration in Computer Information Systems. I started my degree at Texas State in the Fall of 2016 and plan to graduate in the Fall of 2019.</w:t>
+            </w:r>
+            <w:r>
+              <w:rPr>
+                <w:color w:val="auto"/>
+                <w:sz w:val="20"/>
+              </w:rPr>
+              <w:t xml:space="preserve"> In my free time I enjoy playing Ultimate Frisbee, playing bass</w:t>
+            </w:r>
+            <w:r>
+              <w:rPr>
+                <w:color w:val="auto"/>
+                <w:sz w:val="20"/>
+              </w:rPr>
+              <w:t xml:space="preserve"> </w:t>
+            </w:r>
+            <w:r>
+              <w:rPr>
+                <w:color w:val="auto"/>
+                <w:sz w:val="20"/>
+              </w:rPr>
+              <w:t>guitar, and playing video games.</w:t>
             </w:r>
           </w:p>
           <w:p>
             <w:pPr>
               <w:widowControl w:val="0"/>
-              <w:spacing w:line="240" w:lineRule="auto"/>
               <w:rPr>
                 <w:b/>
+                <w:color w:val="auto"/>
                 <w:sz w:val="20"/>
               </w:rPr>
             </w:pPr>
@@ -455,50 +468,28 @@
           <w:p>
             <w:pPr>
               <w:widowControl w:val="0"/>
-              <w:spacing w:line="240" w:lineRule="auto"/>
               <w:rPr>
                 <w:b/>
+                <w:color w:val="auto"/>
                 <w:sz w:val="20"/>
               </w:rPr>
             </w:pPr>
             <w:r>
               <w:rPr>
                 <w:b/>
-                <w:sz w:val="20"/>
-              </w:rPr>
-              <w:t xml:space="preserve">Current </w:t>
+                <w:color w:val="auto"/>
+                <w:sz w:val="20"/>
+              </w:rPr>
+              <w:t>Current GPA: 3.</w:t>
             </w:r>
             <w:r>
               <w:rPr>
                 <w:b/>
-                <w:sz w:val="20"/>
-              </w:rPr>
-              <w:t xml:space="preserve">Texas State </w:t>
-            </w:r>
-            <w:r>
-              <w:rPr>
-                <w:b/>
-                <w:sz w:val="20"/>
-              </w:rPr>
-              <w:t>GPA: 3.</w:t>
-            </w:r>
-            <w:r>
-              <w:rPr>
-                <w:b/>
-                <w:sz w:val="20"/>
-              </w:rPr>
-              <w:t>7</w:t>
-            </w:r>
-          </w:p>
-          <w:p>
-            <w:pPr>
-              <w:widowControl w:val="0"/>
-              <w:spacing w:line="240" w:lineRule="auto"/>
-              <w:rPr>
-                <w:b/>
-                <w:sz w:val="20"/>
-              </w:rPr>
-            </w:pPr>
+                <w:color w:val="auto"/>
+                <w:sz w:val="20"/>
+              </w:rPr>
+              <w:t>8</w:t>
+            </w:r>
           </w:p>
           <w:p>
             <w:pPr>
@@ -506,17 +497,8 @@
               <w:pBdr>
                 <w:bottom w:val="single" w:sz="12" w:space="1" w:color="auto"/>
               </w:pBdr>
-              <w:spacing w:line="240" w:lineRule="auto"/>
               <w:rPr>
                 <w:b/>
-                <w:sz w:val="20"/>
-              </w:rPr>
-            </w:pPr>
-          </w:p>
-          <w:p>
-            <w:pPr>
-              <w:widowControl w:val="0"/>
-              <w:rPr>
                 <w:sz w:val="20"/>
               </w:rPr>
             </w:pPr>
@@ -538,420 +520,328 @@
           <w:p>
             <w:pPr>
               <w:pStyle w:val="Subtitle"/>
-              <w:keepNext w:val="0"/>
-              <w:keepLines w:val="0"/>
               <w:widowControl w:val="0"/>
-              <w:contextualSpacing w:val="0"/>
-              <w:rPr>
+              <w:rPr>
+                <w:sz w:val="28"/>
+                <w:u w:val="single"/>
+              </w:rPr>
+            </w:pPr>
+            <w:r>
+              <w:rPr>
+                <w:bCs/>
+                <w:sz w:val="28"/>
+              </w:rPr>
+              <w:t>S</w:t>
+            </w:r>
+            <w:r>
+              <w:rPr>
+                <w:bCs/>
+                <w:sz w:val="28"/>
+              </w:rPr>
+              <w:t>KILLS</w:t>
+            </w:r>
+            <w:r>
+              <w:rPr>
+                <w:bCs/>
+                <w:sz w:val="28"/>
+              </w:rPr>
+              <w:t>, Q</w:t>
+            </w:r>
+            <w:r>
+              <w:rPr>
+                <w:bCs/>
+                <w:sz w:val="28"/>
+              </w:rPr>
+              <w:t>UALIFICATIONS</w:t>
+            </w:r>
+            <w:r>
+              <w:rPr>
+                <w:bCs/>
+                <w:sz w:val="28"/>
+              </w:rPr>
+              <w:t>, and C</w:t>
+            </w:r>
+            <w:r>
+              <w:rPr>
+                <w:bCs/>
+                <w:sz w:val="28"/>
+              </w:rPr>
+              <w:t>ERTIFICATIONS</w:t>
+            </w:r>
+            <w:bookmarkStart w:id="2" w:name="_5fvr7g6kedy9" w:colFirst="0" w:colLast="0"/>
+            <w:bookmarkEnd w:id="2"/>
+          </w:p>
+          <w:p/>
+          <w:p>
+            <w:pPr>
+              <w:numPr>
+                <w:ilvl w:val="0"/>
+                <w:numId w:val="12"/>
+              </w:numPr>
+              <w:spacing w:line="240" w:lineRule="auto"/>
+              <w:rPr>
+                <w:color w:val="auto"/>
                 <w:sz w:val="24"/>
-                <w:u w:val="single"/>
-              </w:rPr>
-            </w:pPr>
-            <w:r>
-              <w:rPr>
+                <w:szCs w:val="24"/>
+              </w:rPr>
+            </w:pPr>
+            <w:r>
+              <w:rPr>
+                <w:color w:val="auto"/>
                 <w:sz w:val="24"/>
-                <w:u w:val="single"/>
-              </w:rPr>
-              <w:t>EXPERIENCE</w:t>
-            </w:r>
-          </w:p>
-          <w:p/>
-          <w:p>
-            <w:pPr>
-              <w:pStyle w:val="Heading1"/>
-              <w:keepNext w:val="0"/>
-              <w:keepLines w:val="0"/>
-              <w:widowControl w:val="0"/>
-              <w:contextualSpacing w:val="0"/>
-              <w:rPr>
-                <w:sz w:val="22"/>
-              </w:rPr>
-            </w:pPr>
-            <w:r>
-              <w:rPr>
-                <w:sz w:val="22"/>
-              </w:rPr>
-              <w:t>E-Mow Lawncare Services</w:t>
-            </w:r>
-          </w:p>
-          <w:p>
-            <w:pPr>
-              <w:pStyle w:val="Heading2"/>
-              <w:keepNext w:val="0"/>
-              <w:keepLines w:val="0"/>
-              <w:widowControl w:val="0"/>
-              <w:spacing w:before="0" w:after="0" w:line="240" w:lineRule="auto"/>
-              <w:contextualSpacing w:val="0"/>
-              <w:rPr>
-                <w:sz w:val="20"/>
-              </w:rPr>
-            </w:pPr>
-            <w:r>
-              <w:rPr>
-                <w:sz w:val="20"/>
-              </w:rPr>
-              <w:t>(2008 to 2014)</w:t>
-            </w:r>
-            <w:r>
-              <w:rPr>
-                <w:sz w:val="20"/>
-              </w:rPr>
-              <w:br/>
-            </w:r>
-          </w:p>
-          <w:p>
-            <w:pPr>
-              <w:pStyle w:val="Heading2"/>
-              <w:keepNext w:val="0"/>
-              <w:keepLines w:val="0"/>
-              <w:widowControl w:val="0"/>
-              <w:spacing w:before="0" w:after="0" w:line="240" w:lineRule="auto"/>
-              <w:contextualSpacing w:val="0"/>
-              <w:rPr>
-                <w:sz w:val="20"/>
-              </w:rPr>
-            </w:pPr>
-            <w:r>
-              <w:rPr>
-                <w:sz w:val="20"/>
-              </w:rPr>
-              <w:t>I mowed and trimmed lawns at my father's lawncare business. It is a family owned business and was originally created to give myself and my brothers a way to earn our own money. Over time, it's evolved into a thriving small business with over 200 customers.</w:t>
-            </w:r>
-          </w:p>
-          <w:p/>
+                <w:szCs w:val="24"/>
+              </w:rPr>
+              <w:t>Object Oriented Programming with Java, C#, and JavaScript.</w:t>
+            </w:r>
+          </w:p>
+          <w:p>
+            <w:pPr>
+              <w:numPr>
+                <w:ilvl w:val="0"/>
+                <w:numId w:val="12"/>
+              </w:numPr>
+              <w:spacing w:line="240" w:lineRule="auto"/>
+              <w:rPr>
+                <w:color w:val="auto"/>
+                <w:sz w:val="24"/>
+                <w:szCs w:val="24"/>
+              </w:rPr>
+            </w:pPr>
+            <w:r>
+              <w:rPr>
+                <w:color w:val="auto"/>
+                <w:sz w:val="24"/>
+                <w:szCs w:val="24"/>
+              </w:rPr>
+              <w:t>Understanding of relational database model using structured query languages (Microsoft SQL 2016).</w:t>
+            </w:r>
+          </w:p>
+          <w:p>
+            <w:pPr>
+              <w:numPr>
+                <w:ilvl w:val="0"/>
+                <w:numId w:val="12"/>
+              </w:numPr>
+              <w:spacing w:line="240" w:lineRule="auto"/>
+              <w:rPr>
+                <w:color w:val="auto"/>
+                <w:sz w:val="24"/>
+                <w:szCs w:val="24"/>
+              </w:rPr>
+            </w:pPr>
+            <w:r>
+              <w:rPr>
+                <w:color w:val="auto"/>
+                <w:sz w:val="24"/>
+                <w:szCs w:val="24"/>
+              </w:rPr>
+              <w:t>Website design and development</w:t>
+            </w:r>
+            <w:r>
+              <w:rPr>
+                <w:color w:val="auto"/>
+                <w:sz w:val="24"/>
+                <w:szCs w:val="24"/>
+              </w:rPr>
+              <w:t xml:space="preserve"> with </w:t>
+            </w:r>
+            <w:r>
+              <w:rPr>
+                <w:color w:val="auto"/>
+                <w:sz w:val="24"/>
+                <w:szCs w:val="24"/>
+              </w:rPr>
+              <w:t>HTML/XML/CSS</w:t>
+            </w:r>
+          </w:p>
+          <w:p>
+            <w:pPr>
+              <w:numPr>
+                <w:ilvl w:val="0"/>
+                <w:numId w:val="12"/>
+              </w:numPr>
+              <w:spacing w:line="240" w:lineRule="auto"/>
+              <w:rPr>
+                <w:color w:val="auto"/>
+                <w:sz w:val="24"/>
+                <w:szCs w:val="24"/>
+              </w:rPr>
+            </w:pPr>
+            <w:r>
+              <w:rPr>
+                <w:color w:val="auto"/>
+                <w:sz w:val="24"/>
+                <w:szCs w:val="24"/>
+              </w:rPr>
+              <w:t>Proficiency in Systems Analysis and Design with the Agile Development process</w:t>
+            </w:r>
+          </w:p>
+          <w:p>
+            <w:pPr>
+              <w:numPr>
+                <w:ilvl w:val="0"/>
+                <w:numId w:val="12"/>
+              </w:numPr>
+              <w:spacing w:line="240" w:lineRule="auto"/>
+              <w:rPr>
+                <w:color w:val="auto"/>
+                <w:sz w:val="24"/>
+                <w:szCs w:val="24"/>
+              </w:rPr>
+            </w:pPr>
+            <w:r>
+              <w:rPr>
+                <w:color w:val="auto"/>
+                <w:sz w:val="24"/>
+                <w:szCs w:val="24"/>
+              </w:rPr>
+              <w:t>Familiar with languages: Python, ActionScript, R-Script, Markdown</w:t>
+            </w:r>
+          </w:p>
+          <w:p>
+            <w:pPr>
+              <w:numPr>
+                <w:ilvl w:val="0"/>
+                <w:numId w:val="12"/>
+              </w:numPr>
+              <w:spacing w:line="240" w:lineRule="auto"/>
+              <w:rPr>
+                <w:color w:val="auto"/>
+                <w:sz w:val="24"/>
+                <w:szCs w:val="24"/>
+              </w:rPr>
+            </w:pPr>
+            <w:r>
+              <w:rPr>
+                <w:color w:val="auto"/>
+                <w:sz w:val="24"/>
+                <w:szCs w:val="24"/>
+              </w:rPr>
+              <w:t>Familiar with software: GIMP, Unity, 3DS Max, Adobe Photoshop CS6, Adobe Premiere, Adobe After Effects</w:t>
+            </w:r>
+            <w:r>
+              <w:rPr>
+                <w:color w:val="auto"/>
+                <w:sz w:val="24"/>
+                <w:szCs w:val="24"/>
+              </w:rPr>
+              <w:t>, Audacity</w:t>
+            </w:r>
+          </w:p>
+          <w:p>
+            <w:pPr>
+              <w:numPr>
+                <w:ilvl w:val="0"/>
+                <w:numId w:val="12"/>
+              </w:numPr>
+              <w:spacing w:line="240" w:lineRule="auto"/>
+              <w:rPr>
+                <w:color w:val="auto"/>
+                <w:sz w:val="24"/>
+                <w:szCs w:val="24"/>
+              </w:rPr>
+            </w:pPr>
+            <w:r>
+              <w:rPr>
+                <w:color w:val="auto"/>
+                <w:sz w:val="24"/>
+                <w:szCs w:val="24"/>
+              </w:rPr>
+              <w:t>Proficien</w:t>
+            </w:r>
+            <w:r>
+              <w:rPr>
+                <w:color w:val="auto"/>
+                <w:sz w:val="24"/>
+                <w:szCs w:val="24"/>
+              </w:rPr>
+              <w:t>t</w:t>
+            </w:r>
+            <w:r>
+              <w:rPr>
+                <w:color w:val="auto"/>
+                <w:sz w:val="24"/>
+                <w:szCs w:val="24"/>
+              </w:rPr>
+              <w:t xml:space="preserve"> with Git version management</w:t>
+            </w:r>
+          </w:p>
+          <w:p>
+            <w:pPr>
+              <w:numPr>
+                <w:ilvl w:val="0"/>
+                <w:numId w:val="12"/>
+              </w:numPr>
+              <w:spacing w:line="240" w:lineRule="auto"/>
+              <w:rPr>
+                <w:color w:val="auto"/>
+                <w:sz w:val="24"/>
+                <w:szCs w:val="24"/>
+              </w:rPr>
+            </w:pPr>
+            <w:r>
+              <w:rPr>
+                <w:color w:val="auto"/>
+                <w:sz w:val="24"/>
+                <w:szCs w:val="24"/>
+              </w:rPr>
+              <w:t>A+ Computer Technician Certified</w:t>
+            </w:r>
+          </w:p>
+          <w:p>
+            <w:pPr>
+              <w:numPr>
+                <w:ilvl w:val="0"/>
+                <w:numId w:val="12"/>
+              </w:numPr>
+              <w:spacing w:line="240" w:lineRule="auto"/>
+              <w:rPr>
+                <w:color w:val="auto"/>
+                <w:sz w:val="24"/>
+                <w:szCs w:val="24"/>
+              </w:rPr>
+            </w:pPr>
+            <w:r>
+              <w:rPr>
+                <w:color w:val="auto"/>
+                <w:sz w:val="24"/>
+                <w:szCs w:val="24"/>
+              </w:rPr>
+              <w:t>Adobe Photoshop CS6 Certified</w:t>
+            </w:r>
+          </w:p>
+          <w:p>
+            <w:pPr>
+              <w:numPr>
+                <w:ilvl w:val="0"/>
+                <w:numId w:val="12"/>
+              </w:numPr>
+              <w:spacing w:line="240" w:lineRule="auto"/>
+              <w:rPr>
+                <w:color w:val="auto"/>
+                <w:sz w:val="24"/>
+                <w:szCs w:val="24"/>
+              </w:rPr>
+            </w:pPr>
+            <w:r>
+              <w:rPr>
+                <w:color w:val="auto"/>
+                <w:sz w:val="24"/>
+                <w:szCs w:val="24"/>
+              </w:rPr>
+              <w:t>3DS Max 2015 Certified</w:t>
+            </w:r>
+          </w:p>
           <w:p>
             <w:pPr>
               <w:pBdr>
                 <w:bottom w:val="single" w:sz="12" w:space="1" w:color="auto"/>
               </w:pBdr>
-            </w:pPr>
-          </w:p>
-          <w:p>
-            <w:bookmarkStart w:id="2" w:name="_29ngmwkisg11" w:colFirst="0" w:colLast="0"/>
-            <w:bookmarkEnd w:id="2"/>
-          </w:p>
-          <w:p/>
-          <w:p>
-            <w:pPr>
-              <w:pStyle w:val="Heading1"/>
-              <w:keepNext w:val="0"/>
-              <w:keepLines w:val="0"/>
-              <w:widowControl w:val="0"/>
-              <w:contextualSpacing w:val="0"/>
-              <w:rPr>
-                <w:sz w:val="22"/>
-              </w:rPr>
-            </w:pPr>
-            <w:r>
-              <w:rPr>
-                <w:sz w:val="22"/>
-              </w:rPr>
-              <w:t>Cinemark Movies 8</w:t>
-            </w:r>
-          </w:p>
-          <w:p>
-            <w:pPr>
-              <w:pStyle w:val="Heading2"/>
-              <w:keepNext w:val="0"/>
-              <w:keepLines w:val="0"/>
-              <w:widowControl w:val="0"/>
-              <w:spacing w:before="0" w:after="0" w:line="240" w:lineRule="auto"/>
-              <w:contextualSpacing w:val="0"/>
-              <w:rPr>
-                <w:sz w:val="20"/>
-              </w:rPr>
-            </w:pPr>
-            <w:r>
-              <w:rPr>
-                <w:sz w:val="20"/>
-              </w:rPr>
-              <w:t>(Feb. 2014 to Aug. 2018)</w:t>
-            </w:r>
-            <w:r>
-              <w:rPr>
-                <w:sz w:val="20"/>
-              </w:rPr>
-              <w:br/>
-            </w:r>
-          </w:p>
-          <w:p>
-            <w:pPr>
-              <w:pStyle w:val="Heading2"/>
-              <w:keepNext w:val="0"/>
-              <w:keepLines w:val="0"/>
-              <w:widowControl w:val="0"/>
-              <w:spacing w:before="0" w:after="0" w:line="240" w:lineRule="auto"/>
-              <w:contextualSpacing w:val="0"/>
-              <w:rPr>
-                <w:sz w:val="20"/>
-              </w:rPr>
-            </w:pPr>
-            <w:r>
-              <w:rPr>
-                <w:sz w:val="20"/>
-              </w:rPr>
-              <w:t>I worked as an Usher and Cashier at Movies 8, ensuring customers' movie-going experience at the theater was always of high quality. Duties included: Selling and taking tickets, guiding customers to their auditorium, cleaning messes, sweeping theaters, and selling concessions/snacks.</w:t>
-            </w:r>
-          </w:p>
-          <w:p/>
-          <w:p>
-            <w:pPr>
-              <w:pBdr>
-                <w:bottom w:val="single" w:sz="12" w:space="1" w:color="auto"/>
-              </w:pBdr>
-            </w:pPr>
-          </w:p>
-          <w:p>
-            <w:pPr>
-              <w:pStyle w:val="Heading1"/>
-              <w:keepNext w:val="0"/>
-              <w:keepLines w:val="0"/>
-              <w:widowControl w:val="0"/>
-              <w:contextualSpacing w:val="0"/>
-            </w:pPr>
-          </w:p>
-          <w:p>
-            <w:pPr>
-              <w:pStyle w:val="Heading1"/>
-              <w:keepNext w:val="0"/>
-              <w:keepLines w:val="0"/>
-              <w:widowControl w:val="0"/>
-              <w:contextualSpacing w:val="0"/>
-              <w:rPr>
-                <w:sz w:val="22"/>
-              </w:rPr>
-            </w:pPr>
-            <w:r>
-              <w:br/>
-            </w:r>
-            <w:r>
-              <w:rPr>
-                <w:sz w:val="22"/>
-              </w:rPr>
-              <w:t>Fun 2 Learn Code</w:t>
-            </w:r>
-          </w:p>
-          <w:p>
-            <w:pPr>
-              <w:pStyle w:val="Heading2"/>
-              <w:keepNext w:val="0"/>
-              <w:keepLines w:val="0"/>
-              <w:widowControl w:val="0"/>
-              <w:spacing w:before="0" w:after="0" w:line="240" w:lineRule="auto"/>
-              <w:contextualSpacing w:val="0"/>
-              <w:rPr>
-                <w:sz w:val="20"/>
-              </w:rPr>
-            </w:pPr>
-            <w:r>
-              <w:rPr>
-                <w:sz w:val="20"/>
-              </w:rPr>
-              <w:t>(Jun. 2018 to Aug. 2018)</w:t>
-            </w:r>
-            <w:r>
-              <w:rPr>
-                <w:sz w:val="20"/>
-              </w:rPr>
-              <w:br/>
-            </w:r>
-            <w:r>
-              <w:rPr>
-                <w:sz w:val="20"/>
-              </w:rPr>
-              <w:br/>
-            </w:r>
-            <w:r>
-              <w:rPr>
-                <w:sz w:val="20"/>
-              </w:rPr>
-              <w:t>I worked as an instructor and camp leader at Fun 2 Learn Code</w:t>
-            </w:r>
-            <w:r>
-              <w:rPr>
-                <w:sz w:val="20"/>
-              </w:rPr>
-              <w:t>. K</w:t>
-            </w:r>
-            <w:r>
-              <w:rPr>
-                <w:sz w:val="20"/>
-              </w:rPr>
-              <w:t>ids</w:t>
-            </w:r>
-            <w:r>
-              <w:rPr>
-                <w:sz w:val="20"/>
-              </w:rPr>
-              <w:t xml:space="preserve"> between the ages of 7 and 14</w:t>
-            </w:r>
-            <w:r>
-              <w:rPr>
-                <w:sz w:val="20"/>
-              </w:rPr>
-              <w:t xml:space="preserve"> would come for week-long camps to learn about computer programming, game design, and </w:t>
-            </w:r>
-            <w:r>
-              <w:rPr>
-                <w:sz w:val="20"/>
-              </w:rPr>
-              <w:t>Science Technology Engineering Art Mathematics (STEAM)</w:t>
-            </w:r>
-            <w:r>
-              <w:rPr>
-                <w:sz w:val="20"/>
-              </w:rPr>
-              <w:t>.</w:t>
-            </w:r>
-            <w:r>
-              <w:rPr>
-                <w:sz w:val="20"/>
-              </w:rPr>
-              <w:t xml:space="preserve"> I taught classes covering languages such as Java, C#, and Python.</w:t>
-            </w:r>
-          </w:p>
-          <w:p/>
-          <w:p>
-            <w:pPr>
-              <w:widowControl w:val="0"/>
-              <w:pBdr>
-                <w:bottom w:val="single" w:sz="12" w:space="1" w:color="auto"/>
-              </w:pBdr>
-              <w:rPr>
-                <w:sz w:val="20"/>
-              </w:rPr>
-            </w:pPr>
-          </w:p>
-          <w:p>
-            <w:pPr>
-              <w:widowControl w:val="0"/>
-              <w:rPr>
-                <w:sz w:val="20"/>
-              </w:rPr>
-            </w:pPr>
-          </w:p>
-          <w:p>
-            <w:pPr>
-              <w:widowControl w:val="0"/>
-              <w:rPr>
-                <w:sz w:val="20"/>
-              </w:rPr>
-            </w:pPr>
-          </w:p>
-          <w:p>
-            <w:pPr>
-              <w:pStyle w:val="Heading1"/>
-              <w:keepNext w:val="0"/>
-              <w:keepLines w:val="0"/>
-              <w:widowControl w:val="0"/>
-              <w:contextualSpacing w:val="0"/>
-              <w:rPr>
-                <w:sz w:val="22"/>
-              </w:rPr>
-            </w:pPr>
-            <w:r>
-              <w:rPr>
-                <w:sz w:val="22"/>
-              </w:rPr>
-              <w:t>Texas State CIS</w:t>
-            </w:r>
-            <w:r>
-              <w:rPr>
-                <w:sz w:val="22"/>
-              </w:rPr>
-              <w:t xml:space="preserve"> </w:t>
-            </w:r>
-            <w:r>
-              <w:rPr>
-                <w:sz w:val="22"/>
-              </w:rPr>
-              <w:t>&amp; QMST Dept.</w:t>
-            </w:r>
-          </w:p>
-          <w:p>
-            <w:pPr>
-              <w:pStyle w:val="Heading2"/>
-              <w:keepNext w:val="0"/>
-              <w:keepLines w:val="0"/>
-              <w:widowControl w:val="0"/>
-              <w:spacing w:before="0" w:after="0" w:line="240" w:lineRule="auto"/>
-              <w:contextualSpacing w:val="0"/>
-              <w:rPr>
-                <w:sz w:val="20"/>
-              </w:rPr>
-            </w:pPr>
-            <w:r>
-              <w:rPr>
-                <w:sz w:val="20"/>
-              </w:rPr>
-              <w:t>(Sept. 2018 to May. 2019)</w:t>
-            </w:r>
-            <w:r>
-              <w:rPr>
-                <w:sz w:val="20"/>
-              </w:rPr>
-              <w:br/>
-            </w:r>
-            <w:r>
-              <w:rPr>
-                <w:sz w:val="20"/>
-              </w:rPr>
-              <w:br/>
-            </w:r>
-            <w:r>
-              <w:rPr>
-                <w:sz w:val="20"/>
-              </w:rPr>
-              <w:t xml:space="preserve">I </w:t>
-            </w:r>
-            <w:r>
-              <w:rPr>
-                <w:sz w:val="20"/>
-              </w:rPr>
-              <w:t>currently work as an Undergraduate Instructional Assistant at Texas State University. I help manage a computer lab and tutor students for the CIS &amp; QMST department when they come in for help</w:t>
-            </w:r>
-            <w:r>
-              <w:rPr>
-                <w:sz w:val="20"/>
-              </w:rPr>
-              <w:t xml:space="preserve">. </w:t>
-            </w:r>
-            <w:r>
-              <w:rPr>
-                <w:sz w:val="20"/>
-              </w:rPr>
-              <w:t xml:space="preserve">I assist fellow students </w:t>
-            </w:r>
-            <w:r>
-              <w:rPr>
-                <w:sz w:val="20"/>
-              </w:rPr>
-              <w:t>with</w:t>
-            </w:r>
-            <w:r>
-              <w:rPr>
-                <w:sz w:val="20"/>
-              </w:rPr>
-              <w:t xml:space="preserve"> various topics like: Microsoft Office applications, </w:t>
-            </w:r>
-            <w:r>
-              <w:rPr>
-                <w:sz w:val="20"/>
-              </w:rPr>
-              <w:t>Java/</w:t>
-            </w:r>
-            <w:r>
-              <w:rPr>
-                <w:sz w:val="20"/>
-              </w:rPr>
-              <w:t>C# programming, and SQL database</w:t>
-            </w:r>
-            <w:r>
-              <w:rPr>
-                <w:sz w:val="20"/>
-              </w:rPr>
-              <w:t xml:space="preserve"> problems.</w:t>
-            </w:r>
+              <w:rPr>
+                <w:color w:val="auto"/>
+                <w:sz w:val="20"/>
+              </w:rPr>
+            </w:pPr>
           </w:p>
           <w:p>
             <w:pPr>
@@ -969,9 +859,303 @@
               <w:widowControl w:val="0"/>
               <w:contextualSpacing w:val="0"/>
               <w:rPr>
-                <w:sz w:val="24"/>
-              </w:rPr>
-            </w:pPr>
+                <w:sz w:val="28"/>
+              </w:rPr>
+            </w:pPr>
+            <w:r>
+              <w:rPr>
+                <w:sz w:val="28"/>
+              </w:rPr>
+              <w:t>E</w:t>
+            </w:r>
+            <w:r>
+              <w:rPr>
+                <w:sz w:val="28"/>
+              </w:rPr>
+              <w:t>DUCATION</w:t>
+            </w:r>
+          </w:p>
+          <w:p/>
+          <w:p>
+            <w:pPr>
+              <w:rPr>
+                <w:b/>
+                <w:color w:val="auto"/>
+                <w:sz w:val="22"/>
+                <w:szCs w:val="20"/>
+              </w:rPr>
+            </w:pPr>
+            <w:r>
+              <w:rPr>
+                <w:b/>
+                <w:color w:val="auto"/>
+                <w:sz w:val="22"/>
+                <w:szCs w:val="20"/>
+              </w:rPr>
+              <w:t>Stony Point High School (2012 - 2016)</w:t>
+            </w:r>
+          </w:p>
+          <w:p>
+            <w:pPr>
+              <w:rPr>
+                <w:b/>
+                <w:color w:val="auto"/>
+                <w:sz w:val="20"/>
+              </w:rPr>
+            </w:pPr>
+            <w:r>
+              <w:rPr>
+                <w:color w:val="auto"/>
+                <w:sz w:val="20"/>
+              </w:rPr>
+              <w:t xml:space="preserve">I graduated </w:t>
+            </w:r>
+            <w:r>
+              <w:rPr>
+                <w:color w:val="auto"/>
+                <w:sz w:val="20"/>
+              </w:rPr>
+              <w:t>with a</w:t>
+            </w:r>
+            <w:r>
+              <w:rPr>
+                <w:color w:val="auto"/>
+                <w:sz w:val="20"/>
+              </w:rPr>
+              <w:t xml:space="preserve"> 4.0</w:t>
+            </w:r>
+            <w:r>
+              <w:rPr>
+                <w:color w:val="auto"/>
+                <w:sz w:val="20"/>
+              </w:rPr>
+              <w:t xml:space="preserve"> from</w:t>
+            </w:r>
+            <w:r>
+              <w:rPr>
+                <w:color w:val="auto"/>
+                <w:sz w:val="20"/>
+              </w:rPr>
+              <w:t xml:space="preserve"> </w:t>
+            </w:r>
+            <w:r>
+              <w:rPr>
+                <w:color w:val="auto"/>
+                <w:sz w:val="20"/>
+              </w:rPr>
+              <w:t>Stony Point in Round Rock, TX</w:t>
+            </w:r>
+            <w:r>
+              <w:rPr>
+                <w:color w:val="auto"/>
+                <w:sz w:val="20"/>
+              </w:rPr>
+              <w:t xml:space="preserve">. </w:t>
+            </w:r>
+            <w:r>
+              <w:rPr>
+                <w:color w:val="auto"/>
+                <w:sz w:val="20"/>
+              </w:rPr>
+              <w:t xml:space="preserve">I received </w:t>
+            </w:r>
+            <w:r>
+              <w:rPr>
+                <w:color w:val="auto"/>
+                <w:sz w:val="20"/>
+              </w:rPr>
+              <w:t>multiple</w:t>
+            </w:r>
+            <w:r>
+              <w:rPr>
+                <w:color w:val="auto"/>
+                <w:sz w:val="20"/>
+              </w:rPr>
+              <w:t xml:space="preserve"> awards for academic achievement including</w:t>
+            </w:r>
+            <w:r>
+              <w:rPr>
+                <w:color w:val="auto"/>
+                <w:sz w:val="20"/>
+              </w:rPr>
+              <w:t>:</w:t>
+            </w:r>
+            <w:r>
+              <w:rPr>
+                <w:color w:val="auto"/>
+                <w:sz w:val="20"/>
+              </w:rPr>
+              <w:t xml:space="preserve"> Top of Class in Earth and Space Science, ‘A’ Honor Roll, and </w:t>
+            </w:r>
+            <w:r>
+              <w:rPr>
+                <w:color w:val="auto"/>
+                <w:sz w:val="20"/>
+              </w:rPr>
+              <w:t>Top 10% of class</w:t>
+            </w:r>
+            <w:r>
+              <w:rPr>
+                <w:color w:val="auto"/>
+                <w:sz w:val="20"/>
+              </w:rPr>
+              <w:t>. I ran Cross-Country for 2 years and</w:t>
+            </w:r>
+            <w:r>
+              <w:rPr>
+                <w:color w:val="auto"/>
+                <w:sz w:val="20"/>
+              </w:rPr>
+              <w:t xml:space="preserve"> played on the Varsity bowling team</w:t>
+            </w:r>
+            <w:r>
+              <w:rPr>
+                <w:color w:val="auto"/>
+                <w:sz w:val="20"/>
+              </w:rPr>
+              <w:t>.</w:t>
+            </w:r>
+            <w:r>
+              <w:rPr>
+                <w:b/>
+                <w:color w:val="auto"/>
+                <w:sz w:val="20"/>
+              </w:rPr>
+              <w:t xml:space="preserve"> </w:t>
+            </w:r>
+          </w:p>
+          <w:p>
+            <w:pPr>
+              <w:rPr>
+                <w:b/>
+                <w:color w:val="auto"/>
+                <w:sz w:val="20"/>
+              </w:rPr>
+            </w:pPr>
+            <w:r>
+              <w:rPr>
+                <w:b/>
+                <w:color w:val="auto"/>
+                <w:sz w:val="20"/>
+              </w:rPr>
+              <w:t>Go Tigers!</w:t>
+            </w:r>
+          </w:p>
+          <w:p>
+            <w:pPr>
+              <w:rPr>
+                <w:color w:val="auto"/>
+                <w:sz w:val="20"/>
+              </w:rPr>
+            </w:pPr>
+          </w:p>
+          <w:p>
+            <w:pPr>
+              <w:rPr>
+                <w:b/>
+                <w:color w:val="auto"/>
+                <w:sz w:val="22"/>
+              </w:rPr>
+            </w:pPr>
+            <w:r>
+              <w:rPr>
+                <w:b/>
+                <w:color w:val="auto"/>
+                <w:sz w:val="22"/>
+              </w:rPr>
+              <w:t>Texas State University (2016 - 2019)</w:t>
+            </w:r>
+          </w:p>
+          <w:p>
+            <w:pPr>
+              <w:rPr>
+                <w:color w:val="auto"/>
+                <w:sz w:val="20"/>
+              </w:rPr>
+            </w:pPr>
+            <w:r>
+              <w:rPr>
+                <w:color w:val="auto"/>
+                <w:sz w:val="20"/>
+              </w:rPr>
+              <w:t xml:space="preserve">I am currently completing my </w:t>
+            </w:r>
+            <w:r>
+              <w:rPr>
+                <w:color w:val="auto"/>
+                <w:sz w:val="20"/>
+              </w:rPr>
+              <w:t>B.B.A.</w:t>
+            </w:r>
+            <w:r>
+              <w:rPr>
+                <w:color w:val="auto"/>
+                <w:sz w:val="20"/>
+              </w:rPr>
+              <w:t xml:space="preserve"> in Computer Information Systems at Texas State University in the McCoy Business College. I am the Vice President of Information Technology for</w:t>
+            </w:r>
+            <w:r>
+              <w:rPr>
+                <w:color w:val="auto"/>
+                <w:sz w:val="20"/>
+              </w:rPr>
+              <w:t xml:space="preserve"> the Association of Information Technology Professionals; I manage the club’s website and give presentations for USITCC competitions such as C# and Java.</w:t>
+            </w:r>
+          </w:p>
+          <w:p>
+            <w:pPr>
+              <w:rPr>
+                <w:b/>
+                <w:color w:val="auto"/>
+                <w:sz w:val="20"/>
+              </w:rPr>
+            </w:pPr>
+            <w:r>
+              <w:rPr>
+                <w:b/>
+                <w:color w:val="auto"/>
+                <w:sz w:val="20"/>
+              </w:rPr>
+              <w:t>Eat '</w:t>
+            </w:r>
+            <w:proofErr w:type="spellStart"/>
+            <w:r>
+              <w:rPr>
+                <w:b/>
+                <w:color w:val="auto"/>
+                <w:sz w:val="20"/>
+              </w:rPr>
+              <w:t>em</w:t>
+            </w:r>
+            <w:proofErr w:type="spellEnd"/>
+            <w:r>
+              <w:rPr>
+                <w:b/>
+                <w:color w:val="auto"/>
+                <w:sz w:val="20"/>
+              </w:rPr>
+              <w:t xml:space="preserve"> up Cats!</w:t>
+            </w:r>
+          </w:p>
+          <w:p>
+            <w:pPr>
+              <w:rPr>
+                <w:b/>
+                <w:color w:val="auto"/>
+                <w:sz w:val="20"/>
+              </w:rPr>
+            </w:pPr>
+          </w:p>
+          <w:p>
+            <w:pPr>
+              <w:rPr>
+                <w:b/>
+                <w:color w:val="auto"/>
+                <w:sz w:val="20"/>
+              </w:rPr>
+            </w:pPr>
+            <w:bookmarkStart w:id="3" w:name="_GoBack"/>
+            <w:bookmarkEnd w:id="3"/>
           </w:p>
           <w:p>
             <w:pPr>
@@ -981,39 +1165,95 @@
               <w:widowControl w:val="0"/>
               <w:contextualSpacing w:val="0"/>
               <w:rPr>
-                <w:sz w:val="24"/>
-                <w:u w:val="single"/>
-              </w:rPr>
-            </w:pPr>
-            <w:bookmarkStart w:id="3" w:name="_cmqshvdtayu1" w:colFirst="0" w:colLast="0"/>
-            <w:bookmarkStart w:id="4" w:name="_GoBack"/>
-            <w:bookmarkEnd w:id="3"/>
-            <w:bookmarkEnd w:id="4"/>
-            <w:r>
-              <w:rPr>
-                <w:sz w:val="24"/>
-                <w:u w:val="single"/>
-              </w:rPr>
-              <w:t>EDUCATION</w:t>
-            </w:r>
-          </w:p>
-          <w:p/>
+                <w:sz w:val="28"/>
+              </w:rPr>
+            </w:pPr>
+            <w:r>
+              <w:rPr>
+                <w:sz w:val="28"/>
+              </w:rPr>
+              <w:lastRenderedPageBreak/>
+              <w:t>EXPERIENCE</w:t>
+            </w:r>
+          </w:p>
           <w:p>
             <w:pPr>
               <w:pStyle w:val="Heading1"/>
               <w:keepNext w:val="0"/>
               <w:keepLines w:val="0"/>
               <w:widowControl w:val="0"/>
+              <w:spacing w:line="276" w:lineRule="auto"/>
               <w:contextualSpacing w:val="0"/>
               <w:rPr>
                 <w:sz w:val="22"/>
               </w:rPr>
             </w:pPr>
             <w:r>
+              <w:br/>
+            </w:r>
+            <w:r>
               <w:rPr>
                 <w:sz w:val="22"/>
               </w:rPr>
-              <w:t>Stony Point High School</w:t>
+              <w:t>Cinemark Movies 8</w:t>
+            </w:r>
+          </w:p>
+          <w:p>
+            <w:pPr>
+              <w:rPr>
+                <w:sz w:val="20"/>
+              </w:rPr>
+            </w:pPr>
+            <w:r>
+              <w:rPr>
+                <w:sz w:val="20"/>
+              </w:rPr>
+              <w:t>(Feb. 2014 - Aug. 2018)</w:t>
+            </w:r>
+            <w:r>
+              <w:rPr>
+                <w:sz w:val="20"/>
+              </w:rPr>
+              <w:br/>
+            </w:r>
+          </w:p>
+          <w:p>
+            <w:pPr>
+              <w:rPr>
+                <w:color w:val="auto"/>
+                <w:sz w:val="20"/>
+                <w:szCs w:val="20"/>
+              </w:rPr>
+            </w:pPr>
+            <w:r>
+              <w:rPr>
+                <w:color w:val="auto"/>
+                <w:sz w:val="20"/>
+                <w:szCs w:val="20"/>
+              </w:rPr>
+              <w:t>I worked as an Usher and Cashier at Movies 8, ensuring customers' movie-going experience at the theater was always of high quality. Duties included: Selling and taking tickets, guiding customers to their auditorium, cleaning messes, sweeping theaters, and selling concessions/snacks.</w:t>
+            </w:r>
+          </w:p>
+          <w:p>
+            <w:pPr>
+              <w:pStyle w:val="Heading1"/>
+              <w:keepNext w:val="0"/>
+              <w:keepLines w:val="0"/>
+              <w:widowControl w:val="0"/>
+              <w:spacing w:line="276" w:lineRule="auto"/>
+              <w:contextualSpacing w:val="0"/>
+              <w:rPr>
+                <w:sz w:val="22"/>
+              </w:rPr>
+            </w:pPr>
+            <w:r>
+              <w:br/>
+            </w:r>
+            <w:r>
+              <w:rPr>
+                <w:sz w:val="22"/>
+              </w:rPr>
+              <w:t>Fun 2 Learn Code</w:t>
             </w:r>
           </w:p>
           <w:p>
@@ -1022,19 +1262,17 @@
               <w:keepNext w:val="0"/>
               <w:keepLines w:val="0"/>
               <w:widowControl w:val="0"/>
-              <w:spacing w:before="0" w:after="0" w:line="240" w:lineRule="auto"/>
+              <w:spacing w:before="0" w:after="0"/>
               <w:contextualSpacing w:val="0"/>
               <w:rPr>
-                <w:b/>
-                <w:bCs/>
-                <w:sz w:val="20"/>
-              </w:rPr>
-            </w:pPr>
-            <w:r>
-              <w:rPr>
-                <w:sz w:val="20"/>
-              </w:rPr>
-              <w:t>(2012 to 2016)</w:t>
+                <w:sz w:val="20"/>
+              </w:rPr>
+            </w:pPr>
+            <w:r>
+              <w:rPr>
+                <w:sz w:val="20"/>
+              </w:rPr>
+              <w:t>(Jun. 2018 to Aug. 2018)</w:t>
             </w:r>
             <w:r>
               <w:rPr>
@@ -1050,49 +1288,213 @@
             </w:r>
             <w:r>
               <w:rPr>
-                <w:sz w:val="20"/>
-              </w:rPr>
-              <w:t>I graduated Summa Cum Laude from Stony Point in Round Rock, TX with a GPA of 4.0. I received various awards for academic achievement including: Top of Class in Earth and Space Science,</w:t>
-            </w:r>
-            <w:r>
-              <w:rPr>
-                <w:sz w:val="20"/>
-              </w:rPr>
-              <w:t xml:space="preserve"> ‘A’</w:t>
-            </w:r>
-            <w:r>
-              <w:rPr>
-                <w:sz w:val="20"/>
-              </w:rPr>
-              <w:t xml:space="preserve"> Honor Roll, and Perfect Attendance. I ran Cross-Country for 2 years and was on the Var</w:t>
-            </w:r>
-            <w:r>
-              <w:rPr>
-                <w:sz w:val="20"/>
-              </w:rPr>
-              <w:t>si</w:t>
-            </w:r>
-            <w:r>
-              <w:rPr>
-                <w:sz w:val="20"/>
-              </w:rPr>
-              <w:t>ty Bowling team all 4 years, with an average of 165 and a high game of 274. </w:t>
-            </w:r>
-            <w:r>
-              <w:rPr>
-                <w:b/>
-                <w:bCs/>
-                <w:sz w:val="20"/>
-              </w:rPr>
-              <w:t>Go Tigers!</w:t>
-            </w:r>
-          </w:p>
-          <w:p>
-            <w:pPr>
-              <w:pBdr>
-                <w:bottom w:val="single" w:sz="12" w:space="1" w:color="auto"/>
-              </w:pBdr>
-            </w:pPr>
+                <w:color w:val="auto"/>
+                <w:sz w:val="20"/>
+              </w:rPr>
+              <w:t>I worked as an instructor and camp leader at Fun 2 Learn Code</w:t>
+            </w:r>
+            <w:r>
+              <w:rPr>
+                <w:color w:val="auto"/>
+                <w:sz w:val="20"/>
+              </w:rPr>
+              <w:t>. K</w:t>
+            </w:r>
+            <w:r>
+              <w:rPr>
+                <w:color w:val="auto"/>
+                <w:sz w:val="20"/>
+              </w:rPr>
+              <w:t>ids</w:t>
+            </w:r>
+            <w:r>
+              <w:rPr>
+                <w:color w:val="auto"/>
+                <w:sz w:val="20"/>
+              </w:rPr>
+              <w:t xml:space="preserve"> between the ages of 7 and 14</w:t>
+            </w:r>
+            <w:r>
+              <w:rPr>
+                <w:color w:val="auto"/>
+                <w:sz w:val="20"/>
+              </w:rPr>
+              <w:t xml:space="preserve"> would come for </w:t>
+            </w:r>
+            <w:r>
+              <w:rPr>
+                <w:color w:val="auto"/>
+                <w:sz w:val="20"/>
+              </w:rPr>
+              <w:t xml:space="preserve">1-week </w:t>
+            </w:r>
+            <w:r>
+              <w:rPr>
+                <w:color w:val="auto"/>
+                <w:sz w:val="20"/>
+              </w:rPr>
+              <w:t xml:space="preserve">long camps to learn about computer programming, game design, and </w:t>
+            </w:r>
+            <w:r>
+              <w:rPr>
+                <w:color w:val="auto"/>
+                <w:sz w:val="20"/>
+              </w:rPr>
+              <w:t>Science</w:t>
+            </w:r>
+            <w:r>
+              <w:rPr>
+                <w:color w:val="auto"/>
+                <w:sz w:val="20"/>
+              </w:rPr>
+              <w:t>-</w:t>
+            </w:r>
+            <w:r>
+              <w:rPr>
+                <w:color w:val="auto"/>
+                <w:sz w:val="20"/>
+              </w:rPr>
+              <w:t>Technology</w:t>
+            </w:r>
+            <w:r>
+              <w:rPr>
+                <w:color w:val="auto"/>
+                <w:sz w:val="20"/>
+              </w:rPr>
+              <w:t>-</w:t>
+            </w:r>
+            <w:r>
+              <w:rPr>
+                <w:color w:val="auto"/>
+                <w:sz w:val="20"/>
+              </w:rPr>
+              <w:t>Engineering</w:t>
+            </w:r>
+            <w:r>
+              <w:rPr>
+                <w:color w:val="auto"/>
+                <w:sz w:val="20"/>
+              </w:rPr>
+              <w:t>-</w:t>
+            </w:r>
+            <w:r>
+              <w:rPr>
+                <w:color w:val="auto"/>
+                <w:sz w:val="20"/>
+              </w:rPr>
+              <w:t>Art</w:t>
+            </w:r>
+            <w:r>
+              <w:rPr>
+                <w:color w:val="auto"/>
+                <w:sz w:val="20"/>
+              </w:rPr>
+              <w:t>-</w:t>
+            </w:r>
+            <w:r>
+              <w:rPr>
+                <w:color w:val="auto"/>
+                <w:sz w:val="20"/>
+              </w:rPr>
+              <w:t>Mathematics (STEAM)</w:t>
+            </w:r>
+            <w:r>
+              <w:rPr>
+                <w:color w:val="auto"/>
+                <w:sz w:val="20"/>
+              </w:rPr>
+              <w:t>.</w:t>
+            </w:r>
+            <w:r>
+              <w:rPr>
+                <w:color w:val="auto"/>
+                <w:sz w:val="20"/>
+              </w:rPr>
+              <w:t xml:space="preserve"> I </w:t>
+            </w:r>
+            <w:r>
+              <w:rPr>
+                <w:color w:val="auto"/>
+                <w:sz w:val="20"/>
+              </w:rPr>
+              <w:t xml:space="preserve">led camps </w:t>
+            </w:r>
+            <w:r>
+              <w:rPr>
+                <w:color w:val="auto"/>
+                <w:sz w:val="20"/>
+              </w:rPr>
+              <w:t>coverin</w:t>
+            </w:r>
+            <w:r>
+              <w:rPr>
+                <w:color w:val="auto"/>
+                <w:sz w:val="20"/>
+              </w:rPr>
+              <w:t>g</w:t>
+            </w:r>
+            <w:r>
+              <w:rPr>
+                <w:color w:val="auto"/>
+                <w:sz w:val="20"/>
+              </w:rPr>
+              <w:t xml:space="preserve"> </w:t>
+            </w:r>
+            <w:r>
+              <w:rPr>
+                <w:color w:val="auto"/>
+                <w:sz w:val="20"/>
+              </w:rPr>
+              <w:t xml:space="preserve">Minecraft modding with </w:t>
+            </w:r>
+            <w:r>
+              <w:rPr>
+                <w:color w:val="auto"/>
+                <w:sz w:val="20"/>
+              </w:rPr>
+              <w:t xml:space="preserve">Java, </w:t>
+            </w:r>
+            <w:r>
+              <w:rPr>
+                <w:color w:val="auto"/>
+                <w:sz w:val="20"/>
+              </w:rPr>
+              <w:t xml:space="preserve">Unity VR with </w:t>
+            </w:r>
+            <w:r>
+              <w:rPr>
+                <w:color w:val="auto"/>
+                <w:sz w:val="20"/>
+              </w:rPr>
+              <w:t>C#, and</w:t>
+            </w:r>
+            <w:r>
+              <w:rPr>
+                <w:color w:val="auto"/>
+                <w:sz w:val="20"/>
+              </w:rPr>
+              <w:t xml:space="preserve"> beginner </w:t>
+            </w:r>
+            <w:r>
+              <w:rPr>
+                <w:color w:val="auto"/>
+                <w:sz w:val="20"/>
+              </w:rPr>
+              <w:t>Python</w:t>
+            </w:r>
+            <w:r>
+              <w:rPr>
+                <w:color w:val="auto"/>
+                <w:sz w:val="20"/>
+              </w:rPr>
+              <w:t xml:space="preserve"> classes.</w:t>
+            </w:r>
+            <w:r>
+              <w:rPr>
+                <w:sz w:val="20"/>
+              </w:rPr>
+              <w:br/>
+            </w:r>
           </w:p>
           <w:p>
             <w:pPr>
@@ -1100,28 +1502,150 @@
               <w:keepNext w:val="0"/>
               <w:keepLines w:val="0"/>
               <w:widowControl w:val="0"/>
+              <w:spacing w:line="276" w:lineRule="auto"/>
               <w:contextualSpacing w:val="0"/>
-            </w:pPr>
-          </w:p>
-          <w:p>
-            <w:pPr>
-              <w:pStyle w:val="Heading1"/>
+              <w:rPr>
+                <w:sz w:val="22"/>
+              </w:rPr>
+            </w:pPr>
+            <w:r>
+              <w:rPr>
+                <w:sz w:val="22"/>
+              </w:rPr>
+              <w:t>Texas State CIS</w:t>
+            </w:r>
+            <w:r>
+              <w:rPr>
+                <w:sz w:val="22"/>
+              </w:rPr>
+              <w:t xml:space="preserve"> </w:t>
+            </w:r>
+            <w:r>
+              <w:rPr>
+                <w:sz w:val="22"/>
+              </w:rPr>
+              <w:t>&amp; QMST Dep</w:t>
+            </w:r>
+            <w:r>
+              <w:rPr>
+                <w:sz w:val="22"/>
+              </w:rPr>
+              <w:t>ar</w:t>
+            </w:r>
+            <w:r>
+              <w:rPr>
+                <w:sz w:val="22"/>
+              </w:rPr>
+              <w:t>t</w:t>
+            </w:r>
+            <w:r>
+              <w:rPr>
+                <w:sz w:val="22"/>
+              </w:rPr>
+              <w:t>ment</w:t>
+            </w:r>
+          </w:p>
+          <w:p>
+            <w:pPr>
+              <w:pStyle w:val="Heading2"/>
               <w:keepNext w:val="0"/>
               <w:keepLines w:val="0"/>
               <w:widowControl w:val="0"/>
+              <w:spacing w:before="0" w:after="0"/>
               <w:contextualSpacing w:val="0"/>
               <w:rPr>
-                <w:sz w:val="22"/>
-              </w:rPr>
-            </w:pPr>
-            <w:r>
+                <w:sz w:val="20"/>
+              </w:rPr>
+            </w:pPr>
+            <w:r>
+              <w:rPr>
+                <w:sz w:val="20"/>
+              </w:rPr>
+              <w:t>(Sept. 2018 to May. 2019)</w:t>
+            </w:r>
+            <w:r>
+              <w:rPr>
+                <w:sz w:val="20"/>
+              </w:rPr>
               <w:br/>
             </w:r>
             <w:r>
               <w:rPr>
-                <w:sz w:val="22"/>
-              </w:rPr>
-              <w:t>Texas State University</w:t>
+                <w:color w:val="auto"/>
+                <w:sz w:val="20"/>
+              </w:rPr>
+              <w:br/>
+              <w:t>I currently work as an Undergraduate Instructional Assistant at Texas State University. I help manage a computer lab and tutor students for the CIS &amp; QMST department when they come in for help</w:t>
+            </w:r>
+            <w:r>
+              <w:rPr>
+                <w:color w:val="auto"/>
+                <w:sz w:val="20"/>
+              </w:rPr>
+              <w:t xml:space="preserve">. </w:t>
+            </w:r>
+            <w:r>
+              <w:rPr>
+                <w:color w:val="auto"/>
+                <w:sz w:val="20"/>
+              </w:rPr>
+              <w:t xml:space="preserve">I assist fellow students </w:t>
+            </w:r>
+            <w:r>
+              <w:rPr>
+                <w:color w:val="auto"/>
+                <w:sz w:val="20"/>
+              </w:rPr>
+              <w:t>with</w:t>
+            </w:r>
+            <w:r>
+              <w:rPr>
+                <w:color w:val="auto"/>
+                <w:sz w:val="20"/>
+              </w:rPr>
+              <w:t xml:space="preserve"> various topics </w:t>
+            </w:r>
+            <w:r>
+              <w:rPr>
+                <w:color w:val="auto"/>
+                <w:sz w:val="20"/>
+              </w:rPr>
+              <w:t>such as</w:t>
+            </w:r>
+            <w:r>
+              <w:rPr>
+                <w:color w:val="auto"/>
+                <w:sz w:val="20"/>
+              </w:rPr>
+              <w:t xml:space="preserve"> </w:t>
+            </w:r>
+            <w:r>
+              <w:rPr>
+                <w:color w:val="auto"/>
+                <w:sz w:val="20"/>
+              </w:rPr>
+              <w:t>Java/C#</w:t>
+            </w:r>
+            <w:r>
+              <w:rPr>
+                <w:color w:val="auto"/>
+                <w:sz w:val="20"/>
+              </w:rPr>
+              <w:t>/JavaScript</w:t>
+            </w:r>
+            <w:r>
+              <w:rPr>
+                <w:color w:val="auto"/>
+                <w:sz w:val="20"/>
+              </w:rPr>
+              <w:t xml:space="preserve"> programming</w:t>
+            </w:r>
+            <w:r>
+              <w:rPr>
+                <w:color w:val="auto"/>
+                <w:sz w:val="20"/>
+              </w:rPr>
+              <w:t xml:space="preserve"> and Excel/Access projects.</w:t>
             </w:r>
           </w:p>
           <w:p>
@@ -1129,107 +1653,17 @@
               <w:pBdr>
                 <w:bottom w:val="single" w:sz="12" w:space="1" w:color="auto"/>
               </w:pBdr>
-              <w:spacing w:line="240" w:lineRule="auto"/>
-            </w:pPr>
-            <w:r>
-              <w:rPr>
-                <w:sz w:val="20"/>
-              </w:rPr>
-              <w:t>(2016 to 20</w:t>
-            </w:r>
-            <w:r>
-              <w:rPr>
-                <w:sz w:val="20"/>
-              </w:rPr>
-              <w:t>19</w:t>
-            </w:r>
-            <w:r>
-              <w:rPr>
-                <w:sz w:val="20"/>
-              </w:rPr>
-              <w:t>)</w:t>
-            </w:r>
-            <w:r>
-              <w:rPr>
-                <w:sz w:val="20"/>
-              </w:rPr>
-              <w:br/>
-            </w:r>
-            <w:r>
-              <w:rPr>
-                <w:sz w:val="20"/>
-              </w:rPr>
-              <w:br/>
-            </w:r>
-            <w:r>
-              <w:rPr>
-                <w:sz w:val="20"/>
-              </w:rPr>
-              <w:t xml:space="preserve">I am currently completing my </w:t>
-            </w:r>
-            <w:r>
-              <w:rPr>
-                <w:sz w:val="20"/>
-              </w:rPr>
-              <w:t>Bachelors</w:t>
-            </w:r>
-            <w:r>
-              <w:rPr>
-                <w:sz w:val="20"/>
-              </w:rPr>
-              <w:t xml:space="preserve"> of Business Administration (B.B.A) degree in Computer Information Systems (C.I.S) at Texas State University in the McCoy Business College. I am the Vice President of Information Technology </w:t>
-            </w:r>
-            <w:r>
-              <w:rPr>
-                <w:sz w:val="20"/>
-              </w:rPr>
-              <w:t>for</w:t>
-            </w:r>
-            <w:r>
-              <w:rPr>
-                <w:sz w:val="20"/>
-              </w:rPr>
-              <w:t xml:space="preserve"> the Association of Information Technology Professionals (AITP), I play on the Men's Ultimate Disc club team, and I am a member of the Young Conservatives of Texas (YCT). </w:t>
-            </w:r>
-            <w:r>
-              <w:rPr>
-                <w:b/>
-                <w:sz w:val="20"/>
-              </w:rPr>
-              <w:t>Eat '</w:t>
-            </w:r>
-            <w:proofErr w:type="spellStart"/>
-            <w:r>
-              <w:rPr>
-                <w:b/>
-                <w:sz w:val="20"/>
-              </w:rPr>
-              <w:t>em</w:t>
-            </w:r>
-            <w:proofErr w:type="spellEnd"/>
-            <w:r>
-              <w:rPr>
-                <w:b/>
-                <w:sz w:val="20"/>
-              </w:rPr>
-              <w:t xml:space="preserve"> up Cats!</w:t>
-            </w:r>
-          </w:p>
-          <w:p>
-            <w:pPr>
-              <w:widowControl w:val="0"/>
-              <w:rPr>
-                <w:sz w:val="20"/>
-              </w:rPr>
-            </w:pPr>
-          </w:p>
-          <w:p>
-            <w:pPr>
-              <w:widowControl w:val="0"/>
-              <w:rPr>
-                <w:sz w:val="20"/>
-              </w:rPr>
-            </w:pPr>
+              <w:rPr>
+                <w:color w:val="auto"/>
+                <w:sz w:val="20"/>
+              </w:rPr>
+            </w:pPr>
+            <w:bookmarkStart w:id="4" w:name="_cmqshvdtayu1" w:colFirst="0" w:colLast="0"/>
+            <w:bookmarkEnd w:id="4"/>
+          </w:p>
+          <w:p>
+            <w:bookmarkStart w:id="5" w:name="_pxr8cdgjwgz1" w:colFirst="0" w:colLast="0"/>
+            <w:bookmarkEnd w:id="5"/>
           </w:p>
           <w:p>
             <w:pPr>
@@ -1240,1323 +1674,480 @@
               <w:contextualSpacing w:val="0"/>
               <w:rPr>
                 <w:sz w:val="24"/>
-                <w:u w:val="single"/>
-              </w:rPr>
-            </w:pPr>
-            <w:bookmarkStart w:id="5" w:name="_pxr8cdgjwgz1" w:colFirst="0" w:colLast="0"/>
-            <w:bookmarkEnd w:id="5"/>
-            <w:r>
-              <w:rPr>
-                <w:sz w:val="24"/>
-                <w:u w:val="single"/>
-              </w:rPr>
-              <w:t>SKILLS</w:t>
-            </w:r>
-          </w:p>
-          <w:p>
-            <w:pPr>
-              <w:pStyle w:val="NormalWeb"/>
-              <w:numPr>
-                <w:ilvl w:val="0"/>
-                <w:numId w:val="10"/>
-              </w:numPr>
-              <w:shd w:val="clear" w:color="auto" w:fill="FFFFFF"/>
-              <w:spacing w:before="240" w:beforeAutospacing="0" w:after="240" w:afterAutospacing="0"/>
+              </w:rPr>
+            </w:pPr>
+            <w:r>
+              <w:rPr>
+                <w:sz w:val="28"/>
+              </w:rPr>
+              <w:t>REFERENCES</w:t>
+            </w:r>
+            <w:r>
+              <w:rPr>
+                <w:sz w:val="28"/>
+              </w:rPr>
+              <w:br/>
+            </w:r>
+          </w:p>
+          <w:p>
+            <w:pPr>
+              <w:rPr>
+                <w:sz w:val="20"/>
+              </w:rPr>
+            </w:pPr>
+            <w:r>
               <w:rPr>
                 <w:rFonts w:ascii="Segoe UI" w:hAnsi="Segoe UI" w:cs="Segoe UI"/>
                 <w:b/>
-                <w:color w:val="24292E"/>
-                <w:sz w:val="22"/>
-              </w:rPr>
-            </w:pPr>
+                <w:bCs/>
+                <w:color w:val="auto"/>
+                <w:sz w:val="20"/>
+                <w:shd w:val="clear" w:color="auto" w:fill="FFFFFF"/>
+              </w:rPr>
+              <w:t xml:space="preserve">Dr. </w:t>
+            </w:r>
+            <w:proofErr w:type="spellStart"/>
             <w:r>
               <w:rPr>
                 <w:rFonts w:ascii="Segoe UI" w:hAnsi="Segoe UI" w:cs="Segoe UI"/>
                 <w:b/>
-                <w:color w:val="24292E"/>
-                <w:sz w:val="22"/>
-              </w:rPr>
-              <w:t>A+ Computer Technician Certified</w:t>
-            </w:r>
-          </w:p>
-          <w:p>
-            <w:pPr>
-              <w:pStyle w:val="NormalWeb"/>
-              <w:numPr>
-                <w:ilvl w:val="0"/>
-                <w:numId w:val="10"/>
-              </w:numPr>
-              <w:shd w:val="clear" w:color="auto" w:fill="FFFFFF"/>
-              <w:spacing w:before="240" w:beforeAutospacing="0" w:after="240" w:afterAutospacing="0"/>
+                <w:bCs/>
+                <w:color w:val="auto"/>
+                <w:sz w:val="20"/>
+                <w:shd w:val="clear" w:color="auto" w:fill="FFFFFF"/>
+              </w:rPr>
+              <w:t>Jaymeen</w:t>
+            </w:r>
+            <w:proofErr w:type="spellEnd"/>
+            <w:r>
               <w:rPr>
                 <w:rFonts w:ascii="Segoe UI" w:hAnsi="Segoe UI" w:cs="Segoe UI"/>
                 <w:b/>
-                <w:color w:val="24292E"/>
-                <w:sz w:val="22"/>
+                <w:bCs/>
+                <w:color w:val="auto"/>
+                <w:sz w:val="20"/>
+                <w:shd w:val="clear" w:color="auto" w:fill="FFFFFF"/>
+              </w:rPr>
+              <w:t xml:space="preserve"> Shah</w:t>
+            </w:r>
+            <w:r>
+              <w:rPr>
+                <w:color w:val="auto"/>
+                <w:sz w:val="20"/>
+              </w:rPr>
+              <w:t xml:space="preserve"> </w:t>
+            </w:r>
+            <w:r>
+              <w:rPr>
+                <w:sz w:val="20"/>
+              </w:rPr>
+              <w:t>– Associate Professor at Texas State University</w:t>
+            </w:r>
+          </w:p>
+          <w:p>
+            <w:pPr>
+              <w:rPr>
+                <w:sz w:val="20"/>
+              </w:rPr>
+            </w:pPr>
+            <w:r>
+              <w:rPr>
+                <w:sz w:val="20"/>
+              </w:rPr>
+              <w:t xml:space="preserve">Email: </w:t>
+            </w:r>
+            <w:hyperlink r:id="rId8" w:history="1">
+              <w:r>
+                <w:rPr>
+                  <w:rStyle w:val="Hyperlink"/>
+                  <w:sz w:val="20"/>
+                </w:rPr>
+                <w:t>Jaymeen.Shah@txstate.edu</w:t>
+              </w:r>
+            </w:hyperlink>
+          </w:p>
+          <w:p>
+            <w:pPr>
+              <w:rPr>
+                <w:sz w:val="20"/>
+              </w:rPr>
+            </w:pPr>
+          </w:p>
+          <w:p>
+            <w:pPr>
+              <w:rPr>
+                <w:sz w:val="20"/>
               </w:rPr>
             </w:pPr>
             <w:r>
               <w:rPr>
                 <w:rFonts w:ascii="Segoe UI" w:hAnsi="Segoe UI" w:cs="Segoe UI"/>
                 <w:b/>
-                <w:color w:val="24292E"/>
-                <w:sz w:val="22"/>
-              </w:rPr>
-              <w:t>Adobe Photoshop CS6 Certified</w:t>
-            </w:r>
-          </w:p>
-          <w:p>
-            <w:pPr>
-              <w:pStyle w:val="NormalWeb"/>
-              <w:numPr>
-                <w:ilvl w:val="0"/>
-                <w:numId w:val="10"/>
-              </w:numPr>
-              <w:shd w:val="clear" w:color="auto" w:fill="FFFFFF"/>
-              <w:spacing w:before="240" w:beforeAutospacing="0" w:after="240" w:afterAutospacing="0"/>
+                <w:bCs/>
+                <w:color w:val="auto"/>
+                <w:sz w:val="20"/>
+                <w:shd w:val="clear" w:color="auto" w:fill="FFFFFF"/>
+              </w:rPr>
+              <w:t xml:space="preserve">Dr. </w:t>
+            </w:r>
+            <w:r>
               <w:rPr>
                 <w:rFonts w:ascii="Segoe UI" w:hAnsi="Segoe UI" w:cs="Segoe UI"/>
                 <w:b/>
-                <w:color w:val="24292E"/>
-                <w:sz w:val="22"/>
-              </w:rPr>
-            </w:pPr>
+                <w:bCs/>
+                <w:color w:val="auto"/>
+                <w:sz w:val="20"/>
+                <w:shd w:val="clear" w:color="auto" w:fill="FFFFFF"/>
+              </w:rPr>
+              <w:t xml:space="preserve">Marcos </w:t>
+            </w:r>
+            <w:proofErr w:type="spellStart"/>
             <w:r>
               <w:rPr>
                 <w:rFonts w:ascii="Segoe UI" w:hAnsi="Segoe UI" w:cs="Segoe UI"/>
                 <w:b/>
-                <w:color w:val="24292E"/>
-                <w:sz w:val="22"/>
-              </w:rPr>
-              <w:t>3DS Max 2015 Certified</w:t>
-            </w:r>
-          </w:p>
-          <w:p>
-            <w:pPr>
-              <w:pStyle w:val="NormalWeb"/>
-              <w:numPr>
-                <w:ilvl w:val="0"/>
-                <w:numId w:val="10"/>
-              </w:numPr>
-              <w:shd w:val="clear" w:color="auto" w:fill="FFFFFF"/>
-              <w:spacing w:before="240" w:beforeAutospacing="0" w:after="240" w:afterAutospacing="0"/>
+                <w:bCs/>
+                <w:color w:val="auto"/>
+                <w:sz w:val="20"/>
+                <w:shd w:val="clear" w:color="auto" w:fill="FFFFFF"/>
+              </w:rPr>
+              <w:t>Sivitanides</w:t>
+            </w:r>
+            <w:proofErr w:type="spellEnd"/>
+            <w:r>
               <w:rPr>
                 <w:rFonts w:ascii="Segoe UI" w:hAnsi="Segoe UI" w:cs="Segoe UI"/>
                 <w:b/>
-                <w:color w:val="24292E"/>
-                <w:sz w:val="22"/>
-              </w:rPr>
-            </w:pPr>
-            <w:r>
+                <w:bCs/>
+                <w:color w:val="auto"/>
+                <w:sz w:val="20"/>
+                <w:shd w:val="clear" w:color="auto" w:fill="FFFFFF"/>
+              </w:rPr>
+              <w:t xml:space="preserve"> </w:t>
+            </w:r>
+            <w:r>
+              <w:rPr>
+                <w:sz w:val="20"/>
+              </w:rPr>
+              <w:t xml:space="preserve">– </w:t>
+            </w:r>
+            <w:r>
+              <w:rPr>
+                <w:sz w:val="20"/>
+              </w:rPr>
+              <w:t>Associate Professor at Texas State University</w:t>
+            </w:r>
+          </w:p>
+          <w:p>
+            <w:pPr>
+              <w:rPr>
+                <w:sz w:val="20"/>
+              </w:rPr>
+            </w:pPr>
+            <w:r>
+              <w:rPr>
+                <w:sz w:val="20"/>
+              </w:rPr>
+              <w:t xml:space="preserve">Email: </w:t>
+            </w:r>
+            <w:hyperlink r:id="rId9" w:history="1">
+              <w:r>
+                <w:rPr>
+                  <w:rStyle w:val="Hyperlink"/>
+                  <w:sz w:val="20"/>
+                </w:rPr>
+                <w:t>marcos_sivitanides@txstate.edu</w:t>
+              </w:r>
+            </w:hyperlink>
+          </w:p>
+          <w:p>
+            <w:pPr>
               <w:rPr>
                 <w:rFonts w:ascii="Segoe UI" w:hAnsi="Segoe UI" w:cs="Segoe UI"/>
                 <w:b/>
+                <w:bCs/>
                 <w:color w:val="24292E"/>
-                <w:sz w:val="22"/>
-              </w:rPr>
-              <w:t xml:space="preserve">Object Oriented Programming </w:t>
-            </w:r>
+                <w:sz w:val="20"/>
+                <w:shd w:val="clear" w:color="auto" w:fill="FFFFFF"/>
+              </w:rPr>
+            </w:pPr>
+          </w:p>
+          <w:p>
+            <w:pPr>
+              <w:rPr>
+                <w:sz w:val="20"/>
+              </w:rPr>
+            </w:pPr>
             <w:r>
               <w:rPr>
                 <w:rFonts w:ascii="Segoe UI" w:hAnsi="Segoe UI" w:cs="Segoe UI"/>
                 <w:b/>
-                <w:color w:val="24292E"/>
-                <w:sz w:val="22"/>
-              </w:rPr>
-              <w:t>in</w:t>
+                <w:bCs/>
+                <w:color w:val="auto"/>
+                <w:sz w:val="20"/>
+                <w:shd w:val="clear" w:color="auto" w:fill="FFFFFF"/>
+              </w:rPr>
+              <w:t xml:space="preserve">Mr. </w:t>
             </w:r>
             <w:r>
               <w:rPr>
                 <w:rFonts w:ascii="Segoe UI" w:hAnsi="Segoe UI" w:cs="Segoe UI"/>
                 <w:b/>
-                <w:color w:val="24292E"/>
-                <w:sz w:val="22"/>
-              </w:rPr>
-              <w:t xml:space="preserve"> Java and C#</w:t>
-            </w:r>
-          </w:p>
-          <w:p>
-            <w:pPr>
-              <w:pStyle w:val="NormalWeb"/>
-              <w:numPr>
-                <w:ilvl w:val="0"/>
-                <w:numId w:val="10"/>
-              </w:numPr>
-              <w:shd w:val="clear" w:color="auto" w:fill="FFFFFF"/>
-              <w:spacing w:before="240" w:beforeAutospacing="0" w:after="240" w:afterAutospacing="0"/>
+                <w:bCs/>
+                <w:color w:val="auto"/>
+                <w:sz w:val="20"/>
+                <w:shd w:val="clear" w:color="auto" w:fill="FFFFFF"/>
+              </w:rPr>
+              <w:t>Jeff Thomas</w:t>
+            </w:r>
+            <w:r>
               <w:rPr>
                 <w:rFonts w:ascii="Segoe UI" w:hAnsi="Segoe UI" w:cs="Segoe UI"/>
                 <w:b/>
-                <w:color w:val="24292E"/>
-                <w:sz w:val="22"/>
-              </w:rPr>
-            </w:pPr>
-            <w:r>
+                <w:bCs/>
+                <w:color w:val="auto"/>
+                <w:sz w:val="20"/>
+                <w:shd w:val="clear" w:color="auto" w:fill="FFFFFF"/>
+              </w:rPr>
+              <w:t xml:space="preserve"> </w:t>
+            </w:r>
+            <w:r>
+              <w:rPr>
+                <w:sz w:val="20"/>
+              </w:rPr>
+              <w:t>–</w:t>
+            </w:r>
+            <w:r>
+              <w:rPr>
+                <w:sz w:val="20"/>
+              </w:rPr>
+              <w:t xml:space="preserve"> History Teacher at Stony Point High School</w:t>
+            </w:r>
+          </w:p>
+          <w:p>
+            <w:pPr>
+              <w:rPr>
+                <w:sz w:val="20"/>
+              </w:rPr>
+            </w:pPr>
+            <w:r>
+              <w:rPr>
+                <w:sz w:val="20"/>
+              </w:rPr>
+              <w:t xml:space="preserve">Email: </w:t>
+            </w:r>
+            <w:hyperlink r:id="rId10" w:history="1">
+              <w:r>
+                <w:rPr>
+                  <w:rStyle w:val="Hyperlink"/>
+                  <w:sz w:val="20"/>
+                </w:rPr>
+                <w:t>jeff_thomas@roundrockisd.org</w:t>
+              </w:r>
+            </w:hyperlink>
+          </w:p>
+          <w:p>
+            <w:pPr>
+              <w:rPr>
+                <w:sz w:val="20"/>
+              </w:rPr>
+            </w:pPr>
+          </w:p>
+          <w:p>
+            <w:pPr>
+              <w:rPr>
+                <w:sz w:val="20"/>
+              </w:rPr>
+            </w:pPr>
+            <w:r>
+              <w:rPr>
+                <w:b/>
+                <w:color w:val="auto"/>
+                <w:sz w:val="20"/>
+              </w:rPr>
+              <w:t xml:space="preserve">Mrs. </w:t>
+            </w:r>
+            <w:r>
+              <w:rPr>
+                <w:b/>
+                <w:color w:val="auto"/>
+                <w:sz w:val="20"/>
+              </w:rPr>
+              <w:t>Elizabeth Montiel</w:t>
+            </w:r>
+            <w:r>
+              <w:rPr>
+                <w:b/>
+                <w:color w:val="auto"/>
+                <w:sz w:val="20"/>
+              </w:rPr>
+              <w:t xml:space="preserve"> </w:t>
+            </w:r>
+            <w:r>
+              <w:rPr>
+                <w:sz w:val="20"/>
+              </w:rPr>
+              <w:t xml:space="preserve">– </w:t>
+            </w:r>
+            <w:r>
+              <w:rPr>
+                <w:sz w:val="20"/>
+              </w:rPr>
+              <w:t>General Manager at Cinemark Movies 8</w:t>
+            </w:r>
+          </w:p>
+          <w:p>
+            <w:pPr>
+              <w:rPr>
+                <w:b/>
+                <w:color w:val="auto"/>
+                <w:sz w:val="20"/>
+              </w:rPr>
+            </w:pPr>
+            <w:r>
+              <w:rPr>
+                <w:sz w:val="20"/>
+              </w:rPr>
+              <w:t xml:space="preserve">Phone: </w:t>
+            </w:r>
+            <w:r>
+              <w:rPr>
+                <w:sz w:val="20"/>
+              </w:rPr>
+              <w:t>(512) 560-2764</w:t>
+            </w:r>
+          </w:p>
+          <w:p>
+            <w:pPr>
               <w:rPr>
                 <w:rFonts w:ascii="Segoe UI" w:hAnsi="Segoe UI" w:cs="Segoe UI"/>
                 <w:b/>
+                <w:bCs/>
                 <w:color w:val="24292E"/>
-                <w:sz w:val="22"/>
-              </w:rPr>
-              <w:t>Microsoft SQL 2016</w:t>
-            </w:r>
-          </w:p>
-          <w:p>
-            <w:pPr>
-              <w:pStyle w:val="NormalWeb"/>
-              <w:numPr>
-                <w:ilvl w:val="0"/>
-                <w:numId w:val="10"/>
-              </w:numPr>
-              <w:shd w:val="clear" w:color="auto" w:fill="FFFFFF"/>
-              <w:spacing w:before="240" w:beforeAutospacing="0" w:after="240" w:afterAutospacing="0"/>
+                <w:sz w:val="20"/>
+                <w:shd w:val="clear" w:color="auto" w:fill="FFFFFF"/>
+              </w:rPr>
+            </w:pPr>
+          </w:p>
+          <w:p>
+            <w:pPr>
+              <w:rPr>
+                <w:sz w:val="20"/>
+              </w:rPr>
+            </w:pPr>
+            <w:r>
               <w:rPr>
                 <w:rFonts w:ascii="Segoe UI" w:hAnsi="Segoe UI" w:cs="Segoe UI"/>
                 <w:b/>
-                <w:color w:val="24292E"/>
-                <w:sz w:val="22"/>
-              </w:rPr>
-            </w:pPr>
+                <w:bCs/>
+                <w:color w:val="auto"/>
+                <w:sz w:val="20"/>
+                <w:shd w:val="clear" w:color="auto" w:fill="FFFFFF"/>
+              </w:rPr>
+              <w:t>M</w:t>
+            </w:r>
             <w:r>
               <w:rPr>
                 <w:rFonts w:ascii="Segoe UI" w:hAnsi="Segoe UI" w:cs="Segoe UI"/>
                 <w:b/>
-                <w:color w:val="24292E"/>
-                <w:sz w:val="22"/>
-              </w:rPr>
-              <w:t xml:space="preserve">Understanding of query </w:t>
+                <w:bCs/>
+                <w:color w:val="auto"/>
+                <w:sz w:val="20"/>
+                <w:shd w:val="clear" w:color="auto" w:fill="FFFFFF"/>
+              </w:rPr>
+              <w:t>r. M</w:t>
             </w:r>
             <w:r>
               <w:rPr>
                 <w:rFonts w:ascii="Segoe UI" w:hAnsi="Segoe UI" w:cs="Segoe UI"/>
                 <w:b/>
-                <w:color w:val="24292E"/>
-                <w:sz w:val="22"/>
-              </w:rPr>
-              <w:t>structured databases.</w:t>
-            </w:r>
-          </w:p>
-          <w:p>
-            <w:pPr>
-              <w:pStyle w:val="NormalWeb"/>
-              <w:numPr>
-                <w:ilvl w:val="0"/>
-                <w:numId w:val="10"/>
-              </w:numPr>
-              <w:shd w:val="clear" w:color="auto" w:fill="FFFFFF"/>
-              <w:spacing w:before="240" w:beforeAutospacing="0" w:after="240" w:afterAutospacing="0"/>
+                <w:bCs/>
+                <w:color w:val="auto"/>
+                <w:sz w:val="20"/>
+                <w:shd w:val="clear" w:color="auto" w:fill="FFFFFF"/>
+              </w:rPr>
+              <w:t>anny Castro</w:t>
+            </w:r>
+            <w:r>
               <w:rPr>
                 <w:rFonts w:ascii="Segoe UI" w:hAnsi="Segoe UI" w:cs="Segoe UI"/>
                 <w:b/>
-                <w:color w:val="24292E"/>
-                <w:sz w:val="22"/>
-              </w:rPr>
-            </w:pPr>
-            <w:r>
-              <w:rPr>
-                <w:rFonts w:ascii="Segoe UI" w:hAnsi="Segoe UI" w:cs="Segoe UI"/>
-                <w:b/>
-                <w:color w:val="24292E"/>
-                <w:sz w:val="22"/>
-              </w:rPr>
-              <w:t>Microsoft Office Applications: Word, Excel, PowerPoint</w:t>
-            </w:r>
-          </w:p>
-          <w:p>
-            <w:pPr>
-              <w:pStyle w:val="NormalWeb"/>
-              <w:numPr>
-                <w:ilvl w:val="0"/>
-                <w:numId w:val="10"/>
-              </w:numPr>
-              <w:shd w:val="clear" w:color="auto" w:fill="FFFFFF"/>
-              <w:spacing w:before="240" w:beforeAutospacing="0" w:after="240" w:afterAutospacing="0"/>
-              <w:rPr>
-                <w:rFonts w:ascii="Segoe UI" w:hAnsi="Segoe UI" w:cs="Segoe UI"/>
-                <w:b/>
-                <w:color w:val="24292E"/>
-                <w:sz w:val="22"/>
-              </w:rPr>
-            </w:pPr>
-            <w:r>
-              <w:rPr>
-                <w:rFonts w:ascii="Segoe UI" w:hAnsi="Segoe UI" w:cs="Segoe UI"/>
-                <w:b/>
-                <w:color w:val="24292E"/>
-                <w:sz w:val="22"/>
-              </w:rPr>
-              <w:t>HTML/CSS Website design and development</w:t>
-            </w:r>
-          </w:p>
-          <w:p>
-            <w:pPr>
-              <w:pStyle w:val="NormalWeb"/>
-              <w:numPr>
-                <w:ilvl w:val="0"/>
-                <w:numId w:val="10"/>
-              </w:numPr>
-              <w:shd w:val="clear" w:color="auto" w:fill="FFFFFF"/>
-              <w:spacing w:before="240" w:beforeAutospacing="0" w:after="240" w:afterAutospacing="0"/>
-              <w:rPr>
-                <w:rFonts w:ascii="Segoe UI" w:hAnsi="Segoe UI" w:cs="Segoe UI"/>
-                <w:b/>
-                <w:color w:val="24292E"/>
-                <w:sz w:val="22"/>
-              </w:rPr>
-            </w:pPr>
-            <w:r>
-              <w:rPr>
-                <w:rFonts w:ascii="Segoe UI" w:hAnsi="Segoe UI" w:cs="Segoe UI"/>
-                <w:b/>
-                <w:color w:val="24292E"/>
-                <w:sz w:val="22"/>
-              </w:rPr>
-              <w:t>Familiar with languages: Python, ActionScript, R-Script, Markdown</w:t>
-            </w:r>
-          </w:p>
-          <w:p>
-            <w:pPr>
-              <w:pStyle w:val="NormalWeb"/>
-              <w:numPr>
-                <w:ilvl w:val="0"/>
-                <w:numId w:val="10"/>
-              </w:numPr>
-              <w:shd w:val="clear" w:color="auto" w:fill="FFFFFF"/>
-              <w:spacing w:before="240" w:beforeAutospacing="0" w:after="240" w:afterAutospacing="0"/>
-              <w:rPr>
-                <w:rFonts w:ascii="Segoe UI" w:hAnsi="Segoe UI" w:cs="Segoe UI"/>
-                <w:b/>
-                <w:color w:val="24292E"/>
-                <w:sz w:val="22"/>
-              </w:rPr>
-            </w:pPr>
-            <w:r>
-              <w:rPr>
-                <w:rFonts w:ascii="Segoe UI" w:hAnsi="Segoe UI" w:cs="Segoe UI"/>
-                <w:b/>
-                <w:color w:val="24292E"/>
-                <w:sz w:val="22"/>
-              </w:rPr>
-              <w:t xml:space="preserve">Familiar with software: GIMP, Unity, </w:t>
-            </w:r>
-            <w:r>
-              <w:rPr>
-                <w:rFonts w:ascii="Segoe UI" w:hAnsi="Segoe UI" w:cs="Segoe UI"/>
-                <w:b/>
-                <w:color w:val="24292E"/>
-                <w:sz w:val="22"/>
-              </w:rPr>
-              <w:t xml:space="preserve">3DS Max, Adobe Photoshop CS6, </w:t>
-            </w:r>
-            <w:r>
-              <w:rPr>
-                <w:rFonts w:ascii="Segoe UI" w:hAnsi="Segoe UI" w:cs="Segoe UI"/>
-                <w:b/>
-                <w:color w:val="24292E"/>
-                <w:sz w:val="22"/>
-              </w:rPr>
-              <w:t>Adobe Premiere, Adobe After Effects</w:t>
-            </w:r>
-          </w:p>
-          <w:p>
-            <w:pPr>
-              <w:pStyle w:val="NormalWeb"/>
-              <w:numPr>
-                <w:ilvl w:val="0"/>
-                <w:numId w:val="10"/>
-              </w:numPr>
-              <w:shd w:val="clear" w:color="auto" w:fill="FFFFFF"/>
-              <w:spacing w:before="240" w:beforeAutospacing="0" w:after="240" w:afterAutospacing="0"/>
-              <w:rPr>
-                <w:rFonts w:ascii="Segoe UI" w:hAnsi="Segoe UI" w:cs="Segoe UI"/>
-                <w:b/>
-                <w:color w:val="24292E"/>
-                <w:sz w:val="22"/>
-              </w:rPr>
-            </w:pPr>
-            <w:r>
-              <w:rPr>
-                <w:rFonts w:ascii="Segoe UI" w:hAnsi="Segoe UI" w:cs="Segoe UI"/>
-                <w:b/>
-                <w:color w:val="24292E"/>
-                <w:sz w:val="22"/>
-              </w:rPr>
-              <w:t>Proficient using Git</w:t>
-            </w:r>
-          </w:p>
-          <w:p>
-            <w:pPr>
-              <w:pStyle w:val="NormalWeb"/>
-              <w:shd w:val="clear" w:color="auto" w:fill="FFFFFF"/>
-              <w:spacing w:before="240" w:beforeAutospacing="0" w:after="240" w:afterAutospacing="0"/>
-              <w:rPr>
-                <w:rFonts w:ascii="Segoe UI" w:hAnsi="Segoe UI" w:cs="Segoe UI"/>
-                <w:b/>
-                <w:color w:val="24292E"/>
-                <w:sz w:val="22"/>
-              </w:rPr>
-            </w:pPr>
-          </w:p>
-          <w:p>
-            <w:pPr>
-              <w:pStyle w:val="Subtitle"/>
-              <w:keepNext w:val="0"/>
-              <w:keepLines w:val="0"/>
-              <w:widowControl w:val="0"/>
-              <w:contextualSpacing w:val="0"/>
-              <w:rPr>
-                <w:rFonts w:ascii="Segoe UI" w:eastAsia="Times New Roman" w:hAnsi="Segoe UI" w:cs="Segoe UI"/>
-                <w:color w:val="24292E"/>
-                <w:szCs w:val="24"/>
-              </w:rPr>
-            </w:pPr>
-            <w:bookmarkStart w:id="6" w:name="_5fvr7g6kedy9" w:colFirst="0" w:colLast="0"/>
-            <w:bookmarkEnd w:id="6"/>
-          </w:p>
-          <w:p/>
-          <w:p>
-            <w:pPr>
-              <w:pStyle w:val="Subtitle"/>
-              <w:keepNext w:val="0"/>
-              <w:keepLines w:val="0"/>
-              <w:widowControl w:val="0"/>
-              <w:contextualSpacing w:val="0"/>
-              <w:rPr>
-                <w:sz w:val="32"/>
-                <w:u w:val="single"/>
-              </w:rPr>
-            </w:pPr>
-            <w:r>
-              <w:rPr>
-                <w:sz w:val="32"/>
-                <w:u w:val="single"/>
-              </w:rPr>
-              <w:t>REFERENCES</w:t>
-            </w:r>
-          </w:p>
-          <w:p/>
-          <w:p>
-            <w:pPr>
-              <w:spacing w:line="240" w:lineRule="auto"/>
-              <w:rPr>
-                <w:b/>
-                <w:sz w:val="28"/>
-                <w:szCs w:val="24"/>
-                <w:u w:val="single"/>
-              </w:rPr>
-            </w:pPr>
-            <w:r>
-              <w:rPr>
-                <w:b/>
-                <w:sz w:val="28"/>
-                <w:szCs w:val="24"/>
-                <w:u w:val="single"/>
-              </w:rPr>
-              <w:t>College</w:t>
-            </w:r>
-            <w:r>
-              <w:rPr>
-                <w:b/>
-                <w:sz w:val="28"/>
-                <w:szCs w:val="24"/>
-                <w:u w:val="single"/>
-              </w:rPr>
-              <w:t xml:space="preserve"> Professors:</w:t>
-            </w:r>
-          </w:p>
-          <w:p>
-            <w:pPr>
-              <w:spacing w:line="240" w:lineRule="auto"/>
-              <w:rPr>
-                <w:b/>
-                <w:sz w:val="16"/>
-                <w:szCs w:val="16"/>
-                <w:u w:val="single"/>
-              </w:rPr>
-            </w:pPr>
-          </w:p>
-          <w:p>
-            <w:pPr>
-              <w:spacing w:line="240" w:lineRule="auto"/>
-              <w:rPr>
                 <w:bCs/>
-                <w:sz w:val="20"/>
-                <w:szCs w:val="24"/>
-              </w:rPr>
-            </w:pPr>
-            <w:r>
-              <w:rPr>
-                <w:b/>
-                <w:bCs/>
-                <w:sz w:val="20"/>
-                <w:szCs w:val="24"/>
-              </w:rPr>
-              <w:t>Bradley Hamman</w:t>
-            </w:r>
-            <w:r>
-              <w:rPr>
-                <w:b/>
-                <w:bCs/>
-                <w:sz w:val="20"/>
-                <w:szCs w:val="24"/>
+                <w:color w:val="auto"/>
+                <w:sz w:val="20"/>
+                <w:shd w:val="clear" w:color="auto" w:fill="FFFFFF"/>
+              </w:rPr>
+              <w:t xml:space="preserve"> </w:t>
+            </w:r>
+            <w:r>
+              <w:rPr>
+                <w:sz w:val="20"/>
+              </w:rPr>
+              <w:t xml:space="preserve">– </w:t>
+            </w:r>
+            <w:r>
+              <w:rPr>
+                <w:sz w:val="20"/>
+              </w:rPr>
+              <w:t>Owner of Fun 2 Learn Code LLC</w:t>
+            </w:r>
+            <w:r>
+              <w:rPr>
+                <w:sz w:val="20"/>
               </w:rPr>
               <w:br/>
-            </w:r>
-            <w:r>
-              <w:rPr>
-                <w:bCs/>
-                <w:sz w:val="20"/>
-                <w:szCs w:val="24"/>
-              </w:rPr>
               <w:t xml:space="preserve">Email: </w:t>
             </w:r>
             <w:hyperlink r:id="rId11" w:history="1">
               <w:r>
                 <w:rPr>
                   <w:rStyle w:val="Hyperlink"/>
-                  <w:bCs/>
                   <w:sz w:val="20"/>
-                  <w:szCs w:val="24"/>
-                </w:rPr>
-                <w:t>bkh39@txstate.edu</w:t>
-              </w:r>
-            </w:hyperlink>
-          </w:p>
-          <w:p>
-            <w:pPr>
-              <w:spacing w:line="240" w:lineRule="auto"/>
-              <w:rPr>
-                <w:sz w:val="22"/>
-                <w:szCs w:val="24"/>
-              </w:rPr>
-            </w:pPr>
-          </w:p>
-          <w:p>
-            <w:pPr>
-              <w:spacing w:line="240" w:lineRule="auto"/>
-              <w:rPr>
-                <w:b/>
-                <w:bCs/>
-                <w:sz w:val="20"/>
-                <w:szCs w:val="24"/>
-              </w:rPr>
-            </w:pPr>
-            <w:r>
-              <w:rPr>
-                <w:b/>
-                <w:bCs/>
-                <w:sz w:val="20"/>
-                <w:szCs w:val="24"/>
-              </w:rPr>
-              <w:t xml:space="preserve">Jennifer </w:t>
-            </w:r>
-            <w:proofErr w:type="spellStart"/>
-            <w:r>
-              <w:rPr>
-                <w:b/>
-                <w:bCs/>
-                <w:sz w:val="20"/>
-                <w:szCs w:val="24"/>
-              </w:rPr>
-              <w:t>Krou</w:t>
-            </w:r>
-            <w:proofErr w:type="spellEnd"/>
-          </w:p>
-          <w:p>
-            <w:pPr>
-              <w:spacing w:line="240" w:lineRule="auto"/>
-              <w:rPr>
-                <w:sz w:val="22"/>
-                <w:szCs w:val="24"/>
-              </w:rPr>
-            </w:pPr>
-            <w:r>
-              <w:rPr>
-                <w:sz w:val="22"/>
-                <w:szCs w:val="24"/>
-              </w:rPr>
-              <w:t xml:space="preserve">Email: </w:t>
-            </w:r>
-            <w:hyperlink r:id="rId12" w:history="1">
-              <w:r>
-                <w:rPr>
-                  <w:rStyle w:val="Hyperlink"/>
-                  <w:sz w:val="22"/>
-                  <w:szCs w:val="24"/>
-                </w:rPr>
-                <w:t>jlk132@txstate.edu</w:t>
-              </w:r>
-            </w:hyperlink>
-          </w:p>
-          <w:p>
-            <w:pPr>
-              <w:spacing w:line="240" w:lineRule="auto"/>
-              <w:rPr>
-                <w:b/>
-                <w:sz w:val="22"/>
-                <w:szCs w:val="24"/>
-                <w:u w:val="single"/>
-              </w:rPr>
-            </w:pPr>
-          </w:p>
-          <w:p>
-            <w:pPr>
-              <w:widowControl w:val="0"/>
-              <w:spacing w:line="240" w:lineRule="auto"/>
-              <w:rPr>
-                <w:b/>
-                <w:bCs/>
-                <w:sz w:val="20"/>
-                <w:szCs w:val="24"/>
-              </w:rPr>
-            </w:pPr>
-            <w:r>
-              <w:rPr>
-                <w:b/>
-                <w:bCs/>
-                <w:sz w:val="20"/>
-                <w:szCs w:val="24"/>
-              </w:rPr>
-              <w:t xml:space="preserve">Marcos </w:t>
-            </w:r>
-            <w:proofErr w:type="spellStart"/>
-            <w:r>
-              <w:rPr>
-                <w:b/>
-                <w:bCs/>
-                <w:sz w:val="20"/>
-                <w:szCs w:val="24"/>
-              </w:rPr>
-              <w:t>Sivitanides</w:t>
-            </w:r>
-            <w:proofErr w:type="spellEnd"/>
-          </w:p>
-          <w:p>
-            <w:pPr>
-              <w:widowControl w:val="0"/>
-              <w:spacing w:line="240" w:lineRule="auto"/>
-              <w:rPr>
-                <w:sz w:val="20"/>
-                <w:szCs w:val="24"/>
-              </w:rPr>
-            </w:pPr>
-            <w:r>
-              <w:rPr>
-                <w:sz w:val="20"/>
-                <w:szCs w:val="24"/>
-              </w:rPr>
-              <w:t>Email: </w:t>
-            </w:r>
-            <w:hyperlink r:id="rId13" w:history="1">
-              <w:r>
-                <w:rPr>
-                  <w:rStyle w:val="Hyperlink"/>
-                  <w:sz w:val="20"/>
-                  <w:szCs w:val="24"/>
-                </w:rPr>
-                <w:t>marcos_sivitanides@txstate.edu</w:t>
-              </w:r>
-            </w:hyperlink>
-          </w:p>
-          <w:p>
-            <w:pPr>
-              <w:widowControl w:val="0"/>
-              <w:spacing w:line="240" w:lineRule="auto"/>
-              <w:rPr>
-                <w:sz w:val="20"/>
-                <w:szCs w:val="24"/>
-              </w:rPr>
-            </w:pPr>
-          </w:p>
-          <w:p>
-            <w:pPr>
-              <w:widowControl w:val="0"/>
-              <w:spacing w:line="240" w:lineRule="auto"/>
-              <w:rPr>
-                <w:b/>
-                <w:bCs/>
-                <w:sz w:val="20"/>
-                <w:szCs w:val="24"/>
-              </w:rPr>
-            </w:pPr>
-            <w:r>
-              <w:rPr>
-                <w:b/>
-                <w:bCs/>
-                <w:sz w:val="20"/>
-                <w:szCs w:val="24"/>
-              </w:rPr>
-              <w:t xml:space="preserve">Lucian </w:t>
-            </w:r>
-            <w:proofErr w:type="spellStart"/>
-            <w:r>
-              <w:rPr>
-                <w:b/>
-                <w:bCs/>
-                <w:sz w:val="20"/>
-                <w:szCs w:val="24"/>
-              </w:rPr>
-              <w:t>Visinescu</w:t>
-            </w:r>
-            <w:proofErr w:type="spellEnd"/>
-          </w:p>
-          <w:p>
-            <w:pPr>
-              <w:widowControl w:val="0"/>
-              <w:spacing w:line="240" w:lineRule="auto"/>
-              <w:rPr>
-                <w:sz w:val="20"/>
-                <w:szCs w:val="24"/>
-              </w:rPr>
-            </w:pPr>
-            <w:r>
-              <w:rPr>
-                <w:sz w:val="20"/>
-                <w:szCs w:val="24"/>
-              </w:rPr>
-              <w:t>Email: </w:t>
-            </w:r>
-            <w:hyperlink r:id="rId14" w:history="1">
-              <w:r>
-                <w:rPr>
-                  <w:rStyle w:val="Hyperlink"/>
-                  <w:sz w:val="20"/>
-                  <w:szCs w:val="24"/>
-                </w:rPr>
-                <w:t>llv19@txstate.edu</w:t>
-              </w:r>
-            </w:hyperlink>
-          </w:p>
-          <w:p>
-            <w:pPr>
-              <w:widowControl w:val="0"/>
-              <w:spacing w:line="240" w:lineRule="auto"/>
-              <w:rPr>
-                <w:sz w:val="20"/>
-                <w:szCs w:val="24"/>
-              </w:rPr>
-            </w:pPr>
-          </w:p>
-          <w:p>
-            <w:pPr>
-              <w:widowControl w:val="0"/>
-              <w:spacing w:line="240" w:lineRule="auto"/>
-              <w:rPr>
-                <w:b/>
-                <w:bCs/>
-                <w:sz w:val="20"/>
-                <w:szCs w:val="24"/>
-              </w:rPr>
-            </w:pPr>
-            <w:proofErr w:type="spellStart"/>
-            <w:r>
-              <w:rPr>
-                <w:b/>
-                <w:bCs/>
-                <w:sz w:val="20"/>
-                <w:szCs w:val="24"/>
-              </w:rPr>
-              <w:t>Jaymeen</w:t>
-            </w:r>
-            <w:proofErr w:type="spellEnd"/>
-            <w:r>
-              <w:rPr>
-                <w:b/>
-                <w:bCs/>
-                <w:sz w:val="20"/>
-                <w:szCs w:val="24"/>
-              </w:rPr>
-              <w:t xml:space="preserve"> Shah</w:t>
-            </w:r>
-          </w:p>
-          <w:p>
-            <w:pPr>
-              <w:widowControl w:val="0"/>
-              <w:spacing w:line="240" w:lineRule="auto"/>
-              <w:rPr>
-                <w:sz w:val="20"/>
-                <w:szCs w:val="24"/>
-              </w:rPr>
-            </w:pPr>
-            <w:r>
-              <w:rPr>
-                <w:sz w:val="20"/>
-                <w:szCs w:val="24"/>
-              </w:rPr>
-              <w:t>Email: </w:t>
-            </w:r>
-            <w:hyperlink r:id="rId15" w:history="1">
-              <w:r>
-                <w:rPr>
-                  <w:rStyle w:val="Hyperlink"/>
-                  <w:sz w:val="20"/>
-                  <w:szCs w:val="24"/>
-                </w:rPr>
-                <w:t>Jaymeen.Shah@txstate.edu</w:t>
-              </w:r>
-            </w:hyperlink>
-          </w:p>
-          <w:p>
-            <w:pPr>
-              <w:widowControl w:val="0"/>
-              <w:pBdr>
-                <w:bottom w:val="single" w:sz="6" w:space="1" w:color="auto"/>
-              </w:pBdr>
-              <w:spacing w:line="240" w:lineRule="auto"/>
-              <w:rPr>
-                <w:color w:val="0563C1" w:themeColor="hyperlink"/>
-                <w:sz w:val="22"/>
-                <w:szCs w:val="24"/>
-                <w:u w:val="single"/>
-              </w:rPr>
-            </w:pPr>
-          </w:p>
-          <w:p>
-            <w:pPr>
-              <w:spacing w:line="240" w:lineRule="auto"/>
-              <w:ind w:firstLine="720"/>
-              <w:rPr>
-                <w:b/>
-                <w:sz w:val="20"/>
-                <w:szCs w:val="20"/>
-                <w:u w:val="single"/>
-              </w:rPr>
-            </w:pPr>
-          </w:p>
-          <w:p>
-            <w:pPr>
-              <w:spacing w:line="240" w:lineRule="auto"/>
-              <w:rPr>
-                <w:b/>
-                <w:sz w:val="28"/>
-                <w:szCs w:val="24"/>
-                <w:u w:val="single"/>
-              </w:rPr>
-            </w:pPr>
-            <w:r>
-              <w:rPr>
-                <w:b/>
-                <w:sz w:val="28"/>
-                <w:szCs w:val="24"/>
-                <w:u w:val="single"/>
-              </w:rPr>
-              <w:t xml:space="preserve">High School </w:t>
-            </w:r>
-            <w:r>
-              <w:rPr>
-                <w:b/>
-                <w:sz w:val="28"/>
-                <w:szCs w:val="24"/>
-                <w:u w:val="single"/>
-              </w:rPr>
-              <w:t>Mentors</w:t>
-            </w:r>
-            <w:r>
-              <w:rPr>
-                <w:b/>
-                <w:sz w:val="28"/>
-                <w:szCs w:val="24"/>
-                <w:u w:val="single"/>
-              </w:rPr>
-              <w:t>:</w:t>
-            </w:r>
-          </w:p>
-          <w:p>
-            <w:pPr>
-              <w:widowControl w:val="0"/>
-              <w:spacing w:line="240" w:lineRule="auto"/>
-              <w:rPr>
-                <w:sz w:val="22"/>
-                <w:szCs w:val="24"/>
-              </w:rPr>
-            </w:pPr>
-          </w:p>
-          <w:p>
-            <w:pPr>
-              <w:widowControl w:val="0"/>
-              <w:spacing w:line="240" w:lineRule="auto"/>
-              <w:rPr>
-                <w:b/>
-                <w:bCs/>
-                <w:sz w:val="20"/>
-                <w:szCs w:val="24"/>
-              </w:rPr>
-            </w:pPr>
-            <w:r>
-              <w:rPr>
-                <w:b/>
-                <w:bCs/>
-                <w:sz w:val="20"/>
-                <w:szCs w:val="24"/>
-              </w:rPr>
-              <w:t>Jeff Thomas</w:t>
-            </w:r>
-          </w:p>
-          <w:p>
-            <w:pPr>
-              <w:widowControl w:val="0"/>
-              <w:spacing w:line="240" w:lineRule="auto"/>
-              <w:rPr>
-                <w:sz w:val="20"/>
-                <w:szCs w:val="24"/>
-              </w:rPr>
-            </w:pPr>
-            <w:r>
-              <w:rPr>
-                <w:sz w:val="20"/>
-                <w:szCs w:val="24"/>
-              </w:rPr>
-              <w:t>Email: </w:t>
-            </w:r>
-            <w:hyperlink r:id="rId16" w:history="1">
-              <w:r>
-                <w:rPr>
-                  <w:rStyle w:val="Hyperlink"/>
-                  <w:sz w:val="20"/>
-                  <w:szCs w:val="24"/>
-                </w:rPr>
-                <w:t>jeff_thomas@roundrockisd.org</w:t>
-              </w:r>
-            </w:hyperlink>
-          </w:p>
-          <w:p>
-            <w:pPr>
-              <w:widowControl w:val="0"/>
-              <w:spacing w:line="240" w:lineRule="auto"/>
-              <w:rPr>
-                <w:sz w:val="20"/>
-                <w:szCs w:val="24"/>
-              </w:rPr>
-            </w:pPr>
-          </w:p>
-          <w:p>
-            <w:pPr>
-              <w:widowControl w:val="0"/>
-              <w:spacing w:line="240" w:lineRule="auto"/>
-              <w:rPr>
-                <w:b/>
-                <w:bCs/>
-                <w:sz w:val="20"/>
-                <w:szCs w:val="24"/>
-              </w:rPr>
-            </w:pPr>
-            <w:r>
-              <w:rPr>
-                <w:b/>
-                <w:bCs/>
-                <w:sz w:val="20"/>
-                <w:szCs w:val="24"/>
-              </w:rPr>
-              <w:t>Ricardo Olvera</w:t>
-            </w:r>
-          </w:p>
-          <w:p>
-            <w:pPr>
-              <w:widowControl w:val="0"/>
-              <w:spacing w:line="240" w:lineRule="auto"/>
-              <w:rPr>
-                <w:sz w:val="20"/>
-                <w:szCs w:val="24"/>
-              </w:rPr>
-            </w:pPr>
-            <w:r>
-              <w:rPr>
-                <w:sz w:val="20"/>
-                <w:szCs w:val="24"/>
-              </w:rPr>
-              <w:t>Email: </w:t>
-            </w:r>
-            <w:hyperlink r:id="rId17" w:history="1">
-              <w:r>
-                <w:rPr>
-                  <w:rStyle w:val="Hyperlink"/>
-                  <w:sz w:val="20"/>
-                  <w:szCs w:val="24"/>
-                </w:rPr>
-                <w:t>ricardo_olvera@roundrockisd.org</w:t>
-              </w:r>
-            </w:hyperlink>
-          </w:p>
-          <w:p>
-            <w:pPr>
-              <w:widowControl w:val="0"/>
-              <w:spacing w:line="240" w:lineRule="auto"/>
-              <w:rPr>
-                <w:sz w:val="20"/>
-                <w:szCs w:val="24"/>
-              </w:rPr>
-            </w:pPr>
-          </w:p>
-          <w:p>
-            <w:pPr>
-              <w:widowControl w:val="0"/>
-              <w:spacing w:line="240" w:lineRule="auto"/>
-              <w:rPr>
-                <w:b/>
-                <w:bCs/>
-                <w:sz w:val="20"/>
-                <w:szCs w:val="24"/>
-              </w:rPr>
-            </w:pPr>
-            <w:r>
-              <w:rPr>
-                <w:b/>
-                <w:bCs/>
-                <w:sz w:val="20"/>
-                <w:szCs w:val="24"/>
-              </w:rPr>
-              <w:t>Jim Hogg</w:t>
-            </w:r>
-          </w:p>
-          <w:p>
-            <w:pPr>
-              <w:widowControl w:val="0"/>
-              <w:pBdr>
-                <w:bottom w:val="single" w:sz="6" w:space="1" w:color="auto"/>
-              </w:pBdr>
-              <w:spacing w:line="240" w:lineRule="auto"/>
-              <w:rPr>
-                <w:rStyle w:val="Hyperlink"/>
-                <w:sz w:val="20"/>
-                <w:szCs w:val="24"/>
-              </w:rPr>
-            </w:pPr>
-            <w:r>
-              <w:rPr>
-                <w:sz w:val="20"/>
-                <w:szCs w:val="24"/>
-              </w:rPr>
-              <w:t>Email: </w:t>
-            </w:r>
-            <w:hyperlink r:id="rId18" w:history="1">
-              <w:r>
-                <w:rPr>
-                  <w:rStyle w:val="Hyperlink"/>
-                  <w:sz w:val="20"/>
-                  <w:szCs w:val="24"/>
-                </w:rPr>
-                <w:t>jim_hogg@roundrockisd.org</w:t>
-              </w:r>
-            </w:hyperlink>
-          </w:p>
-          <w:p>
-            <w:pPr>
-              <w:widowControl w:val="0"/>
-              <w:pBdr>
-                <w:bottom w:val="single" w:sz="6" w:space="1" w:color="auto"/>
-              </w:pBdr>
-              <w:spacing w:line="240" w:lineRule="auto"/>
-              <w:rPr>
-                <w:color w:val="0563C1" w:themeColor="hyperlink"/>
-                <w:sz w:val="22"/>
-                <w:szCs w:val="24"/>
-                <w:u w:val="single"/>
-              </w:rPr>
-            </w:pPr>
-          </w:p>
-          <w:p>
-            <w:pPr>
-              <w:spacing w:line="240" w:lineRule="auto"/>
-              <w:rPr>
-                <w:b/>
-                <w:sz w:val="20"/>
-                <w:szCs w:val="20"/>
-                <w:u w:val="single"/>
-              </w:rPr>
-            </w:pPr>
-          </w:p>
-          <w:p>
-            <w:pPr>
-              <w:spacing w:line="240" w:lineRule="auto"/>
-              <w:rPr>
-                <w:b/>
-                <w:sz w:val="28"/>
-                <w:szCs w:val="24"/>
-                <w:u w:val="single"/>
-              </w:rPr>
-            </w:pPr>
-            <w:r>
-              <w:rPr>
-                <w:b/>
-                <w:sz w:val="28"/>
-                <w:szCs w:val="24"/>
-                <w:u w:val="single"/>
-              </w:rPr>
-              <w:t>E-Mow Lawncare:</w:t>
-            </w:r>
-          </w:p>
-          <w:p>
-            <w:pPr>
-              <w:widowControl w:val="0"/>
-              <w:spacing w:line="240" w:lineRule="auto"/>
-              <w:rPr>
-                <w:sz w:val="22"/>
-                <w:szCs w:val="24"/>
-              </w:rPr>
-            </w:pPr>
-          </w:p>
-          <w:p>
-            <w:pPr>
-              <w:widowControl w:val="0"/>
-              <w:spacing w:line="240" w:lineRule="auto"/>
-              <w:rPr>
-                <w:b/>
-                <w:bCs/>
-                <w:sz w:val="20"/>
-                <w:szCs w:val="24"/>
-              </w:rPr>
-            </w:pPr>
-            <w:r>
-              <w:rPr>
-                <w:b/>
-                <w:bCs/>
-                <w:sz w:val="20"/>
-                <w:szCs w:val="24"/>
-              </w:rPr>
-              <w:t>David Emerson</w:t>
-            </w:r>
-          </w:p>
-          <w:p>
-            <w:pPr>
-              <w:widowControl w:val="0"/>
-              <w:spacing w:line="240" w:lineRule="auto"/>
-              <w:rPr>
-                <w:sz w:val="20"/>
-                <w:szCs w:val="24"/>
-              </w:rPr>
-            </w:pPr>
-            <w:r>
-              <w:rPr>
-                <w:sz w:val="20"/>
-                <w:szCs w:val="24"/>
-              </w:rPr>
-              <w:t>Email: </w:t>
-            </w:r>
-            <w:hyperlink r:id="rId19" w:history="1">
-              <w:r>
-                <w:rPr>
-                  <w:rStyle w:val="Hyperlink"/>
-                  <w:sz w:val="20"/>
-                  <w:szCs w:val="24"/>
-                </w:rPr>
-                <w:t>emobacon@yahoo.com</w:t>
-              </w:r>
-            </w:hyperlink>
-          </w:p>
-          <w:p>
-            <w:pPr>
-              <w:widowControl w:val="0"/>
-              <w:pBdr>
-                <w:bottom w:val="single" w:sz="6" w:space="1" w:color="auto"/>
-              </w:pBdr>
-              <w:spacing w:line="240" w:lineRule="auto"/>
-              <w:rPr>
-                <w:sz w:val="20"/>
-                <w:szCs w:val="24"/>
-              </w:rPr>
-            </w:pPr>
-            <w:r>
-              <w:rPr>
-                <w:sz w:val="20"/>
-                <w:szCs w:val="24"/>
-              </w:rPr>
-              <w:t>Phone: (512)769-7035</w:t>
-            </w:r>
-          </w:p>
-          <w:p>
-            <w:pPr>
-              <w:widowControl w:val="0"/>
-              <w:pBdr>
-                <w:bottom w:val="single" w:sz="6" w:space="1" w:color="auto"/>
-              </w:pBdr>
-              <w:spacing w:line="240" w:lineRule="auto"/>
-              <w:rPr>
-                <w:sz w:val="22"/>
-                <w:szCs w:val="24"/>
-              </w:rPr>
-            </w:pPr>
-          </w:p>
-          <w:p>
-            <w:pPr>
-              <w:spacing w:line="240" w:lineRule="auto"/>
-              <w:rPr>
-                <w:b/>
-                <w:sz w:val="20"/>
-                <w:szCs w:val="20"/>
-                <w:u w:val="single"/>
-              </w:rPr>
-            </w:pPr>
-          </w:p>
-          <w:p>
-            <w:pPr>
-              <w:spacing w:line="240" w:lineRule="auto"/>
-              <w:rPr>
-                <w:b/>
-                <w:sz w:val="28"/>
-                <w:szCs w:val="24"/>
-                <w:u w:val="single"/>
-              </w:rPr>
-            </w:pPr>
-            <w:r>
-              <w:rPr>
-                <w:b/>
-                <w:sz w:val="28"/>
-                <w:szCs w:val="24"/>
-                <w:u w:val="single"/>
-              </w:rPr>
-              <w:t>Movies 8:</w:t>
-            </w:r>
-          </w:p>
-          <w:p>
-            <w:pPr>
-              <w:spacing w:line="240" w:lineRule="auto"/>
-              <w:rPr>
-                <w:sz w:val="22"/>
-                <w:szCs w:val="24"/>
-              </w:rPr>
-            </w:pPr>
-          </w:p>
-          <w:p>
-            <w:pPr>
-              <w:spacing w:line="240" w:lineRule="auto"/>
-              <w:rPr>
-                <w:b/>
-                <w:bCs/>
-                <w:sz w:val="20"/>
-                <w:szCs w:val="24"/>
-              </w:rPr>
-            </w:pPr>
-            <w:r>
-              <w:rPr>
-                <w:b/>
-                <w:bCs/>
-                <w:sz w:val="20"/>
-                <w:szCs w:val="24"/>
-              </w:rPr>
-              <w:t>Elizabeth Montiel</w:t>
-            </w:r>
-          </w:p>
-          <w:p>
-            <w:pPr>
-              <w:pBdr>
-                <w:bottom w:val="single" w:sz="6" w:space="1" w:color="auto"/>
-              </w:pBdr>
-              <w:spacing w:line="240" w:lineRule="auto"/>
-              <w:rPr>
-                <w:sz w:val="20"/>
-                <w:szCs w:val="24"/>
-              </w:rPr>
-            </w:pPr>
-            <w:r>
-              <w:rPr>
-                <w:sz w:val="20"/>
-                <w:szCs w:val="24"/>
-              </w:rPr>
-              <w:t>Phone: (512)560-2764</w:t>
-            </w:r>
-          </w:p>
-          <w:p>
-            <w:pPr>
-              <w:pBdr>
-                <w:bottom w:val="single" w:sz="6" w:space="1" w:color="auto"/>
-              </w:pBdr>
-              <w:spacing w:line="240" w:lineRule="auto"/>
-              <w:rPr>
-                <w:sz w:val="22"/>
-                <w:szCs w:val="24"/>
-              </w:rPr>
-            </w:pPr>
-          </w:p>
-          <w:p>
-            <w:pPr>
-              <w:spacing w:line="240" w:lineRule="auto"/>
-              <w:rPr>
-                <w:b/>
-                <w:sz w:val="20"/>
-                <w:szCs w:val="20"/>
-                <w:u w:val="single"/>
-              </w:rPr>
-            </w:pPr>
-          </w:p>
-          <w:p>
-            <w:pPr>
-              <w:spacing w:line="240" w:lineRule="auto"/>
-              <w:rPr>
-                <w:b/>
-                <w:sz w:val="28"/>
-                <w:szCs w:val="24"/>
-                <w:u w:val="single"/>
-              </w:rPr>
-            </w:pPr>
-            <w:r>
-              <w:rPr>
-                <w:b/>
-                <w:sz w:val="28"/>
-                <w:szCs w:val="24"/>
-                <w:u w:val="single"/>
-              </w:rPr>
-              <w:t>Fun 2 Learn Code:</w:t>
-            </w:r>
-          </w:p>
-          <w:p>
-            <w:pPr>
-              <w:spacing w:line="240" w:lineRule="auto"/>
-              <w:rPr>
-                <w:sz w:val="22"/>
-                <w:szCs w:val="24"/>
-              </w:rPr>
-            </w:pPr>
-          </w:p>
-          <w:p>
-            <w:pPr>
-              <w:spacing w:line="240" w:lineRule="auto"/>
-              <w:rPr>
-                <w:b/>
-                <w:bCs/>
-                <w:sz w:val="20"/>
-                <w:szCs w:val="24"/>
-              </w:rPr>
-            </w:pPr>
-            <w:r>
-              <w:rPr>
-                <w:b/>
-                <w:bCs/>
-                <w:sz w:val="20"/>
-                <w:szCs w:val="24"/>
-              </w:rPr>
-              <w:t>Manny Castro</w:t>
-            </w:r>
-          </w:p>
-          <w:p>
-            <w:pPr>
-              <w:spacing w:line="240" w:lineRule="auto"/>
-              <w:rPr>
-                <w:bCs/>
-                <w:color w:val="0563C1" w:themeColor="hyperlink"/>
-                <w:sz w:val="24"/>
-                <w:szCs w:val="24"/>
-                <w:u w:val="single"/>
-              </w:rPr>
-            </w:pPr>
-            <w:r>
-              <w:rPr>
-                <w:bCs/>
-                <w:sz w:val="20"/>
-                <w:szCs w:val="24"/>
-              </w:rPr>
-              <w:t>Email: </w:t>
-            </w:r>
-            <w:hyperlink r:id="rId20" w:history="1">
-              <w:r>
-                <w:rPr>
-                  <w:rStyle w:val="Hyperlink"/>
-                  <w:bCs/>
-                  <w:sz w:val="20"/>
-                  <w:szCs w:val="24"/>
                 </w:rPr>
                 <w:t>info@fun2learncode.com</w:t>
               </w:r>
             </w:hyperlink>
+            <w:r>
+              <w:rPr>
+                <w:sz w:val="20"/>
+              </w:rPr>
+              <w:br/>
+              <w:t>Phone: (512) 900-8380</w:t>
+            </w:r>
+          </w:p>
+          <w:p/>
+          <w:p>
+            <w:pPr>
+              <w:rPr>
+                <w:b/>
+                <w:sz w:val="24"/>
+                <w:szCs w:val="24"/>
+              </w:rPr>
+            </w:pPr>
+            <w:r>
+              <w:rPr>
+                <w:b/>
+                <w:sz w:val="28"/>
+                <w:szCs w:val="24"/>
+              </w:rPr>
+              <w:t>*</w:t>
+            </w:r>
+            <w:r>
+              <w:rPr>
+                <w:b/>
+                <w:sz w:val="28"/>
+                <w:szCs w:val="24"/>
+              </w:rPr>
+              <w:t>Additional</w:t>
+            </w:r>
+            <w:r>
+              <w:rPr>
+                <w:b/>
+                <w:sz w:val="28"/>
+                <w:szCs w:val="24"/>
+              </w:rPr>
+              <w:t xml:space="preserve"> references available upon request*</w:t>
+            </w:r>
           </w:p>
         </w:tc>
       </w:tr>
@@ -3117,6 +2708,119 @@
     </w:lvl>
   </w:abstractNum>
   <w:abstractNum w:abstractNumId="3" w15:restartNumberingAfterBreak="0">
+    <w:nsid w:val="24C12ADB"/>
+    <w:multiLevelType w:val="hybridMultilevel"/>
+    <w:tmpl w:val="AB22ECF0"/>
+    <w:lvl w:ilvl="0" w:tplc="04090001">
+      <w:start w:val="1"/>
+      <w:numFmt w:val="bullet"/>
+      <w:lvlText w:val=""/>
+      <w:lvlJc w:val="left"/>
+      <w:pPr>
+        <w:ind w:left="720" w:hanging="360"/>
+      </w:pPr>
+      <w:rPr>
+        <w:rFonts w:ascii="Symbol" w:hAnsi="Symbol" w:hint="default"/>
+      </w:rPr>
+    </w:lvl>
+    <w:lvl w:ilvl="1" w:tplc="04090003" w:tentative="1">
+      <w:start w:val="1"/>
+      <w:numFmt w:val="bullet"/>
+      <w:lvlText w:val="o"/>
+      <w:lvlJc w:val="left"/>
+      <w:pPr>
+        <w:ind w:left="1440" w:hanging="360"/>
+      </w:pPr>
+      <w:rPr>
+        <w:rFonts w:ascii="Courier New" w:hAnsi="Courier New" w:cs="Courier New" w:hint="default"/>
+      </w:rPr>
+    </w:lvl>
+    <w:lvl w:ilvl="2" w:tplc="04090005" w:tentative="1">
+      <w:start w:val="1"/>
+      <w:numFmt w:val="bullet"/>
+      <w:lvlText w:val=""/>
+      <w:lvlJc w:val="left"/>
+      <w:pPr>
+        <w:ind w:left="2160" w:hanging="360"/>
+      </w:pPr>
+      <w:rPr>
+        <w:rFonts w:ascii="Wingdings" w:hAnsi="Wingdings" w:hint="default"/>
+      </w:rPr>
+    </w:lvl>
+    <w:lvl w:ilvl="3" w:tplc="04090001" w:tentative="1">
+      <w:start w:val="1"/>
+      <w:numFmt w:val="bullet"/>
+      <w:lvlText w:val=""/>
+      <w:lvlJc w:val="left"/>
+      <w:pPr>
+        <w:ind w:left="2880" w:hanging="360"/>
+      </w:pPr>
+      <w:rPr>
+        <w:rFonts w:ascii="Symbol" w:hAnsi="Symbol" w:hint="default"/>
+      </w:rPr>
+    </w:lvl>
+    <w:lvl w:ilvl="4" w:tplc="04090003" w:tentative="1">
+      <w:start w:val="1"/>
+      <w:numFmt w:val="bullet"/>
+      <w:lvlText w:val="o"/>
+      <w:lvlJc w:val="left"/>
+      <w:pPr>
+        <w:ind w:left="3600" w:hanging="360"/>
+      </w:pPr>
+      <w:rPr>
+        <w:rFonts w:ascii="Courier New" w:hAnsi="Courier New" w:cs="Courier New" w:hint="default"/>
+      </w:rPr>
+    </w:lvl>
+    <w:lvl w:ilvl="5" w:tplc="04090005" w:tentative="1">
+      <w:start w:val="1"/>
+      <w:numFmt w:val="bullet"/>
+      <w:lvlText w:val=""/>
+      <w:lvlJc w:val="left"/>
+      <w:pPr>
+        <w:ind w:left="4320" w:hanging="360"/>
+      </w:pPr>
+      <w:rPr>
+        <w:rFonts w:ascii="Wingdings" w:hAnsi="Wingdings" w:hint="default"/>
+      </w:rPr>
+    </w:lvl>
+    <w:lvl w:ilvl="6" w:tplc="04090001" w:tentative="1">
+      <w:start w:val="1"/>
+      <w:numFmt w:val="bullet"/>
+      <w:lvlText w:val=""/>
+      <w:lvlJc w:val="left"/>
+      <w:pPr>
+        <w:ind w:left="5040" w:hanging="360"/>
+      </w:pPr>
+      <w:rPr>
+        <w:rFonts w:ascii="Symbol" w:hAnsi="Symbol" w:hint="default"/>
+      </w:rPr>
+    </w:lvl>
+    <w:lvl w:ilvl="7" w:tplc="04090003" w:tentative="1">
+      <w:start w:val="1"/>
+      <w:numFmt w:val="bullet"/>
+      <w:lvlText w:val="o"/>
+      <w:lvlJc w:val="left"/>
+      <w:pPr>
+        <w:ind w:left="5760" w:hanging="360"/>
+      </w:pPr>
+      <w:rPr>
+        <w:rFonts w:ascii="Courier New" w:hAnsi="Courier New" w:cs="Courier New" w:hint="default"/>
+      </w:rPr>
+    </w:lvl>
+    <w:lvl w:ilvl="8" w:tplc="04090005" w:tentative="1">
+      <w:start w:val="1"/>
+      <w:numFmt w:val="bullet"/>
+      <w:lvlText w:val=""/>
+      <w:lvlJc w:val="left"/>
+      <w:pPr>
+        <w:ind w:left="6480" w:hanging="360"/>
+      </w:pPr>
+      <w:rPr>
+        <w:rFonts w:ascii="Wingdings" w:hAnsi="Wingdings" w:hint="default"/>
+      </w:rPr>
+    </w:lvl>
+  </w:abstractNum>
+  <w:abstractNum w:abstractNumId="4" w15:restartNumberingAfterBreak="0">
     <w:nsid w:val="2E6352AA"/>
     <w:multiLevelType w:val="multilevel"/>
     <w:tmpl w:val="05F4D818"/>
@@ -3265,7 +2969,7 @@
       </w:rPr>
     </w:lvl>
   </w:abstractNum>
-  <w:abstractNum w:abstractNumId="4" w15:restartNumberingAfterBreak="0">
+  <w:abstractNum w:abstractNumId="5" w15:restartNumberingAfterBreak="0">
     <w:nsid w:val="304E6A0F"/>
     <w:multiLevelType w:val="multilevel"/>
     <w:tmpl w:val="4364C4B0"/>
@@ -3459,7 +3163,7 @@
       </w:rPr>
     </w:lvl>
   </w:abstractNum>
-  <w:abstractNum w:abstractNumId="5" w15:restartNumberingAfterBreak="0">
+  <w:abstractNum w:abstractNumId="6" w15:restartNumberingAfterBreak="0">
     <w:nsid w:val="450B081C"/>
     <w:multiLevelType w:val="multilevel"/>
     <w:tmpl w:val="B024D968"/>
@@ -3608,7 +3312,156 @@
       </w:rPr>
     </w:lvl>
   </w:abstractNum>
-  <w:abstractNum w:abstractNumId="6" w15:restartNumberingAfterBreak="0">
+  <w:abstractNum w:abstractNumId="7" w15:restartNumberingAfterBreak="0">
+    <w:nsid w:val="4C9D7020"/>
+    <w:multiLevelType w:val="multilevel"/>
+    <w:tmpl w:val="82B6E1C2"/>
+    <w:lvl w:ilvl="0">
+      <w:start w:val="1"/>
+      <w:numFmt w:val="bullet"/>
+      <w:lvlText w:val=""/>
+      <w:lvlJc w:val="left"/>
+      <w:pPr>
+        <w:tabs>
+          <w:tab w:val="num" w:pos="720"/>
+        </w:tabs>
+        <w:ind w:left="720" w:hanging="360"/>
+      </w:pPr>
+      <w:rPr>
+        <w:rFonts w:ascii="Symbol" w:hAnsi="Symbol" w:hint="default"/>
+        <w:sz w:val="20"/>
+      </w:rPr>
+    </w:lvl>
+    <w:lvl w:ilvl="1" w:tentative="1">
+      <w:start w:val="1"/>
+      <w:numFmt w:val="bullet"/>
+      <w:lvlText w:val="o"/>
+      <w:lvlJc w:val="left"/>
+      <w:pPr>
+        <w:tabs>
+          <w:tab w:val="num" w:pos="1440"/>
+        </w:tabs>
+        <w:ind w:left="1440" w:hanging="360"/>
+      </w:pPr>
+      <w:rPr>
+        <w:rFonts w:ascii="Courier New" w:hAnsi="Courier New" w:hint="default"/>
+        <w:sz w:val="20"/>
+      </w:rPr>
+    </w:lvl>
+    <w:lvl w:ilvl="2" w:tentative="1">
+      <w:start w:val="1"/>
+      <w:numFmt w:val="bullet"/>
+      <w:lvlText w:val=""/>
+      <w:lvlJc w:val="left"/>
+      <w:pPr>
+        <w:tabs>
+          <w:tab w:val="num" w:pos="2160"/>
+        </w:tabs>
+        <w:ind w:left="2160" w:hanging="360"/>
+      </w:pPr>
+      <w:rPr>
+        <w:rFonts w:ascii="Wingdings" w:hAnsi="Wingdings" w:hint="default"/>
+        <w:sz w:val="20"/>
+      </w:rPr>
+    </w:lvl>
+    <w:lvl w:ilvl="3" w:tentative="1">
+      <w:start w:val="1"/>
+      <w:numFmt w:val="bullet"/>
+      <w:lvlText w:val=""/>
+      <w:lvlJc w:val="left"/>
+      <w:pPr>
+        <w:tabs>
+          <w:tab w:val="num" w:pos="2880"/>
+        </w:tabs>
+        <w:ind w:left="2880" w:hanging="360"/>
+      </w:pPr>
+      <w:rPr>
+        <w:rFonts w:ascii="Wingdings" w:hAnsi="Wingdings" w:hint="default"/>
+        <w:sz w:val="20"/>
+      </w:rPr>
+    </w:lvl>
+    <w:lvl w:ilvl="4" w:tentative="1">
+      <w:start w:val="1"/>
+      <w:numFmt w:val="bullet"/>
+      <w:lvlText w:val=""/>
+      <w:lvlJc w:val="left"/>
+      <w:pPr>
+        <w:tabs>
+          <w:tab w:val="num" w:pos="3600"/>
+        </w:tabs>
+        <w:ind w:left="3600" w:hanging="360"/>
+      </w:pPr>
+      <w:rPr>
+        <w:rFonts w:ascii="Wingdings" w:hAnsi="Wingdings" w:hint="default"/>
+        <w:sz w:val="20"/>
+      </w:rPr>
+    </w:lvl>
+    <w:lvl w:ilvl="5" w:tentative="1">
+      <w:start w:val="1"/>
+      <w:numFmt w:val="bullet"/>
+      <w:lvlText w:val=""/>
+      <w:lvlJc w:val="left"/>
+      <w:pPr>
+        <w:tabs>
+          <w:tab w:val="num" w:pos="4320"/>
+        </w:tabs>
+        <w:ind w:left="4320" w:hanging="360"/>
+      </w:pPr>
+      <w:rPr>
+        <w:rFonts w:ascii="Wingdings" w:hAnsi="Wingdings" w:hint="default"/>
+        <w:sz w:val="20"/>
+      </w:rPr>
+    </w:lvl>
+    <w:lvl w:ilvl="6" w:tentative="1">
+      <w:start w:val="1"/>
+      <w:numFmt w:val="bullet"/>
+      <w:lvlText w:val=""/>
+      <w:lvlJc w:val="left"/>
+      <w:pPr>
+        <w:tabs>
+          <w:tab w:val="num" w:pos="5040"/>
+        </w:tabs>
+        <w:ind w:left="5040" w:hanging="360"/>
+      </w:pPr>
+      <w:rPr>
+        <w:rFonts w:ascii="Wingdings" w:hAnsi="Wingdings" w:hint="default"/>
+        <w:sz w:val="20"/>
+      </w:rPr>
+    </w:lvl>
+    <w:lvl w:ilvl="7" w:tentative="1">
+      <w:start w:val="1"/>
+      <w:numFmt w:val="bullet"/>
+      <w:lvlText w:val=""/>
+      <w:lvlJc w:val="left"/>
+      <w:pPr>
+        <w:tabs>
+          <w:tab w:val="num" w:pos="5760"/>
+        </w:tabs>
+        <w:ind w:left="5760" w:hanging="360"/>
+      </w:pPr>
+      <w:rPr>
+        <w:rFonts w:ascii="Wingdings" w:hAnsi="Wingdings" w:hint="default"/>
+        <w:sz w:val="20"/>
+      </w:rPr>
+    </w:lvl>
+    <w:lvl w:ilvl="8" w:tentative="1">
+      <w:start w:val="1"/>
+      <w:numFmt w:val="bullet"/>
+      <w:lvlText w:val=""/>
+      <w:lvlJc w:val="left"/>
+      <w:pPr>
+        <w:tabs>
+          <w:tab w:val="num" w:pos="6480"/>
+        </w:tabs>
+        <w:ind w:left="6480" w:hanging="360"/>
+      </w:pPr>
+      <w:rPr>
+        <w:rFonts w:ascii="Wingdings" w:hAnsi="Wingdings" w:hint="default"/>
+        <w:sz w:val="20"/>
+      </w:rPr>
+    </w:lvl>
+  </w:abstractNum>
+  <w:abstractNum w:abstractNumId="8" w15:restartNumberingAfterBreak="0">
     <w:nsid w:val="53E83E91"/>
     <w:multiLevelType w:val="multilevel"/>
     <w:tmpl w:val="DE341EDC"/>
@@ -3757,7 +3610,7 @@
       </w:rPr>
     </w:lvl>
   </w:abstractNum>
-  <w:abstractNum w:abstractNumId="7" w15:restartNumberingAfterBreak="0">
+  <w:abstractNum w:abstractNumId="9" w15:restartNumberingAfterBreak="0">
     <w:nsid w:val="5CF72824"/>
     <w:multiLevelType w:val="multilevel"/>
     <w:tmpl w:val="4FD0693A"/>
@@ -3951,7 +3804,7 @@
       </w:rPr>
     </w:lvl>
   </w:abstractNum>
-  <w:abstractNum w:abstractNumId="8" w15:restartNumberingAfterBreak="0">
+  <w:abstractNum w:abstractNumId="10" w15:restartNumberingAfterBreak="0">
     <w:nsid w:val="77FD6BA7"/>
     <w:multiLevelType w:val="hybridMultilevel"/>
     <w:tmpl w:val="8266E5A0"/>
@@ -4064,7 +3917,7 @@
       </w:rPr>
     </w:lvl>
   </w:abstractNum>
-  <w:abstractNum w:abstractNumId="9" w15:restartNumberingAfterBreak="0">
+  <w:abstractNum w:abstractNumId="11" w15:restartNumberingAfterBreak="0">
     <w:nsid w:val="7B7D3819"/>
     <w:multiLevelType w:val="multilevel"/>
     <w:tmpl w:val="B1628354"/>
@@ -4214,34 +4067,40 @@
     </w:lvl>
   </w:abstractNum>
   <w:num w:numId="1">
-    <w:abstractNumId w:val="4"/>
+    <w:abstractNumId w:val="5"/>
   </w:num>
   <w:num w:numId="2">
     <w:abstractNumId w:val="1"/>
   </w:num>
   <w:num w:numId="3">
-    <w:abstractNumId w:val="7"/>
+    <w:abstractNumId w:val="9"/>
   </w:num>
   <w:num w:numId="4">
-    <w:abstractNumId w:val="8"/>
+    <w:abstractNumId w:val="10"/>
   </w:num>
   <w:num w:numId="5">
-    <w:abstractNumId w:val="9"/>
+    <w:abstractNumId w:val="11"/>
   </w:num>
   <w:num w:numId="6">
     <w:abstractNumId w:val="0"/>
   </w:num>
   <w:num w:numId="7">
-    <w:abstractNumId w:val="5"/>
+    <w:abstractNumId w:val="6"/>
   </w:num>
   <w:num w:numId="8">
-    <w:abstractNumId w:val="6"/>
+    <w:abstractNumId w:val="8"/>
   </w:num>
   <w:num w:numId="9">
-    <w:abstractNumId w:val="3"/>
+    <w:abstractNumId w:val="4"/>
   </w:num>
   <w:num w:numId="10">
     <w:abstractNumId w:val="2"/>
+  </w:num>
+  <w:num w:numId="11">
+    <w:abstractNumId w:val="3"/>
+  </w:num>
+  <w:num w:numId="12">
+    <w:abstractNumId w:val="7"/>
   </w:num>
 </w:numbering>
 </file>
@@ -4743,7 +4602,6 @@
   <w:style w:type="character" w:default="1" w:styleId="DefaultParagraphFont">
     <w:name w:val="Default Paragraph Font"/>
     <w:uiPriority w:val="1"/>
-    <w:semiHidden/>
     <w:unhideWhenUsed/>
   </w:style>
   <w:style w:type="table" w:default="1" w:styleId="TableNormal">

</xml_diff>

<commit_message>
change minor alliteration redundancy in summary
</commit_message>
<xml_diff>
--- a/my-resume.docx
+++ b/my-resume.docx
@@ -438,7 +438,7 @@
                 <w:color w:val="auto"/>
                 <w:sz w:val="20"/>
               </w:rPr>
-              <w:t xml:space="preserve"> In my free time I enjoy playing Ultimate Frisbee, playing bass</w:t>
+              <w:t xml:space="preserve"> In my free time I enjoy playing Ultimate Frisbee, bass</w:t>
             </w:r>
             <w:r>
               <w:rPr>
@@ -452,7 +452,7 @@
                 <w:color w:val="auto"/>
                 <w:sz w:val="20"/>
               </w:rPr>
-              <w:t>guitar, and playing video games.</w:t>
+              <w:t>guitar, and video games.</w:t>
             </w:r>
           </w:p>
           <w:p>
@@ -464,6 +464,8 @@
                 <w:sz w:val="20"/>
               </w:rPr>
             </w:pPr>
+            <w:bookmarkStart w:id="1" w:name="_GoBack"/>
+            <w:bookmarkEnd w:id="1"/>
           </w:p>
           <w:p>
             <w:pPr>
@@ -514,8 +516,8 @@
                 <w:sz w:val="24"/>
               </w:rPr>
             </w:pPr>
-            <w:bookmarkStart w:id="1" w:name="_e74zu8rdtgev" w:colFirst="0" w:colLast="0"/>
-            <w:bookmarkEnd w:id="1"/>
+            <w:bookmarkStart w:id="2" w:name="_e74zu8rdtgev" w:colFirst="0" w:colLast="0"/>
+            <w:bookmarkEnd w:id="2"/>
           </w:p>
           <w:p>
             <w:pPr>
@@ -531,45 +533,10 @@
                 <w:bCs/>
                 <w:sz w:val="28"/>
               </w:rPr>
-              <w:t>S</w:t>
-            </w:r>
-            <w:r>
-              <w:rPr>
-                <w:bCs/>
-                <w:sz w:val="28"/>
-              </w:rPr>
-              <w:t>KILLS</w:t>
-            </w:r>
-            <w:r>
-              <w:rPr>
-                <w:bCs/>
-                <w:sz w:val="28"/>
-              </w:rPr>
-              <w:t>, Q</w:t>
-            </w:r>
-            <w:r>
-              <w:rPr>
-                <w:bCs/>
-                <w:sz w:val="28"/>
-              </w:rPr>
-              <w:t>UALIFICATIONS</w:t>
-            </w:r>
-            <w:r>
-              <w:rPr>
-                <w:bCs/>
-                <w:sz w:val="28"/>
-              </w:rPr>
-              <w:t>, and C</w:t>
-            </w:r>
-            <w:r>
-              <w:rPr>
-                <w:bCs/>
-                <w:sz w:val="28"/>
-              </w:rPr>
-              <w:t>ERTIFICATIONS</w:t>
-            </w:r>
-            <w:bookmarkStart w:id="2" w:name="_5fvr7g6kedy9" w:colFirst="0" w:colLast="0"/>
-            <w:bookmarkEnd w:id="2"/>
+              <w:t>SKILLS, QUALIFICATIONS, and CERTIFICATIONS</w:t>
+            </w:r>
+            <w:bookmarkStart w:id="3" w:name="_5fvr7g6kedy9" w:colFirst="0" w:colLast="0"/>
+            <w:bookmarkEnd w:id="3"/>
           </w:p>
           <w:p/>
           <w:p>
@@ -1154,8 +1121,6 @@
                 <w:sz w:val="20"/>
               </w:rPr>
             </w:pPr>
-            <w:bookmarkStart w:id="3" w:name="_GoBack"/>
-            <w:bookmarkEnd w:id="3"/>
           </w:p>
           <w:p>
             <w:pPr>
@@ -1829,13 +1794,7 @@
               <w:rPr>
                 <w:sz w:val="20"/>
               </w:rPr>
-              <w:t xml:space="preserve">– </w:t>
-            </w:r>
-            <w:r>
-              <w:rPr>
-                <w:sz w:val="20"/>
-              </w:rPr>
-              <w:t>Associate Professor at Texas State University</w:t>
+              <w:t>– Associate Professor at Texas State University</w:t>
             </w:r>
           </w:p>
           <w:p>
@@ -1887,41 +1846,13 @@
                 <w:sz w:val="20"/>
                 <w:shd w:val="clear" w:color="auto" w:fill="FFFFFF"/>
               </w:rPr>
-              <w:t xml:space="preserve">Mr. </w:t>
-            </w:r>
-            <w:r>
-              <w:rPr>
-                <w:rFonts w:ascii="Segoe UI" w:hAnsi="Segoe UI" w:cs="Segoe UI"/>
-                <w:b/>
-                <w:bCs/>
-                <w:color w:val="auto"/>
-                <w:sz w:val="20"/>
-                <w:shd w:val="clear" w:color="auto" w:fill="FFFFFF"/>
-              </w:rPr>
-              <w:t>Jeff Thomas</w:t>
-            </w:r>
-            <w:r>
-              <w:rPr>
-                <w:rFonts w:ascii="Segoe UI" w:hAnsi="Segoe UI" w:cs="Segoe UI"/>
-                <w:b/>
-                <w:bCs/>
-                <w:color w:val="auto"/>
-                <w:sz w:val="20"/>
-                <w:shd w:val="clear" w:color="auto" w:fill="FFFFFF"/>
-              </w:rPr>
-              <w:t xml:space="preserve"> </w:t>
-            </w:r>
-            <w:r>
-              <w:rPr>
-                <w:sz w:val="20"/>
-              </w:rPr>
-              <w:t>–</w:t>
-            </w:r>
-            <w:r>
-              <w:rPr>
-                <w:sz w:val="20"/>
-              </w:rPr>
-              <w:t xml:space="preserve"> History Teacher at Stony Point High School</w:t>
+              <w:t xml:space="preserve">Mr. Jeff Thomas </w:t>
+            </w:r>
+            <w:r>
+              <w:rPr>
+                <w:sz w:val="20"/>
+              </w:rPr>
+              <w:t>– History Teacher at Stony Point High School</w:t>
             </w:r>
           </w:p>
           <w:p>
@@ -1965,56 +1896,28 @@
                 <w:color w:val="auto"/>
                 <w:sz w:val="20"/>
               </w:rPr>
-              <w:t xml:space="preserve">Mrs. </w:t>
-            </w:r>
-            <w:r>
+              <w:t xml:space="preserve">Mrs. Elizabeth Montiel </w:t>
+            </w:r>
+            <w:r>
+              <w:rPr>
+                <w:sz w:val="20"/>
+              </w:rPr>
+              <w:t>– General Manager at Cinemark Movies 8</w:t>
+            </w:r>
+          </w:p>
+          <w:p>
+            <w:pPr>
               <w:rPr>
                 <w:b/>
                 <w:color w:val="auto"/>
                 <w:sz w:val="20"/>
               </w:rPr>
-              <w:t>Elizabeth Montiel</w:t>
-            </w:r>
-            <w:r>
-              <w:rPr>
-                <w:b/>
-                <w:color w:val="auto"/>
-                <w:sz w:val="20"/>
-              </w:rPr>
-              <w:t xml:space="preserve"> </w:t>
-            </w:r>
-            <w:r>
-              <w:rPr>
-                <w:sz w:val="20"/>
-              </w:rPr>
-              <w:t xml:space="preserve">– </w:t>
-            </w:r>
-            <w:r>
-              <w:rPr>
-                <w:sz w:val="20"/>
-              </w:rPr>
-              <w:t>General Manager at Cinemark Movies 8</w:t>
-            </w:r>
-          </w:p>
-          <w:p>
-            <w:pPr>
-              <w:rPr>
-                <w:b/>
-                <w:color w:val="auto"/>
-                <w:sz w:val="20"/>
-              </w:rPr>
-            </w:pPr>
-            <w:r>
-              <w:rPr>
-                <w:sz w:val="20"/>
-              </w:rPr>
-              <w:t xml:space="preserve">Phone: </w:t>
-            </w:r>
-            <w:r>
-              <w:rPr>
-                <w:sz w:val="20"/>
-              </w:rPr>
-              <w:t>(512) 560-2764</w:t>
+            </w:pPr>
+            <w:r>
+              <w:rPr>
+                <w:sz w:val="20"/>
+              </w:rPr>
+              <w:t>Phone: (512) 560-2764</w:t>
             </w:r>
           </w:p>
           <w:p>
@@ -2044,52 +1947,13 @@
                 <w:sz w:val="20"/>
                 <w:shd w:val="clear" w:color="auto" w:fill="FFFFFF"/>
               </w:rPr>
-              <w:t>M</w:t>
-            </w:r>
-            <w:r>
-              <w:rPr>
-                <w:rFonts w:ascii="Segoe UI" w:hAnsi="Segoe UI" w:cs="Segoe UI"/>
-                <w:b/>
-                <w:bCs/>
-                <w:color w:val="auto"/>
-                <w:sz w:val="20"/>
-                <w:shd w:val="clear" w:color="auto" w:fill="FFFFFF"/>
-              </w:rPr>
-              <w:t>r. M</w:t>
-            </w:r>
-            <w:r>
-              <w:rPr>
-                <w:rFonts w:ascii="Segoe UI" w:hAnsi="Segoe UI" w:cs="Segoe UI"/>
-                <w:b/>
-                <w:bCs/>
-                <w:color w:val="auto"/>
-                <w:sz w:val="20"/>
-                <w:shd w:val="clear" w:color="auto" w:fill="FFFFFF"/>
-              </w:rPr>
-              <w:t>anny Castro</w:t>
-            </w:r>
-            <w:r>
-              <w:rPr>
-                <w:rFonts w:ascii="Segoe UI" w:hAnsi="Segoe UI" w:cs="Segoe UI"/>
-                <w:b/>
-                <w:bCs/>
-                <w:color w:val="auto"/>
-                <w:sz w:val="20"/>
-                <w:shd w:val="clear" w:color="auto" w:fill="FFFFFF"/>
-              </w:rPr>
-              <w:t xml:space="preserve"> </w:t>
-            </w:r>
-            <w:r>
-              <w:rPr>
-                <w:sz w:val="20"/>
-              </w:rPr>
-              <w:t xml:space="preserve">– </w:t>
-            </w:r>
-            <w:r>
-              <w:rPr>
-                <w:sz w:val="20"/>
-              </w:rPr>
-              <w:t>Owner of Fun 2 Learn Code LLC</w:t>
+              <w:t xml:space="preserve">Mr. Manny Castro </w:t>
+            </w:r>
+            <w:r>
+              <w:rPr>
+                <w:sz w:val="20"/>
+              </w:rPr>
+              <w:t>– Owner of Fun 2 Learn Code LLC</w:t>
             </w:r>
             <w:r>
               <w:rPr>
@@ -4602,6 +4466,7 @@
   <w:style w:type="character" w:default="1" w:styleId="DefaultParagraphFont">
     <w:name w:val="Default Paragraph Font"/>
     <w:uiPriority w:val="1"/>
+    <w:semiHidden/>
     <w:unhideWhenUsed/>
   </w:style>
   <w:style w:type="table" w:default="1" w:styleId="TableNormal">

</xml_diff>